<commit_message>
Major Update: Filtering Added. ESS Now Functioning Well
</commit_message>
<xml_diff>
--- a/Examples/Example00/0-Example00Explanation.docx
+++ b/Examples/Example00/0-Example00Explanation.docx
@@ -165,15 +165,7 @@
         <w:pStyle w:val="NoSpacing"/>
       </w:pPr>
       <w:r>
-        <w:t>y=(x-</w:t>
-      </w:r>
-      <w:proofErr w:type="gramStart"/>
-      <w:r>
-        <w:t>a)^</w:t>
-      </w:r>
-      <w:proofErr w:type="gramEnd"/>
-      <w:r>
-        <w:t>2 + b</w:t>
+        <w:t>y=(x-a)^2 + b</w:t>
       </w:r>
     </w:p>
     <w:p>
@@ -194,31 +186,15 @@
         <w:pStyle w:val="NoSpacing"/>
       </w:pPr>
       <w:r>
-        <w:t>a is expected to be 200 +/- 100</w:t>
-      </w:r>
-      <w:proofErr w:type="gramStart"/>
-      <w:r>
-        <w:t xml:space="preserve">   (</w:t>
-      </w:r>
-      <w:proofErr w:type="gramEnd"/>
-      <w:r>
-        <w:t>this is the 1 sigma confidence interval)</w:t>
-      </w:r>
-    </w:p>
-    <w:p>
-      <w:pPr>
-        <w:pStyle w:val="NoSpacing"/>
-      </w:pPr>
-      <w:r>
-        <w:t>b is expected to be 500 +/- 200</w:t>
-      </w:r>
-      <w:proofErr w:type="gramStart"/>
-      <w:r>
-        <w:t xml:space="preserve">   (</w:t>
-      </w:r>
-      <w:proofErr w:type="gramEnd"/>
-      <w:r>
-        <w:t>this is the 1 sigma confidence interval)</w:t>
+        <w:t>a is expected to be 200 +/- 100   (this is the 1 sigma confidence interval)</w:t>
+      </w:r>
+    </w:p>
+    <w:p>
+      <w:pPr>
+        <w:pStyle w:val="NoSpacing"/>
+      </w:pPr>
+      <w:r>
+        <w:t>b is expected to be 500 +/- 200   (this is the 1 sigma confidence interval)</w:t>
       </w:r>
     </w:p>
     <w:p>
@@ -283,7 +259,6 @@
       <w:r>
         <w:t xml:space="preserve">otice that now </w:t>
       </w:r>
-      <w:proofErr w:type="gramStart"/>
       <w:r>
         <w:rPr>
           <w:b/>
@@ -294,19 +269,7 @@
         <w:t>both</w:t>
       </w:r>
       <w:r>
-        <w:t xml:space="preserve"> of the parameters</w:t>
-      </w:r>
-      <w:proofErr w:type="gramEnd"/>
-      <w:r>
-        <w:t xml:space="preserve"> have physically realistic values.  We even have error bars that </w:t>
-      </w:r>
-      <w:proofErr w:type="gramStart"/>
-      <w:r>
-        <w:t>took into account</w:t>
-      </w:r>
-      <w:proofErr w:type="gramEnd"/>
-      <w:r>
-        <w:t xml:space="preserve"> the uncertainty!</w:t>
+        <w:t xml:space="preserve"> of the parameters have physically realistic values.  We even have error bars that took into account the uncertainty!</w:t>
       </w:r>
       <w:r>
         <w:t xml:space="preserve"> The covariance matrix for the parameters is also provided, so that the correlated uncertainties of estimated parameters is not lost.</w:t>
@@ -492,15 +455,7 @@
         <w:t xml:space="preserve"> in the error bars, yet the BPE result has a far more physically realistic pair of parameters!</w:t>
       </w:r>
       <w:r>
-        <w:t xml:space="preserve">  This is the main purpose using CheKiPEUQ BPE: it will tend to give more realistic parameter </w:t>
-      </w:r>
-      <w:proofErr w:type="gramStart"/>
-      <w:r>
-        <w:t>estimates, and</w:t>
-      </w:r>
-      <w:proofErr w:type="gramEnd"/>
-      <w:r>
-        <w:t xml:space="preserve"> can even give a type of uncertainty (called credible intervals) on the final estimates.</w:t>
+        <w:t xml:space="preserve">  This is the main purpose using CheKiPEUQ BPE: it will tend to give more realistic parameter estimates, and can even give a type of uncertainty (called credible intervals) on the final estimates.</w:t>
       </w:r>
     </w:p>
     <w:p>
@@ -611,15 +566,7 @@
       </w:r>
       <w:proofErr w:type="spellEnd"/>
       <w:r>
-        <w:t>'] = simulation_model_</w:t>
-      </w:r>
-      <w:proofErr w:type="gramStart"/>
-      <w:r>
-        <w:t>00.simulation</w:t>
-      </w:r>
-      <w:proofErr w:type="gramEnd"/>
-      <w:r>
-        <w:t>_function_wrapper</w:t>
+        <w:t>'] = simulation_model_00.simulation_function_wrapper</w:t>
       </w:r>
       <w:r>
         <w:t xml:space="preserve"> #This just points to the User created model equation.</w:t>
@@ -639,18 +586,13 @@
       </w:r>
       <w:proofErr w:type="spellStart"/>
       <w:r>
-        <w:t>CKPQ.parameter_</w:t>
-      </w:r>
-      <w:proofErr w:type="gramStart"/>
-      <w:r>
-        <w:t>estimation</w:t>
+        <w:t>CKPQ.parameter_estimation</w:t>
       </w:r>
       <w:proofErr w:type="spellEnd"/>
       <w:r>
         <w:t>(</w:t>
       </w:r>
       <w:proofErr w:type="spellStart"/>
-      <w:proofErr w:type="gramEnd"/>
       <w:r>
         <w:t>UserInput</w:t>
       </w:r>
@@ -665,17 +607,12 @@
       </w:pPr>
       <w:proofErr w:type="spellStart"/>
       <w:r>
-        <w:t>PE_</w:t>
-      </w:r>
-      <w:proofErr w:type="gramStart"/>
-      <w:r>
-        <w:t>object.do</w:t>
+        <w:t>PE_object.do</w:t>
       </w:r>
       <w:r>
         <w:t>EnsembleSliceSampling</w:t>
       </w:r>
       <w:proofErr w:type="spellEnd"/>
-      <w:proofErr w:type="gramEnd"/>
       <w:r>
         <w:t>()</w:t>
       </w:r>
@@ -686,14 +623,9 @@
       </w:pPr>
       <w:proofErr w:type="spellStart"/>
       <w:r>
-        <w:t>PE_</w:t>
-      </w:r>
-      <w:proofErr w:type="gramStart"/>
-      <w:r>
-        <w:t>object.createAllPlots</w:t>
+        <w:t>PE_object.createAllPlots</w:t>
       </w:r>
       <w:proofErr w:type="spellEnd"/>
-      <w:proofErr w:type="gramEnd"/>
       <w:r>
         <w:t>()</w:t>
       </w:r>
@@ -1021,7 +953,6 @@
     </w:p>
     <w:p>
       <w:pPr>
-        <w:pStyle w:val="NoSpacing"/>
         <w:rPr>
           <w:sz w:val="40"/>
           <w:szCs w:val="40"/>
@@ -1032,51 +963,55 @@
           <w:sz w:val="40"/>
           <w:szCs w:val="40"/>
         </w:rPr>
-        <w:t xml:space="preserve">Additional Information on </w:t>
-      </w:r>
-      <w:proofErr w:type="gramStart"/>
-      <w:r>
+        <w:br w:type="page"/>
+      </w:r>
+    </w:p>
+    <w:p>
+      <w:pPr>
+        <w:pStyle w:val="NoSpacing"/>
         <w:rPr>
           <w:sz w:val="40"/>
           <w:szCs w:val="40"/>
         </w:rPr>
-        <w:t>The</w:t>
-      </w:r>
-      <w:proofErr w:type="gramEnd"/>
+      </w:pPr>
       <w:r>
         <w:rPr>
           <w:sz w:val="40"/>
           <w:szCs w:val="40"/>
         </w:rPr>
-        <w:t xml:space="preserve"> two types of </w:t>
-      </w:r>
-      <w:proofErr w:type="spellStart"/>
+        <w:lastRenderedPageBreak/>
+        <w:t xml:space="preserve">Additional </w:t>
+      </w:r>
       <w:r>
         <w:rPr>
           <w:sz w:val="40"/>
           <w:szCs w:val="40"/>
         </w:rPr>
-        <w:t>mcmc</w:t>
-      </w:r>
-      <w:proofErr w:type="spellEnd"/>
-    </w:p>
-    <w:p>
-      <w:pPr>
-        <w:pStyle w:val="NoSpacing"/>
+        <w:t xml:space="preserve">Tests &amp; </w:t>
+      </w:r>
+      <w:r>
         <w:rPr>
           <w:sz w:val="40"/>
           <w:szCs w:val="40"/>
         </w:rPr>
-      </w:pPr>
-    </w:p>
-    <w:p>
-      <w:pPr>
-        <w:pStyle w:val="NoSpacing"/>
-        <w:rPr>
-          <w:sz w:val="24"/>
-          <w:szCs w:val="24"/>
-        </w:rPr>
-      </w:pPr>
+        <w:t xml:space="preserve">Info on The two types of </w:t>
+      </w:r>
+      <w:proofErr w:type="spellStart"/>
+      <w:r>
+        <w:rPr>
+          <w:sz w:val="40"/>
+          <w:szCs w:val="40"/>
+        </w:rPr>
+        <w:t>mcmc</w:t>
+      </w:r>
+      <w:proofErr w:type="spellEnd"/>
+      <w:r>
+        <w:rPr>
+          <w:sz w:val="40"/>
+          <w:szCs w:val="40"/>
+        </w:rPr>
+        <w:br/>
+      </w:r>
       <w:r>
         <w:rPr>
           <w:sz w:val="24"/>
@@ -1103,6 +1038,8 @@
       <w:proofErr w:type="spellStart"/>
       <w:r>
         <w:rPr>
+          <w:b/>
+          <w:bCs/>
           <w:sz w:val="24"/>
           <w:szCs w:val="24"/>
         </w:rPr>
@@ -1119,6 +1056,8 @@
       <w:proofErr w:type="spellStart"/>
       <w:r>
         <w:rPr>
+          <w:b/>
+          <w:bCs/>
           <w:sz w:val="24"/>
           <w:szCs w:val="24"/>
         </w:rPr>
@@ -1130,23 +1069,169 @@
           <w:sz w:val="24"/>
           <w:szCs w:val="24"/>
         </w:rPr>
-        <w:t xml:space="preserve"> routine is what CheKiPEUQ was originally built </w:t>
-      </w:r>
-      <w:proofErr w:type="gramStart"/>
-      <w:r>
-        <w:rPr>
-          <w:sz w:val="24"/>
-          <w:szCs w:val="24"/>
-        </w:rPr>
-        <w:t>with, but</w:t>
-      </w:r>
-      <w:proofErr w:type="gramEnd"/>
-      <w:r>
-        <w:rPr>
-          <w:sz w:val="24"/>
-          <w:szCs w:val="24"/>
-        </w:rPr>
-        <w:t xml:space="preserve"> is no longer recommended except for cases when </w:t>
+        <w:t xml:space="preserve"> routine is what CheKiPEUQ was originally built with, </w:t>
+      </w:r>
+      <w:r>
+        <w:rPr>
+          <w:sz w:val="24"/>
+          <w:szCs w:val="24"/>
+        </w:rPr>
+        <w:t>and makes more discontinuous jumps: it is recommended that ESS be tried before MH.</w:t>
+      </w:r>
+    </w:p>
+    <w:p>
+      <w:pPr>
+        <w:pStyle w:val="NoSpacing"/>
+        <w:rPr>
+          <w:sz w:val="24"/>
+          <w:szCs w:val="24"/>
+        </w:rPr>
+      </w:pPr>
+    </w:p>
+    <w:p>
+      <w:pPr>
+        <w:pStyle w:val="NoSpacing"/>
+        <w:rPr>
+          <w:sz w:val="24"/>
+          <w:szCs w:val="24"/>
+        </w:rPr>
+      </w:pPr>
+      <w:r>
+        <w:rPr>
+          <w:sz w:val="24"/>
+          <w:szCs w:val="24"/>
+        </w:rPr>
+        <w:t xml:space="preserve">If we compare the outputs and performance from 00a1 and 00a2, </w:t>
+      </w:r>
+      <w:r>
+        <w:rPr>
+          <w:sz w:val="24"/>
+          <w:szCs w:val="24"/>
+        </w:rPr>
+        <w:t xml:space="preserve">above, </w:t>
+      </w:r>
+      <w:r>
+        <w:rPr>
+          <w:sz w:val="24"/>
+          <w:szCs w:val="24"/>
+        </w:rPr>
+        <w:t>we see that the outputs are similar but that the ESS is a bit slower than the MH.</w:t>
+      </w:r>
+    </w:p>
+    <w:p>
+      <w:pPr>
+        <w:pStyle w:val="NoSpacing"/>
+        <w:rPr>
+          <w:sz w:val="24"/>
+          <w:szCs w:val="24"/>
+        </w:rPr>
+      </w:pPr>
+    </w:p>
+    <w:p>
+      <w:pPr>
+        <w:pStyle w:val="NoSpacing"/>
+        <w:rPr>
+          <w:sz w:val="24"/>
+          <w:szCs w:val="24"/>
+        </w:rPr>
+      </w:pPr>
+      <w:r>
+        <w:rPr>
+          <w:sz w:val="24"/>
+          <w:szCs w:val="24"/>
+        </w:rPr>
+        <w:t>Let’s look at the</w:t>
+      </w:r>
+      <w:r>
+        <w:rPr>
+          <w:sz w:val="24"/>
+          <w:szCs w:val="24"/>
+        </w:rPr>
+        <w:t xml:space="preserve"> harder case of 00c1 and 00c2 (which is uniform distributions for each sample)</w:t>
+      </w:r>
+      <w:r>
+        <w:rPr>
+          <w:sz w:val="24"/>
+          <w:szCs w:val="24"/>
+        </w:rPr>
+        <w:t xml:space="preserve"> to demonstrate that ESS requires fewer samplings to arrive at the final distribution.  First, let’s note that with ESS, we will be using 8 walkers (8 samplings per iteration) with ~</w:t>
+      </w:r>
+      <w:r>
+        <w:rPr>
+          <w:sz w:val="24"/>
+          <w:szCs w:val="24"/>
+        </w:rPr>
+        <w:t>0.05</w:t>
+      </w:r>
+      <w:r>
+        <w:rPr>
+          <w:sz w:val="24"/>
+          <w:szCs w:val="24"/>
+        </w:rPr>
+        <w:t xml:space="preserve"> seconds per iteration.  That means around </w:t>
+      </w:r>
+      <w:r>
+        <w:rPr>
+          <w:sz w:val="24"/>
+          <w:szCs w:val="24"/>
+        </w:rPr>
+        <w:t>0.00625</w:t>
+      </w:r>
+      <w:r>
+        <w:rPr>
+          <w:sz w:val="24"/>
+          <w:szCs w:val="24"/>
+        </w:rPr>
+        <w:t xml:space="preserve"> seconds per sample. In contrast, the MH requires around 0.001</w:t>
+      </w:r>
+      <w:r>
+        <w:rPr>
+          <w:sz w:val="24"/>
+          <w:szCs w:val="24"/>
+        </w:rPr>
+        <w:t>3</w:t>
+      </w:r>
+      <w:r>
+        <w:rPr>
+          <w:sz w:val="24"/>
+          <w:szCs w:val="24"/>
+        </w:rPr>
+        <w:t xml:space="preserve"> seconds per sampling.  This means the MH is </w:t>
+      </w:r>
+      <w:r>
+        <w:rPr>
+          <w:sz w:val="24"/>
+          <w:szCs w:val="24"/>
+        </w:rPr>
+        <w:t>~5 times</w:t>
+      </w:r>
+      <w:r>
+        <w:rPr>
+          <w:sz w:val="24"/>
+          <w:szCs w:val="24"/>
+        </w:rPr>
+        <w:t xml:space="preserve"> faster per sample, for this system. </w:t>
+      </w:r>
+      <w:r>
+        <w:rPr>
+          <w:sz w:val="24"/>
+          <w:szCs w:val="24"/>
+        </w:rPr>
+        <w:t>Still, it is possible the ESS will be better.  Let’s look at the following scenarios</w:t>
+      </w:r>
+      <w:r>
+        <w:rPr>
+          <w:sz w:val="24"/>
+          <w:szCs w:val="24"/>
+        </w:rPr>
+        <w:t xml:space="preserve"> and outputs</w:t>
+      </w:r>
+      <w:r>
+        <w:rPr>
+          <w:sz w:val="24"/>
+          <w:szCs w:val="24"/>
+        </w:rPr>
+        <w:t xml:space="preserve">. We will use the </w:t>
       </w:r>
       <w:proofErr w:type="spellStart"/>
       <w:r>
@@ -1154,7 +1239,7 @@
           <w:sz w:val="24"/>
           <w:szCs w:val="24"/>
         </w:rPr>
-        <w:t>EnsembleSliceSampling</w:t>
+        <w:t>mu_AP</w:t>
       </w:r>
       <w:proofErr w:type="spellEnd"/>
       <w:r>
@@ -1162,42 +1247,1098 @@
           <w:sz w:val="24"/>
           <w:szCs w:val="24"/>
         </w:rPr>
-        <w:t xml:space="preserve"> is not working well.</w:t>
-      </w:r>
-    </w:p>
-    <w:p>
-      <w:pPr>
-        <w:pStyle w:val="NoSpacing"/>
-        <w:rPr>
-          <w:sz w:val="24"/>
-          <w:szCs w:val="24"/>
-        </w:rPr>
-      </w:pPr>
-    </w:p>
-    <w:p>
-      <w:pPr>
-        <w:pStyle w:val="NoSpacing"/>
-        <w:rPr>
-          <w:sz w:val="24"/>
-          <w:szCs w:val="24"/>
-        </w:rPr>
-      </w:pPr>
-      <w:r>
-        <w:rPr>
-          <w:sz w:val="24"/>
-          <w:szCs w:val="24"/>
-        </w:rPr>
-        <w:t>If we compare the outputs and performance from 00a1 and 00a2, we see that the outputs are similar but that the ESS is a bit slower than the MH.</w:t>
-      </w:r>
-    </w:p>
-    <w:p>
-      <w:pPr>
-        <w:pStyle w:val="NoSpacing"/>
-        <w:rPr>
-          <w:sz w:val="24"/>
-          <w:szCs w:val="24"/>
-        </w:rPr>
-      </w:pPr>
+        <w:t xml:space="preserve"> rathe than the MAP, since what we’re looking for is convergence rather than finding the MAP.</w:t>
+      </w:r>
+      <w:r>
+        <w:rPr>
+          <w:sz w:val="24"/>
+          <w:szCs w:val="24"/>
+        </w:rPr>
+        <w:t xml:space="preserve"> Comparing c2 and c5 in the table and the images below, we see that for this ‘harder to sample’ system</w:t>
+      </w:r>
+      <w:r>
+        <w:rPr>
+          <w:sz w:val="24"/>
+          <w:szCs w:val="24"/>
+        </w:rPr>
+        <w:t>:</w:t>
+      </w:r>
+      <w:r>
+        <w:rPr>
+          <w:sz w:val="24"/>
+          <w:szCs w:val="24"/>
+        </w:rPr>
+        <w:t xml:space="preserve"> the MH method </w:t>
+      </w:r>
+      <w:r>
+        <w:rPr>
+          <w:sz w:val="24"/>
+          <w:szCs w:val="24"/>
+        </w:rPr>
+        <w:t xml:space="preserve">(which uses more rejections) </w:t>
+      </w:r>
+      <w:r>
+        <w:rPr>
+          <w:sz w:val="24"/>
+          <w:szCs w:val="24"/>
+        </w:rPr>
+        <w:t>has sparse and “slow” sampling relative to the ESS method</w:t>
+      </w:r>
+      <w:r>
+        <w:rPr>
+          <w:sz w:val="24"/>
+          <w:szCs w:val="24"/>
+        </w:rPr>
+        <w:t>, but more focused</w:t>
+      </w:r>
+      <w:r>
+        <w:rPr>
+          <w:sz w:val="24"/>
+          <w:szCs w:val="24"/>
+        </w:rPr>
+        <w:t xml:space="preserve">.  However, we should note that while this system is hard to sample, it’s still got a single dense region, so it is the type of problem where we expect ESS to do better even </w:t>
+      </w:r>
+      <w:r>
+        <w:rPr>
+          <w:sz w:val="24"/>
+          <w:szCs w:val="24"/>
+        </w:rPr>
+        <w:t>despite being</w:t>
+      </w:r>
+      <w:r>
+        <w:rPr>
+          <w:sz w:val="24"/>
+          <w:szCs w:val="24"/>
+        </w:rPr>
+        <w:t xml:space="preserve"> low-dimensional.</w:t>
+      </w:r>
+      <w:r>
+        <w:rPr>
+          <w:sz w:val="24"/>
+          <w:szCs w:val="24"/>
+        </w:rPr>
+        <w:t xml:space="preserve"> This problem demonstrates the difference between ESS and MH sampling at a qualitative level.</w:t>
+      </w:r>
+    </w:p>
+    <w:p>
+      <w:pPr>
+        <w:pStyle w:val="NoSpacing"/>
+        <w:rPr>
+          <w:sz w:val="24"/>
+          <w:szCs w:val="24"/>
+        </w:rPr>
+      </w:pPr>
+    </w:p>
+    <w:tbl>
+      <w:tblPr>
+        <w:tblStyle w:val="TableGrid"/>
+        <w:tblW w:w="0" w:type="auto"/>
+        <w:tblLook w:val="04A0" w:firstRow="1" w:lastRow="0" w:firstColumn="1" w:lastColumn="0" w:noHBand="0" w:noVBand="1"/>
+      </w:tblPr>
+      <w:tblGrid>
+        <w:gridCol w:w="1109"/>
+        <w:gridCol w:w="1726"/>
+        <w:gridCol w:w="1146"/>
+        <w:gridCol w:w="1421"/>
+        <w:gridCol w:w="1832"/>
+        <w:gridCol w:w="1909"/>
+      </w:tblGrid>
+      <w:tr>
+        <w:tc>
+          <w:tcPr>
+            <w:tcW w:w="0" w:type="auto"/>
+          </w:tcPr>
+          <w:p>
+            <w:pPr>
+              <w:pStyle w:val="NoSpacing"/>
+              <w:rPr>
+                <w:sz w:val="24"/>
+                <w:szCs w:val="24"/>
+              </w:rPr>
+            </w:pPr>
+            <w:r>
+              <w:rPr>
+                <w:sz w:val="24"/>
+                <w:szCs w:val="24"/>
+              </w:rPr>
+              <w:t>Example:</w:t>
+            </w:r>
+          </w:p>
+        </w:tc>
+        <w:tc>
+          <w:tcPr>
+            <w:tcW w:w="0" w:type="auto"/>
+          </w:tcPr>
+          <w:p>
+            <w:pPr>
+              <w:pStyle w:val="NoSpacing"/>
+              <w:rPr>
+                <w:sz w:val="24"/>
+                <w:szCs w:val="24"/>
+              </w:rPr>
+            </w:pPr>
+            <w:r>
+              <w:rPr>
+                <w:sz w:val="24"/>
+                <w:szCs w:val="24"/>
+              </w:rPr>
+              <w:t>Type of MCMC:</w:t>
+            </w:r>
+          </w:p>
+        </w:tc>
+        <w:tc>
+          <w:tcPr>
+            <w:tcW w:w="0" w:type="auto"/>
+          </w:tcPr>
+          <w:p>
+            <w:pPr>
+              <w:pStyle w:val="NoSpacing"/>
+              <w:rPr>
+                <w:sz w:val="24"/>
+                <w:szCs w:val="24"/>
+              </w:rPr>
+            </w:pPr>
+            <w:r>
+              <w:rPr>
+                <w:sz w:val="24"/>
+                <w:szCs w:val="24"/>
+              </w:rPr>
+              <w:t xml:space="preserve"> Samples:</w:t>
+            </w:r>
+          </w:p>
+        </w:tc>
+        <w:tc>
+          <w:tcPr>
+            <w:tcW w:w="0" w:type="auto"/>
+          </w:tcPr>
+          <w:p>
+            <w:pPr>
+              <w:pStyle w:val="NoSpacing"/>
+              <w:rPr>
+                <w:sz w:val="24"/>
+                <w:szCs w:val="24"/>
+              </w:rPr>
+            </w:pPr>
+            <w:r>
+              <w:rPr>
+                <w:sz w:val="24"/>
+                <w:szCs w:val="24"/>
+              </w:rPr>
+              <w:t>Est. time:</w:t>
+            </w:r>
+          </w:p>
+        </w:tc>
+        <w:tc>
+          <w:tcPr>
+            <w:tcW w:w="0" w:type="auto"/>
+          </w:tcPr>
+          <w:p>
+            <w:pPr>
+              <w:pStyle w:val="NoSpacing"/>
+              <w:jc w:val="center"/>
+              <w:rPr>
+                <w:sz w:val="24"/>
+                <w:szCs w:val="24"/>
+              </w:rPr>
+            </w:pPr>
+            <w:r>
+              <w:rPr>
+                <w:sz w:val="24"/>
+                <w:szCs w:val="24"/>
+              </w:rPr>
+              <w:t>a</w:t>
+            </w:r>
+          </w:p>
+        </w:tc>
+        <w:tc>
+          <w:tcPr>
+            <w:tcW w:w="0" w:type="auto"/>
+          </w:tcPr>
+          <w:p>
+            <w:pPr>
+              <w:pStyle w:val="NoSpacing"/>
+              <w:jc w:val="center"/>
+              <w:rPr>
+                <w:sz w:val="24"/>
+                <w:szCs w:val="24"/>
+              </w:rPr>
+            </w:pPr>
+            <w:r>
+              <w:rPr>
+                <w:sz w:val="24"/>
+                <w:szCs w:val="24"/>
+              </w:rPr>
+              <w:t>b</w:t>
+            </w:r>
+          </w:p>
+        </w:tc>
+      </w:tr>
+      <w:tr>
+        <w:tc>
+          <w:tcPr>
+            <w:tcW w:w="0" w:type="auto"/>
+          </w:tcPr>
+          <w:p>
+            <w:pPr>
+              <w:pStyle w:val="NoSpacing"/>
+              <w:rPr>
+                <w:sz w:val="24"/>
+                <w:szCs w:val="24"/>
+              </w:rPr>
+            </w:pPr>
+            <w:r>
+              <w:rPr>
+                <w:sz w:val="24"/>
+                <w:szCs w:val="24"/>
+              </w:rPr>
+              <w:t>00c1</w:t>
+            </w:r>
+          </w:p>
+        </w:tc>
+        <w:tc>
+          <w:tcPr>
+            <w:tcW w:w="0" w:type="auto"/>
+          </w:tcPr>
+          <w:p>
+            <w:pPr>
+              <w:pStyle w:val="NoSpacing"/>
+              <w:rPr>
+                <w:sz w:val="24"/>
+                <w:szCs w:val="24"/>
+              </w:rPr>
+            </w:pPr>
+            <w:r>
+              <w:rPr>
+                <w:sz w:val="24"/>
+                <w:szCs w:val="24"/>
+              </w:rPr>
+              <w:t>ESS</w:t>
+            </w:r>
+          </w:p>
+        </w:tc>
+        <w:tc>
+          <w:tcPr>
+            <w:tcW w:w="0" w:type="auto"/>
+          </w:tcPr>
+          <w:p>
+            <w:pPr>
+              <w:pStyle w:val="NoSpacing"/>
+              <w:rPr>
+                <w:sz w:val="24"/>
+                <w:szCs w:val="24"/>
+              </w:rPr>
+            </w:pPr>
+            <w:r>
+              <w:rPr>
+                <w:sz w:val="24"/>
+                <w:szCs w:val="24"/>
+              </w:rPr>
+              <w:t>~1500</w:t>
+            </w:r>
+          </w:p>
+        </w:tc>
+        <w:tc>
+          <w:tcPr>
+            <w:tcW w:w="0" w:type="auto"/>
+          </w:tcPr>
+          <w:p>
+            <w:pPr>
+              <w:pStyle w:val="NoSpacing"/>
+              <w:rPr>
+                <w:sz w:val="24"/>
+                <w:szCs w:val="24"/>
+              </w:rPr>
+            </w:pPr>
+            <w:r>
+              <w:rPr>
+                <w:sz w:val="24"/>
+                <w:szCs w:val="24"/>
+              </w:rPr>
+              <w:t>~5 seconds</w:t>
+            </w:r>
+          </w:p>
+        </w:tc>
+        <w:tc>
+          <w:tcPr>
+            <w:tcW w:w="0" w:type="auto"/>
+          </w:tcPr>
+          <w:p>
+            <w:pPr>
+              <w:pStyle w:val="NoSpacing"/>
+              <w:rPr>
+                <w:sz w:val="24"/>
+                <w:szCs w:val="24"/>
+              </w:rPr>
+            </w:pPr>
+            <w:r>
+              <w:rPr>
+                <w:sz w:val="24"/>
+                <w:szCs w:val="24"/>
+              </w:rPr>
+              <w:t xml:space="preserve">124 </w:t>
+            </w:r>
+            <w:r>
+              <w:t>±</w:t>
+            </w:r>
+            <w:r>
+              <w:t xml:space="preserve"> 1.7E3</w:t>
+            </w:r>
+          </w:p>
+        </w:tc>
+        <w:tc>
+          <w:tcPr>
+            <w:tcW w:w="0" w:type="auto"/>
+          </w:tcPr>
+          <w:p>
+            <w:pPr>
+              <w:pStyle w:val="NoSpacing"/>
+              <w:rPr>
+                <w:sz w:val="24"/>
+                <w:szCs w:val="24"/>
+              </w:rPr>
+            </w:pPr>
+            <w:r>
+              <w:rPr>
+                <w:sz w:val="24"/>
+                <w:szCs w:val="24"/>
+              </w:rPr>
+              <w:t xml:space="preserve">123930 </w:t>
+            </w:r>
+            <w:r>
+              <w:t>±</w:t>
+            </w:r>
+            <w:r>
+              <w:t xml:space="preserve"> 3.3E5</w:t>
+            </w:r>
+          </w:p>
+        </w:tc>
+      </w:tr>
+      <w:tr>
+        <w:tc>
+          <w:tcPr>
+            <w:tcW w:w="0" w:type="auto"/>
+          </w:tcPr>
+          <w:p>
+            <w:pPr>
+              <w:pStyle w:val="NoSpacing"/>
+              <w:rPr>
+                <w:sz w:val="24"/>
+                <w:szCs w:val="24"/>
+              </w:rPr>
+            </w:pPr>
+            <w:r>
+              <w:rPr>
+                <w:sz w:val="24"/>
+                <w:szCs w:val="24"/>
+              </w:rPr>
+              <w:t>00c</w:t>
+            </w:r>
+            <w:r>
+              <w:rPr>
+                <w:sz w:val="24"/>
+                <w:szCs w:val="24"/>
+              </w:rPr>
+              <w:t>2</w:t>
+            </w:r>
+          </w:p>
+        </w:tc>
+        <w:tc>
+          <w:tcPr>
+            <w:tcW w:w="0" w:type="auto"/>
+          </w:tcPr>
+          <w:p>
+            <w:pPr>
+              <w:pStyle w:val="NoSpacing"/>
+              <w:rPr>
+                <w:sz w:val="24"/>
+                <w:szCs w:val="24"/>
+              </w:rPr>
+            </w:pPr>
+            <w:r>
+              <w:rPr>
+                <w:sz w:val="24"/>
+                <w:szCs w:val="24"/>
+              </w:rPr>
+              <w:t>ESS</w:t>
+            </w:r>
+          </w:p>
+        </w:tc>
+        <w:tc>
+          <w:tcPr>
+            <w:tcW w:w="0" w:type="auto"/>
+          </w:tcPr>
+          <w:p>
+            <w:pPr>
+              <w:pStyle w:val="NoSpacing"/>
+              <w:rPr>
+                <w:sz w:val="24"/>
+                <w:szCs w:val="24"/>
+              </w:rPr>
+            </w:pPr>
+            <w:r>
+              <w:rPr>
+                <w:sz w:val="24"/>
+                <w:szCs w:val="24"/>
+              </w:rPr>
+              <w:t>~</w:t>
+            </w:r>
+            <w:r>
+              <w:rPr>
+                <w:sz w:val="24"/>
+                <w:szCs w:val="24"/>
+              </w:rPr>
+              <w:t>10000</w:t>
+            </w:r>
+          </w:p>
+        </w:tc>
+        <w:tc>
+          <w:tcPr>
+            <w:tcW w:w="0" w:type="auto"/>
+          </w:tcPr>
+          <w:p>
+            <w:pPr>
+              <w:pStyle w:val="NoSpacing"/>
+              <w:rPr>
+                <w:sz w:val="24"/>
+                <w:szCs w:val="24"/>
+              </w:rPr>
+            </w:pPr>
+            <w:r>
+              <w:rPr>
+                <w:sz w:val="24"/>
+                <w:szCs w:val="24"/>
+              </w:rPr>
+              <w:t>~60 seconds</w:t>
+            </w:r>
+          </w:p>
+        </w:tc>
+        <w:tc>
+          <w:tcPr>
+            <w:tcW w:w="0" w:type="auto"/>
+          </w:tcPr>
+          <w:p>
+            <w:pPr>
+              <w:pStyle w:val="NoSpacing"/>
+              <w:rPr>
+                <w:sz w:val="24"/>
+                <w:szCs w:val="24"/>
+              </w:rPr>
+            </w:pPr>
+            <w:r>
+              <w:rPr>
+                <w:sz w:val="24"/>
+                <w:szCs w:val="24"/>
+              </w:rPr>
+              <w:t>23</w:t>
+            </w:r>
+            <w:r>
+              <w:rPr>
+                <w:sz w:val="24"/>
+                <w:szCs w:val="24"/>
+              </w:rPr>
+              <w:t xml:space="preserve">5  </w:t>
+            </w:r>
+            <w:r>
+              <w:t>± 1.9E2</w:t>
+            </w:r>
+          </w:p>
+        </w:tc>
+        <w:tc>
+          <w:tcPr>
+            <w:tcW w:w="0" w:type="auto"/>
+          </w:tcPr>
+          <w:p>
+            <w:pPr>
+              <w:pStyle w:val="NoSpacing"/>
+              <w:rPr>
+                <w:sz w:val="24"/>
+                <w:szCs w:val="24"/>
+              </w:rPr>
+            </w:pPr>
+            <w:r>
+              <w:rPr>
+                <w:sz w:val="24"/>
+                <w:szCs w:val="24"/>
+              </w:rPr>
+              <w:t>134329</w:t>
+            </w:r>
+            <w:r>
+              <w:rPr>
+                <w:sz w:val="24"/>
+                <w:szCs w:val="24"/>
+              </w:rPr>
+              <w:t xml:space="preserve"> </w:t>
+            </w:r>
+            <w:r>
+              <w:t>± 3.1E5</w:t>
+            </w:r>
+          </w:p>
+        </w:tc>
+      </w:tr>
+      <w:tr>
+        <w:tc>
+          <w:tcPr>
+            <w:tcW w:w="0" w:type="auto"/>
+          </w:tcPr>
+          <w:p>
+            <w:pPr>
+              <w:pStyle w:val="NoSpacing"/>
+              <w:rPr>
+                <w:sz w:val="24"/>
+                <w:szCs w:val="24"/>
+              </w:rPr>
+            </w:pPr>
+            <w:r>
+              <w:rPr>
+                <w:sz w:val="24"/>
+                <w:szCs w:val="24"/>
+              </w:rPr>
+              <w:t>00c</w:t>
+            </w:r>
+            <w:r>
+              <w:rPr>
+                <w:sz w:val="24"/>
+                <w:szCs w:val="24"/>
+              </w:rPr>
+              <w:t>3</w:t>
+            </w:r>
+          </w:p>
+        </w:tc>
+        <w:tc>
+          <w:tcPr>
+            <w:tcW w:w="0" w:type="auto"/>
+          </w:tcPr>
+          <w:p>
+            <w:pPr>
+              <w:pStyle w:val="NoSpacing"/>
+              <w:rPr>
+                <w:sz w:val="24"/>
+                <w:szCs w:val="24"/>
+              </w:rPr>
+            </w:pPr>
+            <w:r>
+              <w:rPr>
+                <w:sz w:val="24"/>
+                <w:szCs w:val="24"/>
+              </w:rPr>
+              <w:t>MH</w:t>
+            </w:r>
+          </w:p>
+        </w:tc>
+        <w:tc>
+          <w:tcPr>
+            <w:tcW w:w="0" w:type="auto"/>
+          </w:tcPr>
+          <w:p>
+            <w:pPr>
+              <w:pStyle w:val="NoSpacing"/>
+              <w:rPr>
+                <w:sz w:val="24"/>
+                <w:szCs w:val="24"/>
+              </w:rPr>
+            </w:pPr>
+            <w:r>
+              <w:rPr>
+                <w:sz w:val="24"/>
+                <w:szCs w:val="24"/>
+              </w:rPr>
+              <w:t>~</w:t>
+            </w:r>
+            <w:r>
+              <w:rPr>
+                <w:sz w:val="24"/>
+                <w:szCs w:val="24"/>
+              </w:rPr>
+              <w:t>10000</w:t>
+            </w:r>
+          </w:p>
+        </w:tc>
+        <w:tc>
+          <w:tcPr>
+            <w:tcW w:w="0" w:type="auto"/>
+          </w:tcPr>
+          <w:p>
+            <w:pPr>
+              <w:pStyle w:val="NoSpacing"/>
+              <w:rPr>
+                <w:sz w:val="24"/>
+                <w:szCs w:val="24"/>
+              </w:rPr>
+            </w:pPr>
+            <w:r>
+              <w:rPr>
+                <w:sz w:val="24"/>
+                <w:szCs w:val="24"/>
+              </w:rPr>
+              <w:t>~13 seconds</w:t>
+            </w:r>
+          </w:p>
+        </w:tc>
+        <w:tc>
+          <w:tcPr>
+            <w:tcW w:w="0" w:type="auto"/>
+          </w:tcPr>
+          <w:p>
+            <w:pPr>
+              <w:pStyle w:val="NoSpacing"/>
+              <w:rPr>
+                <w:sz w:val="24"/>
+                <w:szCs w:val="24"/>
+              </w:rPr>
+            </w:pPr>
+            <w:r>
+              <w:rPr>
+                <w:sz w:val="24"/>
+                <w:szCs w:val="24"/>
+              </w:rPr>
+              <w:t>-2.</w:t>
+            </w:r>
+            <w:r>
+              <w:rPr>
+                <w:sz w:val="24"/>
+                <w:szCs w:val="24"/>
+              </w:rPr>
+              <w:t>4</w:t>
+            </w:r>
+            <w:r>
+              <w:rPr>
+                <w:sz w:val="24"/>
+                <w:szCs w:val="24"/>
+              </w:rPr>
+              <w:t>e+01</w:t>
+            </w:r>
+            <w:r>
+              <w:rPr>
+                <w:sz w:val="24"/>
+                <w:szCs w:val="24"/>
+              </w:rPr>
+              <w:t xml:space="preserve"> </w:t>
+            </w:r>
+            <w:r>
+              <w:t>±</w:t>
+            </w:r>
+            <w:r>
+              <w:t xml:space="preserve"> </w:t>
+            </w:r>
+            <w:r>
+              <w:rPr>
+                <w:sz w:val="24"/>
+                <w:szCs w:val="24"/>
+              </w:rPr>
+              <w:t>1.4E2</w:t>
+            </w:r>
+          </w:p>
+        </w:tc>
+        <w:tc>
+          <w:tcPr>
+            <w:tcW w:w="0" w:type="auto"/>
+          </w:tcPr>
+          <w:p>
+            <w:pPr>
+              <w:pStyle w:val="NoSpacing"/>
+              <w:rPr>
+                <w:sz w:val="24"/>
+                <w:szCs w:val="24"/>
+              </w:rPr>
+            </w:pPr>
+            <w:r>
+              <w:rPr>
+                <w:sz w:val="24"/>
+                <w:szCs w:val="24"/>
+              </w:rPr>
+              <w:t>-3.17e+05</w:t>
+            </w:r>
+            <w:r>
+              <w:rPr>
+                <w:sz w:val="24"/>
+                <w:szCs w:val="24"/>
+              </w:rPr>
+              <w:t xml:space="preserve"> </w:t>
+            </w:r>
+            <w:r>
+              <w:t>±</w:t>
+            </w:r>
+            <w:r>
+              <w:t xml:space="preserve"> 1.9E5</w:t>
+            </w:r>
+          </w:p>
+        </w:tc>
+      </w:tr>
+      <w:tr>
+        <w:tc>
+          <w:tcPr>
+            <w:tcW w:w="0" w:type="auto"/>
+          </w:tcPr>
+          <w:p>
+            <w:pPr>
+              <w:pStyle w:val="NoSpacing"/>
+              <w:rPr>
+                <w:sz w:val="24"/>
+                <w:szCs w:val="24"/>
+              </w:rPr>
+            </w:pPr>
+            <w:r>
+              <w:rPr>
+                <w:sz w:val="24"/>
+                <w:szCs w:val="24"/>
+              </w:rPr>
+              <w:t>00c</w:t>
+            </w:r>
+            <w:r>
+              <w:rPr>
+                <w:sz w:val="24"/>
+                <w:szCs w:val="24"/>
+              </w:rPr>
+              <w:t>4</w:t>
+            </w:r>
+          </w:p>
+        </w:tc>
+        <w:tc>
+          <w:tcPr>
+            <w:tcW w:w="0" w:type="auto"/>
+          </w:tcPr>
+          <w:p>
+            <w:pPr>
+              <w:pStyle w:val="NoSpacing"/>
+              <w:rPr>
+                <w:sz w:val="24"/>
+                <w:szCs w:val="24"/>
+              </w:rPr>
+            </w:pPr>
+            <w:r>
+              <w:rPr>
+                <w:sz w:val="24"/>
+                <w:szCs w:val="24"/>
+              </w:rPr>
+              <w:t>MH</w:t>
+            </w:r>
+          </w:p>
+        </w:tc>
+        <w:tc>
+          <w:tcPr>
+            <w:tcW w:w="0" w:type="auto"/>
+          </w:tcPr>
+          <w:p>
+            <w:pPr>
+              <w:pStyle w:val="NoSpacing"/>
+              <w:rPr>
+                <w:sz w:val="24"/>
+                <w:szCs w:val="24"/>
+              </w:rPr>
+            </w:pPr>
+            <w:r>
+              <w:rPr>
+                <w:sz w:val="24"/>
+                <w:szCs w:val="24"/>
+              </w:rPr>
+              <w:t>~60000</w:t>
+            </w:r>
+          </w:p>
+        </w:tc>
+        <w:tc>
+          <w:tcPr>
+            <w:tcW w:w="0" w:type="auto"/>
+          </w:tcPr>
+          <w:p>
+            <w:pPr>
+              <w:pStyle w:val="NoSpacing"/>
+              <w:rPr>
+                <w:sz w:val="24"/>
+                <w:szCs w:val="24"/>
+              </w:rPr>
+            </w:pPr>
+            <w:r>
+              <w:rPr>
+                <w:sz w:val="24"/>
+                <w:szCs w:val="24"/>
+              </w:rPr>
+              <w:t>~50 seconds</w:t>
+            </w:r>
+          </w:p>
+        </w:tc>
+        <w:tc>
+          <w:tcPr>
+            <w:tcW w:w="0" w:type="auto"/>
+          </w:tcPr>
+          <w:p>
+            <w:pPr>
+              <w:pStyle w:val="NoSpacing"/>
+              <w:rPr>
+                <w:sz w:val="24"/>
+                <w:szCs w:val="24"/>
+              </w:rPr>
+            </w:pPr>
+            <w:r>
+              <w:rPr>
+                <w:sz w:val="24"/>
+                <w:szCs w:val="24"/>
+              </w:rPr>
+              <w:t xml:space="preserve">311 </w:t>
+            </w:r>
+            <w:r>
+              <w:t>±</w:t>
+            </w:r>
+            <w:r>
+              <w:t xml:space="preserve"> 1.4E2</w:t>
+            </w:r>
+          </w:p>
+        </w:tc>
+        <w:tc>
+          <w:tcPr>
+            <w:tcW w:w="0" w:type="auto"/>
+          </w:tcPr>
+          <w:p>
+            <w:pPr>
+              <w:pStyle w:val="NoSpacing"/>
+              <w:rPr>
+                <w:sz w:val="24"/>
+                <w:szCs w:val="24"/>
+              </w:rPr>
+            </w:pPr>
+            <w:r>
+              <w:rPr>
+                <w:sz w:val="24"/>
+                <w:szCs w:val="24"/>
+              </w:rPr>
+              <w:t xml:space="preserve">278693 </w:t>
+            </w:r>
+            <w:r>
+              <w:t>±</w:t>
+            </w:r>
+            <w:r>
+              <w:t xml:space="preserve"> 2.3E5</w:t>
+            </w:r>
+          </w:p>
+        </w:tc>
+      </w:tr>
+      <w:tr>
+        <w:tc>
+          <w:tcPr>
+            <w:tcW w:w="0" w:type="auto"/>
+          </w:tcPr>
+          <w:p>
+            <w:pPr>
+              <w:pStyle w:val="NoSpacing"/>
+              <w:rPr>
+                <w:sz w:val="24"/>
+                <w:szCs w:val="24"/>
+              </w:rPr>
+            </w:pPr>
+            <w:r>
+              <w:rPr>
+                <w:sz w:val="24"/>
+                <w:szCs w:val="24"/>
+              </w:rPr>
+              <w:t>00c5</w:t>
+            </w:r>
+          </w:p>
+        </w:tc>
+        <w:tc>
+          <w:tcPr>
+            <w:tcW w:w="0" w:type="auto"/>
+          </w:tcPr>
+          <w:p>
+            <w:pPr>
+              <w:pStyle w:val="NoSpacing"/>
+              <w:rPr>
+                <w:sz w:val="24"/>
+                <w:szCs w:val="24"/>
+              </w:rPr>
+            </w:pPr>
+            <w:r>
+              <w:rPr>
+                <w:sz w:val="24"/>
+                <w:szCs w:val="24"/>
+              </w:rPr>
+              <w:t>MH</w:t>
+            </w:r>
+          </w:p>
+        </w:tc>
+        <w:tc>
+          <w:tcPr>
+            <w:tcW w:w="0" w:type="auto"/>
+          </w:tcPr>
+          <w:p>
+            <w:pPr>
+              <w:pStyle w:val="NoSpacing"/>
+              <w:rPr>
+                <w:sz w:val="24"/>
+                <w:szCs w:val="24"/>
+              </w:rPr>
+            </w:pPr>
+            <w:r>
+              <w:rPr>
+                <w:sz w:val="24"/>
+                <w:szCs w:val="24"/>
+              </w:rPr>
+              <w:t>~100000</w:t>
+            </w:r>
+          </w:p>
+        </w:tc>
+        <w:tc>
+          <w:tcPr>
+            <w:tcW w:w="0" w:type="auto"/>
+          </w:tcPr>
+          <w:p>
+            <w:pPr>
+              <w:pStyle w:val="NoSpacing"/>
+              <w:rPr>
+                <w:sz w:val="24"/>
+                <w:szCs w:val="24"/>
+              </w:rPr>
+            </w:pPr>
+            <w:r>
+              <w:rPr>
+                <w:sz w:val="24"/>
+                <w:szCs w:val="24"/>
+              </w:rPr>
+              <w:t>~80 seconds</w:t>
+            </w:r>
+          </w:p>
+        </w:tc>
+        <w:tc>
+          <w:tcPr>
+            <w:tcW w:w="0" w:type="auto"/>
+          </w:tcPr>
+          <w:p>
+            <w:pPr>
+              <w:pStyle w:val="NoSpacing"/>
+              <w:rPr>
+                <w:sz w:val="24"/>
+                <w:szCs w:val="24"/>
+              </w:rPr>
+            </w:pPr>
+            <w:r>
+              <w:rPr>
+                <w:sz w:val="24"/>
+                <w:szCs w:val="24"/>
+              </w:rPr>
+              <w:t xml:space="preserve">279 </w:t>
+            </w:r>
+            <w:r>
+              <w:t>±</w:t>
+            </w:r>
+            <w:r>
+              <w:t xml:space="preserve"> 1.3E2</w:t>
+            </w:r>
+          </w:p>
+        </w:tc>
+        <w:tc>
+          <w:tcPr>
+            <w:tcW w:w="0" w:type="auto"/>
+          </w:tcPr>
+          <w:p>
+            <w:pPr>
+              <w:pStyle w:val="NoSpacing"/>
+              <w:rPr>
+                <w:sz w:val="24"/>
+                <w:szCs w:val="24"/>
+              </w:rPr>
+            </w:pPr>
+            <w:r>
+              <w:rPr>
+                <w:sz w:val="24"/>
+                <w:szCs w:val="24"/>
+              </w:rPr>
+              <w:t>218384</w:t>
+            </w:r>
+            <w:r>
+              <w:rPr>
+                <w:sz w:val="24"/>
+                <w:szCs w:val="24"/>
+              </w:rPr>
+              <w:t xml:space="preserve"> </w:t>
+            </w:r>
+            <w:r>
+              <w:t>±</w:t>
+            </w:r>
+            <w:r>
+              <w:t xml:space="preserve"> 2.0E5</w:t>
+            </w:r>
+          </w:p>
+        </w:tc>
+      </w:tr>
+    </w:tbl>
+    <w:p>
+      <w:pPr>
+        <w:pStyle w:val="NoSpacing"/>
+        <w:rPr>
+          <w:sz w:val="24"/>
+          <w:szCs w:val="24"/>
+        </w:rPr>
+      </w:pPr>
+    </w:p>
+    <w:p>
+      <w:pPr>
+        <w:pStyle w:val="NoSpacing"/>
+        <w:rPr>
+          <w:sz w:val="24"/>
+          <w:szCs w:val="24"/>
+        </w:rPr>
+      </w:pPr>
+      <w:r>
+        <w:rPr>
+          <w:sz w:val="24"/>
+          <w:szCs w:val="24"/>
+        </w:rPr>
+        <w:t>C1</w:t>
+      </w:r>
+      <w:r>
+        <w:rPr>
+          <w:sz w:val="24"/>
+          <w:szCs w:val="24"/>
+        </w:rPr>
+        <w:t xml:space="preserve"> sampling:</w:t>
+      </w:r>
+    </w:p>
+    <w:p>
+      <w:pPr>
+        <w:pStyle w:val="NoSpacing"/>
+        <w:rPr>
+          <w:sz w:val="24"/>
+          <w:szCs w:val="24"/>
+        </w:rPr>
+      </w:pPr>
+      <w:r>
+        <w:rPr>
+          <w:noProof/>
+        </w:rPr>
+        <w:drawing>
+          <wp:inline distT="0" distB="0" distL="0" distR="0" wp14:anchorId="3101683F" wp14:editId="6C402D49">
+            <wp:extent cx="2562808" cy="1828800"/>
+            <wp:effectExtent l="0" t="0" r="9525" b="0"/>
+            <wp:docPr id="12" name="Picture 12"/>
+            <wp:cNvGraphicFramePr>
+              <a:graphicFrameLocks xmlns:a="http://schemas.openxmlformats.org/drawingml/2006/main" noChangeAspect="1"/>
+            </wp:cNvGraphicFramePr>
+            <a:graphic xmlns:a="http://schemas.openxmlformats.org/drawingml/2006/main">
+              <a:graphicData uri="http://schemas.openxmlformats.org/drawingml/2006/picture">
+                <pic:pic xmlns:pic="http://schemas.openxmlformats.org/drawingml/2006/picture">
+                  <pic:nvPicPr>
+                    <pic:cNvPr id="1" name=""/>
+                    <pic:cNvPicPr/>
+                  </pic:nvPicPr>
+                  <pic:blipFill>
+                    <a:blip r:embed="rId11"/>
+                    <a:stretch>
+                      <a:fillRect/>
+                    </a:stretch>
+                  </pic:blipFill>
+                  <pic:spPr>
+                    <a:xfrm>
+                      <a:off x="0" y="0"/>
+                      <a:ext cx="2562808" cy="1828800"/>
+                    </a:xfrm>
+                    <a:prstGeom prst="rect">
+                      <a:avLst/>
+                    </a:prstGeom>
+                  </pic:spPr>
+                </pic:pic>
+              </a:graphicData>
+            </a:graphic>
+          </wp:inline>
+        </w:drawing>
+      </w:r>
     </w:p>
     <w:p>
       <w:pPr>
@@ -1213,26 +2354,1421 @@
           <w:szCs w:val="24"/>
         </w:rPr>
         <w:lastRenderedPageBreak/>
-        <w:t>However, if we go to the harder case of 00c1 and 00c2 (which is uniform distributions for each sample), then we find that MH requires very long sampling to get a reasonable result while ESS can do a good job easily.</w:t>
-      </w:r>
-    </w:p>
-    <w:p>
-      <w:pPr>
-        <w:pStyle w:val="NoSpacing"/>
-        <w:rPr>
-          <w:sz w:val="24"/>
-          <w:szCs w:val="24"/>
-        </w:rPr>
-      </w:pPr>
-    </w:p>
-    <w:p>
-      <w:pPr>
-        <w:pStyle w:val="NoSpacing"/>
-        <w:rPr>
-          <w:sz w:val="24"/>
-          <w:szCs w:val="24"/>
-        </w:rPr>
-      </w:pPr>
+        <w:t>c2 sampling:</w:t>
+      </w:r>
+    </w:p>
+    <w:p>
+      <w:pPr>
+        <w:pStyle w:val="NoSpacing"/>
+        <w:rPr>
+          <w:sz w:val="24"/>
+          <w:szCs w:val="24"/>
+        </w:rPr>
+      </w:pPr>
+      <w:r>
+        <w:rPr>
+          <w:noProof/>
+        </w:rPr>
+        <w:drawing>
+          <wp:inline distT="0" distB="0" distL="0" distR="0" wp14:anchorId="10B8E523" wp14:editId="290EAEB1">
+            <wp:extent cx="2562808" cy="1828800"/>
+            <wp:effectExtent l="0" t="0" r="9525" b="0"/>
+            <wp:docPr id="5" name="Picture 5"/>
+            <wp:cNvGraphicFramePr>
+              <a:graphicFrameLocks xmlns:a="http://schemas.openxmlformats.org/drawingml/2006/main" noChangeAspect="1"/>
+            </wp:cNvGraphicFramePr>
+            <a:graphic xmlns:a="http://schemas.openxmlformats.org/drawingml/2006/main">
+              <a:graphicData uri="http://schemas.openxmlformats.org/drawingml/2006/picture">
+                <pic:pic xmlns:pic="http://schemas.openxmlformats.org/drawingml/2006/picture">
+                  <pic:nvPicPr>
+                    <pic:cNvPr id="1" name=""/>
+                    <pic:cNvPicPr/>
+                  </pic:nvPicPr>
+                  <pic:blipFill>
+                    <a:blip r:embed="rId12"/>
+                    <a:stretch>
+                      <a:fillRect/>
+                    </a:stretch>
+                  </pic:blipFill>
+                  <pic:spPr>
+                    <a:xfrm>
+                      <a:off x="0" y="0"/>
+                      <a:ext cx="2562808" cy="1828800"/>
+                    </a:xfrm>
+                    <a:prstGeom prst="rect">
+                      <a:avLst/>
+                    </a:prstGeom>
+                  </pic:spPr>
+                </pic:pic>
+              </a:graphicData>
+            </a:graphic>
+          </wp:inline>
+        </w:drawing>
+      </w:r>
+    </w:p>
+    <w:p>
+      <w:pPr>
+        <w:pStyle w:val="NoSpacing"/>
+        <w:rPr>
+          <w:sz w:val="24"/>
+          <w:szCs w:val="24"/>
+        </w:rPr>
+      </w:pPr>
+      <w:r>
+        <w:rPr>
+          <w:sz w:val="24"/>
+          <w:szCs w:val="24"/>
+        </w:rPr>
+        <w:t>c3 sampling:</w:t>
+      </w:r>
+    </w:p>
+    <w:p>
+      <w:pPr>
+        <w:pStyle w:val="NoSpacing"/>
+        <w:rPr>
+          <w:sz w:val="24"/>
+          <w:szCs w:val="24"/>
+        </w:rPr>
+      </w:pPr>
+      <w:r>
+        <w:rPr>
+          <w:noProof/>
+        </w:rPr>
+        <w:drawing>
+          <wp:inline distT="0" distB="0" distL="0" distR="0" wp14:anchorId="79598F60" wp14:editId="558DFACD">
+            <wp:extent cx="2575508" cy="1828800"/>
+            <wp:effectExtent l="0" t="0" r="0" b="0"/>
+            <wp:docPr id="3" name="Picture 3"/>
+            <wp:cNvGraphicFramePr>
+              <a:graphicFrameLocks xmlns:a="http://schemas.openxmlformats.org/drawingml/2006/main" noChangeAspect="1"/>
+            </wp:cNvGraphicFramePr>
+            <a:graphic xmlns:a="http://schemas.openxmlformats.org/drawingml/2006/main">
+              <a:graphicData uri="http://schemas.openxmlformats.org/drawingml/2006/picture">
+                <pic:pic xmlns:pic="http://schemas.openxmlformats.org/drawingml/2006/picture">
+                  <pic:nvPicPr>
+                    <pic:cNvPr id="1" name=""/>
+                    <pic:cNvPicPr/>
+                  </pic:nvPicPr>
+                  <pic:blipFill>
+                    <a:blip r:embed="rId13"/>
+                    <a:stretch>
+                      <a:fillRect/>
+                    </a:stretch>
+                  </pic:blipFill>
+                  <pic:spPr>
+                    <a:xfrm>
+                      <a:off x="0" y="0"/>
+                      <a:ext cx="2575508" cy="1828800"/>
+                    </a:xfrm>
+                    <a:prstGeom prst="rect">
+                      <a:avLst/>
+                    </a:prstGeom>
+                  </pic:spPr>
+                </pic:pic>
+              </a:graphicData>
+            </a:graphic>
+          </wp:inline>
+        </w:drawing>
+      </w:r>
+    </w:p>
+    <w:p>
+      <w:pPr>
+        <w:pStyle w:val="NoSpacing"/>
+        <w:rPr>
+          <w:sz w:val="24"/>
+          <w:szCs w:val="24"/>
+        </w:rPr>
+      </w:pPr>
+      <w:r>
+        <w:rPr>
+          <w:sz w:val="24"/>
+          <w:szCs w:val="24"/>
+        </w:rPr>
+        <w:t>C4 sampling:</w:t>
+      </w:r>
+    </w:p>
+    <w:p>
+      <w:pPr>
+        <w:pStyle w:val="NoSpacing"/>
+        <w:rPr>
+          <w:sz w:val="24"/>
+          <w:szCs w:val="24"/>
+        </w:rPr>
+      </w:pPr>
+      <w:r>
+        <w:rPr>
+          <w:noProof/>
+        </w:rPr>
+        <w:drawing>
+          <wp:inline distT="0" distB="0" distL="0" distR="0" wp14:anchorId="721DAD6C" wp14:editId="69DB4303">
+            <wp:extent cx="2594043" cy="1828800"/>
+            <wp:effectExtent l="0" t="0" r="0" b="0"/>
+            <wp:docPr id="13" name="Picture 13"/>
+            <wp:cNvGraphicFramePr>
+              <a:graphicFrameLocks xmlns:a="http://schemas.openxmlformats.org/drawingml/2006/main" noChangeAspect="1"/>
+            </wp:cNvGraphicFramePr>
+            <a:graphic xmlns:a="http://schemas.openxmlformats.org/drawingml/2006/main">
+              <a:graphicData uri="http://schemas.openxmlformats.org/drawingml/2006/picture">
+                <pic:pic xmlns:pic="http://schemas.openxmlformats.org/drawingml/2006/picture">
+                  <pic:nvPicPr>
+                    <pic:cNvPr id="1" name=""/>
+                    <pic:cNvPicPr/>
+                  </pic:nvPicPr>
+                  <pic:blipFill>
+                    <a:blip r:embed="rId14"/>
+                    <a:stretch>
+                      <a:fillRect/>
+                    </a:stretch>
+                  </pic:blipFill>
+                  <pic:spPr>
+                    <a:xfrm>
+                      <a:off x="0" y="0"/>
+                      <a:ext cx="2594043" cy="1828800"/>
+                    </a:xfrm>
+                    <a:prstGeom prst="rect">
+                      <a:avLst/>
+                    </a:prstGeom>
+                  </pic:spPr>
+                </pic:pic>
+              </a:graphicData>
+            </a:graphic>
+          </wp:inline>
+        </w:drawing>
+      </w:r>
+    </w:p>
+    <w:p>
+      <w:pPr>
+        <w:pStyle w:val="NoSpacing"/>
+        <w:rPr>
+          <w:sz w:val="24"/>
+          <w:szCs w:val="24"/>
+        </w:rPr>
+      </w:pPr>
+      <w:r>
+        <w:rPr>
+          <w:sz w:val="24"/>
+          <w:szCs w:val="24"/>
+        </w:rPr>
+        <w:t>C5 sampling</w:t>
+      </w:r>
+    </w:p>
+    <w:p>
+      <w:pPr>
+        <w:pStyle w:val="NoSpacing"/>
+        <w:rPr>
+          <w:sz w:val="24"/>
+          <w:szCs w:val="24"/>
+        </w:rPr>
+      </w:pPr>
+      <w:r>
+        <w:rPr>
+          <w:noProof/>
+        </w:rPr>
+        <w:drawing>
+          <wp:inline distT="0" distB="0" distL="0" distR="0" wp14:anchorId="5272B287" wp14:editId="69429154">
+            <wp:extent cx="2575508" cy="1828800"/>
+            <wp:effectExtent l="0" t="0" r="0" b="0"/>
+            <wp:docPr id="14" name="Picture 14"/>
+            <wp:cNvGraphicFramePr>
+              <a:graphicFrameLocks xmlns:a="http://schemas.openxmlformats.org/drawingml/2006/main" noChangeAspect="1"/>
+            </wp:cNvGraphicFramePr>
+            <a:graphic xmlns:a="http://schemas.openxmlformats.org/drawingml/2006/main">
+              <a:graphicData uri="http://schemas.openxmlformats.org/drawingml/2006/picture">
+                <pic:pic xmlns:pic="http://schemas.openxmlformats.org/drawingml/2006/picture">
+                  <pic:nvPicPr>
+                    <pic:cNvPr id="1" name=""/>
+                    <pic:cNvPicPr/>
+                  </pic:nvPicPr>
+                  <pic:blipFill>
+                    <a:blip r:embed="rId15"/>
+                    <a:stretch>
+                      <a:fillRect/>
+                    </a:stretch>
+                  </pic:blipFill>
+                  <pic:spPr>
+                    <a:xfrm>
+                      <a:off x="0" y="0"/>
+                      <a:ext cx="2575508" cy="1828800"/>
+                    </a:xfrm>
+                    <a:prstGeom prst="rect">
+                      <a:avLst/>
+                    </a:prstGeom>
+                  </pic:spPr>
+                </pic:pic>
+              </a:graphicData>
+            </a:graphic>
+          </wp:inline>
+        </w:drawing>
+      </w:r>
+    </w:p>
+    <w:p>
+      <w:pPr>
+        <w:rPr>
+          <w:sz w:val="24"/>
+          <w:szCs w:val="24"/>
+        </w:rPr>
+      </w:pPr>
+      <w:r>
+        <w:rPr>
+          <w:sz w:val="40"/>
+          <w:szCs w:val="40"/>
+        </w:rPr>
+        <w:lastRenderedPageBreak/>
+        <w:t>Importance of Filtering.</w:t>
+      </w:r>
+      <w:r>
+        <w:rPr>
+          <w:sz w:val="40"/>
+          <w:szCs w:val="40"/>
+        </w:rPr>
+        <w:br/>
+      </w:r>
+      <w:r>
+        <w:rPr>
+          <w:sz w:val="24"/>
+          <w:szCs w:val="24"/>
+        </w:rPr>
+        <w:t>For both</w:t>
+      </w:r>
+      <w:r>
+        <w:rPr>
+          <w:sz w:val="24"/>
+          <w:szCs w:val="24"/>
+        </w:rPr>
+        <w:t xml:space="preserve"> MH and ESS, we used filtering of the tails of the distributions to avoid a bad effect on the output.  Below, let’s take a look at how c2 and c5 would look </w:t>
+      </w:r>
+      <w:r>
+        <w:rPr>
+          <w:sz w:val="24"/>
+          <w:szCs w:val="24"/>
+        </w:rPr>
+        <w:t xml:space="preserve">like </w:t>
+      </w:r>
+      <w:r>
+        <w:rPr>
+          <w:sz w:val="24"/>
+          <w:szCs w:val="24"/>
+        </w:rPr>
+        <w:t>without this filtering.</w:t>
+      </w:r>
+      <w:r>
+        <w:rPr>
+          <w:sz w:val="24"/>
+          <w:szCs w:val="24"/>
+        </w:rPr>
+        <w:t xml:space="preserve"> We see that C2 </w:t>
+      </w:r>
+      <w:r>
+        <w:rPr>
+          <w:sz w:val="24"/>
+          <w:szCs w:val="24"/>
+        </w:rPr>
+        <w:t xml:space="preserve">(the ESS way) </w:t>
+      </w:r>
+      <w:r>
+        <w:rPr>
+          <w:sz w:val="24"/>
+          <w:szCs w:val="24"/>
+        </w:rPr>
+        <w:t xml:space="preserve">is affected much more badly </w:t>
+      </w:r>
+      <w:r>
+        <w:rPr>
+          <w:sz w:val="24"/>
+          <w:szCs w:val="24"/>
+        </w:rPr>
+        <w:t>when there is no</w:t>
+      </w:r>
+      <w:r>
+        <w:rPr>
+          <w:sz w:val="24"/>
+          <w:szCs w:val="24"/>
+        </w:rPr>
+        <w:t xml:space="preserve"> filtering – enough that </w:t>
+      </w:r>
+      <w:r>
+        <w:rPr>
+          <w:sz w:val="24"/>
+          <w:szCs w:val="24"/>
+        </w:rPr>
+        <w:t>the simulated black line on the right</w:t>
+      </w:r>
+      <w:r>
+        <w:rPr>
+          <w:sz w:val="24"/>
+          <w:szCs w:val="24"/>
+        </w:rPr>
+        <w:t xml:space="preserve"> </w:t>
+      </w:r>
+      <w:r>
+        <w:rPr>
+          <w:sz w:val="24"/>
+          <w:szCs w:val="24"/>
+        </w:rPr>
+        <w:t xml:space="preserve">from </w:t>
+      </w:r>
+      <w:proofErr w:type="spellStart"/>
+      <w:r>
+        <w:rPr>
+          <w:sz w:val="24"/>
+          <w:szCs w:val="24"/>
+        </w:rPr>
+        <w:t>mu_AP</w:t>
+      </w:r>
+      <w:proofErr w:type="spellEnd"/>
+      <w:r>
+        <w:rPr>
+          <w:sz w:val="24"/>
+          <w:szCs w:val="24"/>
+        </w:rPr>
+        <w:t xml:space="preserve"> </w:t>
+      </w:r>
+      <w:r>
+        <w:rPr>
+          <w:sz w:val="24"/>
+          <w:szCs w:val="24"/>
+        </w:rPr>
+        <w:t xml:space="preserve">looks terrible!  Much longer sampling </w:t>
+      </w:r>
+      <w:r>
+        <w:rPr>
+          <w:i/>
+          <w:iCs/>
+          <w:sz w:val="24"/>
+          <w:szCs w:val="24"/>
+        </w:rPr>
+        <w:t>is not</w:t>
+      </w:r>
+      <w:r>
+        <w:rPr>
+          <w:sz w:val="24"/>
+          <w:szCs w:val="24"/>
+        </w:rPr>
+        <w:t xml:space="preserve"> </w:t>
+      </w:r>
+      <w:r>
+        <w:rPr>
+          <w:sz w:val="24"/>
+          <w:szCs w:val="24"/>
+        </w:rPr>
+        <w:t xml:space="preserve">very </w:t>
+      </w:r>
+      <w:r>
+        <w:rPr>
+          <w:sz w:val="24"/>
+          <w:szCs w:val="24"/>
+        </w:rPr>
+        <w:t>effective at removing the effects of outlier low probability samples. The threshold filtering is</w:t>
+      </w:r>
+      <w:r>
+        <w:rPr>
+          <w:sz w:val="24"/>
+          <w:szCs w:val="24"/>
+        </w:rPr>
+        <w:t xml:space="preserve"> the better solution and is on by default in CheKiPEUQ.</w:t>
+      </w:r>
+    </w:p>
+    <w:tbl>
+      <w:tblPr>
+        <w:tblStyle w:val="TableGrid"/>
+        <w:tblW w:w="0" w:type="auto"/>
+        <w:tblLook w:val="04A0" w:firstRow="1" w:lastRow="0" w:firstColumn="1" w:lastColumn="0" w:noHBand="0" w:noVBand="1"/>
+      </w:tblPr>
+      <w:tblGrid>
+        <w:gridCol w:w="1109"/>
+        <w:gridCol w:w="1726"/>
+        <w:gridCol w:w="1146"/>
+        <w:gridCol w:w="1421"/>
+        <w:gridCol w:w="1420"/>
+        <w:gridCol w:w="1657"/>
+      </w:tblGrid>
+      <w:tr>
+        <w:tc>
+          <w:tcPr>
+            <w:tcW w:w="0" w:type="auto"/>
+          </w:tcPr>
+          <w:p>
+            <w:pPr>
+              <w:pStyle w:val="NoSpacing"/>
+              <w:rPr>
+                <w:sz w:val="24"/>
+                <w:szCs w:val="24"/>
+              </w:rPr>
+            </w:pPr>
+            <w:r>
+              <w:rPr>
+                <w:sz w:val="24"/>
+                <w:szCs w:val="24"/>
+              </w:rPr>
+              <w:t>Example:</w:t>
+            </w:r>
+          </w:p>
+        </w:tc>
+        <w:tc>
+          <w:tcPr>
+            <w:tcW w:w="0" w:type="auto"/>
+          </w:tcPr>
+          <w:p>
+            <w:pPr>
+              <w:pStyle w:val="NoSpacing"/>
+              <w:rPr>
+                <w:sz w:val="24"/>
+                <w:szCs w:val="24"/>
+              </w:rPr>
+            </w:pPr>
+            <w:r>
+              <w:rPr>
+                <w:sz w:val="24"/>
+                <w:szCs w:val="24"/>
+              </w:rPr>
+              <w:t>Type of MCMC:</w:t>
+            </w:r>
+          </w:p>
+        </w:tc>
+        <w:tc>
+          <w:tcPr>
+            <w:tcW w:w="0" w:type="auto"/>
+          </w:tcPr>
+          <w:p>
+            <w:pPr>
+              <w:pStyle w:val="NoSpacing"/>
+              <w:rPr>
+                <w:sz w:val="24"/>
+                <w:szCs w:val="24"/>
+              </w:rPr>
+            </w:pPr>
+            <w:r>
+              <w:rPr>
+                <w:sz w:val="24"/>
+                <w:szCs w:val="24"/>
+              </w:rPr>
+              <w:t xml:space="preserve"> Samples:</w:t>
+            </w:r>
+          </w:p>
+        </w:tc>
+        <w:tc>
+          <w:tcPr>
+            <w:tcW w:w="0" w:type="auto"/>
+          </w:tcPr>
+          <w:p>
+            <w:pPr>
+              <w:pStyle w:val="NoSpacing"/>
+              <w:rPr>
+                <w:sz w:val="24"/>
+                <w:szCs w:val="24"/>
+              </w:rPr>
+            </w:pPr>
+            <w:r>
+              <w:rPr>
+                <w:sz w:val="24"/>
+                <w:szCs w:val="24"/>
+              </w:rPr>
+              <w:t>Est. time:</w:t>
+            </w:r>
+          </w:p>
+        </w:tc>
+        <w:tc>
+          <w:tcPr>
+            <w:tcW w:w="0" w:type="auto"/>
+          </w:tcPr>
+          <w:p>
+            <w:pPr>
+              <w:pStyle w:val="NoSpacing"/>
+              <w:jc w:val="center"/>
+              <w:rPr>
+                <w:sz w:val="24"/>
+                <w:szCs w:val="24"/>
+              </w:rPr>
+            </w:pPr>
+            <w:r>
+              <w:rPr>
+                <w:sz w:val="24"/>
+                <w:szCs w:val="24"/>
+              </w:rPr>
+              <w:t>a</w:t>
+            </w:r>
+          </w:p>
+        </w:tc>
+        <w:tc>
+          <w:tcPr>
+            <w:tcW w:w="0" w:type="auto"/>
+          </w:tcPr>
+          <w:p>
+            <w:pPr>
+              <w:pStyle w:val="NoSpacing"/>
+              <w:jc w:val="center"/>
+              <w:rPr>
+                <w:sz w:val="24"/>
+                <w:szCs w:val="24"/>
+              </w:rPr>
+            </w:pPr>
+            <w:r>
+              <w:rPr>
+                <w:sz w:val="24"/>
+                <w:szCs w:val="24"/>
+              </w:rPr>
+              <w:t>B</w:t>
+            </w:r>
+          </w:p>
+        </w:tc>
+      </w:tr>
+      <w:tr>
+        <w:tc>
+          <w:tcPr>
+            <w:tcW w:w="0" w:type="auto"/>
+          </w:tcPr>
+          <w:p>
+            <w:pPr>
+              <w:pStyle w:val="NoSpacing"/>
+              <w:rPr>
+                <w:sz w:val="24"/>
+                <w:szCs w:val="24"/>
+              </w:rPr>
+            </w:pPr>
+          </w:p>
+        </w:tc>
+        <w:tc>
+          <w:tcPr>
+            <w:tcW w:w="0" w:type="auto"/>
+          </w:tcPr>
+          <w:p>
+            <w:pPr>
+              <w:pStyle w:val="NoSpacing"/>
+              <w:rPr>
+                <w:sz w:val="24"/>
+                <w:szCs w:val="24"/>
+              </w:rPr>
+            </w:pPr>
+          </w:p>
+        </w:tc>
+        <w:tc>
+          <w:tcPr>
+            <w:tcW w:w="0" w:type="auto"/>
+          </w:tcPr>
+          <w:p>
+            <w:pPr>
+              <w:pStyle w:val="NoSpacing"/>
+              <w:rPr>
+                <w:sz w:val="24"/>
+                <w:szCs w:val="24"/>
+              </w:rPr>
+            </w:pPr>
+          </w:p>
+        </w:tc>
+        <w:tc>
+          <w:tcPr>
+            <w:tcW w:w="0" w:type="auto"/>
+          </w:tcPr>
+          <w:p>
+            <w:pPr>
+              <w:pStyle w:val="NoSpacing"/>
+              <w:rPr>
+                <w:sz w:val="24"/>
+                <w:szCs w:val="24"/>
+              </w:rPr>
+            </w:pPr>
+          </w:p>
+        </w:tc>
+        <w:tc>
+          <w:tcPr>
+            <w:tcW w:w="0" w:type="auto"/>
+          </w:tcPr>
+          <w:p>
+            <w:pPr>
+              <w:pStyle w:val="NoSpacing"/>
+              <w:rPr>
+                <w:sz w:val="24"/>
+                <w:szCs w:val="24"/>
+              </w:rPr>
+            </w:pPr>
+          </w:p>
+        </w:tc>
+        <w:tc>
+          <w:tcPr>
+            <w:tcW w:w="0" w:type="auto"/>
+          </w:tcPr>
+          <w:p>
+            <w:pPr>
+              <w:pStyle w:val="NoSpacing"/>
+              <w:rPr>
+                <w:sz w:val="24"/>
+                <w:szCs w:val="24"/>
+              </w:rPr>
+            </w:pPr>
+          </w:p>
+        </w:tc>
+      </w:tr>
+      <w:tr>
+        <w:tc>
+          <w:tcPr>
+            <w:tcW w:w="0" w:type="auto"/>
+          </w:tcPr>
+          <w:p>
+            <w:pPr>
+              <w:pStyle w:val="NoSpacing"/>
+              <w:rPr>
+                <w:sz w:val="24"/>
+                <w:szCs w:val="24"/>
+              </w:rPr>
+            </w:pPr>
+            <w:r>
+              <w:rPr>
+                <w:sz w:val="24"/>
+                <w:szCs w:val="24"/>
+              </w:rPr>
+              <w:t>00c2</w:t>
+            </w:r>
+          </w:p>
+        </w:tc>
+        <w:tc>
+          <w:tcPr>
+            <w:tcW w:w="0" w:type="auto"/>
+          </w:tcPr>
+          <w:p>
+            <w:pPr>
+              <w:pStyle w:val="NoSpacing"/>
+              <w:rPr>
+                <w:sz w:val="24"/>
+                <w:szCs w:val="24"/>
+              </w:rPr>
+            </w:pPr>
+            <w:r>
+              <w:rPr>
+                <w:sz w:val="24"/>
+                <w:szCs w:val="24"/>
+              </w:rPr>
+              <w:t>ESS</w:t>
+            </w:r>
+          </w:p>
+        </w:tc>
+        <w:tc>
+          <w:tcPr>
+            <w:tcW w:w="0" w:type="auto"/>
+          </w:tcPr>
+          <w:p>
+            <w:pPr>
+              <w:pStyle w:val="NoSpacing"/>
+              <w:rPr>
+                <w:sz w:val="24"/>
+                <w:szCs w:val="24"/>
+              </w:rPr>
+            </w:pPr>
+            <w:r>
+              <w:rPr>
+                <w:sz w:val="24"/>
+                <w:szCs w:val="24"/>
+              </w:rPr>
+              <w:t>~</w:t>
+            </w:r>
+            <w:r>
+              <w:rPr>
+                <w:sz w:val="24"/>
+                <w:szCs w:val="24"/>
+              </w:rPr>
+              <w:t>10000</w:t>
+            </w:r>
+          </w:p>
+        </w:tc>
+        <w:tc>
+          <w:tcPr>
+            <w:tcW w:w="0" w:type="auto"/>
+          </w:tcPr>
+          <w:p>
+            <w:pPr>
+              <w:pStyle w:val="NoSpacing"/>
+              <w:rPr>
+                <w:sz w:val="24"/>
+                <w:szCs w:val="24"/>
+              </w:rPr>
+            </w:pPr>
+            <w:r>
+              <w:rPr>
+                <w:sz w:val="24"/>
+                <w:szCs w:val="24"/>
+              </w:rPr>
+              <w:t>~60 seconds</w:t>
+            </w:r>
+          </w:p>
+        </w:tc>
+        <w:tc>
+          <w:tcPr>
+            <w:tcW w:w="0" w:type="auto"/>
+          </w:tcPr>
+          <w:p>
+            <w:pPr>
+              <w:pStyle w:val="NoSpacing"/>
+              <w:rPr>
+                <w:sz w:val="24"/>
+                <w:szCs w:val="24"/>
+              </w:rPr>
+            </w:pPr>
+            <w:r>
+              <w:rPr>
+                <w:sz w:val="24"/>
+                <w:szCs w:val="24"/>
+              </w:rPr>
+              <w:t>-586</w:t>
+            </w:r>
+            <w:r>
+              <w:rPr>
+                <w:sz w:val="24"/>
+                <w:szCs w:val="24"/>
+              </w:rPr>
+              <w:t xml:space="preserve">  </w:t>
+            </w:r>
+            <w:r>
+              <w:t>± 1.</w:t>
+            </w:r>
+            <w:r>
+              <w:t>2</w:t>
+            </w:r>
+            <w:r>
+              <w:t>E</w:t>
+            </w:r>
+            <w:r>
+              <w:t>4</w:t>
+            </w:r>
+          </w:p>
+        </w:tc>
+        <w:tc>
+          <w:tcPr>
+            <w:tcW w:w="0" w:type="auto"/>
+          </w:tcPr>
+          <w:p>
+            <w:pPr>
+              <w:pStyle w:val="NoSpacing"/>
+              <w:rPr>
+                <w:sz w:val="24"/>
+                <w:szCs w:val="24"/>
+              </w:rPr>
+            </w:pPr>
+            <w:r>
+              <w:rPr>
+                <w:sz w:val="24"/>
+                <w:szCs w:val="24"/>
+              </w:rPr>
+              <w:t>149867</w:t>
+            </w:r>
+            <w:r>
+              <w:rPr>
+                <w:sz w:val="24"/>
+                <w:szCs w:val="24"/>
+              </w:rPr>
+              <w:t xml:space="preserve"> </w:t>
+            </w:r>
+            <w:r>
+              <w:t>± 3.</w:t>
+            </w:r>
+            <w:r>
+              <w:t>3</w:t>
+            </w:r>
+            <w:r>
+              <w:t>E5</w:t>
+            </w:r>
+          </w:p>
+        </w:tc>
+      </w:tr>
+      <w:tr>
+        <w:tc>
+          <w:tcPr>
+            <w:tcW w:w="0" w:type="auto"/>
+          </w:tcPr>
+          <w:p>
+            <w:pPr>
+              <w:pStyle w:val="NoSpacing"/>
+              <w:rPr>
+                <w:sz w:val="24"/>
+                <w:szCs w:val="24"/>
+              </w:rPr>
+            </w:pPr>
+          </w:p>
+        </w:tc>
+        <w:tc>
+          <w:tcPr>
+            <w:tcW w:w="0" w:type="auto"/>
+          </w:tcPr>
+          <w:p>
+            <w:pPr>
+              <w:pStyle w:val="NoSpacing"/>
+              <w:rPr>
+                <w:sz w:val="24"/>
+                <w:szCs w:val="24"/>
+              </w:rPr>
+            </w:pPr>
+          </w:p>
+        </w:tc>
+        <w:tc>
+          <w:tcPr>
+            <w:tcW w:w="0" w:type="auto"/>
+          </w:tcPr>
+          <w:p>
+            <w:pPr>
+              <w:pStyle w:val="NoSpacing"/>
+              <w:rPr>
+                <w:sz w:val="24"/>
+                <w:szCs w:val="24"/>
+              </w:rPr>
+            </w:pPr>
+          </w:p>
+        </w:tc>
+        <w:tc>
+          <w:tcPr>
+            <w:tcW w:w="0" w:type="auto"/>
+          </w:tcPr>
+          <w:p>
+            <w:pPr>
+              <w:pStyle w:val="NoSpacing"/>
+              <w:rPr>
+                <w:sz w:val="24"/>
+                <w:szCs w:val="24"/>
+              </w:rPr>
+            </w:pPr>
+          </w:p>
+        </w:tc>
+        <w:tc>
+          <w:tcPr>
+            <w:tcW w:w="0" w:type="auto"/>
+          </w:tcPr>
+          <w:p>
+            <w:pPr>
+              <w:pStyle w:val="NoSpacing"/>
+              <w:rPr>
+                <w:sz w:val="24"/>
+                <w:szCs w:val="24"/>
+              </w:rPr>
+            </w:pPr>
+          </w:p>
+        </w:tc>
+        <w:tc>
+          <w:tcPr>
+            <w:tcW w:w="0" w:type="auto"/>
+          </w:tcPr>
+          <w:p>
+            <w:pPr>
+              <w:pStyle w:val="NoSpacing"/>
+              <w:rPr>
+                <w:sz w:val="24"/>
+                <w:szCs w:val="24"/>
+              </w:rPr>
+            </w:pPr>
+          </w:p>
+        </w:tc>
+      </w:tr>
+      <w:tr>
+        <w:tc>
+          <w:tcPr>
+            <w:tcW w:w="0" w:type="auto"/>
+          </w:tcPr>
+          <w:p>
+            <w:pPr>
+              <w:pStyle w:val="NoSpacing"/>
+              <w:rPr>
+                <w:sz w:val="24"/>
+                <w:szCs w:val="24"/>
+              </w:rPr>
+            </w:pPr>
+          </w:p>
+        </w:tc>
+        <w:tc>
+          <w:tcPr>
+            <w:tcW w:w="0" w:type="auto"/>
+          </w:tcPr>
+          <w:p>
+            <w:pPr>
+              <w:pStyle w:val="NoSpacing"/>
+              <w:rPr>
+                <w:sz w:val="24"/>
+                <w:szCs w:val="24"/>
+              </w:rPr>
+            </w:pPr>
+          </w:p>
+        </w:tc>
+        <w:tc>
+          <w:tcPr>
+            <w:tcW w:w="0" w:type="auto"/>
+          </w:tcPr>
+          <w:p>
+            <w:pPr>
+              <w:pStyle w:val="NoSpacing"/>
+              <w:rPr>
+                <w:sz w:val="24"/>
+                <w:szCs w:val="24"/>
+              </w:rPr>
+            </w:pPr>
+          </w:p>
+        </w:tc>
+        <w:tc>
+          <w:tcPr>
+            <w:tcW w:w="0" w:type="auto"/>
+          </w:tcPr>
+          <w:p>
+            <w:pPr>
+              <w:pStyle w:val="NoSpacing"/>
+              <w:rPr>
+                <w:sz w:val="24"/>
+                <w:szCs w:val="24"/>
+              </w:rPr>
+            </w:pPr>
+          </w:p>
+        </w:tc>
+        <w:tc>
+          <w:tcPr>
+            <w:tcW w:w="0" w:type="auto"/>
+          </w:tcPr>
+          <w:p>
+            <w:pPr>
+              <w:pStyle w:val="NoSpacing"/>
+              <w:rPr>
+                <w:sz w:val="24"/>
+                <w:szCs w:val="24"/>
+              </w:rPr>
+            </w:pPr>
+          </w:p>
+        </w:tc>
+        <w:tc>
+          <w:tcPr>
+            <w:tcW w:w="0" w:type="auto"/>
+          </w:tcPr>
+          <w:p>
+            <w:pPr>
+              <w:pStyle w:val="NoSpacing"/>
+              <w:rPr>
+                <w:sz w:val="24"/>
+                <w:szCs w:val="24"/>
+              </w:rPr>
+            </w:pPr>
+          </w:p>
+        </w:tc>
+      </w:tr>
+      <w:tr>
+        <w:tc>
+          <w:tcPr>
+            <w:tcW w:w="0" w:type="auto"/>
+          </w:tcPr>
+          <w:p>
+            <w:pPr>
+              <w:pStyle w:val="NoSpacing"/>
+              <w:rPr>
+                <w:sz w:val="24"/>
+                <w:szCs w:val="24"/>
+              </w:rPr>
+            </w:pPr>
+            <w:r>
+              <w:rPr>
+                <w:sz w:val="24"/>
+                <w:szCs w:val="24"/>
+              </w:rPr>
+              <w:t>00c5</w:t>
+            </w:r>
+          </w:p>
+        </w:tc>
+        <w:tc>
+          <w:tcPr>
+            <w:tcW w:w="0" w:type="auto"/>
+          </w:tcPr>
+          <w:p>
+            <w:pPr>
+              <w:pStyle w:val="NoSpacing"/>
+              <w:rPr>
+                <w:sz w:val="24"/>
+                <w:szCs w:val="24"/>
+              </w:rPr>
+            </w:pPr>
+            <w:r>
+              <w:rPr>
+                <w:sz w:val="24"/>
+                <w:szCs w:val="24"/>
+              </w:rPr>
+              <w:t>MH</w:t>
+            </w:r>
+          </w:p>
+        </w:tc>
+        <w:tc>
+          <w:tcPr>
+            <w:tcW w:w="0" w:type="auto"/>
+          </w:tcPr>
+          <w:p>
+            <w:pPr>
+              <w:pStyle w:val="NoSpacing"/>
+              <w:rPr>
+                <w:sz w:val="24"/>
+                <w:szCs w:val="24"/>
+              </w:rPr>
+            </w:pPr>
+            <w:r>
+              <w:rPr>
+                <w:sz w:val="24"/>
+                <w:szCs w:val="24"/>
+              </w:rPr>
+              <w:t>~100000</w:t>
+            </w:r>
+          </w:p>
+        </w:tc>
+        <w:tc>
+          <w:tcPr>
+            <w:tcW w:w="0" w:type="auto"/>
+          </w:tcPr>
+          <w:p>
+            <w:pPr>
+              <w:pStyle w:val="NoSpacing"/>
+              <w:rPr>
+                <w:sz w:val="24"/>
+                <w:szCs w:val="24"/>
+              </w:rPr>
+            </w:pPr>
+            <w:r>
+              <w:rPr>
+                <w:sz w:val="24"/>
+                <w:szCs w:val="24"/>
+              </w:rPr>
+              <w:t>~80 seconds</w:t>
+            </w:r>
+          </w:p>
+        </w:tc>
+        <w:tc>
+          <w:tcPr>
+            <w:tcW w:w="0" w:type="auto"/>
+          </w:tcPr>
+          <w:p>
+            <w:pPr>
+              <w:pStyle w:val="NoSpacing"/>
+              <w:rPr>
+                <w:sz w:val="24"/>
+                <w:szCs w:val="24"/>
+              </w:rPr>
+            </w:pPr>
+            <w:r>
+              <w:rPr>
+                <w:sz w:val="24"/>
+                <w:szCs w:val="24"/>
+              </w:rPr>
+              <w:t xml:space="preserve"> </w:t>
+            </w:r>
+            <w:r>
+              <w:rPr>
+                <w:sz w:val="24"/>
+                <w:szCs w:val="24"/>
+              </w:rPr>
+              <w:t xml:space="preserve">145 </w:t>
+            </w:r>
+            <w:r>
+              <w:t>± 1.3E2</w:t>
+            </w:r>
+          </w:p>
+        </w:tc>
+        <w:tc>
+          <w:tcPr>
+            <w:tcW w:w="0" w:type="auto"/>
+          </w:tcPr>
+          <w:p>
+            <w:pPr>
+              <w:pStyle w:val="NoSpacing"/>
+              <w:rPr>
+                <w:sz w:val="24"/>
+                <w:szCs w:val="24"/>
+              </w:rPr>
+            </w:pPr>
+            <w:r>
+              <w:rPr>
+                <w:sz w:val="24"/>
+                <w:szCs w:val="24"/>
+              </w:rPr>
+              <w:t>-44578</w:t>
+            </w:r>
+            <w:r>
+              <w:rPr>
+                <w:sz w:val="24"/>
+                <w:szCs w:val="24"/>
+              </w:rPr>
+              <w:t xml:space="preserve"> </w:t>
+            </w:r>
+            <w:r>
+              <w:t>± 2.</w:t>
+            </w:r>
+            <w:r>
+              <w:t>3</w:t>
+            </w:r>
+            <w:r>
+              <w:t>E5</w:t>
+            </w:r>
+          </w:p>
+        </w:tc>
+      </w:tr>
+    </w:tbl>
+    <w:p>
+      <w:pPr>
+        <w:pStyle w:val="NoSpacing"/>
+        <w:rPr>
+          <w:sz w:val="24"/>
+          <w:szCs w:val="24"/>
+        </w:rPr>
+      </w:pPr>
+    </w:p>
+    <w:p>
+      <w:pPr>
+        <w:pStyle w:val="NoSpacing"/>
+        <w:rPr>
+          <w:sz w:val="24"/>
+          <w:szCs w:val="24"/>
+        </w:rPr>
+      </w:pPr>
+      <w:r>
+        <w:rPr>
+          <w:sz w:val="24"/>
+          <w:szCs w:val="24"/>
+        </w:rPr>
+        <w:t>C</w:t>
+      </w:r>
+      <w:r>
+        <w:rPr>
+          <w:sz w:val="24"/>
+          <w:szCs w:val="24"/>
+        </w:rPr>
+        <w:t>2</w:t>
+      </w:r>
+      <w:r>
+        <w:rPr>
+          <w:sz w:val="24"/>
+          <w:szCs w:val="24"/>
+        </w:rPr>
+        <w:t xml:space="preserve"> sampling</w:t>
+      </w:r>
+    </w:p>
+    <w:p>
+      <w:pPr>
+        <w:pStyle w:val="NoSpacing"/>
+        <w:rPr>
+          <w:sz w:val="24"/>
+          <w:szCs w:val="24"/>
+        </w:rPr>
+      </w:pPr>
+    </w:p>
+    <w:p>
+      <w:pPr>
+        <w:pStyle w:val="NoSpacing"/>
+        <w:rPr>
+          <w:noProof/>
+        </w:rPr>
+      </w:pPr>
+      <w:r>
+        <w:rPr>
+          <w:noProof/>
+        </w:rPr>
+        <w:drawing>
+          <wp:anchor distT="0" distB="0" distL="114300" distR="114300" simplePos="0" relativeHeight="251659264" behindDoc="0" locked="0" layoutInCell="1" allowOverlap="1" wp14:anchorId="3F2647CE" wp14:editId="460CBADF">
+            <wp:simplePos x="914400" y="3467819"/>
+            <wp:positionH relativeFrom="column">
+              <wp:align>left</wp:align>
+            </wp:positionH>
+            <wp:positionV relativeFrom="paragraph">
+              <wp:align>top</wp:align>
+            </wp:positionV>
+            <wp:extent cx="2562808" cy="1828800"/>
+            <wp:effectExtent l="0" t="0" r="9525" b="0"/>
+            <wp:wrapSquare wrapText="bothSides"/>
+            <wp:docPr id="16" name="Picture 16"/>
+            <wp:cNvGraphicFramePr>
+              <a:graphicFrameLocks xmlns:a="http://schemas.openxmlformats.org/drawingml/2006/main" noChangeAspect="1"/>
+            </wp:cNvGraphicFramePr>
+            <a:graphic xmlns:a="http://schemas.openxmlformats.org/drawingml/2006/main">
+              <a:graphicData uri="http://schemas.openxmlformats.org/drawingml/2006/picture">
+                <pic:pic xmlns:pic="http://schemas.openxmlformats.org/drawingml/2006/picture">
+                  <pic:nvPicPr>
+                    <pic:cNvPr id="1" name=""/>
+                    <pic:cNvPicPr/>
+                  </pic:nvPicPr>
+                  <pic:blipFill>
+                    <a:blip r:embed="rId16">
+                      <a:extLst>
+                        <a:ext uri="{28A0092B-C50C-407E-A947-70E740481C1C}">
+                          <a14:useLocalDpi xmlns:a14="http://schemas.microsoft.com/office/drawing/2010/main" val="0"/>
+                        </a:ext>
+                      </a:extLst>
+                    </a:blip>
+                    <a:stretch>
+                      <a:fillRect/>
+                    </a:stretch>
+                  </pic:blipFill>
+                  <pic:spPr>
+                    <a:xfrm>
+                      <a:off x="0" y="0"/>
+                      <a:ext cx="2562808" cy="1828800"/>
+                    </a:xfrm>
+                    <a:prstGeom prst="rect">
+                      <a:avLst/>
+                    </a:prstGeom>
+                  </pic:spPr>
+                </pic:pic>
+              </a:graphicData>
+            </a:graphic>
+          </wp:anchor>
+        </w:drawing>
+      </w:r>
+      <w:r>
+        <w:rPr>
+          <w:sz w:val="24"/>
+          <w:szCs w:val="24"/>
+        </w:rPr>
+        <w:tab/>
+      </w:r>
+      <w:r>
+        <w:rPr>
+          <w:noProof/>
+        </w:rPr>
+        <w:drawing>
+          <wp:inline distT="0" distB="0" distL="0" distR="0" wp14:anchorId="352632A6" wp14:editId="6D17ABCA">
+            <wp:extent cx="2782389" cy="1828800"/>
+            <wp:effectExtent l="0" t="0" r="0" b="0"/>
+            <wp:docPr id="18" name="Picture 18"/>
+            <wp:cNvGraphicFramePr>
+              <a:graphicFrameLocks xmlns:a="http://schemas.openxmlformats.org/drawingml/2006/main" noChangeAspect="1"/>
+            </wp:cNvGraphicFramePr>
+            <a:graphic xmlns:a="http://schemas.openxmlformats.org/drawingml/2006/main">
+              <a:graphicData uri="http://schemas.openxmlformats.org/drawingml/2006/picture">
+                <pic:pic xmlns:pic="http://schemas.openxmlformats.org/drawingml/2006/picture">
+                  <pic:nvPicPr>
+                    <pic:cNvPr id="1" name=""/>
+                    <pic:cNvPicPr/>
+                  </pic:nvPicPr>
+                  <pic:blipFill>
+                    <a:blip r:embed="rId17"/>
+                    <a:stretch>
+                      <a:fillRect/>
+                    </a:stretch>
+                  </pic:blipFill>
+                  <pic:spPr>
+                    <a:xfrm>
+                      <a:off x="0" y="0"/>
+                      <a:ext cx="2782389" cy="1828800"/>
+                    </a:xfrm>
+                    <a:prstGeom prst="rect">
+                      <a:avLst/>
+                    </a:prstGeom>
+                  </pic:spPr>
+                </pic:pic>
+              </a:graphicData>
+            </a:graphic>
+          </wp:inline>
+        </w:drawing>
+      </w:r>
+      <w:r>
+        <w:rPr>
+          <w:sz w:val="24"/>
+          <w:szCs w:val="24"/>
+        </w:rPr>
+        <w:br w:type="textWrapping" w:clear="all"/>
+      </w:r>
+    </w:p>
+    <w:p>
+      <w:pPr>
+        <w:pStyle w:val="NoSpacing"/>
+        <w:rPr>
+          <w:sz w:val="24"/>
+          <w:szCs w:val="24"/>
+        </w:rPr>
+      </w:pPr>
+      <w:r>
+        <w:rPr>
+          <w:sz w:val="24"/>
+          <w:szCs w:val="24"/>
+        </w:rPr>
+        <w:t>C5 sampling</w:t>
+      </w:r>
+    </w:p>
+    <w:p>
+      <w:pPr>
+        <w:pStyle w:val="NoSpacing"/>
+        <w:rPr>
+          <w:sz w:val="24"/>
+          <w:szCs w:val="24"/>
+        </w:rPr>
+      </w:pPr>
+      <w:r>
+        <w:rPr>
+          <w:noProof/>
+        </w:rPr>
+        <w:drawing>
+          <wp:inline distT="0" distB="0" distL="0" distR="0" wp14:anchorId="781E951B" wp14:editId="5F2CDC12">
+            <wp:extent cx="2575508" cy="1828800"/>
+            <wp:effectExtent l="0" t="0" r="0" b="0"/>
+            <wp:docPr id="15" name="Picture 15"/>
+            <wp:cNvGraphicFramePr>
+              <a:graphicFrameLocks xmlns:a="http://schemas.openxmlformats.org/drawingml/2006/main" noChangeAspect="1"/>
+            </wp:cNvGraphicFramePr>
+            <a:graphic xmlns:a="http://schemas.openxmlformats.org/drawingml/2006/main">
+              <a:graphicData uri="http://schemas.openxmlformats.org/drawingml/2006/picture">
+                <pic:pic xmlns:pic="http://schemas.openxmlformats.org/drawingml/2006/picture">
+                  <pic:nvPicPr>
+                    <pic:cNvPr id="1" name=""/>
+                    <pic:cNvPicPr/>
+                  </pic:nvPicPr>
+                  <pic:blipFill>
+                    <a:blip r:embed="rId18"/>
+                    <a:stretch>
+                      <a:fillRect/>
+                    </a:stretch>
+                  </pic:blipFill>
+                  <pic:spPr>
+                    <a:xfrm>
+                      <a:off x="0" y="0"/>
+                      <a:ext cx="2575508" cy="1828800"/>
+                    </a:xfrm>
+                    <a:prstGeom prst="rect">
+                      <a:avLst/>
+                    </a:prstGeom>
+                  </pic:spPr>
+                </pic:pic>
+              </a:graphicData>
+            </a:graphic>
+          </wp:inline>
+        </w:drawing>
+      </w:r>
+      <w:r>
+        <w:rPr>
+          <w:noProof/>
+        </w:rPr>
+        <w:t xml:space="preserve"> </w:t>
+      </w:r>
+      <w:r>
+        <w:rPr>
+          <w:noProof/>
+        </w:rPr>
+        <w:drawing>
+          <wp:inline distT="0" distB="0" distL="0" distR="0" wp14:anchorId="09A7D12F" wp14:editId="1DD5188E">
+            <wp:extent cx="2782389" cy="1828800"/>
+            <wp:effectExtent l="0" t="0" r="0" b="0"/>
+            <wp:docPr id="17" name="Picture 17"/>
+            <wp:cNvGraphicFramePr>
+              <a:graphicFrameLocks xmlns:a="http://schemas.openxmlformats.org/drawingml/2006/main" noChangeAspect="1"/>
+            </wp:cNvGraphicFramePr>
+            <a:graphic xmlns:a="http://schemas.openxmlformats.org/drawingml/2006/main">
+              <a:graphicData uri="http://schemas.openxmlformats.org/drawingml/2006/picture">
+                <pic:pic xmlns:pic="http://schemas.openxmlformats.org/drawingml/2006/picture">
+                  <pic:nvPicPr>
+                    <pic:cNvPr id="1" name=""/>
+                    <pic:cNvPicPr/>
+                  </pic:nvPicPr>
+                  <pic:blipFill>
+                    <a:blip r:embed="rId19"/>
+                    <a:stretch>
+                      <a:fillRect/>
+                    </a:stretch>
+                  </pic:blipFill>
+                  <pic:spPr>
+                    <a:xfrm>
+                      <a:off x="0" y="0"/>
+                      <a:ext cx="2782389" cy="1828800"/>
+                    </a:xfrm>
+                    <a:prstGeom prst="rect">
+                      <a:avLst/>
+                    </a:prstGeom>
+                  </pic:spPr>
+                </pic:pic>
+              </a:graphicData>
+            </a:graphic>
+          </wp:inline>
+        </w:drawing>
+      </w:r>
     </w:p>
     <w:sectPr>
       <w:pgSz w:w="12240" w:h="15840"/>
@@ -1642,6 +4178,7 @@
   <w:style w:type="paragraph" w:default="1" w:styleId="Normal">
     <w:name w:val="Normal"/>
     <w:qFormat/>
+    <w:rsid w:val="00BE5BDC"/>
   </w:style>
   <w:style w:type="character" w:default="1" w:styleId="DefaultParagraphFont">
     <w:name w:val="Default Paragraph Font"/>
@@ -1678,6 +4215,25 @@
     <w:pPr>
       <w:spacing w:after="0" w:line="240" w:lineRule="auto"/>
     </w:pPr>
+  </w:style>
+  <w:style w:type="table" w:styleId="TableGrid">
+    <w:name w:val="Table Grid"/>
+    <w:basedOn w:val="TableNormal"/>
+    <w:uiPriority w:val="39"/>
+    <w:rsid w:val="0013404E"/>
+    <w:pPr>
+      <w:spacing w:after="0" w:line="240" w:lineRule="auto"/>
+    </w:pPr>
+    <w:tblPr>
+      <w:tblBorders>
+        <w:top w:val="single" w:sz="4" w:space="0" w:color="auto"/>
+        <w:left w:val="single" w:sz="4" w:space="0" w:color="auto"/>
+        <w:bottom w:val="single" w:sz="4" w:space="0" w:color="auto"/>
+        <w:right w:val="single" w:sz="4" w:space="0" w:color="auto"/>
+        <w:insideH w:val="single" w:sz="4" w:space="0" w:color="auto"/>
+        <w:insideV w:val="single" w:sz="4" w:space="0" w:color="auto"/>
+      </w:tblBorders>
+    </w:tblPr>
   </w:style>
 </w:styles>
 </file>

</xml_diff>

<commit_message>
Filtering Threshold implemented and tested etc.
</commit_message>
<xml_diff>
--- a/Examples/Example00/0-Example00Explanation.docx
+++ b/Examples/Example00/0-Example00Explanation.docx
@@ -489,84 +489,32 @@
         <w:pStyle w:val="NoSpacing"/>
       </w:pPr>
       <w:r>
-        <w:t xml:space="preserve">import </w:t>
-      </w:r>
-      <w:proofErr w:type="spellStart"/>
-      <w:r>
-        <w:t>CheKiPEUQ.UserInput</w:t>
-      </w:r>
-      <w:proofErr w:type="spellEnd"/>
-      <w:r>
-        <w:t xml:space="preserve"> as </w:t>
-      </w:r>
-      <w:proofErr w:type="spellStart"/>
-      <w:r>
-        <w:t>UserInput</w:t>
-      </w:r>
-      <w:proofErr w:type="spellEnd"/>
-    </w:p>
-    <w:p>
-      <w:pPr>
-        <w:pStyle w:val="NoSpacing"/>
-      </w:pPr>
-      <w:proofErr w:type="spellStart"/>
-      <w:r>
-        <w:t>UserInput.model</w:t>
-      </w:r>
-      <w:proofErr w:type="spellEnd"/>
-      <w:r>
-        <w:t>['</w:t>
-      </w:r>
-      <w:proofErr w:type="spellStart"/>
-      <w:r>
-        <w:t>InputParameterPriorValues</w:t>
-      </w:r>
-      <w:proofErr w:type="spellEnd"/>
-      <w:r>
-        <w:t>'] = [200, 500] #prior expected values for a and b</w:t>
-      </w:r>
-    </w:p>
-    <w:p>
-      <w:pPr>
-        <w:pStyle w:val="NoSpacing"/>
-      </w:pPr>
-      <w:proofErr w:type="spellStart"/>
-      <w:r>
-        <w:t>UserInput.model</w:t>
-      </w:r>
-      <w:proofErr w:type="spellEnd"/>
-      <w:r>
-        <w:t>['</w:t>
-      </w:r>
-      <w:proofErr w:type="spellStart"/>
-      <w:r>
-        <w:t>InputParametersPriorValuesUncertainties</w:t>
-      </w:r>
-      <w:proofErr w:type="spellEnd"/>
-      <w:r>
-        <w:t>'] = [100, 200] #1 sigma, in this example not correlated, but a covariance matrix can be used instead.</w:t>
-      </w:r>
-    </w:p>
-    <w:p>
-      <w:pPr>
-        <w:pStyle w:val="NoSpacing"/>
-      </w:pPr>
-      <w:proofErr w:type="spellStart"/>
+        <w:t>import CheKiPEUQ.UserInput as UserInput</w:t>
+      </w:r>
+    </w:p>
+    <w:p>
+      <w:pPr>
+        <w:pStyle w:val="NoSpacing"/>
+      </w:pPr>
+      <w:r>
+        <w:t>UserInput.model['InputParameterPriorValues'] = [200, 500] #prior expected values for a and b</w:t>
+      </w:r>
+    </w:p>
+    <w:p>
+      <w:pPr>
+        <w:pStyle w:val="NoSpacing"/>
+      </w:pPr>
+      <w:r>
+        <w:t>UserInput.model['InputParametersPriorValuesUncertainties'] = [100, 200] #1 sigma, in this example not correlated, but a covariance matrix can be used instead.</w:t>
+      </w:r>
+    </w:p>
+    <w:p>
+      <w:pPr>
+        <w:pStyle w:val="NoSpacing"/>
+      </w:pPr>
       <w:r>
         <w:lastRenderedPageBreak/>
-        <w:t>UserInput.model</w:t>
-      </w:r>
-      <w:proofErr w:type="spellEnd"/>
-      <w:r>
-        <w:t>['</w:t>
-      </w:r>
-      <w:proofErr w:type="spellStart"/>
-      <w:r>
-        <w:t>simulateByInputParametersOnlyFunction</w:t>
-      </w:r>
-      <w:proofErr w:type="spellEnd"/>
-      <w:r>
-        <w:t>'] = simulation_model_00.simulation_function_wrapper</w:t>
+        <w:t>UserInput.model['simulateByInputParametersOnlyFunction'] = simulation_model_00.simulation_function_wrapper</w:t>
       </w:r>
       <w:r>
         <w:t xml:space="preserve"> #This just points to the User created model equation.</w:t>
@@ -576,43 +524,20 @@
       <w:pPr>
         <w:pStyle w:val="NoSpacing"/>
       </w:pPr>
-      <w:proofErr w:type="spellStart"/>
-      <w:r>
-        <w:t>PE_object</w:t>
-      </w:r>
-      <w:proofErr w:type="spellEnd"/>
-      <w:r>
-        <w:t xml:space="preserve"> = </w:t>
-      </w:r>
-      <w:proofErr w:type="spellStart"/>
-      <w:r>
-        <w:t>CKPQ.parameter_estimation</w:t>
-      </w:r>
-      <w:proofErr w:type="spellEnd"/>
-      <w:r>
-        <w:t>(</w:t>
-      </w:r>
-      <w:proofErr w:type="spellStart"/>
-      <w:r>
-        <w:t>UserInput</w:t>
-      </w:r>
-      <w:proofErr w:type="spellEnd"/>
-      <w:r>
-        <w:t>)</w:t>
-      </w:r>
-    </w:p>
-    <w:p>
-      <w:pPr>
-        <w:pStyle w:val="NoSpacing"/>
-      </w:pPr>
-      <w:proofErr w:type="spellStart"/>
+      <w:r>
+        <w:t>PE_object = CKPQ.parameter_estimation(UserInput)</w:t>
+      </w:r>
+    </w:p>
+    <w:p>
+      <w:pPr>
+        <w:pStyle w:val="NoSpacing"/>
+      </w:pPr>
       <w:r>
         <w:t>PE_object.do</w:t>
       </w:r>
       <w:r>
         <w:t>EnsembleSliceSampling</w:t>
       </w:r>
-      <w:proofErr w:type="spellEnd"/>
       <w:r>
         <w:t>()</w:t>
       </w:r>
@@ -621,13 +546,8 @@
       <w:pPr>
         <w:pStyle w:val="NoSpacing"/>
       </w:pPr>
-      <w:proofErr w:type="spellStart"/>
-      <w:r>
-        <w:t>PE_object.createAllPlots</w:t>
-      </w:r>
-      <w:proofErr w:type="spellEnd"/>
-      <w:r>
-        <w:t>()</w:t>
+      <w:r>
+        <w:t>PE_object.createAllPlots()</w:t>
       </w:r>
     </w:p>
     <w:p>
@@ -994,22 +914,13 @@
           <w:sz w:val="40"/>
           <w:szCs w:val="40"/>
         </w:rPr>
-        <w:t xml:space="preserve">Info on The two types of </w:t>
-      </w:r>
-      <w:proofErr w:type="spellStart"/>
+        <w:t>Info on The two types of mcmc</w:t>
+      </w:r>
       <w:r>
         <w:rPr>
           <w:sz w:val="40"/>
           <w:szCs w:val="40"/>
         </w:rPr>
-        <w:t>mcmc</w:t>
-      </w:r>
-      <w:proofErr w:type="spellEnd"/>
-      <w:r>
-        <w:rPr>
-          <w:sz w:val="40"/>
-          <w:szCs w:val="40"/>
-        </w:rPr>
         <w:br/>
       </w:r>
       <w:r>
@@ -1019,23 +930,13 @@
         </w:rPr>
         <w:t xml:space="preserve">There are two types of </w:t>
       </w:r>
-      <w:proofErr w:type="spellStart"/>
-      <w:r>
-        <w:rPr>
-          <w:sz w:val="24"/>
-          <w:szCs w:val="24"/>
-        </w:rPr>
-        <w:t>mcmc</w:t>
-      </w:r>
-      <w:proofErr w:type="spellEnd"/>
-      <w:r>
-        <w:rPr>
-          <w:sz w:val="24"/>
-          <w:szCs w:val="24"/>
-        </w:rPr>
-        <w:t xml:space="preserve"> samplings possible in CheKiPEUQ.  The </w:t>
-      </w:r>
-      <w:proofErr w:type="spellStart"/>
+      <w:r>
+        <w:rPr>
+          <w:sz w:val="24"/>
+          <w:szCs w:val="24"/>
+        </w:rPr>
+        <w:t xml:space="preserve">mcmc samplings possible in CheKiPEUQ.  The </w:t>
+      </w:r>
       <w:r>
         <w:rPr>
           <w:b/>
@@ -1045,7 +946,6 @@
         </w:rPr>
         <w:t>EnsembleSliceSampling</w:t>
       </w:r>
-      <w:proofErr w:type="spellEnd"/>
       <w:r>
         <w:rPr>
           <w:sz w:val="24"/>
@@ -1053,7 +953,6 @@
         </w:rPr>
         <w:t xml:space="preserve"> will be faster for many higher dimensional problems by needing fewer (but more sophisticated) samplings: there are normally almost no rejections.  The </w:t>
       </w:r>
-      <w:proofErr w:type="spellStart"/>
       <w:r>
         <w:rPr>
           <w:b/>
@@ -1063,7 +962,6 @@
         </w:rPr>
         <w:t>MetrpolisHastings</w:t>
       </w:r>
-      <w:proofErr w:type="spellEnd"/>
       <w:r>
         <w:rPr>
           <w:sz w:val="24"/>
@@ -1231,23 +1129,7 @@
           <w:sz w:val="24"/>
           <w:szCs w:val="24"/>
         </w:rPr>
-        <w:t xml:space="preserve">. We will use the </w:t>
-      </w:r>
-      <w:proofErr w:type="spellStart"/>
-      <w:r>
-        <w:rPr>
-          <w:sz w:val="24"/>
-          <w:szCs w:val="24"/>
-        </w:rPr>
-        <w:t>mu_AP</w:t>
-      </w:r>
-      <w:proofErr w:type="spellEnd"/>
-      <w:r>
-        <w:rPr>
-          <w:sz w:val="24"/>
-          <w:szCs w:val="24"/>
-        </w:rPr>
-        <w:t xml:space="preserve"> rathe than the MAP, since what we’re looking for is convergence rather than finding the MAP.</w:t>
+        <w:t>. We will use the mu_AP rathe than the MAP, since what we’re looking for is convergence rather than finding the MAP.</w:t>
       </w:r>
       <w:r>
         <w:rPr>
@@ -1318,6 +1200,20 @@
           <w:szCs w:val="24"/>
         </w:rPr>
         <w:t xml:space="preserve"> This problem demonstrates the difference between ESS and MH sampling at a qualitative level.</w:t>
+      </w:r>
+      <w:r>
+        <w:rPr>
+          <w:sz w:val="24"/>
+          <w:szCs w:val="24"/>
+        </w:rPr>
+        <w:t xml:space="preserve"> 00c2 and 00c6 have </w:t>
+      </w:r>
+      <w:r>
+        <w:rPr>
+          <w:sz w:val="24"/>
+          <w:szCs w:val="24"/>
+        </w:rPr>
+        <w:t>converged enough that they won’t change much.</w:t>
       </w:r>
     </w:p>
     <w:p>
@@ -1338,8 +1234,8 @@
       <w:tblGrid>
         <w:gridCol w:w="1109"/>
         <w:gridCol w:w="1726"/>
-        <w:gridCol w:w="1146"/>
-        <w:gridCol w:w="1421"/>
+        <w:gridCol w:w="1188"/>
+        <w:gridCol w:w="1543"/>
         <w:gridCol w:w="1832"/>
         <w:gridCol w:w="1909"/>
       </w:tblGrid>
@@ -1578,10 +1474,7 @@
               <w:t xml:space="preserve">124 </w:t>
             </w:r>
             <w:r>
-              <w:t>±</w:t>
-            </w:r>
-            <w:r>
-              <w:t xml:space="preserve"> 1.7E3</w:t>
+              <w:t>± 1.7E3</w:t>
             </w:r>
           </w:p>
         </w:tc>
@@ -1605,10 +1498,7 @@
               <w:t xml:space="preserve">123930 </w:t>
             </w:r>
             <w:r>
-              <w:t>±</w:t>
-            </w:r>
-            <w:r>
-              <w:t xml:space="preserve"> 3.3E5</w:t>
+              <w:t>± 3.3E5</w:t>
             </w:r>
           </w:p>
         </w:tc>
@@ -1631,14 +1521,7 @@
                 <w:sz w:val="24"/>
                 <w:szCs w:val="24"/>
               </w:rPr>
-              <w:t>00c</w:t>
-            </w:r>
-            <w:r>
-              <w:rPr>
-                <w:sz w:val="24"/>
-                <w:szCs w:val="24"/>
-              </w:rPr>
-              <w:t>2</w:t>
+              <w:t>00c2</w:t>
             </w:r>
           </w:p>
         </w:tc>
@@ -1736,10 +1619,10 @@
                 <w:sz w:val="24"/>
                 <w:szCs w:val="24"/>
               </w:rPr>
-              <w:t xml:space="preserve">5  </w:t>
-            </w:r>
-            <w:r>
-              <w:t>± 1.9E2</w:t>
+              <w:t>5 ±</w:t>
+            </w:r>
+            <w:r>
+              <w:t xml:space="preserve"> 1.9E2</w:t>
             </w:r>
           </w:p>
         </w:tc>
@@ -1793,14 +1676,7 @@
                 <w:sz w:val="24"/>
                 <w:szCs w:val="24"/>
               </w:rPr>
-              <w:t>00c</w:t>
-            </w:r>
-            <w:r>
-              <w:rPr>
-                <w:sz w:val="24"/>
-                <w:szCs w:val="24"/>
-              </w:rPr>
-              <w:t>3</w:t>
+              <w:t>00c3</w:t>
             </w:r>
           </w:p>
         </w:tc>
@@ -1915,51 +1791,45 @@
               <w:t xml:space="preserve"> </w:t>
             </w:r>
             <w:r>
-              <w:t>±</w:t>
-            </w:r>
-            <w:r>
+              <w:t xml:space="preserve">± </w:t>
+            </w:r>
+            <w:r>
+              <w:rPr>
+                <w:sz w:val="24"/>
+                <w:szCs w:val="24"/>
+              </w:rPr>
+              <w:t>1.4E2</w:t>
+            </w:r>
+          </w:p>
+        </w:tc>
+        <w:tc>
+          <w:tcPr>
+            <w:tcW w:w="0" w:type="auto"/>
+          </w:tcPr>
+          <w:p>
+            <w:pPr>
+              <w:pStyle w:val="NoSpacing"/>
+              <w:rPr>
+                <w:sz w:val="24"/>
+                <w:szCs w:val="24"/>
+              </w:rPr>
+            </w:pPr>
+            <w:r>
+              <w:rPr>
+                <w:sz w:val="24"/>
+                <w:szCs w:val="24"/>
+              </w:rPr>
+              <w:t>-3.17e+05</w:t>
+            </w:r>
+            <w:r>
+              <w:rPr>
+                <w:sz w:val="24"/>
+                <w:szCs w:val="24"/>
+              </w:rPr>
               <w:t xml:space="preserve"> </w:t>
             </w:r>
             <w:r>
-              <w:rPr>
-                <w:sz w:val="24"/>
-                <w:szCs w:val="24"/>
-              </w:rPr>
-              <w:t>1.4E2</w:t>
-            </w:r>
-          </w:p>
-        </w:tc>
-        <w:tc>
-          <w:tcPr>
-            <w:tcW w:w="0" w:type="auto"/>
-          </w:tcPr>
-          <w:p>
-            <w:pPr>
-              <w:pStyle w:val="NoSpacing"/>
-              <w:rPr>
-                <w:sz w:val="24"/>
-                <w:szCs w:val="24"/>
-              </w:rPr>
-            </w:pPr>
-            <w:r>
-              <w:rPr>
-                <w:sz w:val="24"/>
-                <w:szCs w:val="24"/>
-              </w:rPr>
-              <w:t>-3.17e+05</w:t>
-            </w:r>
-            <w:r>
-              <w:rPr>
-                <w:sz w:val="24"/>
-                <w:szCs w:val="24"/>
-              </w:rPr>
-              <w:t xml:space="preserve"> </w:t>
-            </w:r>
-            <w:r>
-              <w:t>±</w:t>
-            </w:r>
-            <w:r>
-              <w:t xml:space="preserve"> 1.9E5</w:t>
+              <w:t>± 1.9E5</w:t>
             </w:r>
           </w:p>
         </w:tc>
@@ -1982,14 +1852,7 @@
                 <w:sz w:val="24"/>
                 <w:szCs w:val="24"/>
               </w:rPr>
-              <w:t>00c</w:t>
-            </w:r>
-            <w:r>
-              <w:rPr>
-                <w:sz w:val="24"/>
-                <w:szCs w:val="24"/>
-              </w:rPr>
-              <w:t>4</w:t>
+              <w:t>00c4</w:t>
             </w:r>
           </w:p>
         </w:tc>
@@ -2076,10 +1939,7 @@
               <w:t xml:space="preserve">311 </w:t>
             </w:r>
             <w:r>
-              <w:t>±</w:t>
-            </w:r>
-            <w:r>
-              <w:t xml:space="preserve"> 1.4E2</w:t>
+              <w:t>± 1.4E2</w:t>
             </w:r>
           </w:p>
         </w:tc>
@@ -2103,10 +1963,7 @@
               <w:t xml:space="preserve">278693 </w:t>
             </w:r>
             <w:r>
-              <w:t>±</w:t>
-            </w:r>
-            <w:r>
-              <w:t xml:space="preserve"> 2.3E5</w:t>
+              <w:t>± 2.3E5</w:t>
             </w:r>
           </w:p>
         </w:tc>
@@ -2216,31 +2073,179 @@
               <w:t xml:space="preserve">279 </w:t>
             </w:r>
             <w:r>
+              <w:t>± 1.3E2</w:t>
+            </w:r>
+          </w:p>
+        </w:tc>
+        <w:tc>
+          <w:tcPr>
+            <w:tcW w:w="0" w:type="auto"/>
+          </w:tcPr>
+          <w:p>
+            <w:pPr>
+              <w:pStyle w:val="NoSpacing"/>
+              <w:rPr>
+                <w:sz w:val="24"/>
+                <w:szCs w:val="24"/>
+              </w:rPr>
+            </w:pPr>
+            <w:r>
+              <w:rPr>
+                <w:sz w:val="24"/>
+                <w:szCs w:val="24"/>
+              </w:rPr>
+              <w:t>218384</w:t>
+            </w:r>
+            <w:r>
+              <w:rPr>
+                <w:sz w:val="24"/>
+                <w:szCs w:val="24"/>
+              </w:rPr>
+              <w:t xml:space="preserve"> </w:t>
+            </w:r>
+            <w:r>
+              <w:t>± 2.0E5</w:t>
+            </w:r>
+          </w:p>
+        </w:tc>
+      </w:tr>
+      <w:tr>
+        <w:tc>
+          <w:tcPr>
+            <w:tcW w:w="0" w:type="auto"/>
+          </w:tcPr>
+          <w:p>
+            <w:pPr>
+              <w:pStyle w:val="NoSpacing"/>
+              <w:rPr>
+                <w:sz w:val="24"/>
+                <w:szCs w:val="24"/>
+              </w:rPr>
+            </w:pPr>
+            <w:r>
+              <w:rPr>
+                <w:sz w:val="24"/>
+                <w:szCs w:val="24"/>
+              </w:rPr>
+              <w:t>00c6</w:t>
+            </w:r>
+          </w:p>
+        </w:tc>
+        <w:tc>
+          <w:tcPr>
+            <w:tcW w:w="0" w:type="auto"/>
+          </w:tcPr>
+          <w:p>
+            <w:pPr>
+              <w:pStyle w:val="NoSpacing"/>
+              <w:rPr>
+                <w:sz w:val="24"/>
+                <w:szCs w:val="24"/>
+              </w:rPr>
+            </w:pPr>
+            <w:r>
+              <w:rPr>
+                <w:sz w:val="24"/>
+                <w:szCs w:val="24"/>
+              </w:rPr>
+              <w:t>MH</w:t>
+            </w:r>
+          </w:p>
+        </w:tc>
+        <w:tc>
+          <w:tcPr>
+            <w:tcW w:w="0" w:type="auto"/>
+          </w:tcPr>
+          <w:p>
+            <w:pPr>
+              <w:pStyle w:val="NoSpacing"/>
+              <w:rPr>
+                <w:sz w:val="24"/>
+                <w:szCs w:val="24"/>
+              </w:rPr>
+            </w:pPr>
+            <w:r>
+              <w:rPr>
+                <w:sz w:val="24"/>
+                <w:szCs w:val="24"/>
+              </w:rPr>
+              <w:t>~1000000</w:t>
+            </w:r>
+          </w:p>
+        </w:tc>
+        <w:tc>
+          <w:tcPr>
+            <w:tcW w:w="0" w:type="auto"/>
+          </w:tcPr>
+          <w:p>
+            <w:pPr>
+              <w:pStyle w:val="NoSpacing"/>
+              <w:rPr>
+                <w:sz w:val="24"/>
+                <w:szCs w:val="24"/>
+              </w:rPr>
+            </w:pPr>
+            <w:r>
+              <w:rPr>
+                <w:sz w:val="24"/>
+                <w:szCs w:val="24"/>
+              </w:rPr>
+              <w:t>~800 seconds</w:t>
+            </w:r>
+          </w:p>
+        </w:tc>
+        <w:tc>
+          <w:tcPr>
+            <w:tcW w:w="0" w:type="auto"/>
+          </w:tcPr>
+          <w:p>
+            <w:pPr>
+              <w:pStyle w:val="NoSpacing"/>
+              <w:rPr>
+                <w:sz w:val="24"/>
+                <w:szCs w:val="24"/>
+              </w:rPr>
+            </w:pPr>
+            <w:r>
+              <w:rPr>
+                <w:sz w:val="24"/>
+                <w:szCs w:val="24"/>
+              </w:rPr>
+              <w:t>243</w:t>
+            </w:r>
+            <w:r>
+              <w:rPr>
+                <w:sz w:val="24"/>
+                <w:szCs w:val="24"/>
+              </w:rPr>
+              <w:t xml:space="preserve"> </w:t>
+            </w:r>
+            <w:r>
               <w:t>±</w:t>
             </w:r>
             <w:r>
-              <w:t xml:space="preserve"> 1.3E2</w:t>
-            </w:r>
-          </w:p>
-        </w:tc>
-        <w:tc>
-          <w:tcPr>
-            <w:tcW w:w="0" w:type="auto"/>
-          </w:tcPr>
-          <w:p>
-            <w:pPr>
-              <w:pStyle w:val="NoSpacing"/>
-              <w:rPr>
-                <w:sz w:val="24"/>
-                <w:szCs w:val="24"/>
-              </w:rPr>
-            </w:pPr>
-            <w:r>
-              <w:rPr>
-                <w:sz w:val="24"/>
-                <w:szCs w:val="24"/>
-              </w:rPr>
-              <w:t>218384</w:t>
+              <w:t xml:space="preserve"> 1.6E2</w:t>
+            </w:r>
+          </w:p>
+        </w:tc>
+        <w:tc>
+          <w:tcPr>
+            <w:tcW w:w="0" w:type="auto"/>
+          </w:tcPr>
+          <w:p>
+            <w:pPr>
+              <w:pStyle w:val="NoSpacing"/>
+              <w:rPr>
+                <w:sz w:val="24"/>
+                <w:szCs w:val="24"/>
+              </w:rPr>
+            </w:pPr>
+            <w:r>
+              <w:rPr>
+                <w:sz w:val="24"/>
+                <w:szCs w:val="24"/>
+              </w:rPr>
+              <w:t>161890</w:t>
             </w:r>
             <w:r>
               <w:rPr>
@@ -2253,7 +2258,7 @@
               <w:t>±</w:t>
             </w:r>
             <w:r>
-              <w:t xml:space="preserve"> 2.0E5</w:t>
+              <w:t xml:space="preserve"> 2.6E5</w:t>
             </w:r>
           </w:p>
         </w:tc>
@@ -2270,25 +2275,34 @@
     </w:p>
     <w:p>
       <w:pPr>
-        <w:pStyle w:val="NoSpacing"/>
-        <w:rPr>
-          <w:sz w:val="24"/>
-          <w:szCs w:val="24"/>
-        </w:rPr>
-      </w:pPr>
-      <w:r>
-        <w:rPr>
-          <w:sz w:val="24"/>
-          <w:szCs w:val="24"/>
-        </w:rPr>
-        <w:t>C1</w:t>
-      </w:r>
-      <w:r>
-        <w:rPr>
-          <w:sz w:val="24"/>
-          <w:szCs w:val="24"/>
-        </w:rPr>
-        <w:t xml:space="preserve"> sampling:</w:t>
+        <w:rPr>
+          <w:sz w:val="24"/>
+          <w:szCs w:val="24"/>
+        </w:rPr>
+      </w:pPr>
+      <w:r>
+        <w:rPr>
+          <w:sz w:val="24"/>
+          <w:szCs w:val="24"/>
+        </w:rPr>
+        <w:br w:type="page"/>
+      </w:r>
+    </w:p>
+    <w:p>
+      <w:pPr>
+        <w:pStyle w:val="NoSpacing"/>
+        <w:rPr>
+          <w:sz w:val="24"/>
+          <w:szCs w:val="24"/>
+        </w:rPr>
+      </w:pPr>
+      <w:r>
+        <w:rPr>
+          <w:sz w:val="24"/>
+          <w:szCs w:val="24"/>
+        </w:rPr>
+        <w:lastRenderedPageBreak/>
+        <w:t>C1 sampling:</w:t>
       </w:r>
     </w:p>
     <w:p>
@@ -2353,7 +2367,6 @@
           <w:sz w:val="24"/>
           <w:szCs w:val="24"/>
         </w:rPr>
-        <w:lastRenderedPageBreak/>
         <w:t>c2 sampling:</w:t>
       </w:r>
     </w:p>
@@ -2549,6 +2562,7 @@
           <w:sz w:val="24"/>
           <w:szCs w:val="24"/>
         </w:rPr>
+        <w:lastRenderedPageBreak/>
         <w:t>C5 sampling</w:t>
       </w:r>
     </w:p>
@@ -2603,970 +2617,38 @@
     </w:p>
     <w:p>
       <w:pPr>
-        <w:rPr>
-          <w:sz w:val="24"/>
-          <w:szCs w:val="24"/>
-        </w:rPr>
-      </w:pPr>
-      <w:r>
-        <w:rPr>
-          <w:sz w:val="40"/>
-          <w:szCs w:val="40"/>
-        </w:rPr>
-        <w:lastRenderedPageBreak/>
-        <w:t>Importance of Filtering.</w:t>
-      </w:r>
-      <w:r>
-        <w:rPr>
-          <w:sz w:val="40"/>
-          <w:szCs w:val="40"/>
-        </w:rPr>
-        <w:br/>
-      </w:r>
-      <w:r>
-        <w:rPr>
-          <w:sz w:val="24"/>
-          <w:szCs w:val="24"/>
-        </w:rPr>
-        <w:t>For both</w:t>
-      </w:r>
-      <w:r>
-        <w:rPr>
-          <w:sz w:val="24"/>
-          <w:szCs w:val="24"/>
-        </w:rPr>
-        <w:t xml:space="preserve"> MH and ESS, we used filtering of the tails of the distributions to avoid a bad effect on the output.  Below, let’s take a look at how c2 and c5 would look </w:t>
-      </w:r>
-      <w:r>
-        <w:rPr>
-          <w:sz w:val="24"/>
-          <w:szCs w:val="24"/>
-        </w:rPr>
-        <w:t xml:space="preserve">like </w:t>
-      </w:r>
-      <w:r>
-        <w:rPr>
-          <w:sz w:val="24"/>
-          <w:szCs w:val="24"/>
-        </w:rPr>
-        <w:t>without this filtering.</w:t>
-      </w:r>
-      <w:r>
-        <w:rPr>
-          <w:sz w:val="24"/>
-          <w:szCs w:val="24"/>
-        </w:rPr>
-        <w:t xml:space="preserve"> We see that C2 </w:t>
-      </w:r>
-      <w:r>
-        <w:rPr>
-          <w:sz w:val="24"/>
-          <w:szCs w:val="24"/>
-        </w:rPr>
-        <w:t xml:space="preserve">(the ESS way) </w:t>
-      </w:r>
-      <w:r>
-        <w:rPr>
-          <w:sz w:val="24"/>
-          <w:szCs w:val="24"/>
-        </w:rPr>
-        <w:t xml:space="preserve">is affected much more badly </w:t>
-      </w:r>
-      <w:r>
-        <w:rPr>
-          <w:sz w:val="24"/>
-          <w:szCs w:val="24"/>
-        </w:rPr>
-        <w:t>when there is no</w:t>
-      </w:r>
-      <w:r>
-        <w:rPr>
-          <w:sz w:val="24"/>
-          <w:szCs w:val="24"/>
-        </w:rPr>
-        <w:t xml:space="preserve"> filtering – enough that </w:t>
-      </w:r>
-      <w:r>
-        <w:rPr>
-          <w:sz w:val="24"/>
-          <w:szCs w:val="24"/>
-        </w:rPr>
-        <w:t>the simulated black line on the right</w:t>
-      </w:r>
-      <w:r>
-        <w:rPr>
-          <w:sz w:val="24"/>
-          <w:szCs w:val="24"/>
-        </w:rPr>
-        <w:t xml:space="preserve"> </w:t>
-      </w:r>
-      <w:r>
-        <w:rPr>
-          <w:sz w:val="24"/>
-          <w:szCs w:val="24"/>
-        </w:rPr>
-        <w:t xml:space="preserve">from </w:t>
-      </w:r>
-      <w:proofErr w:type="spellStart"/>
-      <w:r>
-        <w:rPr>
-          <w:sz w:val="24"/>
-          <w:szCs w:val="24"/>
-        </w:rPr>
-        <w:t>mu_AP</w:t>
-      </w:r>
-      <w:proofErr w:type="spellEnd"/>
-      <w:r>
-        <w:rPr>
-          <w:sz w:val="24"/>
-          <w:szCs w:val="24"/>
-        </w:rPr>
-        <w:t xml:space="preserve"> </w:t>
-      </w:r>
-      <w:r>
-        <w:rPr>
-          <w:sz w:val="24"/>
-          <w:szCs w:val="24"/>
-        </w:rPr>
-        <w:t xml:space="preserve">looks terrible!  Much longer sampling </w:t>
-      </w:r>
-      <w:r>
-        <w:rPr>
-          <w:i/>
-          <w:iCs/>
-          <w:sz w:val="24"/>
-          <w:szCs w:val="24"/>
-        </w:rPr>
-        <w:t>is not</w:t>
-      </w:r>
-      <w:r>
-        <w:rPr>
-          <w:sz w:val="24"/>
-          <w:szCs w:val="24"/>
-        </w:rPr>
-        <w:t xml:space="preserve"> </w:t>
-      </w:r>
-      <w:r>
-        <w:rPr>
-          <w:sz w:val="24"/>
-          <w:szCs w:val="24"/>
-        </w:rPr>
-        <w:t xml:space="preserve">very </w:t>
-      </w:r>
-      <w:r>
-        <w:rPr>
-          <w:sz w:val="24"/>
-          <w:szCs w:val="24"/>
-        </w:rPr>
-        <w:t>effective at removing the effects of outlier low probability samples. The threshold filtering is</w:t>
-      </w:r>
-      <w:r>
-        <w:rPr>
-          <w:sz w:val="24"/>
-          <w:szCs w:val="24"/>
-        </w:rPr>
-        <w:t xml:space="preserve"> the better solution and is on by default in CheKiPEUQ.</w:t>
-      </w:r>
-    </w:p>
-    <w:tbl>
-      <w:tblPr>
-        <w:tblStyle w:val="TableGrid"/>
-        <w:tblW w:w="0" w:type="auto"/>
-        <w:tblLook w:val="04A0" w:firstRow="1" w:lastRow="0" w:firstColumn="1" w:lastColumn="0" w:noHBand="0" w:noVBand="1"/>
-      </w:tblPr>
-      <w:tblGrid>
-        <w:gridCol w:w="1109"/>
-        <w:gridCol w:w="1726"/>
-        <w:gridCol w:w="1146"/>
-        <w:gridCol w:w="1421"/>
-        <w:gridCol w:w="1420"/>
-        <w:gridCol w:w="1657"/>
-      </w:tblGrid>
-      <w:tr>
-        <w:tc>
-          <w:tcPr>
-            <w:tcW w:w="0" w:type="auto"/>
-          </w:tcPr>
-          <w:p>
-            <w:pPr>
-              <w:pStyle w:val="NoSpacing"/>
-              <w:rPr>
-                <w:sz w:val="24"/>
-                <w:szCs w:val="24"/>
-              </w:rPr>
-            </w:pPr>
-            <w:r>
-              <w:rPr>
-                <w:sz w:val="24"/>
-                <w:szCs w:val="24"/>
-              </w:rPr>
-              <w:t>Example:</w:t>
-            </w:r>
-          </w:p>
-        </w:tc>
-        <w:tc>
-          <w:tcPr>
-            <w:tcW w:w="0" w:type="auto"/>
-          </w:tcPr>
-          <w:p>
-            <w:pPr>
-              <w:pStyle w:val="NoSpacing"/>
-              <w:rPr>
-                <w:sz w:val="24"/>
-                <w:szCs w:val="24"/>
-              </w:rPr>
-            </w:pPr>
-            <w:r>
-              <w:rPr>
-                <w:sz w:val="24"/>
-                <w:szCs w:val="24"/>
-              </w:rPr>
-              <w:t>Type of MCMC:</w:t>
-            </w:r>
-          </w:p>
-        </w:tc>
-        <w:tc>
-          <w:tcPr>
-            <w:tcW w:w="0" w:type="auto"/>
-          </w:tcPr>
-          <w:p>
-            <w:pPr>
-              <w:pStyle w:val="NoSpacing"/>
-              <w:rPr>
-                <w:sz w:val="24"/>
-                <w:szCs w:val="24"/>
-              </w:rPr>
-            </w:pPr>
-            <w:r>
-              <w:rPr>
-                <w:sz w:val="24"/>
-                <w:szCs w:val="24"/>
-              </w:rPr>
-              <w:t xml:space="preserve"> Samples:</w:t>
-            </w:r>
-          </w:p>
-        </w:tc>
-        <w:tc>
-          <w:tcPr>
-            <w:tcW w:w="0" w:type="auto"/>
-          </w:tcPr>
-          <w:p>
-            <w:pPr>
-              <w:pStyle w:val="NoSpacing"/>
-              <w:rPr>
-                <w:sz w:val="24"/>
-                <w:szCs w:val="24"/>
-              </w:rPr>
-            </w:pPr>
-            <w:r>
-              <w:rPr>
-                <w:sz w:val="24"/>
-                <w:szCs w:val="24"/>
-              </w:rPr>
-              <w:t>Est. time:</w:t>
-            </w:r>
-          </w:p>
-        </w:tc>
-        <w:tc>
-          <w:tcPr>
-            <w:tcW w:w="0" w:type="auto"/>
-          </w:tcPr>
-          <w:p>
-            <w:pPr>
-              <w:pStyle w:val="NoSpacing"/>
-              <w:jc w:val="center"/>
-              <w:rPr>
-                <w:sz w:val="24"/>
-                <w:szCs w:val="24"/>
-              </w:rPr>
-            </w:pPr>
-            <w:r>
-              <w:rPr>
-                <w:sz w:val="24"/>
-                <w:szCs w:val="24"/>
-              </w:rPr>
-              <w:t>a</w:t>
-            </w:r>
-          </w:p>
-        </w:tc>
-        <w:tc>
-          <w:tcPr>
-            <w:tcW w:w="0" w:type="auto"/>
-          </w:tcPr>
-          <w:p>
-            <w:pPr>
-              <w:pStyle w:val="NoSpacing"/>
-              <w:jc w:val="center"/>
-              <w:rPr>
-                <w:sz w:val="24"/>
-                <w:szCs w:val="24"/>
-              </w:rPr>
-            </w:pPr>
-            <w:r>
-              <w:rPr>
-                <w:sz w:val="24"/>
-                <w:szCs w:val="24"/>
-              </w:rPr>
-              <w:t>B</w:t>
-            </w:r>
-          </w:p>
-        </w:tc>
-      </w:tr>
-      <w:tr>
-        <w:tc>
-          <w:tcPr>
-            <w:tcW w:w="0" w:type="auto"/>
-          </w:tcPr>
-          <w:p>
-            <w:pPr>
-              <w:pStyle w:val="NoSpacing"/>
-              <w:rPr>
-                <w:sz w:val="24"/>
-                <w:szCs w:val="24"/>
-              </w:rPr>
-            </w:pPr>
-          </w:p>
-        </w:tc>
-        <w:tc>
-          <w:tcPr>
-            <w:tcW w:w="0" w:type="auto"/>
-          </w:tcPr>
-          <w:p>
-            <w:pPr>
-              <w:pStyle w:val="NoSpacing"/>
-              <w:rPr>
-                <w:sz w:val="24"/>
-                <w:szCs w:val="24"/>
-              </w:rPr>
-            </w:pPr>
-          </w:p>
-        </w:tc>
-        <w:tc>
-          <w:tcPr>
-            <w:tcW w:w="0" w:type="auto"/>
-          </w:tcPr>
-          <w:p>
-            <w:pPr>
-              <w:pStyle w:val="NoSpacing"/>
-              <w:rPr>
-                <w:sz w:val="24"/>
-                <w:szCs w:val="24"/>
-              </w:rPr>
-            </w:pPr>
-          </w:p>
-        </w:tc>
-        <w:tc>
-          <w:tcPr>
-            <w:tcW w:w="0" w:type="auto"/>
-          </w:tcPr>
-          <w:p>
-            <w:pPr>
-              <w:pStyle w:val="NoSpacing"/>
-              <w:rPr>
-                <w:sz w:val="24"/>
-                <w:szCs w:val="24"/>
-              </w:rPr>
-            </w:pPr>
-          </w:p>
-        </w:tc>
-        <w:tc>
-          <w:tcPr>
-            <w:tcW w:w="0" w:type="auto"/>
-          </w:tcPr>
-          <w:p>
-            <w:pPr>
-              <w:pStyle w:val="NoSpacing"/>
-              <w:rPr>
-                <w:sz w:val="24"/>
-                <w:szCs w:val="24"/>
-              </w:rPr>
-            </w:pPr>
-          </w:p>
-        </w:tc>
-        <w:tc>
-          <w:tcPr>
-            <w:tcW w:w="0" w:type="auto"/>
-          </w:tcPr>
-          <w:p>
-            <w:pPr>
-              <w:pStyle w:val="NoSpacing"/>
-              <w:rPr>
-                <w:sz w:val="24"/>
-                <w:szCs w:val="24"/>
-              </w:rPr>
-            </w:pPr>
-          </w:p>
-        </w:tc>
-      </w:tr>
-      <w:tr>
-        <w:tc>
-          <w:tcPr>
-            <w:tcW w:w="0" w:type="auto"/>
-          </w:tcPr>
-          <w:p>
-            <w:pPr>
-              <w:pStyle w:val="NoSpacing"/>
-              <w:rPr>
-                <w:sz w:val="24"/>
-                <w:szCs w:val="24"/>
-              </w:rPr>
-            </w:pPr>
-            <w:r>
-              <w:rPr>
-                <w:sz w:val="24"/>
-                <w:szCs w:val="24"/>
-              </w:rPr>
-              <w:t>00c2</w:t>
-            </w:r>
-          </w:p>
-        </w:tc>
-        <w:tc>
-          <w:tcPr>
-            <w:tcW w:w="0" w:type="auto"/>
-          </w:tcPr>
-          <w:p>
-            <w:pPr>
-              <w:pStyle w:val="NoSpacing"/>
-              <w:rPr>
-                <w:sz w:val="24"/>
-                <w:szCs w:val="24"/>
-              </w:rPr>
-            </w:pPr>
-            <w:r>
-              <w:rPr>
-                <w:sz w:val="24"/>
-                <w:szCs w:val="24"/>
-              </w:rPr>
-              <w:t>ESS</w:t>
-            </w:r>
-          </w:p>
-        </w:tc>
-        <w:tc>
-          <w:tcPr>
-            <w:tcW w:w="0" w:type="auto"/>
-          </w:tcPr>
-          <w:p>
-            <w:pPr>
-              <w:pStyle w:val="NoSpacing"/>
-              <w:rPr>
-                <w:sz w:val="24"/>
-                <w:szCs w:val="24"/>
-              </w:rPr>
-            </w:pPr>
-            <w:r>
-              <w:rPr>
-                <w:sz w:val="24"/>
-                <w:szCs w:val="24"/>
-              </w:rPr>
-              <w:t>~</w:t>
-            </w:r>
-            <w:r>
-              <w:rPr>
-                <w:sz w:val="24"/>
-                <w:szCs w:val="24"/>
-              </w:rPr>
-              <w:t>10000</w:t>
-            </w:r>
-          </w:p>
-        </w:tc>
-        <w:tc>
-          <w:tcPr>
-            <w:tcW w:w="0" w:type="auto"/>
-          </w:tcPr>
-          <w:p>
-            <w:pPr>
-              <w:pStyle w:val="NoSpacing"/>
-              <w:rPr>
-                <w:sz w:val="24"/>
-                <w:szCs w:val="24"/>
-              </w:rPr>
-            </w:pPr>
-            <w:r>
-              <w:rPr>
-                <w:sz w:val="24"/>
-                <w:szCs w:val="24"/>
-              </w:rPr>
-              <w:t>~60 seconds</w:t>
-            </w:r>
-          </w:p>
-        </w:tc>
-        <w:tc>
-          <w:tcPr>
-            <w:tcW w:w="0" w:type="auto"/>
-          </w:tcPr>
-          <w:p>
-            <w:pPr>
-              <w:pStyle w:val="NoSpacing"/>
-              <w:rPr>
-                <w:sz w:val="24"/>
-                <w:szCs w:val="24"/>
-              </w:rPr>
-            </w:pPr>
-            <w:r>
-              <w:rPr>
-                <w:sz w:val="24"/>
-                <w:szCs w:val="24"/>
-              </w:rPr>
-              <w:t>-586</w:t>
-            </w:r>
-            <w:r>
-              <w:rPr>
-                <w:sz w:val="24"/>
-                <w:szCs w:val="24"/>
-              </w:rPr>
-              <w:t xml:space="preserve">  </w:t>
-            </w:r>
-            <w:r>
-              <w:t>± 1.</w:t>
-            </w:r>
-            <w:r>
-              <w:t>2</w:t>
-            </w:r>
-            <w:r>
-              <w:t>E</w:t>
-            </w:r>
-            <w:r>
-              <w:t>4</w:t>
-            </w:r>
-          </w:p>
-        </w:tc>
-        <w:tc>
-          <w:tcPr>
-            <w:tcW w:w="0" w:type="auto"/>
-          </w:tcPr>
-          <w:p>
-            <w:pPr>
-              <w:pStyle w:val="NoSpacing"/>
-              <w:rPr>
-                <w:sz w:val="24"/>
-                <w:szCs w:val="24"/>
-              </w:rPr>
-            </w:pPr>
-            <w:r>
-              <w:rPr>
-                <w:sz w:val="24"/>
-                <w:szCs w:val="24"/>
-              </w:rPr>
-              <w:t>149867</w:t>
-            </w:r>
-            <w:r>
-              <w:rPr>
-                <w:sz w:val="24"/>
-                <w:szCs w:val="24"/>
-              </w:rPr>
-              <w:t xml:space="preserve"> </w:t>
-            </w:r>
-            <w:r>
-              <w:t>± 3.</w:t>
-            </w:r>
-            <w:r>
-              <w:t>3</w:t>
-            </w:r>
-            <w:r>
-              <w:t>E5</w:t>
-            </w:r>
-          </w:p>
-        </w:tc>
-      </w:tr>
-      <w:tr>
-        <w:tc>
-          <w:tcPr>
-            <w:tcW w:w="0" w:type="auto"/>
-          </w:tcPr>
-          <w:p>
-            <w:pPr>
-              <w:pStyle w:val="NoSpacing"/>
-              <w:rPr>
-                <w:sz w:val="24"/>
-                <w:szCs w:val="24"/>
-              </w:rPr>
-            </w:pPr>
-          </w:p>
-        </w:tc>
-        <w:tc>
-          <w:tcPr>
-            <w:tcW w:w="0" w:type="auto"/>
-          </w:tcPr>
-          <w:p>
-            <w:pPr>
-              <w:pStyle w:val="NoSpacing"/>
-              <w:rPr>
-                <w:sz w:val="24"/>
-                <w:szCs w:val="24"/>
-              </w:rPr>
-            </w:pPr>
-          </w:p>
-        </w:tc>
-        <w:tc>
-          <w:tcPr>
-            <w:tcW w:w="0" w:type="auto"/>
-          </w:tcPr>
-          <w:p>
-            <w:pPr>
-              <w:pStyle w:val="NoSpacing"/>
-              <w:rPr>
-                <w:sz w:val="24"/>
-                <w:szCs w:val="24"/>
-              </w:rPr>
-            </w:pPr>
-          </w:p>
-        </w:tc>
-        <w:tc>
-          <w:tcPr>
-            <w:tcW w:w="0" w:type="auto"/>
-          </w:tcPr>
-          <w:p>
-            <w:pPr>
-              <w:pStyle w:val="NoSpacing"/>
-              <w:rPr>
-                <w:sz w:val="24"/>
-                <w:szCs w:val="24"/>
-              </w:rPr>
-            </w:pPr>
-          </w:p>
-        </w:tc>
-        <w:tc>
-          <w:tcPr>
-            <w:tcW w:w="0" w:type="auto"/>
-          </w:tcPr>
-          <w:p>
-            <w:pPr>
-              <w:pStyle w:val="NoSpacing"/>
-              <w:rPr>
-                <w:sz w:val="24"/>
-                <w:szCs w:val="24"/>
-              </w:rPr>
-            </w:pPr>
-          </w:p>
-        </w:tc>
-        <w:tc>
-          <w:tcPr>
-            <w:tcW w:w="0" w:type="auto"/>
-          </w:tcPr>
-          <w:p>
-            <w:pPr>
-              <w:pStyle w:val="NoSpacing"/>
-              <w:rPr>
-                <w:sz w:val="24"/>
-                <w:szCs w:val="24"/>
-              </w:rPr>
-            </w:pPr>
-          </w:p>
-        </w:tc>
-      </w:tr>
-      <w:tr>
-        <w:tc>
-          <w:tcPr>
-            <w:tcW w:w="0" w:type="auto"/>
-          </w:tcPr>
-          <w:p>
-            <w:pPr>
-              <w:pStyle w:val="NoSpacing"/>
-              <w:rPr>
-                <w:sz w:val="24"/>
-                <w:szCs w:val="24"/>
-              </w:rPr>
-            </w:pPr>
-          </w:p>
-        </w:tc>
-        <w:tc>
-          <w:tcPr>
-            <w:tcW w:w="0" w:type="auto"/>
-          </w:tcPr>
-          <w:p>
-            <w:pPr>
-              <w:pStyle w:val="NoSpacing"/>
-              <w:rPr>
-                <w:sz w:val="24"/>
-                <w:szCs w:val="24"/>
-              </w:rPr>
-            </w:pPr>
-          </w:p>
-        </w:tc>
-        <w:tc>
-          <w:tcPr>
-            <w:tcW w:w="0" w:type="auto"/>
-          </w:tcPr>
-          <w:p>
-            <w:pPr>
-              <w:pStyle w:val="NoSpacing"/>
-              <w:rPr>
-                <w:sz w:val="24"/>
-                <w:szCs w:val="24"/>
-              </w:rPr>
-            </w:pPr>
-          </w:p>
-        </w:tc>
-        <w:tc>
-          <w:tcPr>
-            <w:tcW w:w="0" w:type="auto"/>
-          </w:tcPr>
-          <w:p>
-            <w:pPr>
-              <w:pStyle w:val="NoSpacing"/>
-              <w:rPr>
-                <w:sz w:val="24"/>
-                <w:szCs w:val="24"/>
-              </w:rPr>
-            </w:pPr>
-          </w:p>
-        </w:tc>
-        <w:tc>
-          <w:tcPr>
-            <w:tcW w:w="0" w:type="auto"/>
-          </w:tcPr>
-          <w:p>
-            <w:pPr>
-              <w:pStyle w:val="NoSpacing"/>
-              <w:rPr>
-                <w:sz w:val="24"/>
-                <w:szCs w:val="24"/>
-              </w:rPr>
-            </w:pPr>
-          </w:p>
-        </w:tc>
-        <w:tc>
-          <w:tcPr>
-            <w:tcW w:w="0" w:type="auto"/>
-          </w:tcPr>
-          <w:p>
-            <w:pPr>
-              <w:pStyle w:val="NoSpacing"/>
-              <w:rPr>
-                <w:sz w:val="24"/>
-                <w:szCs w:val="24"/>
-              </w:rPr>
-            </w:pPr>
-          </w:p>
-        </w:tc>
-      </w:tr>
-      <w:tr>
-        <w:tc>
-          <w:tcPr>
-            <w:tcW w:w="0" w:type="auto"/>
-          </w:tcPr>
-          <w:p>
-            <w:pPr>
-              <w:pStyle w:val="NoSpacing"/>
-              <w:rPr>
-                <w:sz w:val="24"/>
-                <w:szCs w:val="24"/>
-              </w:rPr>
-            </w:pPr>
-            <w:r>
-              <w:rPr>
-                <w:sz w:val="24"/>
-                <w:szCs w:val="24"/>
-              </w:rPr>
-              <w:t>00c5</w:t>
-            </w:r>
-          </w:p>
-        </w:tc>
-        <w:tc>
-          <w:tcPr>
-            <w:tcW w:w="0" w:type="auto"/>
-          </w:tcPr>
-          <w:p>
-            <w:pPr>
-              <w:pStyle w:val="NoSpacing"/>
-              <w:rPr>
-                <w:sz w:val="24"/>
-                <w:szCs w:val="24"/>
-              </w:rPr>
-            </w:pPr>
-            <w:r>
-              <w:rPr>
-                <w:sz w:val="24"/>
-                <w:szCs w:val="24"/>
-              </w:rPr>
-              <w:t>MH</w:t>
-            </w:r>
-          </w:p>
-        </w:tc>
-        <w:tc>
-          <w:tcPr>
-            <w:tcW w:w="0" w:type="auto"/>
-          </w:tcPr>
-          <w:p>
-            <w:pPr>
-              <w:pStyle w:val="NoSpacing"/>
-              <w:rPr>
-                <w:sz w:val="24"/>
-                <w:szCs w:val="24"/>
-              </w:rPr>
-            </w:pPr>
-            <w:r>
-              <w:rPr>
-                <w:sz w:val="24"/>
-                <w:szCs w:val="24"/>
-              </w:rPr>
-              <w:t>~100000</w:t>
-            </w:r>
-          </w:p>
-        </w:tc>
-        <w:tc>
-          <w:tcPr>
-            <w:tcW w:w="0" w:type="auto"/>
-          </w:tcPr>
-          <w:p>
-            <w:pPr>
-              <w:pStyle w:val="NoSpacing"/>
-              <w:rPr>
-                <w:sz w:val="24"/>
-                <w:szCs w:val="24"/>
-              </w:rPr>
-            </w:pPr>
-            <w:r>
-              <w:rPr>
-                <w:sz w:val="24"/>
-                <w:szCs w:val="24"/>
-              </w:rPr>
-              <w:t>~80 seconds</w:t>
-            </w:r>
-          </w:p>
-        </w:tc>
-        <w:tc>
-          <w:tcPr>
-            <w:tcW w:w="0" w:type="auto"/>
-          </w:tcPr>
-          <w:p>
-            <w:pPr>
-              <w:pStyle w:val="NoSpacing"/>
-              <w:rPr>
-                <w:sz w:val="24"/>
-                <w:szCs w:val="24"/>
-              </w:rPr>
-            </w:pPr>
-            <w:r>
-              <w:rPr>
-                <w:sz w:val="24"/>
-                <w:szCs w:val="24"/>
-              </w:rPr>
-              <w:t xml:space="preserve"> </w:t>
-            </w:r>
-            <w:r>
-              <w:rPr>
-                <w:sz w:val="24"/>
-                <w:szCs w:val="24"/>
-              </w:rPr>
-              <w:t xml:space="preserve">145 </w:t>
-            </w:r>
-            <w:r>
-              <w:t>± 1.3E2</w:t>
-            </w:r>
-          </w:p>
-        </w:tc>
-        <w:tc>
-          <w:tcPr>
-            <w:tcW w:w="0" w:type="auto"/>
-          </w:tcPr>
-          <w:p>
-            <w:pPr>
-              <w:pStyle w:val="NoSpacing"/>
-              <w:rPr>
-                <w:sz w:val="24"/>
-                <w:szCs w:val="24"/>
-              </w:rPr>
-            </w:pPr>
-            <w:r>
-              <w:rPr>
-                <w:sz w:val="24"/>
-                <w:szCs w:val="24"/>
-              </w:rPr>
-              <w:t>-44578</w:t>
-            </w:r>
-            <w:r>
-              <w:rPr>
-                <w:sz w:val="24"/>
-                <w:szCs w:val="24"/>
-              </w:rPr>
-              <w:t xml:space="preserve"> </w:t>
-            </w:r>
-            <w:r>
-              <w:t>± 2.</w:t>
-            </w:r>
-            <w:r>
-              <w:t>3</w:t>
-            </w:r>
-            <w:r>
-              <w:t>E5</w:t>
-            </w:r>
-          </w:p>
-        </w:tc>
-      </w:tr>
-    </w:tbl>
-    <w:p>
-      <w:pPr>
-        <w:pStyle w:val="NoSpacing"/>
-        <w:rPr>
-          <w:sz w:val="24"/>
-          <w:szCs w:val="24"/>
-        </w:rPr>
-      </w:pPr>
-    </w:p>
-    <w:p>
-      <w:pPr>
-        <w:pStyle w:val="NoSpacing"/>
-        <w:rPr>
-          <w:sz w:val="24"/>
-          <w:szCs w:val="24"/>
-        </w:rPr>
-      </w:pPr>
-      <w:r>
-        <w:rPr>
-          <w:sz w:val="24"/>
-          <w:szCs w:val="24"/>
-        </w:rPr>
-        <w:t>C</w:t>
-      </w:r>
-      <w:r>
-        <w:rPr>
-          <w:sz w:val="24"/>
-          <w:szCs w:val="24"/>
-        </w:rPr>
-        <w:t>2</w:t>
-      </w:r>
-      <w:r>
-        <w:rPr>
-          <w:sz w:val="24"/>
-          <w:szCs w:val="24"/>
-        </w:rPr>
-        <w:t xml:space="preserve"> sampling</w:t>
-      </w:r>
-    </w:p>
-    <w:p>
-      <w:pPr>
-        <w:pStyle w:val="NoSpacing"/>
-        <w:rPr>
-          <w:sz w:val="24"/>
-          <w:szCs w:val="24"/>
-        </w:rPr>
-      </w:pPr>
-    </w:p>
-    <w:p>
-      <w:pPr>
-        <w:pStyle w:val="NoSpacing"/>
+        <w:pStyle w:val="NoSpacing"/>
+        <w:rPr>
+          <w:sz w:val="24"/>
+          <w:szCs w:val="24"/>
+        </w:rPr>
+      </w:pPr>
+      <w:r>
+        <w:rPr>
+          <w:sz w:val="24"/>
+          <w:szCs w:val="24"/>
+        </w:rPr>
+        <w:t>C6 sampling:</w:t>
+      </w:r>
+    </w:p>
+    <w:p>
+      <w:pPr>
+        <w:pStyle w:val="NoSpacing"/>
+        <w:rPr>
+          <w:sz w:val="24"/>
+          <w:szCs w:val="24"/>
+        </w:rPr>
+      </w:pPr>
+      <w:bookmarkStart w:id="0" w:name="_Hlk52890247"/>
+      <w:r>
         <w:rPr>
           <w:noProof/>
         </w:rPr>
-      </w:pPr>
-      <w:r>
-        <w:rPr>
-          <w:noProof/>
-        </w:rPr>
         <w:drawing>
-          <wp:anchor distT="0" distB="0" distL="114300" distR="114300" simplePos="0" relativeHeight="251659264" behindDoc="0" locked="0" layoutInCell="1" allowOverlap="1" wp14:anchorId="3F2647CE" wp14:editId="460CBADF">
-            <wp:simplePos x="914400" y="3467819"/>
-            <wp:positionH relativeFrom="column">
-              <wp:align>left</wp:align>
-            </wp:positionH>
-            <wp:positionV relativeFrom="paragraph">
-              <wp:align>top</wp:align>
-            </wp:positionV>
-            <wp:extent cx="2562808" cy="1828800"/>
-            <wp:effectExtent l="0" t="0" r="9525" b="0"/>
-            <wp:wrapSquare wrapText="bothSides"/>
-            <wp:docPr id="16" name="Picture 16"/>
+          <wp:inline distT="0" distB="0" distL="0" distR="0" wp14:anchorId="6FEF602F" wp14:editId="43FC9CFB">
+            <wp:extent cx="2572896" cy="1828800"/>
+            <wp:effectExtent l="0" t="0" r="0" b="0"/>
+            <wp:docPr id="4" name="Picture 4"/>
             <wp:cNvGraphicFramePr>
               <a:graphicFrameLocks xmlns:a="http://schemas.openxmlformats.org/drawingml/2006/main" noChangeAspect="1"/>
             </wp:cNvGraphicFramePr>
@@ -3574,17 +2656,11 @@
               <a:graphicData uri="http://schemas.openxmlformats.org/drawingml/2006/picture">
                 <pic:pic xmlns:pic="http://schemas.openxmlformats.org/drawingml/2006/picture">
                   <pic:nvPicPr>
-                    <pic:cNvPr id="1" name=""/>
+                    <pic:cNvPr id="1" name="Picture 1"/>
                     <pic:cNvPicPr/>
                   </pic:nvPicPr>
                   <pic:blipFill>
-                    <a:blip r:embed="rId16">
-                      <a:extLst>
-                        <a:ext uri="{28A0092B-C50C-407E-A947-70E740481C1C}">
-                          <a14:useLocalDpi xmlns:a14="http://schemas.microsoft.com/office/drawing/2010/main" val="0"/>
-                        </a:ext>
-                      </a:extLst>
-                    </a:blip>
+                    <a:blip r:embed="rId16"/>
                     <a:stretch>
                       <a:fillRect/>
                     </a:stretch>
@@ -3592,7 +2668,7 @@
                   <pic:spPr>
                     <a:xfrm>
                       <a:off x="0" y="0"/>
-                      <a:ext cx="2562808" cy="1828800"/>
+                      <a:ext cx="2572896" cy="1828800"/>
                     </a:xfrm>
                     <a:prstGeom prst="rect">
                       <a:avLst/>
@@ -3601,25 +2677,18 @@
                 </pic:pic>
               </a:graphicData>
             </a:graphic>
-          </wp:anchor>
+          </wp:inline>
         </w:drawing>
       </w:r>
       <w:r>
         <w:rPr>
-          <w:sz w:val="24"/>
-          <w:szCs w:val="24"/>
-        </w:rPr>
-        <w:tab/>
-      </w:r>
-      <w:r>
-        <w:rPr>
           <w:noProof/>
         </w:rPr>
         <w:drawing>
-          <wp:inline distT="0" distB="0" distL="0" distR="0" wp14:anchorId="352632A6" wp14:editId="6D17ABCA">
+          <wp:inline distT="0" distB="0" distL="0" distR="0" wp14:anchorId="74CDC392" wp14:editId="635A9A83">
             <wp:extent cx="2782389" cy="1828800"/>
             <wp:effectExtent l="0" t="0" r="0" b="0"/>
-            <wp:docPr id="18" name="Picture 18"/>
+            <wp:docPr id="11" name="Picture 11"/>
             <wp:cNvGraphicFramePr>
               <a:graphicFrameLocks xmlns:a="http://schemas.openxmlformats.org/drawingml/2006/main" noChangeAspect="1"/>
             </wp:cNvGraphicFramePr>
@@ -3651,47 +2720,945 @@
           </wp:inline>
         </w:drawing>
       </w:r>
-      <w:r>
-        <w:rPr>
-          <w:sz w:val="24"/>
-          <w:szCs w:val="24"/>
-        </w:rPr>
-        <w:br w:type="textWrapping" w:clear="all"/>
-      </w:r>
-    </w:p>
-    <w:p>
-      <w:pPr>
-        <w:pStyle w:val="NoSpacing"/>
-        <w:rPr>
-          <w:sz w:val="24"/>
-          <w:szCs w:val="24"/>
-        </w:rPr>
-      </w:pPr>
-      <w:r>
-        <w:rPr>
-          <w:sz w:val="24"/>
-          <w:szCs w:val="24"/>
-        </w:rPr>
-        <w:t>C5 sampling</w:t>
-      </w:r>
-    </w:p>
-    <w:p>
-      <w:pPr>
-        <w:pStyle w:val="NoSpacing"/>
-        <w:rPr>
-          <w:sz w:val="24"/>
-          <w:szCs w:val="24"/>
-        </w:rPr>
-      </w:pPr>
-      <w:r>
+    </w:p>
+    <w:bookmarkEnd w:id="0"/>
+    <w:p>
+      <w:pPr>
+        <w:rPr>
+          <w:sz w:val="24"/>
+          <w:szCs w:val="24"/>
+        </w:rPr>
+      </w:pPr>
+      <w:r>
+        <w:rPr>
+          <w:sz w:val="40"/>
+          <w:szCs w:val="40"/>
+        </w:rPr>
+        <w:t>Importance of Filtering.</w:t>
+      </w:r>
+      <w:r>
+        <w:rPr>
+          <w:sz w:val="40"/>
+          <w:szCs w:val="40"/>
+        </w:rPr>
+        <w:br/>
+      </w:r>
+      <w:r>
+        <w:rPr>
+          <w:sz w:val="24"/>
+          <w:szCs w:val="24"/>
+        </w:rPr>
+        <w:t>For both</w:t>
+      </w:r>
+      <w:r>
+        <w:rPr>
+          <w:sz w:val="24"/>
+          <w:szCs w:val="24"/>
+        </w:rPr>
+        <w:t xml:space="preserve"> MH and ESS, we used filtering of the tails of the distributions to avoid a bad effect on the output.  Below, let’s take a look at how c2 and c5 would look </w:t>
+      </w:r>
+      <w:r>
+        <w:rPr>
+          <w:sz w:val="24"/>
+          <w:szCs w:val="24"/>
+        </w:rPr>
+        <w:t xml:space="preserve">like </w:t>
+      </w:r>
+      <w:r>
+        <w:rPr>
+          <w:sz w:val="24"/>
+          <w:szCs w:val="24"/>
+        </w:rPr>
+        <w:t>without this filtering.</w:t>
+      </w:r>
+      <w:r>
+        <w:rPr>
+          <w:sz w:val="24"/>
+          <w:szCs w:val="24"/>
+        </w:rPr>
+        <w:t xml:space="preserve"> We see that C2 </w:t>
+      </w:r>
+      <w:r>
+        <w:rPr>
+          <w:sz w:val="24"/>
+          <w:szCs w:val="24"/>
+        </w:rPr>
+        <w:t xml:space="preserve">(the ESS way) </w:t>
+      </w:r>
+      <w:r>
+        <w:rPr>
+          <w:sz w:val="24"/>
+          <w:szCs w:val="24"/>
+        </w:rPr>
+        <w:t xml:space="preserve">is affected much more badly </w:t>
+      </w:r>
+      <w:r>
+        <w:rPr>
+          <w:sz w:val="24"/>
+          <w:szCs w:val="24"/>
+        </w:rPr>
+        <w:t>when there is no</w:t>
+      </w:r>
+      <w:r>
+        <w:rPr>
+          <w:sz w:val="24"/>
+          <w:szCs w:val="24"/>
+        </w:rPr>
+        <w:t xml:space="preserve"> filtering – enough that </w:t>
+      </w:r>
+      <w:r>
+        <w:rPr>
+          <w:sz w:val="24"/>
+          <w:szCs w:val="24"/>
+        </w:rPr>
+        <w:t>the simulated black line on the right</w:t>
+      </w:r>
+      <w:r>
+        <w:rPr>
+          <w:sz w:val="24"/>
+          <w:szCs w:val="24"/>
+        </w:rPr>
+        <w:t xml:space="preserve"> </w:t>
+      </w:r>
+      <w:r>
+        <w:rPr>
+          <w:sz w:val="24"/>
+          <w:szCs w:val="24"/>
+        </w:rPr>
+        <w:t xml:space="preserve">from mu_AP </w:t>
+      </w:r>
+      <w:r>
+        <w:rPr>
+          <w:sz w:val="24"/>
+          <w:szCs w:val="24"/>
+        </w:rPr>
+        <w:t xml:space="preserve">looks terrible!  Much longer sampling </w:t>
+      </w:r>
+      <w:r>
+        <w:rPr>
+          <w:i/>
+          <w:iCs/>
+          <w:sz w:val="24"/>
+          <w:szCs w:val="24"/>
+        </w:rPr>
+        <w:t>is not</w:t>
+      </w:r>
+      <w:r>
+        <w:rPr>
+          <w:sz w:val="24"/>
+          <w:szCs w:val="24"/>
+        </w:rPr>
+        <w:t xml:space="preserve"> </w:t>
+      </w:r>
+      <w:r>
+        <w:rPr>
+          <w:sz w:val="24"/>
+          <w:szCs w:val="24"/>
+        </w:rPr>
+        <w:t xml:space="preserve">very </w:t>
+      </w:r>
+      <w:r>
+        <w:rPr>
+          <w:sz w:val="24"/>
+          <w:szCs w:val="24"/>
+        </w:rPr>
+        <w:t>effective at removing the effects of outlier low probability samples. The threshold filtering is</w:t>
+      </w:r>
+      <w:r>
+        <w:rPr>
+          <w:sz w:val="24"/>
+          <w:szCs w:val="24"/>
+        </w:rPr>
+        <w:t xml:space="preserve"> the better solution and is on by default in CheKiPEUQ.</w:t>
+      </w:r>
+    </w:p>
+    <w:tbl>
+      <w:tblPr>
+        <w:tblStyle w:val="TableGrid"/>
+        <w:tblW w:w="0" w:type="auto"/>
+        <w:tblLook w:val="04A0" w:firstRow="1" w:lastRow="0" w:firstColumn="1" w:lastColumn="0" w:noHBand="0" w:noVBand="1"/>
+      </w:tblPr>
+      <w:tblGrid>
+        <w:gridCol w:w="1109"/>
+        <w:gridCol w:w="1726"/>
+        <w:gridCol w:w="1146"/>
+        <w:gridCol w:w="1421"/>
+        <w:gridCol w:w="1420"/>
+        <w:gridCol w:w="1657"/>
+      </w:tblGrid>
+      <w:tr>
+        <w:tc>
+          <w:tcPr>
+            <w:tcW w:w="0" w:type="auto"/>
+          </w:tcPr>
+          <w:p>
+            <w:pPr>
+              <w:pStyle w:val="NoSpacing"/>
+              <w:rPr>
+                <w:sz w:val="24"/>
+                <w:szCs w:val="24"/>
+              </w:rPr>
+            </w:pPr>
+            <w:r>
+              <w:rPr>
+                <w:sz w:val="24"/>
+                <w:szCs w:val="24"/>
+              </w:rPr>
+              <w:t>Example:</w:t>
+            </w:r>
+          </w:p>
+        </w:tc>
+        <w:tc>
+          <w:tcPr>
+            <w:tcW w:w="0" w:type="auto"/>
+          </w:tcPr>
+          <w:p>
+            <w:pPr>
+              <w:pStyle w:val="NoSpacing"/>
+              <w:rPr>
+                <w:sz w:val="24"/>
+                <w:szCs w:val="24"/>
+              </w:rPr>
+            </w:pPr>
+            <w:r>
+              <w:rPr>
+                <w:sz w:val="24"/>
+                <w:szCs w:val="24"/>
+              </w:rPr>
+              <w:t>Type of MCMC:</w:t>
+            </w:r>
+          </w:p>
+        </w:tc>
+        <w:tc>
+          <w:tcPr>
+            <w:tcW w:w="0" w:type="auto"/>
+          </w:tcPr>
+          <w:p>
+            <w:pPr>
+              <w:pStyle w:val="NoSpacing"/>
+              <w:rPr>
+                <w:sz w:val="24"/>
+                <w:szCs w:val="24"/>
+              </w:rPr>
+            </w:pPr>
+            <w:r>
+              <w:rPr>
+                <w:sz w:val="24"/>
+                <w:szCs w:val="24"/>
+              </w:rPr>
+              <w:t xml:space="preserve"> Samples:</w:t>
+            </w:r>
+          </w:p>
+        </w:tc>
+        <w:tc>
+          <w:tcPr>
+            <w:tcW w:w="0" w:type="auto"/>
+          </w:tcPr>
+          <w:p>
+            <w:pPr>
+              <w:pStyle w:val="NoSpacing"/>
+              <w:rPr>
+                <w:sz w:val="24"/>
+                <w:szCs w:val="24"/>
+              </w:rPr>
+            </w:pPr>
+            <w:r>
+              <w:rPr>
+                <w:sz w:val="24"/>
+                <w:szCs w:val="24"/>
+              </w:rPr>
+              <w:t>Est. time:</w:t>
+            </w:r>
+          </w:p>
+        </w:tc>
+        <w:tc>
+          <w:tcPr>
+            <w:tcW w:w="0" w:type="auto"/>
+          </w:tcPr>
+          <w:p>
+            <w:pPr>
+              <w:pStyle w:val="NoSpacing"/>
+              <w:jc w:val="center"/>
+              <w:rPr>
+                <w:sz w:val="24"/>
+                <w:szCs w:val="24"/>
+              </w:rPr>
+            </w:pPr>
+            <w:r>
+              <w:rPr>
+                <w:sz w:val="24"/>
+                <w:szCs w:val="24"/>
+              </w:rPr>
+              <w:t>a</w:t>
+            </w:r>
+          </w:p>
+        </w:tc>
+        <w:tc>
+          <w:tcPr>
+            <w:tcW w:w="0" w:type="auto"/>
+          </w:tcPr>
+          <w:p>
+            <w:pPr>
+              <w:pStyle w:val="NoSpacing"/>
+              <w:jc w:val="center"/>
+              <w:rPr>
+                <w:sz w:val="24"/>
+                <w:szCs w:val="24"/>
+              </w:rPr>
+            </w:pPr>
+            <w:r>
+              <w:rPr>
+                <w:sz w:val="24"/>
+                <w:szCs w:val="24"/>
+              </w:rPr>
+              <w:t>B</w:t>
+            </w:r>
+          </w:p>
+        </w:tc>
+      </w:tr>
+      <w:tr>
+        <w:tc>
+          <w:tcPr>
+            <w:tcW w:w="0" w:type="auto"/>
+          </w:tcPr>
+          <w:p>
+            <w:pPr>
+              <w:pStyle w:val="NoSpacing"/>
+              <w:rPr>
+                <w:sz w:val="24"/>
+                <w:szCs w:val="24"/>
+              </w:rPr>
+            </w:pPr>
+          </w:p>
+        </w:tc>
+        <w:tc>
+          <w:tcPr>
+            <w:tcW w:w="0" w:type="auto"/>
+          </w:tcPr>
+          <w:p>
+            <w:pPr>
+              <w:pStyle w:val="NoSpacing"/>
+              <w:rPr>
+                <w:sz w:val="24"/>
+                <w:szCs w:val="24"/>
+              </w:rPr>
+            </w:pPr>
+          </w:p>
+        </w:tc>
+        <w:tc>
+          <w:tcPr>
+            <w:tcW w:w="0" w:type="auto"/>
+          </w:tcPr>
+          <w:p>
+            <w:pPr>
+              <w:pStyle w:val="NoSpacing"/>
+              <w:rPr>
+                <w:sz w:val="24"/>
+                <w:szCs w:val="24"/>
+              </w:rPr>
+            </w:pPr>
+          </w:p>
+        </w:tc>
+        <w:tc>
+          <w:tcPr>
+            <w:tcW w:w="0" w:type="auto"/>
+          </w:tcPr>
+          <w:p>
+            <w:pPr>
+              <w:pStyle w:val="NoSpacing"/>
+              <w:rPr>
+                <w:sz w:val="24"/>
+                <w:szCs w:val="24"/>
+              </w:rPr>
+            </w:pPr>
+          </w:p>
+        </w:tc>
+        <w:tc>
+          <w:tcPr>
+            <w:tcW w:w="0" w:type="auto"/>
+          </w:tcPr>
+          <w:p>
+            <w:pPr>
+              <w:pStyle w:val="NoSpacing"/>
+              <w:rPr>
+                <w:sz w:val="24"/>
+                <w:szCs w:val="24"/>
+              </w:rPr>
+            </w:pPr>
+          </w:p>
+        </w:tc>
+        <w:tc>
+          <w:tcPr>
+            <w:tcW w:w="0" w:type="auto"/>
+          </w:tcPr>
+          <w:p>
+            <w:pPr>
+              <w:pStyle w:val="NoSpacing"/>
+              <w:rPr>
+                <w:sz w:val="24"/>
+                <w:szCs w:val="24"/>
+              </w:rPr>
+            </w:pPr>
+          </w:p>
+        </w:tc>
+      </w:tr>
+      <w:tr>
+        <w:tc>
+          <w:tcPr>
+            <w:tcW w:w="0" w:type="auto"/>
+          </w:tcPr>
+          <w:p>
+            <w:pPr>
+              <w:pStyle w:val="NoSpacing"/>
+              <w:rPr>
+                <w:sz w:val="24"/>
+                <w:szCs w:val="24"/>
+              </w:rPr>
+            </w:pPr>
+            <w:r>
+              <w:rPr>
+                <w:sz w:val="24"/>
+                <w:szCs w:val="24"/>
+              </w:rPr>
+              <w:t>00c2</w:t>
+            </w:r>
+          </w:p>
+        </w:tc>
+        <w:tc>
+          <w:tcPr>
+            <w:tcW w:w="0" w:type="auto"/>
+          </w:tcPr>
+          <w:p>
+            <w:pPr>
+              <w:pStyle w:val="NoSpacing"/>
+              <w:rPr>
+                <w:sz w:val="24"/>
+                <w:szCs w:val="24"/>
+              </w:rPr>
+            </w:pPr>
+            <w:r>
+              <w:rPr>
+                <w:sz w:val="24"/>
+                <w:szCs w:val="24"/>
+              </w:rPr>
+              <w:t>ESS</w:t>
+            </w:r>
+          </w:p>
+        </w:tc>
+        <w:tc>
+          <w:tcPr>
+            <w:tcW w:w="0" w:type="auto"/>
+          </w:tcPr>
+          <w:p>
+            <w:pPr>
+              <w:pStyle w:val="NoSpacing"/>
+              <w:rPr>
+                <w:sz w:val="24"/>
+                <w:szCs w:val="24"/>
+              </w:rPr>
+            </w:pPr>
+            <w:r>
+              <w:rPr>
+                <w:sz w:val="24"/>
+                <w:szCs w:val="24"/>
+              </w:rPr>
+              <w:t>~</w:t>
+            </w:r>
+            <w:r>
+              <w:rPr>
+                <w:sz w:val="24"/>
+                <w:szCs w:val="24"/>
+              </w:rPr>
+              <w:t>10000</w:t>
+            </w:r>
+          </w:p>
+        </w:tc>
+        <w:tc>
+          <w:tcPr>
+            <w:tcW w:w="0" w:type="auto"/>
+          </w:tcPr>
+          <w:p>
+            <w:pPr>
+              <w:pStyle w:val="NoSpacing"/>
+              <w:rPr>
+                <w:sz w:val="24"/>
+                <w:szCs w:val="24"/>
+              </w:rPr>
+            </w:pPr>
+            <w:r>
+              <w:rPr>
+                <w:sz w:val="24"/>
+                <w:szCs w:val="24"/>
+              </w:rPr>
+              <w:t>~60 seconds</w:t>
+            </w:r>
+          </w:p>
+        </w:tc>
+        <w:tc>
+          <w:tcPr>
+            <w:tcW w:w="0" w:type="auto"/>
+          </w:tcPr>
+          <w:p>
+            <w:pPr>
+              <w:pStyle w:val="NoSpacing"/>
+              <w:rPr>
+                <w:sz w:val="24"/>
+                <w:szCs w:val="24"/>
+              </w:rPr>
+            </w:pPr>
+            <w:r>
+              <w:rPr>
+                <w:sz w:val="24"/>
+                <w:szCs w:val="24"/>
+              </w:rPr>
+              <w:t>-586</w:t>
+            </w:r>
+            <w:r>
+              <w:rPr>
+                <w:sz w:val="24"/>
+                <w:szCs w:val="24"/>
+              </w:rPr>
+              <w:t xml:space="preserve">  </w:t>
+            </w:r>
+            <w:r>
+              <w:t>± 1.</w:t>
+            </w:r>
+            <w:r>
+              <w:t>2</w:t>
+            </w:r>
+            <w:r>
+              <w:t>E</w:t>
+            </w:r>
+            <w:r>
+              <w:t>4</w:t>
+            </w:r>
+          </w:p>
+        </w:tc>
+        <w:tc>
+          <w:tcPr>
+            <w:tcW w:w="0" w:type="auto"/>
+          </w:tcPr>
+          <w:p>
+            <w:pPr>
+              <w:pStyle w:val="NoSpacing"/>
+              <w:rPr>
+                <w:sz w:val="24"/>
+                <w:szCs w:val="24"/>
+              </w:rPr>
+            </w:pPr>
+            <w:r>
+              <w:rPr>
+                <w:sz w:val="24"/>
+                <w:szCs w:val="24"/>
+              </w:rPr>
+              <w:t>149867</w:t>
+            </w:r>
+            <w:r>
+              <w:rPr>
+                <w:sz w:val="24"/>
+                <w:szCs w:val="24"/>
+              </w:rPr>
+              <w:t xml:space="preserve"> </w:t>
+            </w:r>
+            <w:r>
+              <w:t>± 3.</w:t>
+            </w:r>
+            <w:r>
+              <w:t>3</w:t>
+            </w:r>
+            <w:r>
+              <w:t>E5</w:t>
+            </w:r>
+          </w:p>
+        </w:tc>
+      </w:tr>
+      <w:tr>
+        <w:tc>
+          <w:tcPr>
+            <w:tcW w:w="0" w:type="auto"/>
+          </w:tcPr>
+          <w:p>
+            <w:pPr>
+              <w:pStyle w:val="NoSpacing"/>
+              <w:rPr>
+                <w:sz w:val="24"/>
+                <w:szCs w:val="24"/>
+              </w:rPr>
+            </w:pPr>
+          </w:p>
+        </w:tc>
+        <w:tc>
+          <w:tcPr>
+            <w:tcW w:w="0" w:type="auto"/>
+          </w:tcPr>
+          <w:p>
+            <w:pPr>
+              <w:pStyle w:val="NoSpacing"/>
+              <w:rPr>
+                <w:sz w:val="24"/>
+                <w:szCs w:val="24"/>
+              </w:rPr>
+            </w:pPr>
+          </w:p>
+        </w:tc>
+        <w:tc>
+          <w:tcPr>
+            <w:tcW w:w="0" w:type="auto"/>
+          </w:tcPr>
+          <w:p>
+            <w:pPr>
+              <w:pStyle w:val="NoSpacing"/>
+              <w:rPr>
+                <w:sz w:val="24"/>
+                <w:szCs w:val="24"/>
+              </w:rPr>
+            </w:pPr>
+          </w:p>
+        </w:tc>
+        <w:tc>
+          <w:tcPr>
+            <w:tcW w:w="0" w:type="auto"/>
+          </w:tcPr>
+          <w:p>
+            <w:pPr>
+              <w:pStyle w:val="NoSpacing"/>
+              <w:rPr>
+                <w:sz w:val="24"/>
+                <w:szCs w:val="24"/>
+              </w:rPr>
+            </w:pPr>
+          </w:p>
+        </w:tc>
+        <w:tc>
+          <w:tcPr>
+            <w:tcW w:w="0" w:type="auto"/>
+          </w:tcPr>
+          <w:p>
+            <w:pPr>
+              <w:pStyle w:val="NoSpacing"/>
+              <w:rPr>
+                <w:sz w:val="24"/>
+                <w:szCs w:val="24"/>
+              </w:rPr>
+            </w:pPr>
+          </w:p>
+        </w:tc>
+        <w:tc>
+          <w:tcPr>
+            <w:tcW w:w="0" w:type="auto"/>
+          </w:tcPr>
+          <w:p>
+            <w:pPr>
+              <w:pStyle w:val="NoSpacing"/>
+              <w:rPr>
+                <w:sz w:val="24"/>
+                <w:szCs w:val="24"/>
+              </w:rPr>
+            </w:pPr>
+          </w:p>
+        </w:tc>
+      </w:tr>
+      <w:tr>
+        <w:tc>
+          <w:tcPr>
+            <w:tcW w:w="0" w:type="auto"/>
+          </w:tcPr>
+          <w:p>
+            <w:pPr>
+              <w:pStyle w:val="NoSpacing"/>
+              <w:rPr>
+                <w:sz w:val="24"/>
+                <w:szCs w:val="24"/>
+              </w:rPr>
+            </w:pPr>
+          </w:p>
+        </w:tc>
+        <w:tc>
+          <w:tcPr>
+            <w:tcW w:w="0" w:type="auto"/>
+          </w:tcPr>
+          <w:p>
+            <w:pPr>
+              <w:pStyle w:val="NoSpacing"/>
+              <w:rPr>
+                <w:sz w:val="24"/>
+                <w:szCs w:val="24"/>
+              </w:rPr>
+            </w:pPr>
+          </w:p>
+        </w:tc>
+        <w:tc>
+          <w:tcPr>
+            <w:tcW w:w="0" w:type="auto"/>
+          </w:tcPr>
+          <w:p>
+            <w:pPr>
+              <w:pStyle w:val="NoSpacing"/>
+              <w:rPr>
+                <w:sz w:val="24"/>
+                <w:szCs w:val="24"/>
+              </w:rPr>
+            </w:pPr>
+          </w:p>
+        </w:tc>
+        <w:tc>
+          <w:tcPr>
+            <w:tcW w:w="0" w:type="auto"/>
+          </w:tcPr>
+          <w:p>
+            <w:pPr>
+              <w:pStyle w:val="NoSpacing"/>
+              <w:rPr>
+                <w:sz w:val="24"/>
+                <w:szCs w:val="24"/>
+              </w:rPr>
+            </w:pPr>
+          </w:p>
+        </w:tc>
+        <w:tc>
+          <w:tcPr>
+            <w:tcW w:w="0" w:type="auto"/>
+          </w:tcPr>
+          <w:p>
+            <w:pPr>
+              <w:pStyle w:val="NoSpacing"/>
+              <w:rPr>
+                <w:sz w:val="24"/>
+                <w:szCs w:val="24"/>
+              </w:rPr>
+            </w:pPr>
+          </w:p>
+        </w:tc>
+        <w:tc>
+          <w:tcPr>
+            <w:tcW w:w="0" w:type="auto"/>
+          </w:tcPr>
+          <w:p>
+            <w:pPr>
+              <w:pStyle w:val="NoSpacing"/>
+              <w:rPr>
+                <w:sz w:val="24"/>
+                <w:szCs w:val="24"/>
+              </w:rPr>
+            </w:pPr>
+          </w:p>
+        </w:tc>
+      </w:tr>
+      <w:tr>
+        <w:tc>
+          <w:tcPr>
+            <w:tcW w:w="0" w:type="auto"/>
+          </w:tcPr>
+          <w:p>
+            <w:pPr>
+              <w:pStyle w:val="NoSpacing"/>
+              <w:rPr>
+                <w:sz w:val="24"/>
+                <w:szCs w:val="24"/>
+              </w:rPr>
+            </w:pPr>
+            <w:r>
+              <w:rPr>
+                <w:sz w:val="24"/>
+                <w:szCs w:val="24"/>
+              </w:rPr>
+              <w:t>00c5</w:t>
+            </w:r>
+          </w:p>
+        </w:tc>
+        <w:tc>
+          <w:tcPr>
+            <w:tcW w:w="0" w:type="auto"/>
+          </w:tcPr>
+          <w:p>
+            <w:pPr>
+              <w:pStyle w:val="NoSpacing"/>
+              <w:rPr>
+                <w:sz w:val="24"/>
+                <w:szCs w:val="24"/>
+              </w:rPr>
+            </w:pPr>
+            <w:r>
+              <w:rPr>
+                <w:sz w:val="24"/>
+                <w:szCs w:val="24"/>
+              </w:rPr>
+              <w:t>MH</w:t>
+            </w:r>
+          </w:p>
+        </w:tc>
+        <w:tc>
+          <w:tcPr>
+            <w:tcW w:w="0" w:type="auto"/>
+          </w:tcPr>
+          <w:p>
+            <w:pPr>
+              <w:pStyle w:val="NoSpacing"/>
+              <w:rPr>
+                <w:sz w:val="24"/>
+                <w:szCs w:val="24"/>
+              </w:rPr>
+            </w:pPr>
+            <w:r>
+              <w:rPr>
+                <w:sz w:val="24"/>
+                <w:szCs w:val="24"/>
+              </w:rPr>
+              <w:t>~100000</w:t>
+            </w:r>
+          </w:p>
+        </w:tc>
+        <w:tc>
+          <w:tcPr>
+            <w:tcW w:w="0" w:type="auto"/>
+          </w:tcPr>
+          <w:p>
+            <w:pPr>
+              <w:pStyle w:val="NoSpacing"/>
+              <w:rPr>
+                <w:sz w:val="24"/>
+                <w:szCs w:val="24"/>
+              </w:rPr>
+            </w:pPr>
+            <w:r>
+              <w:rPr>
+                <w:sz w:val="24"/>
+                <w:szCs w:val="24"/>
+              </w:rPr>
+              <w:t>~80 seconds</w:t>
+            </w:r>
+          </w:p>
+        </w:tc>
+        <w:tc>
+          <w:tcPr>
+            <w:tcW w:w="0" w:type="auto"/>
+          </w:tcPr>
+          <w:p>
+            <w:pPr>
+              <w:pStyle w:val="NoSpacing"/>
+              <w:rPr>
+                <w:sz w:val="24"/>
+                <w:szCs w:val="24"/>
+              </w:rPr>
+            </w:pPr>
+            <w:r>
+              <w:rPr>
+                <w:sz w:val="24"/>
+                <w:szCs w:val="24"/>
+              </w:rPr>
+              <w:t xml:space="preserve"> </w:t>
+            </w:r>
+            <w:r>
+              <w:rPr>
+                <w:sz w:val="24"/>
+                <w:szCs w:val="24"/>
+              </w:rPr>
+              <w:t xml:space="preserve">145 </w:t>
+            </w:r>
+            <w:r>
+              <w:t>± 1.3E2</w:t>
+            </w:r>
+          </w:p>
+        </w:tc>
+        <w:tc>
+          <w:tcPr>
+            <w:tcW w:w="0" w:type="auto"/>
+          </w:tcPr>
+          <w:p>
+            <w:pPr>
+              <w:pStyle w:val="NoSpacing"/>
+              <w:rPr>
+                <w:sz w:val="24"/>
+                <w:szCs w:val="24"/>
+              </w:rPr>
+            </w:pPr>
+            <w:r>
+              <w:rPr>
+                <w:sz w:val="24"/>
+                <w:szCs w:val="24"/>
+              </w:rPr>
+              <w:t>-44578</w:t>
+            </w:r>
+            <w:r>
+              <w:rPr>
+                <w:sz w:val="24"/>
+                <w:szCs w:val="24"/>
+              </w:rPr>
+              <w:t xml:space="preserve"> </w:t>
+            </w:r>
+            <w:r>
+              <w:t>± 2.</w:t>
+            </w:r>
+            <w:r>
+              <w:t>3</w:t>
+            </w:r>
+            <w:r>
+              <w:t>E5</w:t>
+            </w:r>
+          </w:p>
+        </w:tc>
+      </w:tr>
+    </w:tbl>
+    <w:p>
+      <w:pPr>
+        <w:pStyle w:val="NoSpacing"/>
+        <w:rPr>
+          <w:sz w:val="24"/>
+          <w:szCs w:val="24"/>
+        </w:rPr>
+      </w:pPr>
+    </w:p>
+    <w:p>
+      <w:pPr>
+        <w:pStyle w:val="NoSpacing"/>
+        <w:rPr>
+          <w:sz w:val="24"/>
+          <w:szCs w:val="24"/>
+        </w:rPr>
+      </w:pPr>
+      <w:r>
+        <w:rPr>
+          <w:sz w:val="24"/>
+          <w:szCs w:val="24"/>
+        </w:rPr>
+        <w:t>C2 sampling</w:t>
+      </w:r>
+    </w:p>
+    <w:p>
+      <w:pPr>
+        <w:pStyle w:val="NoSpacing"/>
+        <w:rPr>
+          <w:sz w:val="24"/>
+          <w:szCs w:val="24"/>
+        </w:rPr>
+      </w:pPr>
+      <w:bookmarkStart w:id="1" w:name="_Hlk52890282"/>
+    </w:p>
+    <w:p>
+      <w:pPr>
+        <w:pStyle w:val="NoSpacing"/>
         <w:rPr>
           <w:noProof/>
         </w:rPr>
+      </w:pPr>
+      <w:r>
+        <w:rPr>
+          <w:noProof/>
+        </w:rPr>
+        <w:lastRenderedPageBreak/>
         <w:drawing>
-          <wp:inline distT="0" distB="0" distL="0" distR="0" wp14:anchorId="781E951B" wp14:editId="5F2CDC12">
-            <wp:extent cx="2575508" cy="1828800"/>
-            <wp:effectExtent l="0" t="0" r="0" b="0"/>
-            <wp:docPr id="15" name="Picture 15"/>
+          <wp:anchor distT="0" distB="0" distL="114300" distR="114300" simplePos="0" relativeHeight="251659264" behindDoc="0" locked="0" layoutInCell="1" allowOverlap="1" wp14:anchorId="3F2647CE" wp14:editId="460CBADF">
+            <wp:simplePos x="914400" y="3467819"/>
+            <wp:positionH relativeFrom="column">
+              <wp:align>left</wp:align>
+            </wp:positionH>
+            <wp:positionV relativeFrom="paragraph">
+              <wp:align>top</wp:align>
+            </wp:positionV>
+            <wp:extent cx="2562808" cy="1828800"/>
+            <wp:effectExtent l="0" t="0" r="9525" b="0"/>
+            <wp:wrapSquare wrapText="bothSides"/>
+            <wp:docPr id="16" name="Picture 16"/>
             <wp:cNvGraphicFramePr>
               <a:graphicFrameLocks xmlns:a="http://schemas.openxmlformats.org/drawingml/2006/main" noChangeAspect="1"/>
             </wp:cNvGraphicFramePr>
@@ -3703,7 +3670,13 @@
                     <pic:cNvPicPr/>
                   </pic:nvPicPr>
                   <pic:blipFill>
-                    <a:blip r:embed="rId18"/>
+                    <a:blip r:embed="rId18">
+                      <a:extLst>
+                        <a:ext uri="{28A0092B-C50C-407E-A947-70E740481C1C}">
+                          <a14:useLocalDpi xmlns:a14="http://schemas.microsoft.com/office/drawing/2010/main" val="0"/>
+                        </a:ext>
+                      </a:extLst>
+                    </a:blip>
                     <a:stretch>
                       <a:fillRect/>
                     </a:stretch>
@@ -3711,7 +3684,7 @@
                   <pic:spPr>
                     <a:xfrm>
                       <a:off x="0" y="0"/>
-                      <a:ext cx="2575508" cy="1828800"/>
+                      <a:ext cx="2562808" cy="1828800"/>
                     </a:xfrm>
                     <a:prstGeom prst="rect">
                       <a:avLst/>
@@ -3720,24 +3693,25 @@
                 </pic:pic>
               </a:graphicData>
             </a:graphic>
-          </wp:inline>
+          </wp:anchor>
         </w:drawing>
       </w:r>
       <w:r>
         <w:rPr>
+          <w:sz w:val="24"/>
+          <w:szCs w:val="24"/>
+        </w:rPr>
+        <w:tab/>
+      </w:r>
+      <w:r>
+        <w:rPr>
           <w:noProof/>
         </w:rPr>
-        <w:t xml:space="preserve"> </w:t>
-      </w:r>
-      <w:r>
-        <w:rPr>
-          <w:noProof/>
-        </w:rPr>
         <w:drawing>
-          <wp:inline distT="0" distB="0" distL="0" distR="0" wp14:anchorId="09A7D12F" wp14:editId="1DD5188E">
+          <wp:inline distT="0" distB="0" distL="0" distR="0" wp14:anchorId="352632A6" wp14:editId="6D17ABCA">
             <wp:extent cx="2782389" cy="1828800"/>
             <wp:effectExtent l="0" t="0" r="0" b="0"/>
-            <wp:docPr id="17" name="Picture 17"/>
+            <wp:docPr id="18" name="Picture 18"/>
             <wp:cNvGraphicFramePr>
               <a:graphicFrameLocks xmlns:a="http://schemas.openxmlformats.org/drawingml/2006/main" noChangeAspect="1"/>
             </wp:cNvGraphicFramePr>
@@ -3769,6 +3743,143 @@
           </wp:inline>
         </w:drawing>
       </w:r>
+      <w:bookmarkEnd w:id="1"/>
+      <w:r>
+        <w:rPr>
+          <w:sz w:val="24"/>
+          <w:szCs w:val="24"/>
+        </w:rPr>
+        <w:br w:type="textWrapping" w:clear="all"/>
+      </w:r>
+    </w:p>
+    <w:p>
+      <w:pPr>
+        <w:pStyle w:val="NoSpacing"/>
+        <w:rPr>
+          <w:sz w:val="24"/>
+          <w:szCs w:val="24"/>
+        </w:rPr>
+      </w:pPr>
+      <w:r>
+        <w:rPr>
+          <w:sz w:val="24"/>
+          <w:szCs w:val="24"/>
+        </w:rPr>
+        <w:t>C5 sampling</w:t>
+      </w:r>
+    </w:p>
+    <w:p>
+      <w:pPr>
+        <w:pStyle w:val="NoSpacing"/>
+        <w:rPr>
+          <w:noProof/>
+        </w:rPr>
+      </w:pPr>
+      <w:bookmarkStart w:id="2" w:name="_Hlk52890234"/>
+      <w:r>
+        <w:rPr>
+          <w:noProof/>
+        </w:rPr>
+        <w:drawing>
+          <wp:inline distT="0" distB="0" distL="0" distR="0" wp14:anchorId="781E951B" wp14:editId="5F2CDC12">
+            <wp:extent cx="2575508" cy="1828800"/>
+            <wp:effectExtent l="0" t="0" r="0" b="0"/>
+            <wp:docPr id="15" name="Picture 15"/>
+            <wp:cNvGraphicFramePr>
+              <a:graphicFrameLocks xmlns:a="http://schemas.openxmlformats.org/drawingml/2006/main" noChangeAspect="1"/>
+            </wp:cNvGraphicFramePr>
+            <a:graphic xmlns:a="http://schemas.openxmlformats.org/drawingml/2006/main">
+              <a:graphicData uri="http://schemas.openxmlformats.org/drawingml/2006/picture">
+                <pic:pic xmlns:pic="http://schemas.openxmlformats.org/drawingml/2006/picture">
+                  <pic:nvPicPr>
+                    <pic:cNvPr id="1" name=""/>
+                    <pic:cNvPicPr/>
+                  </pic:nvPicPr>
+                  <pic:blipFill>
+                    <a:blip r:embed="rId20"/>
+                    <a:stretch>
+                      <a:fillRect/>
+                    </a:stretch>
+                  </pic:blipFill>
+                  <pic:spPr>
+                    <a:xfrm>
+                      <a:off x="0" y="0"/>
+                      <a:ext cx="2575508" cy="1828800"/>
+                    </a:xfrm>
+                    <a:prstGeom prst="rect">
+                      <a:avLst/>
+                    </a:prstGeom>
+                  </pic:spPr>
+                </pic:pic>
+              </a:graphicData>
+            </a:graphic>
+          </wp:inline>
+        </w:drawing>
+      </w:r>
+      <w:r>
+        <w:rPr>
+          <w:noProof/>
+        </w:rPr>
+        <w:t xml:space="preserve"> </w:t>
+      </w:r>
+      <w:r>
+        <w:rPr>
+          <w:noProof/>
+        </w:rPr>
+        <w:drawing>
+          <wp:inline distT="0" distB="0" distL="0" distR="0" wp14:anchorId="09A7D12F" wp14:editId="1DD5188E">
+            <wp:extent cx="2782389" cy="1828800"/>
+            <wp:effectExtent l="0" t="0" r="0" b="0"/>
+            <wp:docPr id="17" name="Picture 17"/>
+            <wp:cNvGraphicFramePr>
+              <a:graphicFrameLocks xmlns:a="http://schemas.openxmlformats.org/drawingml/2006/main" noChangeAspect="1"/>
+            </wp:cNvGraphicFramePr>
+            <a:graphic xmlns:a="http://schemas.openxmlformats.org/drawingml/2006/main">
+              <a:graphicData uri="http://schemas.openxmlformats.org/drawingml/2006/picture">
+                <pic:pic xmlns:pic="http://schemas.openxmlformats.org/drawingml/2006/picture">
+                  <pic:nvPicPr>
+                    <pic:cNvPr id="1" name=""/>
+                    <pic:cNvPicPr/>
+                  </pic:nvPicPr>
+                  <pic:blipFill>
+                    <a:blip r:embed="rId21"/>
+                    <a:stretch>
+                      <a:fillRect/>
+                    </a:stretch>
+                  </pic:blipFill>
+                  <pic:spPr>
+                    <a:xfrm>
+                      <a:off x="0" y="0"/>
+                      <a:ext cx="2782389" cy="1828800"/>
+                    </a:xfrm>
+                    <a:prstGeom prst="rect">
+                      <a:avLst/>
+                    </a:prstGeom>
+                  </pic:spPr>
+                </pic:pic>
+              </a:graphicData>
+            </a:graphic>
+          </wp:inline>
+        </w:drawing>
+      </w:r>
+    </w:p>
+    <w:bookmarkEnd w:id="2"/>
+    <w:p>
+      <w:pPr>
+        <w:pStyle w:val="NoSpacing"/>
+        <w:rPr>
+          <w:noProof/>
+        </w:rPr>
+      </w:pPr>
+    </w:p>
+    <w:p>
+      <w:pPr>
+        <w:pStyle w:val="NoSpacing"/>
+        <w:rPr>
+          <w:sz w:val="24"/>
+          <w:szCs w:val="24"/>
+        </w:rPr>
+      </w:pPr>
     </w:p>
     <w:sectPr>
       <w:pgSz w:w="12240" w:h="15840"/>

</xml_diff>

<commit_message>
Made Example 00c8 and described it in word documents
</commit_message>
<xml_diff>
--- a/Examples/Example00/0-Example00Explanation.docx
+++ b/Examples/Example00/0-Example00Explanation.docx
@@ -81,7 +81,7 @@
                     </pic:cNvPicPr>
                   </pic:nvPicPr>
                   <pic:blipFill>
-                    <a:blip r:embed="rId4">
+                    <a:blip r:embed="rId5">
                       <a:extLst>
                         <a:ext uri="{28A0092B-C50C-407E-A947-70E740481C1C}">
                           <a14:useLocalDpi xmlns:a14="http://schemas.microsoft.com/office/drawing/2010/main" val="0"/>
@@ -333,7 +333,7 @@
                     <pic:cNvPicPr/>
                   </pic:nvPicPr>
                   <pic:blipFill>
-                    <a:blip r:embed="rId5"/>
+                    <a:blip r:embed="rId6"/>
                     <a:stretch>
                       <a:fillRect/>
                     </a:stretch>
@@ -397,7 +397,7 @@
                     <pic:cNvPicPr/>
                   </pic:nvPicPr>
                   <pic:blipFill>
-                    <a:blip r:embed="rId6"/>
+                    <a:blip r:embed="rId7"/>
                     <a:stretch>
                       <a:fillRect/>
                     </a:stretch>
@@ -648,7 +648,7 @@
                     <pic:cNvPicPr/>
                   </pic:nvPicPr>
                   <pic:blipFill>
-                    <a:blip r:embed="rId7">
+                    <a:blip r:embed="rId8">
                       <a:extLst>
                         <a:ext uri="{28A0092B-C50C-407E-A947-70E740481C1C}">
                           <a14:useLocalDpi xmlns:a14="http://schemas.microsoft.com/office/drawing/2010/main" val="0"/>
@@ -724,7 +724,7 @@
                     <pic:cNvPicPr/>
                   </pic:nvPicPr>
                   <pic:blipFill>
-                    <a:blip r:embed="rId8"/>
+                    <a:blip r:embed="rId9"/>
                     <a:stretch>
                       <a:fillRect/>
                     </a:stretch>
@@ -771,51 +771,6 @@
             <wp:extent cx="2785730" cy="1942868"/>
             <wp:effectExtent l="0" t="0" r="0" b="635"/>
             <wp:docPr id="6" name="Picture 6"/>
-            <wp:cNvGraphicFramePr>
-              <a:graphicFrameLocks xmlns:a="http://schemas.openxmlformats.org/drawingml/2006/main" noChangeAspect="1"/>
-            </wp:cNvGraphicFramePr>
-            <a:graphic xmlns:a="http://schemas.openxmlformats.org/drawingml/2006/main">
-              <a:graphicData uri="http://schemas.openxmlformats.org/drawingml/2006/picture">
-                <pic:pic xmlns:pic="http://schemas.openxmlformats.org/drawingml/2006/picture">
-                  <pic:nvPicPr>
-                    <pic:cNvPr id="1" name=""/>
-                    <pic:cNvPicPr/>
-                  </pic:nvPicPr>
-                  <pic:blipFill>
-                    <a:blip r:embed="rId9"/>
-                    <a:stretch>
-                      <a:fillRect/>
-                    </a:stretch>
-                  </pic:blipFill>
-                  <pic:spPr>
-                    <a:xfrm>
-                      <a:off x="0" y="0"/>
-                      <a:ext cx="2812407" cy="1961473"/>
-                    </a:xfrm>
-                    <a:prstGeom prst="rect">
-                      <a:avLst/>
-                    </a:prstGeom>
-                  </pic:spPr>
-                </pic:pic>
-              </a:graphicData>
-            </a:graphic>
-          </wp:inline>
-        </w:drawing>
-      </w:r>
-    </w:p>
-    <w:p>
-      <w:pPr>
-        <w:pStyle w:val="NoSpacing"/>
-      </w:pPr>
-      <w:r>
-        <w:rPr>
-          <w:noProof/>
-        </w:rPr>
-        <w:drawing>
-          <wp:inline distT="0" distB="0" distL="0" distR="0" wp14:anchorId="616CEE5D" wp14:editId="44BFB1DD">
-            <wp:extent cx="3074855" cy="2987749"/>
-            <wp:effectExtent l="0" t="0" r="0" b="3175"/>
-            <wp:docPr id="10" name="Picture 10"/>
             <wp:cNvGraphicFramePr>
               <a:graphicFrameLocks xmlns:a="http://schemas.openxmlformats.org/drawingml/2006/main" noChangeAspect="1"/>
             </wp:cNvGraphicFramePr>
@@ -835,7 +790,7 @@
                   <pic:spPr>
                     <a:xfrm>
                       <a:off x="0" y="0"/>
-                      <a:ext cx="3088527" cy="3001034"/>
+                      <a:ext cx="2812407" cy="1961473"/>
                     </a:xfrm>
                     <a:prstGeom prst="rect">
                       <a:avLst/>
@@ -852,1476 +807,15 @@
       <w:pPr>
         <w:pStyle w:val="NoSpacing"/>
       </w:pPr>
-    </w:p>
-    <w:p>
-      <w:pPr>
-        <w:pStyle w:val="NoSpacing"/>
-      </w:pPr>
-      <w:r>
-        <w:t>We can see that in this example the position and uncertainty in “a” narrowed more than that of “b”.</w:t>
-      </w:r>
-    </w:p>
-    <w:p>
-      <w:pPr>
-        <w:pStyle w:val="NoSpacing"/>
-      </w:pPr>
-    </w:p>
-    <w:p>
-      <w:pPr>
-        <w:pStyle w:val="NoSpacing"/>
-      </w:pPr>
-    </w:p>
-    <w:p>
-      <w:pPr>
-        <w:rPr>
-          <w:sz w:val="40"/>
-          <w:szCs w:val="40"/>
-        </w:rPr>
-      </w:pPr>
-      <w:r>
-        <w:rPr>
-          <w:sz w:val="40"/>
-          <w:szCs w:val="40"/>
-        </w:rPr>
-        <w:br w:type="page"/>
-      </w:r>
-    </w:p>
-    <w:p>
-      <w:pPr>
-        <w:pStyle w:val="NoSpacing"/>
-        <w:rPr>
-          <w:sz w:val="40"/>
-          <w:szCs w:val="40"/>
-        </w:rPr>
-      </w:pPr>
-      <w:r>
-        <w:rPr>
-          <w:sz w:val="40"/>
-          <w:szCs w:val="40"/>
-        </w:rPr>
-        <w:lastRenderedPageBreak/>
-        <w:t xml:space="preserve">Additional </w:t>
-      </w:r>
-      <w:r>
-        <w:rPr>
-          <w:sz w:val="40"/>
-          <w:szCs w:val="40"/>
-        </w:rPr>
-        <w:t xml:space="preserve">Tests &amp; </w:t>
-      </w:r>
-      <w:r>
-        <w:rPr>
-          <w:sz w:val="40"/>
-          <w:szCs w:val="40"/>
-        </w:rPr>
-        <w:t>Info on The two types of mcmc</w:t>
-      </w:r>
-      <w:r>
-        <w:rPr>
-          <w:sz w:val="40"/>
-          <w:szCs w:val="40"/>
-        </w:rPr>
-        <w:br/>
-      </w:r>
-      <w:r>
-        <w:rPr>
-          <w:sz w:val="24"/>
-          <w:szCs w:val="24"/>
-        </w:rPr>
-        <w:t xml:space="preserve">There are two types of </w:t>
-      </w:r>
-      <w:r>
-        <w:rPr>
-          <w:sz w:val="24"/>
-          <w:szCs w:val="24"/>
-        </w:rPr>
-        <w:t xml:space="preserve">mcmc samplings possible in CheKiPEUQ.  The </w:t>
-      </w:r>
-      <w:r>
-        <w:rPr>
-          <w:b/>
-          <w:bCs/>
-          <w:sz w:val="24"/>
-          <w:szCs w:val="24"/>
-        </w:rPr>
-        <w:t>EnsembleSliceSampling</w:t>
-      </w:r>
-      <w:r>
-        <w:rPr>
-          <w:sz w:val="24"/>
-          <w:szCs w:val="24"/>
-        </w:rPr>
-        <w:t xml:space="preserve"> will be faster for many higher dimensional problems by needing fewer (but more sophisticated) samplings: there are normally almost no rejections.  The </w:t>
-      </w:r>
-      <w:r>
-        <w:rPr>
-          <w:b/>
-          <w:bCs/>
-          <w:sz w:val="24"/>
-          <w:szCs w:val="24"/>
-        </w:rPr>
-        <w:t>MetrpolisHastings</w:t>
-      </w:r>
-      <w:r>
-        <w:rPr>
-          <w:sz w:val="24"/>
-          <w:szCs w:val="24"/>
-        </w:rPr>
-        <w:t xml:space="preserve"> routine is what CheKiPEUQ was originally built with, </w:t>
-      </w:r>
-      <w:r>
-        <w:rPr>
-          <w:sz w:val="24"/>
-          <w:szCs w:val="24"/>
-        </w:rPr>
-        <w:t>and makes more discontinuous jumps: it is recommended that ESS be tried before MH.</w:t>
-      </w:r>
-    </w:p>
-    <w:p>
-      <w:pPr>
-        <w:pStyle w:val="NoSpacing"/>
-        <w:rPr>
-          <w:sz w:val="24"/>
-          <w:szCs w:val="24"/>
-        </w:rPr>
-      </w:pPr>
-    </w:p>
-    <w:p>
-      <w:pPr>
-        <w:pStyle w:val="NoSpacing"/>
-        <w:rPr>
-          <w:sz w:val="24"/>
-          <w:szCs w:val="24"/>
-        </w:rPr>
-      </w:pPr>
-      <w:r>
-        <w:rPr>
-          <w:sz w:val="24"/>
-          <w:szCs w:val="24"/>
-        </w:rPr>
-        <w:t xml:space="preserve">If we compare the outputs and performance from 00a1 and 00a2, </w:t>
-      </w:r>
-      <w:r>
-        <w:rPr>
-          <w:sz w:val="24"/>
-          <w:szCs w:val="24"/>
-        </w:rPr>
-        <w:t xml:space="preserve">above, </w:t>
-      </w:r>
-      <w:r>
-        <w:rPr>
-          <w:sz w:val="24"/>
-          <w:szCs w:val="24"/>
-        </w:rPr>
-        <w:t>we see that the outputs are similar but that the ESS is a bit slower than the MH.</w:t>
-      </w:r>
-    </w:p>
-    <w:p>
-      <w:pPr>
-        <w:pStyle w:val="NoSpacing"/>
-        <w:rPr>
-          <w:sz w:val="24"/>
-          <w:szCs w:val="24"/>
-        </w:rPr>
-      </w:pPr>
-    </w:p>
-    <w:p>
-      <w:pPr>
-        <w:pStyle w:val="NoSpacing"/>
-        <w:rPr>
-          <w:sz w:val="24"/>
-          <w:szCs w:val="24"/>
-        </w:rPr>
-      </w:pPr>
-      <w:r>
-        <w:rPr>
-          <w:sz w:val="24"/>
-          <w:szCs w:val="24"/>
-        </w:rPr>
-        <w:t>Let’s look at the</w:t>
-      </w:r>
-      <w:r>
-        <w:rPr>
-          <w:sz w:val="24"/>
-          <w:szCs w:val="24"/>
-        </w:rPr>
-        <w:t xml:space="preserve"> harder case of 00c1 and 00c2 (which is uniform distributions for each sample)</w:t>
-      </w:r>
-      <w:r>
-        <w:rPr>
-          <w:sz w:val="24"/>
-          <w:szCs w:val="24"/>
-        </w:rPr>
-        <w:t xml:space="preserve"> to demonstrate that ESS requires fewer samplings to arrive at the final distribution.  First, let’s note that with ESS, we will be using 8 walkers (8 samplings per iteration) with ~</w:t>
-      </w:r>
-      <w:r>
-        <w:rPr>
-          <w:sz w:val="24"/>
-          <w:szCs w:val="24"/>
-        </w:rPr>
-        <w:t>0.05</w:t>
-      </w:r>
-      <w:r>
-        <w:rPr>
-          <w:sz w:val="24"/>
-          <w:szCs w:val="24"/>
-        </w:rPr>
-        <w:t xml:space="preserve"> seconds per iteration.  That means around </w:t>
-      </w:r>
-      <w:r>
-        <w:rPr>
-          <w:sz w:val="24"/>
-          <w:szCs w:val="24"/>
-        </w:rPr>
-        <w:t>0.00625</w:t>
-      </w:r>
-      <w:r>
-        <w:rPr>
-          <w:sz w:val="24"/>
-          <w:szCs w:val="24"/>
-        </w:rPr>
-        <w:t xml:space="preserve"> seconds per sample. In contrast, the MH requires around 0.001</w:t>
-      </w:r>
-      <w:r>
-        <w:rPr>
-          <w:sz w:val="24"/>
-          <w:szCs w:val="24"/>
-        </w:rPr>
-        <w:t>3</w:t>
-      </w:r>
-      <w:r>
-        <w:rPr>
-          <w:sz w:val="24"/>
-          <w:szCs w:val="24"/>
-        </w:rPr>
-        <w:t xml:space="preserve"> seconds per sampling.  This means the MH is </w:t>
-      </w:r>
-      <w:r>
-        <w:rPr>
-          <w:sz w:val="24"/>
-          <w:szCs w:val="24"/>
-        </w:rPr>
-        <w:t>~5 times</w:t>
-      </w:r>
-      <w:r>
-        <w:rPr>
-          <w:sz w:val="24"/>
-          <w:szCs w:val="24"/>
-        </w:rPr>
-        <w:t xml:space="preserve"> faster per sample, for this system. </w:t>
-      </w:r>
-      <w:r>
-        <w:rPr>
-          <w:sz w:val="24"/>
-          <w:szCs w:val="24"/>
-        </w:rPr>
-        <w:t>Still, it is possible the ESS will be better.  Let’s look at the following scenarios</w:t>
-      </w:r>
-      <w:r>
-        <w:rPr>
-          <w:sz w:val="24"/>
-          <w:szCs w:val="24"/>
-        </w:rPr>
-        <w:t xml:space="preserve"> and outputs</w:t>
-      </w:r>
-      <w:r>
-        <w:rPr>
-          <w:sz w:val="24"/>
-          <w:szCs w:val="24"/>
-        </w:rPr>
-        <w:t>. We will use the mu_AP rathe than the MAP, since what we’re looking for is convergence rather than finding the MAP.</w:t>
-      </w:r>
-      <w:r>
-        <w:rPr>
-          <w:sz w:val="24"/>
-          <w:szCs w:val="24"/>
-        </w:rPr>
-        <w:t xml:space="preserve"> Comparing c2 and c5 in the table and the images below, we see that for this ‘harder to sample’ system</w:t>
-      </w:r>
-      <w:r>
-        <w:rPr>
-          <w:sz w:val="24"/>
-          <w:szCs w:val="24"/>
-        </w:rPr>
-        <w:t>:</w:t>
-      </w:r>
-      <w:r>
-        <w:rPr>
-          <w:sz w:val="24"/>
-          <w:szCs w:val="24"/>
-        </w:rPr>
-        <w:t xml:space="preserve"> the MH method </w:t>
-      </w:r>
-      <w:r>
-        <w:rPr>
-          <w:sz w:val="24"/>
-          <w:szCs w:val="24"/>
-        </w:rPr>
-        <w:t xml:space="preserve">(which uses more rejections) </w:t>
-      </w:r>
-      <w:r>
-        <w:rPr>
-          <w:sz w:val="24"/>
-          <w:szCs w:val="24"/>
-        </w:rPr>
-        <w:t>has sparse and “slow” sampling relative to the ESS method</w:t>
-      </w:r>
-      <w:r>
-        <w:rPr>
-          <w:sz w:val="24"/>
-          <w:szCs w:val="24"/>
-        </w:rPr>
-        <w:t>, but more focused</w:t>
-      </w:r>
-      <w:r>
-        <w:rPr>
-          <w:sz w:val="24"/>
-          <w:szCs w:val="24"/>
-        </w:rPr>
-        <w:t xml:space="preserve">.  However, we should note that while this system is hard to sample, it’s still got a single dense region, so it is the type of problem where we expect ESS to do better even </w:t>
-      </w:r>
-      <w:r>
-        <w:rPr>
-          <w:sz w:val="24"/>
-          <w:szCs w:val="24"/>
-        </w:rPr>
-        <w:t>despite being</w:t>
-      </w:r>
-      <w:r>
-        <w:rPr>
-          <w:sz w:val="24"/>
-          <w:szCs w:val="24"/>
-        </w:rPr>
-        <w:t xml:space="preserve"> low-dimensional.</w:t>
-      </w:r>
-      <w:r>
-        <w:rPr>
-          <w:sz w:val="24"/>
-          <w:szCs w:val="24"/>
-        </w:rPr>
-        <w:t xml:space="preserve"> This problem demonstrates the difference between ESS and MH sampling at a qualitative level.</w:t>
-      </w:r>
-      <w:r>
-        <w:rPr>
-          <w:sz w:val="24"/>
-          <w:szCs w:val="24"/>
-        </w:rPr>
-        <w:t xml:space="preserve"> 00c2 and 00c6 have </w:t>
-      </w:r>
-      <w:r>
-        <w:rPr>
-          <w:sz w:val="24"/>
-          <w:szCs w:val="24"/>
-        </w:rPr>
-        <w:t>converged enough that they won’t change much.</w:t>
-      </w:r>
-    </w:p>
-    <w:p>
-      <w:pPr>
-        <w:pStyle w:val="NoSpacing"/>
-        <w:rPr>
-          <w:sz w:val="24"/>
-          <w:szCs w:val="24"/>
-        </w:rPr>
-      </w:pPr>
-    </w:p>
-    <w:tbl>
-      <w:tblPr>
-        <w:tblStyle w:val="TableGrid"/>
-        <w:tblW w:w="0" w:type="auto"/>
-        <w:tblLook w:val="04A0" w:firstRow="1" w:lastRow="0" w:firstColumn="1" w:lastColumn="0" w:noHBand="0" w:noVBand="1"/>
-      </w:tblPr>
-      <w:tblGrid>
-        <w:gridCol w:w="1109"/>
-        <w:gridCol w:w="1726"/>
-        <w:gridCol w:w="1188"/>
-        <w:gridCol w:w="1543"/>
-        <w:gridCol w:w="1832"/>
-        <w:gridCol w:w="1909"/>
-      </w:tblGrid>
-      <w:tr>
-        <w:tc>
-          <w:tcPr>
-            <w:tcW w:w="0" w:type="auto"/>
-          </w:tcPr>
-          <w:p>
-            <w:pPr>
-              <w:pStyle w:val="NoSpacing"/>
-              <w:rPr>
-                <w:sz w:val="24"/>
-                <w:szCs w:val="24"/>
-              </w:rPr>
-            </w:pPr>
-            <w:r>
-              <w:rPr>
-                <w:sz w:val="24"/>
-                <w:szCs w:val="24"/>
-              </w:rPr>
-              <w:t>Example:</w:t>
-            </w:r>
-          </w:p>
-        </w:tc>
-        <w:tc>
-          <w:tcPr>
-            <w:tcW w:w="0" w:type="auto"/>
-          </w:tcPr>
-          <w:p>
-            <w:pPr>
-              <w:pStyle w:val="NoSpacing"/>
-              <w:rPr>
-                <w:sz w:val="24"/>
-                <w:szCs w:val="24"/>
-              </w:rPr>
-            </w:pPr>
-            <w:r>
-              <w:rPr>
-                <w:sz w:val="24"/>
-                <w:szCs w:val="24"/>
-              </w:rPr>
-              <w:t>Type of MCMC:</w:t>
-            </w:r>
-          </w:p>
-        </w:tc>
-        <w:tc>
-          <w:tcPr>
-            <w:tcW w:w="0" w:type="auto"/>
-          </w:tcPr>
-          <w:p>
-            <w:pPr>
-              <w:pStyle w:val="NoSpacing"/>
-              <w:rPr>
-                <w:sz w:val="24"/>
-                <w:szCs w:val="24"/>
-              </w:rPr>
-            </w:pPr>
-            <w:r>
-              <w:rPr>
-                <w:sz w:val="24"/>
-                <w:szCs w:val="24"/>
-              </w:rPr>
-              <w:t xml:space="preserve"> Samples:</w:t>
-            </w:r>
-          </w:p>
-        </w:tc>
-        <w:tc>
-          <w:tcPr>
-            <w:tcW w:w="0" w:type="auto"/>
-          </w:tcPr>
-          <w:p>
-            <w:pPr>
-              <w:pStyle w:val="NoSpacing"/>
-              <w:rPr>
-                <w:sz w:val="24"/>
-                <w:szCs w:val="24"/>
-              </w:rPr>
-            </w:pPr>
-            <w:r>
-              <w:rPr>
-                <w:sz w:val="24"/>
-                <w:szCs w:val="24"/>
-              </w:rPr>
-              <w:t>Est. time:</w:t>
-            </w:r>
-          </w:p>
-        </w:tc>
-        <w:tc>
-          <w:tcPr>
-            <w:tcW w:w="0" w:type="auto"/>
-          </w:tcPr>
-          <w:p>
-            <w:pPr>
-              <w:pStyle w:val="NoSpacing"/>
-              <w:jc w:val="center"/>
-              <w:rPr>
-                <w:sz w:val="24"/>
-                <w:szCs w:val="24"/>
-              </w:rPr>
-            </w:pPr>
-            <w:r>
-              <w:rPr>
-                <w:sz w:val="24"/>
-                <w:szCs w:val="24"/>
-              </w:rPr>
-              <w:t>a</w:t>
-            </w:r>
-          </w:p>
-        </w:tc>
-        <w:tc>
-          <w:tcPr>
-            <w:tcW w:w="0" w:type="auto"/>
-          </w:tcPr>
-          <w:p>
-            <w:pPr>
-              <w:pStyle w:val="NoSpacing"/>
-              <w:jc w:val="center"/>
-              <w:rPr>
-                <w:sz w:val="24"/>
-                <w:szCs w:val="24"/>
-              </w:rPr>
-            </w:pPr>
-            <w:r>
-              <w:rPr>
-                <w:sz w:val="24"/>
-                <w:szCs w:val="24"/>
-              </w:rPr>
-              <w:t>b</w:t>
-            </w:r>
-          </w:p>
-        </w:tc>
-      </w:tr>
-      <w:tr>
-        <w:tc>
-          <w:tcPr>
-            <w:tcW w:w="0" w:type="auto"/>
-          </w:tcPr>
-          <w:p>
-            <w:pPr>
-              <w:pStyle w:val="NoSpacing"/>
-              <w:rPr>
-                <w:sz w:val="24"/>
-                <w:szCs w:val="24"/>
-              </w:rPr>
-            </w:pPr>
-            <w:r>
-              <w:rPr>
-                <w:sz w:val="24"/>
-                <w:szCs w:val="24"/>
-              </w:rPr>
-              <w:t>00c1</w:t>
-            </w:r>
-          </w:p>
-        </w:tc>
-        <w:tc>
-          <w:tcPr>
-            <w:tcW w:w="0" w:type="auto"/>
-          </w:tcPr>
-          <w:p>
-            <w:pPr>
-              <w:pStyle w:val="NoSpacing"/>
-              <w:rPr>
-                <w:sz w:val="24"/>
-                <w:szCs w:val="24"/>
-              </w:rPr>
-            </w:pPr>
-            <w:r>
-              <w:rPr>
-                <w:sz w:val="24"/>
-                <w:szCs w:val="24"/>
-              </w:rPr>
-              <w:t>ESS</w:t>
-            </w:r>
-          </w:p>
-        </w:tc>
-        <w:tc>
-          <w:tcPr>
-            <w:tcW w:w="0" w:type="auto"/>
-          </w:tcPr>
-          <w:p>
-            <w:pPr>
-              <w:pStyle w:val="NoSpacing"/>
-              <w:rPr>
-                <w:sz w:val="24"/>
-                <w:szCs w:val="24"/>
-              </w:rPr>
-            </w:pPr>
-            <w:r>
-              <w:rPr>
-                <w:sz w:val="24"/>
-                <w:szCs w:val="24"/>
-              </w:rPr>
-              <w:t>~1500</w:t>
-            </w:r>
-          </w:p>
-        </w:tc>
-        <w:tc>
-          <w:tcPr>
-            <w:tcW w:w="0" w:type="auto"/>
-          </w:tcPr>
-          <w:p>
-            <w:pPr>
-              <w:pStyle w:val="NoSpacing"/>
-              <w:rPr>
-                <w:sz w:val="24"/>
-                <w:szCs w:val="24"/>
-              </w:rPr>
-            </w:pPr>
-            <w:r>
-              <w:rPr>
-                <w:sz w:val="24"/>
-                <w:szCs w:val="24"/>
-              </w:rPr>
-              <w:t>~5 seconds</w:t>
-            </w:r>
-          </w:p>
-        </w:tc>
-        <w:tc>
-          <w:tcPr>
-            <w:tcW w:w="0" w:type="auto"/>
-          </w:tcPr>
-          <w:p>
-            <w:pPr>
-              <w:pStyle w:val="NoSpacing"/>
-              <w:rPr>
-                <w:sz w:val="24"/>
-                <w:szCs w:val="24"/>
-              </w:rPr>
-            </w:pPr>
-            <w:r>
-              <w:rPr>
-                <w:sz w:val="24"/>
-                <w:szCs w:val="24"/>
-              </w:rPr>
-              <w:t xml:space="preserve">124 </w:t>
-            </w:r>
-            <w:r>
-              <w:t>± 1.7E3</w:t>
-            </w:r>
-          </w:p>
-        </w:tc>
-        <w:tc>
-          <w:tcPr>
-            <w:tcW w:w="0" w:type="auto"/>
-          </w:tcPr>
-          <w:p>
-            <w:pPr>
-              <w:pStyle w:val="NoSpacing"/>
-              <w:rPr>
-                <w:sz w:val="24"/>
-                <w:szCs w:val="24"/>
-              </w:rPr>
-            </w:pPr>
-            <w:r>
-              <w:rPr>
-                <w:sz w:val="24"/>
-                <w:szCs w:val="24"/>
-              </w:rPr>
-              <w:t xml:space="preserve">123930 </w:t>
-            </w:r>
-            <w:r>
-              <w:t>± 3.3E5</w:t>
-            </w:r>
-          </w:p>
-        </w:tc>
-      </w:tr>
-      <w:tr>
-        <w:tc>
-          <w:tcPr>
-            <w:tcW w:w="0" w:type="auto"/>
-          </w:tcPr>
-          <w:p>
-            <w:pPr>
-              <w:pStyle w:val="NoSpacing"/>
-              <w:rPr>
-                <w:sz w:val="24"/>
-                <w:szCs w:val="24"/>
-              </w:rPr>
-            </w:pPr>
-            <w:r>
-              <w:rPr>
-                <w:sz w:val="24"/>
-                <w:szCs w:val="24"/>
-              </w:rPr>
-              <w:t>00c2</w:t>
-            </w:r>
-          </w:p>
-        </w:tc>
-        <w:tc>
-          <w:tcPr>
-            <w:tcW w:w="0" w:type="auto"/>
-          </w:tcPr>
-          <w:p>
-            <w:pPr>
-              <w:pStyle w:val="NoSpacing"/>
-              <w:rPr>
-                <w:sz w:val="24"/>
-                <w:szCs w:val="24"/>
-              </w:rPr>
-            </w:pPr>
-            <w:r>
-              <w:rPr>
-                <w:sz w:val="24"/>
-                <w:szCs w:val="24"/>
-              </w:rPr>
-              <w:t>ESS</w:t>
-            </w:r>
-          </w:p>
-        </w:tc>
-        <w:tc>
-          <w:tcPr>
-            <w:tcW w:w="0" w:type="auto"/>
-          </w:tcPr>
-          <w:p>
-            <w:pPr>
-              <w:pStyle w:val="NoSpacing"/>
-              <w:rPr>
-                <w:sz w:val="24"/>
-                <w:szCs w:val="24"/>
-              </w:rPr>
-            </w:pPr>
-            <w:r>
-              <w:rPr>
-                <w:sz w:val="24"/>
-                <w:szCs w:val="24"/>
-              </w:rPr>
-              <w:t>~</w:t>
-            </w:r>
-            <w:r>
-              <w:rPr>
-                <w:sz w:val="24"/>
-                <w:szCs w:val="24"/>
-              </w:rPr>
-              <w:t>10000</w:t>
-            </w:r>
-          </w:p>
-        </w:tc>
-        <w:tc>
-          <w:tcPr>
-            <w:tcW w:w="0" w:type="auto"/>
-          </w:tcPr>
-          <w:p>
-            <w:pPr>
-              <w:pStyle w:val="NoSpacing"/>
-              <w:rPr>
-                <w:sz w:val="24"/>
-                <w:szCs w:val="24"/>
-              </w:rPr>
-            </w:pPr>
-            <w:r>
-              <w:rPr>
-                <w:sz w:val="24"/>
-                <w:szCs w:val="24"/>
-              </w:rPr>
-              <w:t>~60 seconds</w:t>
-            </w:r>
-          </w:p>
-        </w:tc>
-        <w:tc>
-          <w:tcPr>
-            <w:tcW w:w="0" w:type="auto"/>
-          </w:tcPr>
-          <w:p>
-            <w:pPr>
-              <w:pStyle w:val="NoSpacing"/>
-              <w:rPr>
-                <w:sz w:val="24"/>
-                <w:szCs w:val="24"/>
-              </w:rPr>
-            </w:pPr>
-            <w:r>
-              <w:rPr>
-                <w:sz w:val="24"/>
-                <w:szCs w:val="24"/>
-              </w:rPr>
-              <w:t>23</w:t>
-            </w:r>
-            <w:r>
-              <w:rPr>
-                <w:sz w:val="24"/>
-                <w:szCs w:val="24"/>
-              </w:rPr>
-              <w:t>5 ±</w:t>
-            </w:r>
-            <w:r>
-              <w:t xml:space="preserve"> 1.9E2</w:t>
-            </w:r>
-          </w:p>
-        </w:tc>
-        <w:tc>
-          <w:tcPr>
-            <w:tcW w:w="0" w:type="auto"/>
-          </w:tcPr>
-          <w:p>
-            <w:pPr>
-              <w:pStyle w:val="NoSpacing"/>
-              <w:rPr>
-                <w:sz w:val="24"/>
-                <w:szCs w:val="24"/>
-              </w:rPr>
-            </w:pPr>
-            <w:r>
-              <w:rPr>
-                <w:sz w:val="24"/>
-                <w:szCs w:val="24"/>
-              </w:rPr>
-              <w:t>134329</w:t>
-            </w:r>
-            <w:r>
-              <w:rPr>
-                <w:sz w:val="24"/>
-                <w:szCs w:val="24"/>
-              </w:rPr>
-              <w:t xml:space="preserve"> </w:t>
-            </w:r>
-            <w:r>
-              <w:t>± 3.1E5</w:t>
-            </w:r>
-          </w:p>
-        </w:tc>
-      </w:tr>
-      <w:tr>
-        <w:tc>
-          <w:tcPr>
-            <w:tcW w:w="0" w:type="auto"/>
-          </w:tcPr>
-          <w:p>
-            <w:pPr>
-              <w:pStyle w:val="NoSpacing"/>
-              <w:rPr>
-                <w:sz w:val="24"/>
-                <w:szCs w:val="24"/>
-              </w:rPr>
-            </w:pPr>
-            <w:r>
-              <w:rPr>
-                <w:sz w:val="24"/>
-                <w:szCs w:val="24"/>
-              </w:rPr>
-              <w:t>00c3</w:t>
-            </w:r>
-          </w:p>
-        </w:tc>
-        <w:tc>
-          <w:tcPr>
-            <w:tcW w:w="0" w:type="auto"/>
-          </w:tcPr>
-          <w:p>
-            <w:pPr>
-              <w:pStyle w:val="NoSpacing"/>
-              <w:rPr>
-                <w:sz w:val="24"/>
-                <w:szCs w:val="24"/>
-              </w:rPr>
-            </w:pPr>
-            <w:r>
-              <w:rPr>
-                <w:sz w:val="24"/>
-                <w:szCs w:val="24"/>
-              </w:rPr>
-              <w:t>MH</w:t>
-            </w:r>
-          </w:p>
-        </w:tc>
-        <w:tc>
-          <w:tcPr>
-            <w:tcW w:w="0" w:type="auto"/>
-          </w:tcPr>
-          <w:p>
-            <w:pPr>
-              <w:pStyle w:val="NoSpacing"/>
-              <w:rPr>
-                <w:sz w:val="24"/>
-                <w:szCs w:val="24"/>
-              </w:rPr>
-            </w:pPr>
-            <w:r>
-              <w:rPr>
-                <w:sz w:val="24"/>
-                <w:szCs w:val="24"/>
-              </w:rPr>
-              <w:t>~</w:t>
-            </w:r>
-            <w:r>
-              <w:rPr>
-                <w:sz w:val="24"/>
-                <w:szCs w:val="24"/>
-              </w:rPr>
-              <w:t>10000</w:t>
-            </w:r>
-          </w:p>
-        </w:tc>
-        <w:tc>
-          <w:tcPr>
-            <w:tcW w:w="0" w:type="auto"/>
-          </w:tcPr>
-          <w:p>
-            <w:pPr>
-              <w:pStyle w:val="NoSpacing"/>
-              <w:rPr>
-                <w:sz w:val="24"/>
-                <w:szCs w:val="24"/>
-              </w:rPr>
-            </w:pPr>
-            <w:r>
-              <w:rPr>
-                <w:sz w:val="24"/>
-                <w:szCs w:val="24"/>
-              </w:rPr>
-              <w:t>~13 seconds</w:t>
-            </w:r>
-          </w:p>
-        </w:tc>
-        <w:tc>
-          <w:tcPr>
-            <w:tcW w:w="0" w:type="auto"/>
-          </w:tcPr>
-          <w:p>
-            <w:pPr>
-              <w:pStyle w:val="NoSpacing"/>
-              <w:rPr>
-                <w:sz w:val="24"/>
-                <w:szCs w:val="24"/>
-              </w:rPr>
-            </w:pPr>
-            <w:r>
-              <w:rPr>
-                <w:sz w:val="24"/>
-                <w:szCs w:val="24"/>
-              </w:rPr>
-              <w:t>-2.</w:t>
-            </w:r>
-            <w:r>
-              <w:rPr>
-                <w:sz w:val="24"/>
-                <w:szCs w:val="24"/>
-              </w:rPr>
-              <w:t>4</w:t>
-            </w:r>
-            <w:r>
-              <w:rPr>
-                <w:sz w:val="24"/>
-                <w:szCs w:val="24"/>
-              </w:rPr>
-              <w:t>e+01</w:t>
-            </w:r>
-            <w:r>
-              <w:rPr>
-                <w:sz w:val="24"/>
-                <w:szCs w:val="24"/>
-              </w:rPr>
-              <w:t xml:space="preserve"> </w:t>
-            </w:r>
-            <w:r>
-              <w:t xml:space="preserve">± </w:t>
-            </w:r>
-            <w:r>
-              <w:rPr>
-                <w:sz w:val="24"/>
-                <w:szCs w:val="24"/>
-              </w:rPr>
-              <w:t>1.4E2</w:t>
-            </w:r>
-          </w:p>
-        </w:tc>
-        <w:tc>
-          <w:tcPr>
-            <w:tcW w:w="0" w:type="auto"/>
-          </w:tcPr>
-          <w:p>
-            <w:pPr>
-              <w:pStyle w:val="NoSpacing"/>
-              <w:rPr>
-                <w:sz w:val="24"/>
-                <w:szCs w:val="24"/>
-              </w:rPr>
-            </w:pPr>
-            <w:r>
-              <w:rPr>
-                <w:sz w:val="24"/>
-                <w:szCs w:val="24"/>
-              </w:rPr>
-              <w:t>-3.17e+05</w:t>
-            </w:r>
-            <w:r>
-              <w:rPr>
-                <w:sz w:val="24"/>
-                <w:szCs w:val="24"/>
-              </w:rPr>
-              <w:t xml:space="preserve"> </w:t>
-            </w:r>
-            <w:r>
-              <w:t>± 1.9E5</w:t>
-            </w:r>
-          </w:p>
-        </w:tc>
-      </w:tr>
-      <w:tr>
-        <w:tc>
-          <w:tcPr>
-            <w:tcW w:w="0" w:type="auto"/>
-          </w:tcPr>
-          <w:p>
-            <w:pPr>
-              <w:pStyle w:val="NoSpacing"/>
-              <w:rPr>
-                <w:sz w:val="24"/>
-                <w:szCs w:val="24"/>
-              </w:rPr>
-            </w:pPr>
-            <w:r>
-              <w:rPr>
-                <w:sz w:val="24"/>
-                <w:szCs w:val="24"/>
-              </w:rPr>
-              <w:t>00c4</w:t>
-            </w:r>
-          </w:p>
-        </w:tc>
-        <w:tc>
-          <w:tcPr>
-            <w:tcW w:w="0" w:type="auto"/>
-          </w:tcPr>
-          <w:p>
-            <w:pPr>
-              <w:pStyle w:val="NoSpacing"/>
-              <w:rPr>
-                <w:sz w:val="24"/>
-                <w:szCs w:val="24"/>
-              </w:rPr>
-            </w:pPr>
-            <w:r>
-              <w:rPr>
-                <w:sz w:val="24"/>
-                <w:szCs w:val="24"/>
-              </w:rPr>
-              <w:t>MH</w:t>
-            </w:r>
-          </w:p>
-        </w:tc>
-        <w:tc>
-          <w:tcPr>
-            <w:tcW w:w="0" w:type="auto"/>
-          </w:tcPr>
-          <w:p>
-            <w:pPr>
-              <w:pStyle w:val="NoSpacing"/>
-              <w:rPr>
-                <w:sz w:val="24"/>
-                <w:szCs w:val="24"/>
-              </w:rPr>
-            </w:pPr>
-            <w:r>
-              <w:rPr>
-                <w:sz w:val="24"/>
-                <w:szCs w:val="24"/>
-              </w:rPr>
-              <w:t>~60000</w:t>
-            </w:r>
-          </w:p>
-        </w:tc>
-        <w:tc>
-          <w:tcPr>
-            <w:tcW w:w="0" w:type="auto"/>
-          </w:tcPr>
-          <w:p>
-            <w:pPr>
-              <w:pStyle w:val="NoSpacing"/>
-              <w:rPr>
-                <w:sz w:val="24"/>
-                <w:szCs w:val="24"/>
-              </w:rPr>
-            </w:pPr>
-            <w:r>
-              <w:rPr>
-                <w:sz w:val="24"/>
-                <w:szCs w:val="24"/>
-              </w:rPr>
-              <w:t>~50 seconds</w:t>
-            </w:r>
-          </w:p>
-        </w:tc>
-        <w:tc>
-          <w:tcPr>
-            <w:tcW w:w="0" w:type="auto"/>
-          </w:tcPr>
-          <w:p>
-            <w:pPr>
-              <w:pStyle w:val="NoSpacing"/>
-              <w:rPr>
-                <w:sz w:val="24"/>
-                <w:szCs w:val="24"/>
-              </w:rPr>
-            </w:pPr>
-            <w:r>
-              <w:rPr>
-                <w:sz w:val="24"/>
-                <w:szCs w:val="24"/>
-              </w:rPr>
-              <w:t xml:space="preserve">311 </w:t>
-            </w:r>
-            <w:r>
-              <w:t>± 1.4E2</w:t>
-            </w:r>
-          </w:p>
-        </w:tc>
-        <w:tc>
-          <w:tcPr>
-            <w:tcW w:w="0" w:type="auto"/>
-          </w:tcPr>
-          <w:p>
-            <w:pPr>
-              <w:pStyle w:val="NoSpacing"/>
-              <w:rPr>
-                <w:sz w:val="24"/>
-                <w:szCs w:val="24"/>
-              </w:rPr>
-            </w:pPr>
-            <w:r>
-              <w:rPr>
-                <w:sz w:val="24"/>
-                <w:szCs w:val="24"/>
-              </w:rPr>
-              <w:t xml:space="preserve">278693 </w:t>
-            </w:r>
-            <w:r>
-              <w:t>± 2.3E5</w:t>
-            </w:r>
-          </w:p>
-        </w:tc>
-      </w:tr>
-      <w:tr>
-        <w:tc>
-          <w:tcPr>
-            <w:tcW w:w="0" w:type="auto"/>
-          </w:tcPr>
-          <w:p>
-            <w:pPr>
-              <w:pStyle w:val="NoSpacing"/>
-              <w:rPr>
-                <w:sz w:val="24"/>
-                <w:szCs w:val="24"/>
-              </w:rPr>
-            </w:pPr>
-            <w:r>
-              <w:rPr>
-                <w:sz w:val="24"/>
-                <w:szCs w:val="24"/>
-              </w:rPr>
-              <w:t>00c5</w:t>
-            </w:r>
-          </w:p>
-        </w:tc>
-        <w:tc>
-          <w:tcPr>
-            <w:tcW w:w="0" w:type="auto"/>
-          </w:tcPr>
-          <w:p>
-            <w:pPr>
-              <w:pStyle w:val="NoSpacing"/>
-              <w:rPr>
-                <w:sz w:val="24"/>
-                <w:szCs w:val="24"/>
-              </w:rPr>
-            </w:pPr>
-            <w:r>
-              <w:rPr>
-                <w:sz w:val="24"/>
-                <w:szCs w:val="24"/>
-              </w:rPr>
-              <w:t>MH</w:t>
-            </w:r>
-          </w:p>
-        </w:tc>
-        <w:tc>
-          <w:tcPr>
-            <w:tcW w:w="0" w:type="auto"/>
-          </w:tcPr>
-          <w:p>
-            <w:pPr>
-              <w:pStyle w:val="NoSpacing"/>
-              <w:rPr>
-                <w:sz w:val="24"/>
-                <w:szCs w:val="24"/>
-              </w:rPr>
-            </w:pPr>
-            <w:r>
-              <w:rPr>
-                <w:sz w:val="24"/>
-                <w:szCs w:val="24"/>
-              </w:rPr>
-              <w:t>~100000</w:t>
-            </w:r>
-          </w:p>
-        </w:tc>
-        <w:tc>
-          <w:tcPr>
-            <w:tcW w:w="0" w:type="auto"/>
-          </w:tcPr>
-          <w:p>
-            <w:pPr>
-              <w:pStyle w:val="NoSpacing"/>
-              <w:rPr>
-                <w:sz w:val="24"/>
-                <w:szCs w:val="24"/>
-              </w:rPr>
-            </w:pPr>
-            <w:r>
-              <w:rPr>
-                <w:sz w:val="24"/>
-                <w:szCs w:val="24"/>
-              </w:rPr>
-              <w:t>~80 seconds</w:t>
-            </w:r>
-          </w:p>
-        </w:tc>
-        <w:tc>
-          <w:tcPr>
-            <w:tcW w:w="0" w:type="auto"/>
-          </w:tcPr>
-          <w:p>
-            <w:pPr>
-              <w:pStyle w:val="NoSpacing"/>
-              <w:rPr>
-                <w:sz w:val="24"/>
-                <w:szCs w:val="24"/>
-              </w:rPr>
-            </w:pPr>
-            <w:r>
-              <w:rPr>
-                <w:sz w:val="24"/>
-                <w:szCs w:val="24"/>
-              </w:rPr>
-              <w:t xml:space="preserve">279 </w:t>
-            </w:r>
-            <w:r>
-              <w:t>± 1.3E2</w:t>
-            </w:r>
-          </w:p>
-        </w:tc>
-        <w:tc>
-          <w:tcPr>
-            <w:tcW w:w="0" w:type="auto"/>
-          </w:tcPr>
-          <w:p>
-            <w:pPr>
-              <w:pStyle w:val="NoSpacing"/>
-              <w:rPr>
-                <w:sz w:val="24"/>
-                <w:szCs w:val="24"/>
-              </w:rPr>
-            </w:pPr>
-            <w:r>
-              <w:rPr>
-                <w:sz w:val="24"/>
-                <w:szCs w:val="24"/>
-              </w:rPr>
-              <w:t>218384</w:t>
-            </w:r>
-            <w:r>
-              <w:rPr>
-                <w:sz w:val="24"/>
-                <w:szCs w:val="24"/>
-              </w:rPr>
-              <w:t xml:space="preserve"> </w:t>
-            </w:r>
-            <w:r>
-              <w:t>± 2.0E5</w:t>
-            </w:r>
-          </w:p>
-        </w:tc>
-      </w:tr>
-      <w:tr>
-        <w:tc>
-          <w:tcPr>
-            <w:tcW w:w="0" w:type="auto"/>
-          </w:tcPr>
-          <w:p>
-            <w:pPr>
-              <w:pStyle w:val="NoSpacing"/>
-              <w:rPr>
-                <w:sz w:val="24"/>
-                <w:szCs w:val="24"/>
-              </w:rPr>
-            </w:pPr>
-            <w:r>
-              <w:rPr>
-                <w:sz w:val="24"/>
-                <w:szCs w:val="24"/>
-              </w:rPr>
-              <w:t>00c6</w:t>
-            </w:r>
-          </w:p>
-        </w:tc>
-        <w:tc>
-          <w:tcPr>
-            <w:tcW w:w="0" w:type="auto"/>
-          </w:tcPr>
-          <w:p>
-            <w:pPr>
-              <w:pStyle w:val="NoSpacing"/>
-              <w:rPr>
-                <w:sz w:val="24"/>
-                <w:szCs w:val="24"/>
-              </w:rPr>
-            </w:pPr>
-            <w:r>
-              <w:rPr>
-                <w:sz w:val="24"/>
-                <w:szCs w:val="24"/>
-              </w:rPr>
-              <w:t>MH</w:t>
-            </w:r>
-          </w:p>
-        </w:tc>
-        <w:tc>
-          <w:tcPr>
-            <w:tcW w:w="0" w:type="auto"/>
-          </w:tcPr>
-          <w:p>
-            <w:pPr>
-              <w:pStyle w:val="NoSpacing"/>
-              <w:rPr>
-                <w:sz w:val="24"/>
-                <w:szCs w:val="24"/>
-              </w:rPr>
-            </w:pPr>
-            <w:r>
-              <w:rPr>
-                <w:sz w:val="24"/>
-                <w:szCs w:val="24"/>
-              </w:rPr>
-              <w:t>~1000000</w:t>
-            </w:r>
-          </w:p>
-        </w:tc>
-        <w:tc>
-          <w:tcPr>
-            <w:tcW w:w="0" w:type="auto"/>
-          </w:tcPr>
-          <w:p>
-            <w:pPr>
-              <w:pStyle w:val="NoSpacing"/>
-              <w:rPr>
-                <w:sz w:val="24"/>
-                <w:szCs w:val="24"/>
-              </w:rPr>
-            </w:pPr>
-            <w:r>
-              <w:rPr>
-                <w:sz w:val="24"/>
-                <w:szCs w:val="24"/>
-              </w:rPr>
-              <w:t>~800 seconds</w:t>
-            </w:r>
-          </w:p>
-        </w:tc>
-        <w:tc>
-          <w:tcPr>
-            <w:tcW w:w="0" w:type="auto"/>
-          </w:tcPr>
-          <w:p>
-            <w:pPr>
-              <w:pStyle w:val="NoSpacing"/>
-              <w:rPr>
-                <w:sz w:val="24"/>
-                <w:szCs w:val="24"/>
-              </w:rPr>
-            </w:pPr>
-            <w:r>
-              <w:rPr>
-                <w:sz w:val="24"/>
-                <w:szCs w:val="24"/>
-              </w:rPr>
-              <w:t>243</w:t>
-            </w:r>
-            <w:r>
-              <w:rPr>
-                <w:sz w:val="24"/>
-                <w:szCs w:val="24"/>
-              </w:rPr>
-              <w:t xml:space="preserve"> </w:t>
-            </w:r>
-            <w:r>
-              <w:t>±</w:t>
-            </w:r>
-            <w:r>
-              <w:t xml:space="preserve"> 1.6E2</w:t>
-            </w:r>
-          </w:p>
-        </w:tc>
-        <w:tc>
-          <w:tcPr>
-            <w:tcW w:w="0" w:type="auto"/>
-          </w:tcPr>
-          <w:p>
-            <w:pPr>
-              <w:pStyle w:val="NoSpacing"/>
-              <w:rPr>
-                <w:sz w:val="24"/>
-                <w:szCs w:val="24"/>
-              </w:rPr>
-            </w:pPr>
-            <w:r>
-              <w:rPr>
-                <w:sz w:val="24"/>
-                <w:szCs w:val="24"/>
-              </w:rPr>
-              <w:t>161890</w:t>
-            </w:r>
-            <w:r>
-              <w:rPr>
-                <w:sz w:val="24"/>
-                <w:szCs w:val="24"/>
-              </w:rPr>
-              <w:t xml:space="preserve"> </w:t>
-            </w:r>
-            <w:r>
-              <w:t>±</w:t>
-            </w:r>
-            <w:r>
-              <w:t xml:space="preserve"> 2.6E5</w:t>
-            </w:r>
-          </w:p>
-        </w:tc>
-      </w:tr>
-    </w:tbl>
-    <w:p>
-      <w:pPr>
-        <w:pStyle w:val="NoSpacing"/>
-        <w:rPr>
-          <w:sz w:val="24"/>
-          <w:szCs w:val="24"/>
-        </w:rPr>
-      </w:pPr>
-    </w:p>
-    <w:p>
-      <w:pPr>
-        <w:rPr>
-          <w:sz w:val="24"/>
-          <w:szCs w:val="24"/>
-        </w:rPr>
-      </w:pPr>
-      <w:r>
-        <w:rPr>
-          <w:sz w:val="24"/>
-          <w:szCs w:val="24"/>
-        </w:rPr>
-        <w:br w:type="page"/>
-      </w:r>
-    </w:p>
-    <w:p>
-      <w:pPr>
-        <w:pStyle w:val="NoSpacing"/>
-        <w:rPr>
-          <w:sz w:val="24"/>
-          <w:szCs w:val="24"/>
-        </w:rPr>
-      </w:pPr>
-      <w:r>
-        <w:rPr>
-          <w:sz w:val="24"/>
-          <w:szCs w:val="24"/>
-        </w:rPr>
-        <w:lastRenderedPageBreak/>
-        <w:t>C1 sampling:</w:t>
-      </w:r>
-    </w:p>
-    <w:p>
-      <w:pPr>
-        <w:pStyle w:val="NoSpacing"/>
-        <w:rPr>
-          <w:sz w:val="24"/>
-          <w:szCs w:val="24"/>
-        </w:rPr>
-      </w:pPr>
       <w:r>
         <w:rPr>
           <w:noProof/>
         </w:rPr>
         <w:drawing>
-          <wp:inline distT="0" distB="0" distL="0" distR="0" wp14:anchorId="3101683F" wp14:editId="6C402D49">
-            <wp:extent cx="2562808" cy="1828800"/>
-            <wp:effectExtent l="0" t="0" r="9525" b="0"/>
-            <wp:docPr id="12" name="Picture 12"/>
+          <wp:inline distT="0" distB="0" distL="0" distR="0" wp14:anchorId="616CEE5D" wp14:editId="44BFB1DD">
+            <wp:extent cx="3074855" cy="2987749"/>
+            <wp:effectExtent l="0" t="0" r="0" b="3175"/>
+            <wp:docPr id="10" name="Picture 10"/>
             <wp:cNvGraphicFramePr>
               <a:graphicFrameLocks xmlns:a="http://schemas.openxmlformats.org/drawingml/2006/main" noChangeAspect="1"/>
             </wp:cNvGraphicFramePr>
@@ -2341,7 +835,7 @@
                   <pic:spPr>
                     <a:xfrm>
                       <a:off x="0" y="0"/>
-                      <a:ext cx="2562808" cy="1828800"/>
+                      <a:ext cx="3088527" cy="3001034"/>
                     </a:xfrm>
                     <a:prstGeom prst="rect">
                       <a:avLst/>
@@ -2357,17 +851,1637 @@
     <w:p>
       <w:pPr>
         <w:pStyle w:val="NoSpacing"/>
-        <w:rPr>
-          <w:sz w:val="24"/>
-          <w:szCs w:val="24"/>
-        </w:rPr>
-      </w:pPr>
-      <w:r>
-        <w:rPr>
-          <w:sz w:val="24"/>
-          <w:szCs w:val="24"/>
-        </w:rPr>
-        <w:t>c2 sampling:</w:t>
+      </w:pPr>
+    </w:p>
+    <w:p>
+      <w:pPr>
+        <w:pStyle w:val="NoSpacing"/>
+      </w:pPr>
+      <w:r>
+        <w:t>We can see that in this example the position and uncertainty in “a” narrowed more than that of “b”.</w:t>
+      </w:r>
+    </w:p>
+    <w:p>
+      <w:pPr>
+        <w:pStyle w:val="NoSpacing"/>
+      </w:pPr>
+    </w:p>
+    <w:p>
+      <w:pPr>
+        <w:pStyle w:val="NoSpacing"/>
+      </w:pPr>
+    </w:p>
+    <w:p>
+      <w:pPr>
+        <w:rPr>
+          <w:sz w:val="40"/>
+          <w:szCs w:val="40"/>
+        </w:rPr>
+      </w:pPr>
+      <w:r>
+        <w:rPr>
+          <w:sz w:val="40"/>
+          <w:szCs w:val="40"/>
+        </w:rPr>
+        <w:br w:type="page"/>
+      </w:r>
+    </w:p>
+    <w:p>
+      <w:pPr>
+        <w:pStyle w:val="NoSpacing"/>
+        <w:rPr>
+          <w:sz w:val="40"/>
+          <w:szCs w:val="40"/>
+        </w:rPr>
+      </w:pPr>
+      <w:r>
+        <w:rPr>
+          <w:sz w:val="40"/>
+          <w:szCs w:val="40"/>
+        </w:rPr>
+        <w:lastRenderedPageBreak/>
+        <w:t xml:space="preserve">Additional </w:t>
+      </w:r>
+      <w:r>
+        <w:rPr>
+          <w:sz w:val="40"/>
+          <w:szCs w:val="40"/>
+        </w:rPr>
+        <w:t xml:space="preserve">Tests &amp; </w:t>
+      </w:r>
+      <w:r>
+        <w:rPr>
+          <w:sz w:val="40"/>
+          <w:szCs w:val="40"/>
+        </w:rPr>
+        <w:t>Info on The two types of mcmc</w:t>
+      </w:r>
+      <w:r>
+        <w:rPr>
+          <w:sz w:val="40"/>
+          <w:szCs w:val="40"/>
+        </w:rPr>
+        <w:br/>
+      </w:r>
+      <w:r>
+        <w:rPr>
+          <w:sz w:val="24"/>
+          <w:szCs w:val="24"/>
+        </w:rPr>
+        <w:t xml:space="preserve">There are two types of </w:t>
+      </w:r>
+      <w:r>
+        <w:rPr>
+          <w:sz w:val="24"/>
+          <w:szCs w:val="24"/>
+        </w:rPr>
+        <w:t xml:space="preserve">mcmc samplings possible in CheKiPEUQ.  The </w:t>
+      </w:r>
+      <w:r>
+        <w:rPr>
+          <w:b/>
+          <w:bCs/>
+          <w:sz w:val="24"/>
+          <w:szCs w:val="24"/>
+        </w:rPr>
+        <w:t>EnsembleSliceSampling</w:t>
+      </w:r>
+      <w:r>
+        <w:rPr>
+          <w:sz w:val="24"/>
+          <w:szCs w:val="24"/>
+        </w:rPr>
+        <w:t xml:space="preserve"> will be faster for many higher dimensional problems by needing fewer (but more sophisticated) samplings: there are normally almost no rejections.  The </w:t>
+      </w:r>
+      <w:r>
+        <w:rPr>
+          <w:b/>
+          <w:bCs/>
+          <w:sz w:val="24"/>
+          <w:szCs w:val="24"/>
+        </w:rPr>
+        <w:t>MetrpolisHastings</w:t>
+      </w:r>
+      <w:r>
+        <w:rPr>
+          <w:sz w:val="24"/>
+          <w:szCs w:val="24"/>
+        </w:rPr>
+        <w:t xml:space="preserve"> routine is what CheKiPEUQ was originally built with, </w:t>
+      </w:r>
+      <w:r>
+        <w:rPr>
+          <w:sz w:val="24"/>
+          <w:szCs w:val="24"/>
+        </w:rPr>
+        <w:t>and makes more discontinuous jumps: it is recommended that ESS be tried before MH.</w:t>
+      </w:r>
+    </w:p>
+    <w:p>
+      <w:pPr>
+        <w:pStyle w:val="NoSpacing"/>
+        <w:rPr>
+          <w:sz w:val="24"/>
+          <w:szCs w:val="24"/>
+        </w:rPr>
+      </w:pPr>
+    </w:p>
+    <w:p>
+      <w:pPr>
+        <w:pStyle w:val="NoSpacing"/>
+        <w:rPr>
+          <w:sz w:val="24"/>
+          <w:szCs w:val="24"/>
+        </w:rPr>
+      </w:pPr>
+      <w:r>
+        <w:rPr>
+          <w:sz w:val="24"/>
+          <w:szCs w:val="24"/>
+        </w:rPr>
+        <w:t xml:space="preserve">If we compare the outputs and performance from 00a1 and 00a2, </w:t>
+      </w:r>
+      <w:r>
+        <w:rPr>
+          <w:sz w:val="24"/>
+          <w:szCs w:val="24"/>
+        </w:rPr>
+        <w:t xml:space="preserve">above, </w:t>
+      </w:r>
+      <w:r>
+        <w:rPr>
+          <w:sz w:val="24"/>
+          <w:szCs w:val="24"/>
+        </w:rPr>
+        <w:t>we see that the outputs are similar but that the ESS is a bit slower than the MH.</w:t>
+      </w:r>
+    </w:p>
+    <w:p>
+      <w:pPr>
+        <w:pStyle w:val="NoSpacing"/>
+        <w:rPr>
+          <w:sz w:val="24"/>
+          <w:szCs w:val="24"/>
+        </w:rPr>
+      </w:pPr>
+    </w:p>
+    <w:p>
+      <w:pPr>
+        <w:pStyle w:val="NoSpacing"/>
+        <w:rPr>
+          <w:sz w:val="24"/>
+          <w:szCs w:val="24"/>
+        </w:rPr>
+      </w:pPr>
+      <w:r>
+        <w:rPr>
+          <w:sz w:val="24"/>
+          <w:szCs w:val="24"/>
+        </w:rPr>
+        <w:t>Let’s look at the</w:t>
+      </w:r>
+      <w:r>
+        <w:rPr>
+          <w:sz w:val="24"/>
+          <w:szCs w:val="24"/>
+        </w:rPr>
+        <w:t xml:space="preserve"> harder case of 00c1 and 00c2 (which is uniform distributions for each sample)</w:t>
+      </w:r>
+      <w:r>
+        <w:rPr>
+          <w:sz w:val="24"/>
+          <w:szCs w:val="24"/>
+        </w:rPr>
+        <w:t xml:space="preserve"> to demonstrate that ESS requires fewer samplings to arrive at the final distribution.  First, let’s note that with ESS, we will be using 8 walkers (8 samplings per iteration) with ~</w:t>
+      </w:r>
+      <w:r>
+        <w:rPr>
+          <w:sz w:val="24"/>
+          <w:szCs w:val="24"/>
+        </w:rPr>
+        <w:t>0.05</w:t>
+      </w:r>
+      <w:r>
+        <w:rPr>
+          <w:sz w:val="24"/>
+          <w:szCs w:val="24"/>
+        </w:rPr>
+        <w:t xml:space="preserve"> seconds per iteration.  That means around </w:t>
+      </w:r>
+      <w:r>
+        <w:rPr>
+          <w:sz w:val="24"/>
+          <w:szCs w:val="24"/>
+        </w:rPr>
+        <w:t>0.00625</w:t>
+      </w:r>
+      <w:r>
+        <w:rPr>
+          <w:sz w:val="24"/>
+          <w:szCs w:val="24"/>
+        </w:rPr>
+        <w:t xml:space="preserve"> seconds per sample. In contrast, the MH requires around 0.001</w:t>
+      </w:r>
+      <w:r>
+        <w:rPr>
+          <w:sz w:val="24"/>
+          <w:szCs w:val="24"/>
+        </w:rPr>
+        <w:t>3</w:t>
+      </w:r>
+      <w:r>
+        <w:rPr>
+          <w:sz w:val="24"/>
+          <w:szCs w:val="24"/>
+        </w:rPr>
+        <w:t xml:space="preserve"> seconds per sampling.  This means the MH is </w:t>
+      </w:r>
+      <w:r>
+        <w:rPr>
+          <w:sz w:val="24"/>
+          <w:szCs w:val="24"/>
+        </w:rPr>
+        <w:t>~5 times</w:t>
+      </w:r>
+      <w:r>
+        <w:rPr>
+          <w:sz w:val="24"/>
+          <w:szCs w:val="24"/>
+        </w:rPr>
+        <w:t xml:space="preserve"> faster per sample, for this system. </w:t>
+      </w:r>
+      <w:r>
+        <w:rPr>
+          <w:sz w:val="24"/>
+          <w:szCs w:val="24"/>
+        </w:rPr>
+        <w:t>Still, it is possible the ESS will be better.  Let’s look at the following scenarios</w:t>
+      </w:r>
+      <w:r>
+        <w:rPr>
+          <w:sz w:val="24"/>
+          <w:szCs w:val="24"/>
+        </w:rPr>
+        <w:t xml:space="preserve"> and outputs</w:t>
+      </w:r>
+      <w:r>
+        <w:rPr>
+          <w:sz w:val="24"/>
+          <w:szCs w:val="24"/>
+        </w:rPr>
+        <w:t>. We will use the mu_AP rathe than the MAP, since what we’re looking for is convergence rather than finding the MAP.</w:t>
+      </w:r>
+      <w:r>
+        <w:rPr>
+          <w:sz w:val="24"/>
+          <w:szCs w:val="24"/>
+        </w:rPr>
+        <w:t xml:space="preserve"> Comparing c2 and c5 in the table and the images below, we see that for this ‘harder to sample’ system</w:t>
+      </w:r>
+      <w:r>
+        <w:rPr>
+          <w:sz w:val="24"/>
+          <w:szCs w:val="24"/>
+        </w:rPr>
+        <w:t>:</w:t>
+      </w:r>
+      <w:r>
+        <w:rPr>
+          <w:sz w:val="24"/>
+          <w:szCs w:val="24"/>
+        </w:rPr>
+        <w:t xml:space="preserve"> the MH method </w:t>
+      </w:r>
+      <w:r>
+        <w:rPr>
+          <w:sz w:val="24"/>
+          <w:szCs w:val="24"/>
+        </w:rPr>
+        <w:t xml:space="preserve">(which uses more rejections) </w:t>
+      </w:r>
+      <w:r>
+        <w:rPr>
+          <w:sz w:val="24"/>
+          <w:szCs w:val="24"/>
+        </w:rPr>
+        <w:t>has sparse and “slow” sampling relative to the ESS method</w:t>
+      </w:r>
+      <w:r>
+        <w:rPr>
+          <w:sz w:val="24"/>
+          <w:szCs w:val="24"/>
+        </w:rPr>
+        <w:t>, but more focused</w:t>
+      </w:r>
+      <w:r>
+        <w:rPr>
+          <w:sz w:val="24"/>
+          <w:szCs w:val="24"/>
+        </w:rPr>
+        <w:t xml:space="preserve">.  However, we should note that while this system is hard to sample, it’s still got a single dense region, so it is the type of problem where we expect ESS to do better even </w:t>
+      </w:r>
+      <w:r>
+        <w:rPr>
+          <w:sz w:val="24"/>
+          <w:szCs w:val="24"/>
+        </w:rPr>
+        <w:t>despite being</w:t>
+      </w:r>
+      <w:r>
+        <w:rPr>
+          <w:sz w:val="24"/>
+          <w:szCs w:val="24"/>
+        </w:rPr>
+        <w:t xml:space="preserve"> low-dimensional.</w:t>
+      </w:r>
+      <w:r>
+        <w:rPr>
+          <w:sz w:val="24"/>
+          <w:szCs w:val="24"/>
+        </w:rPr>
+        <w:t xml:space="preserve"> This problem demonstrates the difference between ESS and MH sampling at a qualitative level.</w:t>
+      </w:r>
+      <w:r>
+        <w:rPr>
+          <w:sz w:val="24"/>
+          <w:szCs w:val="24"/>
+        </w:rPr>
+        <w:t xml:space="preserve"> 00c2 and 00c6 have </w:t>
+      </w:r>
+      <w:r>
+        <w:rPr>
+          <w:sz w:val="24"/>
+          <w:szCs w:val="24"/>
+        </w:rPr>
+        <w:t>converged enough that they won’t change much.</w:t>
+      </w:r>
+    </w:p>
+    <w:p>
+      <w:pPr>
+        <w:pStyle w:val="NoSpacing"/>
+        <w:rPr>
+          <w:sz w:val="24"/>
+          <w:szCs w:val="24"/>
+        </w:rPr>
+      </w:pPr>
+    </w:p>
+    <w:tbl>
+      <w:tblPr>
+        <w:tblStyle w:val="TableGrid"/>
+        <w:tblW w:w="0" w:type="auto"/>
+        <w:tblLook w:val="04A0" w:firstRow="1" w:lastRow="0" w:firstColumn="1" w:lastColumn="0" w:noHBand="0" w:noVBand="1"/>
+      </w:tblPr>
+      <w:tblGrid>
+        <w:gridCol w:w="1109"/>
+        <w:gridCol w:w="1726"/>
+        <w:gridCol w:w="1188"/>
+        <w:gridCol w:w="1543"/>
+        <w:gridCol w:w="1832"/>
+        <w:gridCol w:w="1909"/>
+      </w:tblGrid>
+      <w:tr>
+        <w:tc>
+          <w:tcPr>
+            <w:tcW w:w="0" w:type="auto"/>
+          </w:tcPr>
+          <w:p>
+            <w:pPr>
+              <w:pStyle w:val="NoSpacing"/>
+              <w:rPr>
+                <w:sz w:val="24"/>
+                <w:szCs w:val="24"/>
+              </w:rPr>
+            </w:pPr>
+            <w:r>
+              <w:rPr>
+                <w:sz w:val="24"/>
+                <w:szCs w:val="24"/>
+              </w:rPr>
+              <w:t>Example:</w:t>
+            </w:r>
+          </w:p>
+        </w:tc>
+        <w:tc>
+          <w:tcPr>
+            <w:tcW w:w="0" w:type="auto"/>
+          </w:tcPr>
+          <w:p>
+            <w:pPr>
+              <w:pStyle w:val="NoSpacing"/>
+              <w:rPr>
+                <w:sz w:val="24"/>
+                <w:szCs w:val="24"/>
+              </w:rPr>
+            </w:pPr>
+            <w:r>
+              <w:rPr>
+                <w:sz w:val="24"/>
+                <w:szCs w:val="24"/>
+              </w:rPr>
+              <w:t>Type of MCMC:</w:t>
+            </w:r>
+          </w:p>
+        </w:tc>
+        <w:tc>
+          <w:tcPr>
+            <w:tcW w:w="0" w:type="auto"/>
+          </w:tcPr>
+          <w:p>
+            <w:pPr>
+              <w:pStyle w:val="NoSpacing"/>
+              <w:rPr>
+                <w:sz w:val="24"/>
+                <w:szCs w:val="24"/>
+              </w:rPr>
+            </w:pPr>
+            <w:r>
+              <w:rPr>
+                <w:sz w:val="24"/>
+                <w:szCs w:val="24"/>
+              </w:rPr>
+              <w:t xml:space="preserve"> Samples:</w:t>
+            </w:r>
+          </w:p>
+        </w:tc>
+        <w:tc>
+          <w:tcPr>
+            <w:tcW w:w="0" w:type="auto"/>
+          </w:tcPr>
+          <w:p>
+            <w:pPr>
+              <w:pStyle w:val="NoSpacing"/>
+              <w:rPr>
+                <w:sz w:val="24"/>
+                <w:szCs w:val="24"/>
+              </w:rPr>
+            </w:pPr>
+            <w:r>
+              <w:rPr>
+                <w:sz w:val="24"/>
+                <w:szCs w:val="24"/>
+              </w:rPr>
+              <w:t>Est. time:</w:t>
+            </w:r>
+          </w:p>
+        </w:tc>
+        <w:tc>
+          <w:tcPr>
+            <w:tcW w:w="0" w:type="auto"/>
+          </w:tcPr>
+          <w:p>
+            <w:pPr>
+              <w:pStyle w:val="NoSpacing"/>
+              <w:jc w:val="center"/>
+              <w:rPr>
+                <w:sz w:val="24"/>
+                <w:szCs w:val="24"/>
+              </w:rPr>
+            </w:pPr>
+            <w:r>
+              <w:rPr>
+                <w:sz w:val="24"/>
+                <w:szCs w:val="24"/>
+              </w:rPr>
+              <w:t>a</w:t>
+            </w:r>
+          </w:p>
+        </w:tc>
+        <w:tc>
+          <w:tcPr>
+            <w:tcW w:w="0" w:type="auto"/>
+          </w:tcPr>
+          <w:p>
+            <w:pPr>
+              <w:pStyle w:val="NoSpacing"/>
+              <w:jc w:val="center"/>
+              <w:rPr>
+                <w:sz w:val="24"/>
+                <w:szCs w:val="24"/>
+              </w:rPr>
+            </w:pPr>
+            <w:r>
+              <w:rPr>
+                <w:sz w:val="24"/>
+                <w:szCs w:val="24"/>
+              </w:rPr>
+              <w:t>b</w:t>
+            </w:r>
+          </w:p>
+        </w:tc>
+      </w:tr>
+      <w:tr>
+        <w:tc>
+          <w:tcPr>
+            <w:tcW w:w="0" w:type="auto"/>
+          </w:tcPr>
+          <w:p>
+            <w:pPr>
+              <w:pStyle w:val="NoSpacing"/>
+              <w:rPr>
+                <w:sz w:val="24"/>
+                <w:szCs w:val="24"/>
+              </w:rPr>
+            </w:pPr>
+            <w:r>
+              <w:rPr>
+                <w:sz w:val="24"/>
+                <w:szCs w:val="24"/>
+              </w:rPr>
+              <w:t>00c1</w:t>
+            </w:r>
+          </w:p>
+        </w:tc>
+        <w:tc>
+          <w:tcPr>
+            <w:tcW w:w="0" w:type="auto"/>
+          </w:tcPr>
+          <w:p>
+            <w:pPr>
+              <w:pStyle w:val="NoSpacing"/>
+              <w:rPr>
+                <w:sz w:val="24"/>
+                <w:szCs w:val="24"/>
+              </w:rPr>
+            </w:pPr>
+            <w:r>
+              <w:rPr>
+                <w:sz w:val="24"/>
+                <w:szCs w:val="24"/>
+              </w:rPr>
+              <w:t>ESS</w:t>
+            </w:r>
+          </w:p>
+        </w:tc>
+        <w:tc>
+          <w:tcPr>
+            <w:tcW w:w="0" w:type="auto"/>
+          </w:tcPr>
+          <w:p>
+            <w:pPr>
+              <w:pStyle w:val="NoSpacing"/>
+              <w:rPr>
+                <w:sz w:val="24"/>
+                <w:szCs w:val="24"/>
+              </w:rPr>
+            </w:pPr>
+            <w:r>
+              <w:rPr>
+                <w:sz w:val="24"/>
+                <w:szCs w:val="24"/>
+              </w:rPr>
+              <w:t>~1500</w:t>
+            </w:r>
+          </w:p>
+        </w:tc>
+        <w:tc>
+          <w:tcPr>
+            <w:tcW w:w="0" w:type="auto"/>
+          </w:tcPr>
+          <w:p>
+            <w:pPr>
+              <w:pStyle w:val="NoSpacing"/>
+              <w:rPr>
+                <w:sz w:val="24"/>
+                <w:szCs w:val="24"/>
+              </w:rPr>
+            </w:pPr>
+            <w:r>
+              <w:rPr>
+                <w:sz w:val="24"/>
+                <w:szCs w:val="24"/>
+              </w:rPr>
+              <w:t>~5 seconds</w:t>
+            </w:r>
+          </w:p>
+        </w:tc>
+        <w:tc>
+          <w:tcPr>
+            <w:tcW w:w="0" w:type="auto"/>
+          </w:tcPr>
+          <w:p>
+            <w:pPr>
+              <w:pStyle w:val="NoSpacing"/>
+              <w:rPr>
+                <w:sz w:val="24"/>
+                <w:szCs w:val="24"/>
+              </w:rPr>
+            </w:pPr>
+            <w:r>
+              <w:rPr>
+                <w:sz w:val="24"/>
+                <w:szCs w:val="24"/>
+              </w:rPr>
+              <w:t xml:space="preserve">124 </w:t>
+            </w:r>
+            <w:r>
+              <w:t>± 1.7E3</w:t>
+            </w:r>
+          </w:p>
+        </w:tc>
+        <w:tc>
+          <w:tcPr>
+            <w:tcW w:w="0" w:type="auto"/>
+          </w:tcPr>
+          <w:p>
+            <w:pPr>
+              <w:pStyle w:val="NoSpacing"/>
+              <w:rPr>
+                <w:sz w:val="24"/>
+                <w:szCs w:val="24"/>
+              </w:rPr>
+            </w:pPr>
+            <w:r>
+              <w:rPr>
+                <w:sz w:val="24"/>
+                <w:szCs w:val="24"/>
+              </w:rPr>
+              <w:t xml:space="preserve">123930 </w:t>
+            </w:r>
+            <w:r>
+              <w:t>± 3.3E5</w:t>
+            </w:r>
+          </w:p>
+        </w:tc>
+      </w:tr>
+      <w:tr>
+        <w:tc>
+          <w:tcPr>
+            <w:tcW w:w="0" w:type="auto"/>
+          </w:tcPr>
+          <w:p>
+            <w:pPr>
+              <w:pStyle w:val="NoSpacing"/>
+              <w:rPr>
+                <w:sz w:val="24"/>
+                <w:szCs w:val="24"/>
+              </w:rPr>
+            </w:pPr>
+            <w:r>
+              <w:rPr>
+                <w:sz w:val="24"/>
+                <w:szCs w:val="24"/>
+              </w:rPr>
+              <w:t>00c2</w:t>
+            </w:r>
+          </w:p>
+        </w:tc>
+        <w:tc>
+          <w:tcPr>
+            <w:tcW w:w="0" w:type="auto"/>
+          </w:tcPr>
+          <w:p>
+            <w:pPr>
+              <w:pStyle w:val="NoSpacing"/>
+              <w:rPr>
+                <w:sz w:val="24"/>
+                <w:szCs w:val="24"/>
+              </w:rPr>
+            </w:pPr>
+            <w:r>
+              <w:rPr>
+                <w:sz w:val="24"/>
+                <w:szCs w:val="24"/>
+              </w:rPr>
+              <w:t>ESS</w:t>
+            </w:r>
+          </w:p>
+        </w:tc>
+        <w:tc>
+          <w:tcPr>
+            <w:tcW w:w="0" w:type="auto"/>
+          </w:tcPr>
+          <w:p>
+            <w:pPr>
+              <w:pStyle w:val="NoSpacing"/>
+              <w:rPr>
+                <w:sz w:val="24"/>
+                <w:szCs w:val="24"/>
+              </w:rPr>
+            </w:pPr>
+            <w:r>
+              <w:rPr>
+                <w:sz w:val="24"/>
+                <w:szCs w:val="24"/>
+              </w:rPr>
+              <w:t>~</w:t>
+            </w:r>
+            <w:r>
+              <w:rPr>
+                <w:sz w:val="24"/>
+                <w:szCs w:val="24"/>
+              </w:rPr>
+              <w:t>10000</w:t>
+            </w:r>
+          </w:p>
+        </w:tc>
+        <w:tc>
+          <w:tcPr>
+            <w:tcW w:w="0" w:type="auto"/>
+          </w:tcPr>
+          <w:p>
+            <w:pPr>
+              <w:pStyle w:val="NoSpacing"/>
+              <w:rPr>
+                <w:sz w:val="24"/>
+                <w:szCs w:val="24"/>
+              </w:rPr>
+            </w:pPr>
+            <w:r>
+              <w:rPr>
+                <w:sz w:val="24"/>
+                <w:szCs w:val="24"/>
+              </w:rPr>
+              <w:t>~60 seconds</w:t>
+            </w:r>
+          </w:p>
+        </w:tc>
+        <w:tc>
+          <w:tcPr>
+            <w:tcW w:w="0" w:type="auto"/>
+          </w:tcPr>
+          <w:p>
+            <w:pPr>
+              <w:pStyle w:val="NoSpacing"/>
+              <w:rPr>
+                <w:sz w:val="24"/>
+                <w:szCs w:val="24"/>
+              </w:rPr>
+            </w:pPr>
+            <w:r>
+              <w:rPr>
+                <w:sz w:val="24"/>
+                <w:szCs w:val="24"/>
+              </w:rPr>
+              <w:t>23</w:t>
+            </w:r>
+            <w:r>
+              <w:rPr>
+                <w:sz w:val="24"/>
+                <w:szCs w:val="24"/>
+              </w:rPr>
+              <w:t>5 ±</w:t>
+            </w:r>
+            <w:r>
+              <w:t xml:space="preserve"> 1.9E2</w:t>
+            </w:r>
+          </w:p>
+        </w:tc>
+        <w:tc>
+          <w:tcPr>
+            <w:tcW w:w="0" w:type="auto"/>
+          </w:tcPr>
+          <w:p>
+            <w:pPr>
+              <w:pStyle w:val="NoSpacing"/>
+              <w:rPr>
+                <w:sz w:val="24"/>
+                <w:szCs w:val="24"/>
+              </w:rPr>
+            </w:pPr>
+            <w:r>
+              <w:rPr>
+                <w:sz w:val="24"/>
+                <w:szCs w:val="24"/>
+              </w:rPr>
+              <w:t>134329</w:t>
+            </w:r>
+            <w:r>
+              <w:rPr>
+                <w:sz w:val="24"/>
+                <w:szCs w:val="24"/>
+              </w:rPr>
+              <w:t xml:space="preserve"> </w:t>
+            </w:r>
+            <w:r>
+              <w:t>± 3.1E5</w:t>
+            </w:r>
+          </w:p>
+        </w:tc>
+      </w:tr>
+      <w:tr>
+        <w:tc>
+          <w:tcPr>
+            <w:tcW w:w="0" w:type="auto"/>
+          </w:tcPr>
+          <w:p>
+            <w:pPr>
+              <w:pStyle w:val="NoSpacing"/>
+              <w:rPr>
+                <w:sz w:val="24"/>
+                <w:szCs w:val="24"/>
+              </w:rPr>
+            </w:pPr>
+            <w:r>
+              <w:rPr>
+                <w:sz w:val="24"/>
+                <w:szCs w:val="24"/>
+              </w:rPr>
+              <w:t>00c3</w:t>
+            </w:r>
+          </w:p>
+        </w:tc>
+        <w:tc>
+          <w:tcPr>
+            <w:tcW w:w="0" w:type="auto"/>
+          </w:tcPr>
+          <w:p>
+            <w:pPr>
+              <w:pStyle w:val="NoSpacing"/>
+              <w:rPr>
+                <w:sz w:val="24"/>
+                <w:szCs w:val="24"/>
+              </w:rPr>
+            </w:pPr>
+            <w:r>
+              <w:rPr>
+                <w:sz w:val="24"/>
+                <w:szCs w:val="24"/>
+              </w:rPr>
+              <w:t>MH</w:t>
+            </w:r>
+          </w:p>
+        </w:tc>
+        <w:tc>
+          <w:tcPr>
+            <w:tcW w:w="0" w:type="auto"/>
+          </w:tcPr>
+          <w:p>
+            <w:pPr>
+              <w:pStyle w:val="NoSpacing"/>
+              <w:rPr>
+                <w:sz w:val="24"/>
+                <w:szCs w:val="24"/>
+              </w:rPr>
+            </w:pPr>
+            <w:r>
+              <w:rPr>
+                <w:sz w:val="24"/>
+                <w:szCs w:val="24"/>
+              </w:rPr>
+              <w:t>~</w:t>
+            </w:r>
+            <w:r>
+              <w:rPr>
+                <w:sz w:val="24"/>
+                <w:szCs w:val="24"/>
+              </w:rPr>
+              <w:t>10000</w:t>
+            </w:r>
+          </w:p>
+        </w:tc>
+        <w:tc>
+          <w:tcPr>
+            <w:tcW w:w="0" w:type="auto"/>
+          </w:tcPr>
+          <w:p>
+            <w:pPr>
+              <w:pStyle w:val="NoSpacing"/>
+              <w:rPr>
+                <w:sz w:val="24"/>
+                <w:szCs w:val="24"/>
+              </w:rPr>
+            </w:pPr>
+            <w:r>
+              <w:rPr>
+                <w:sz w:val="24"/>
+                <w:szCs w:val="24"/>
+              </w:rPr>
+              <w:t>~13 seconds</w:t>
+            </w:r>
+          </w:p>
+        </w:tc>
+        <w:tc>
+          <w:tcPr>
+            <w:tcW w:w="0" w:type="auto"/>
+          </w:tcPr>
+          <w:p>
+            <w:pPr>
+              <w:pStyle w:val="NoSpacing"/>
+              <w:rPr>
+                <w:sz w:val="24"/>
+                <w:szCs w:val="24"/>
+              </w:rPr>
+            </w:pPr>
+            <w:r>
+              <w:rPr>
+                <w:sz w:val="24"/>
+                <w:szCs w:val="24"/>
+              </w:rPr>
+              <w:t>-2.</w:t>
+            </w:r>
+            <w:r>
+              <w:rPr>
+                <w:sz w:val="24"/>
+                <w:szCs w:val="24"/>
+              </w:rPr>
+              <w:t>4</w:t>
+            </w:r>
+            <w:r>
+              <w:rPr>
+                <w:sz w:val="24"/>
+                <w:szCs w:val="24"/>
+              </w:rPr>
+              <w:t>e+01</w:t>
+            </w:r>
+            <w:r>
+              <w:rPr>
+                <w:sz w:val="24"/>
+                <w:szCs w:val="24"/>
+              </w:rPr>
+              <w:t xml:space="preserve"> </w:t>
+            </w:r>
+            <w:r>
+              <w:t xml:space="preserve">± </w:t>
+            </w:r>
+            <w:r>
+              <w:rPr>
+                <w:sz w:val="24"/>
+                <w:szCs w:val="24"/>
+              </w:rPr>
+              <w:t>1.4E2</w:t>
+            </w:r>
+          </w:p>
+        </w:tc>
+        <w:tc>
+          <w:tcPr>
+            <w:tcW w:w="0" w:type="auto"/>
+          </w:tcPr>
+          <w:p>
+            <w:pPr>
+              <w:pStyle w:val="NoSpacing"/>
+              <w:rPr>
+                <w:sz w:val="24"/>
+                <w:szCs w:val="24"/>
+              </w:rPr>
+            </w:pPr>
+            <w:r>
+              <w:rPr>
+                <w:sz w:val="24"/>
+                <w:szCs w:val="24"/>
+              </w:rPr>
+              <w:t>-3.17e+05</w:t>
+            </w:r>
+            <w:r>
+              <w:rPr>
+                <w:sz w:val="24"/>
+                <w:szCs w:val="24"/>
+              </w:rPr>
+              <w:t xml:space="preserve"> </w:t>
+            </w:r>
+            <w:r>
+              <w:t>± 1.9E5</w:t>
+            </w:r>
+          </w:p>
+        </w:tc>
+      </w:tr>
+      <w:tr>
+        <w:tc>
+          <w:tcPr>
+            <w:tcW w:w="0" w:type="auto"/>
+          </w:tcPr>
+          <w:p>
+            <w:pPr>
+              <w:pStyle w:val="NoSpacing"/>
+              <w:rPr>
+                <w:sz w:val="24"/>
+                <w:szCs w:val="24"/>
+              </w:rPr>
+            </w:pPr>
+            <w:r>
+              <w:rPr>
+                <w:sz w:val="24"/>
+                <w:szCs w:val="24"/>
+              </w:rPr>
+              <w:t>00c4</w:t>
+            </w:r>
+          </w:p>
+        </w:tc>
+        <w:tc>
+          <w:tcPr>
+            <w:tcW w:w="0" w:type="auto"/>
+          </w:tcPr>
+          <w:p>
+            <w:pPr>
+              <w:pStyle w:val="NoSpacing"/>
+              <w:rPr>
+                <w:sz w:val="24"/>
+                <w:szCs w:val="24"/>
+              </w:rPr>
+            </w:pPr>
+            <w:r>
+              <w:rPr>
+                <w:sz w:val="24"/>
+                <w:szCs w:val="24"/>
+              </w:rPr>
+              <w:t>MH</w:t>
+            </w:r>
+          </w:p>
+        </w:tc>
+        <w:tc>
+          <w:tcPr>
+            <w:tcW w:w="0" w:type="auto"/>
+          </w:tcPr>
+          <w:p>
+            <w:pPr>
+              <w:pStyle w:val="NoSpacing"/>
+              <w:rPr>
+                <w:sz w:val="24"/>
+                <w:szCs w:val="24"/>
+              </w:rPr>
+            </w:pPr>
+            <w:r>
+              <w:rPr>
+                <w:sz w:val="24"/>
+                <w:szCs w:val="24"/>
+              </w:rPr>
+              <w:t>~60000</w:t>
+            </w:r>
+          </w:p>
+        </w:tc>
+        <w:tc>
+          <w:tcPr>
+            <w:tcW w:w="0" w:type="auto"/>
+          </w:tcPr>
+          <w:p>
+            <w:pPr>
+              <w:pStyle w:val="NoSpacing"/>
+              <w:rPr>
+                <w:sz w:val="24"/>
+                <w:szCs w:val="24"/>
+              </w:rPr>
+            </w:pPr>
+            <w:r>
+              <w:rPr>
+                <w:sz w:val="24"/>
+                <w:szCs w:val="24"/>
+              </w:rPr>
+              <w:t>~50 seconds</w:t>
+            </w:r>
+          </w:p>
+        </w:tc>
+        <w:tc>
+          <w:tcPr>
+            <w:tcW w:w="0" w:type="auto"/>
+          </w:tcPr>
+          <w:p>
+            <w:pPr>
+              <w:pStyle w:val="NoSpacing"/>
+              <w:rPr>
+                <w:sz w:val="24"/>
+                <w:szCs w:val="24"/>
+              </w:rPr>
+            </w:pPr>
+            <w:r>
+              <w:rPr>
+                <w:sz w:val="24"/>
+                <w:szCs w:val="24"/>
+              </w:rPr>
+              <w:t xml:space="preserve">311 </w:t>
+            </w:r>
+            <w:r>
+              <w:t>± 1.4E2</w:t>
+            </w:r>
+          </w:p>
+        </w:tc>
+        <w:tc>
+          <w:tcPr>
+            <w:tcW w:w="0" w:type="auto"/>
+          </w:tcPr>
+          <w:p>
+            <w:pPr>
+              <w:pStyle w:val="NoSpacing"/>
+              <w:rPr>
+                <w:sz w:val="24"/>
+                <w:szCs w:val="24"/>
+              </w:rPr>
+            </w:pPr>
+            <w:r>
+              <w:rPr>
+                <w:sz w:val="24"/>
+                <w:szCs w:val="24"/>
+              </w:rPr>
+              <w:t xml:space="preserve">278693 </w:t>
+            </w:r>
+            <w:r>
+              <w:t>± 2.3E5</w:t>
+            </w:r>
+          </w:p>
+        </w:tc>
+      </w:tr>
+      <w:tr>
+        <w:tc>
+          <w:tcPr>
+            <w:tcW w:w="0" w:type="auto"/>
+          </w:tcPr>
+          <w:p>
+            <w:pPr>
+              <w:pStyle w:val="NoSpacing"/>
+              <w:rPr>
+                <w:sz w:val="24"/>
+                <w:szCs w:val="24"/>
+              </w:rPr>
+            </w:pPr>
+            <w:r>
+              <w:rPr>
+                <w:sz w:val="24"/>
+                <w:szCs w:val="24"/>
+              </w:rPr>
+              <w:t>00c5</w:t>
+            </w:r>
+          </w:p>
+        </w:tc>
+        <w:tc>
+          <w:tcPr>
+            <w:tcW w:w="0" w:type="auto"/>
+          </w:tcPr>
+          <w:p>
+            <w:pPr>
+              <w:pStyle w:val="NoSpacing"/>
+              <w:rPr>
+                <w:sz w:val="24"/>
+                <w:szCs w:val="24"/>
+              </w:rPr>
+            </w:pPr>
+            <w:r>
+              <w:rPr>
+                <w:sz w:val="24"/>
+                <w:szCs w:val="24"/>
+              </w:rPr>
+              <w:t>MH</w:t>
+            </w:r>
+          </w:p>
+        </w:tc>
+        <w:tc>
+          <w:tcPr>
+            <w:tcW w:w="0" w:type="auto"/>
+          </w:tcPr>
+          <w:p>
+            <w:pPr>
+              <w:pStyle w:val="NoSpacing"/>
+              <w:rPr>
+                <w:sz w:val="24"/>
+                <w:szCs w:val="24"/>
+              </w:rPr>
+            </w:pPr>
+            <w:r>
+              <w:rPr>
+                <w:sz w:val="24"/>
+                <w:szCs w:val="24"/>
+              </w:rPr>
+              <w:t>~100000</w:t>
+            </w:r>
+          </w:p>
+        </w:tc>
+        <w:tc>
+          <w:tcPr>
+            <w:tcW w:w="0" w:type="auto"/>
+          </w:tcPr>
+          <w:p>
+            <w:pPr>
+              <w:pStyle w:val="NoSpacing"/>
+              <w:rPr>
+                <w:sz w:val="24"/>
+                <w:szCs w:val="24"/>
+              </w:rPr>
+            </w:pPr>
+            <w:r>
+              <w:rPr>
+                <w:sz w:val="24"/>
+                <w:szCs w:val="24"/>
+              </w:rPr>
+              <w:t>~80 seconds</w:t>
+            </w:r>
+          </w:p>
+        </w:tc>
+        <w:tc>
+          <w:tcPr>
+            <w:tcW w:w="0" w:type="auto"/>
+          </w:tcPr>
+          <w:p>
+            <w:pPr>
+              <w:pStyle w:val="NoSpacing"/>
+              <w:rPr>
+                <w:sz w:val="24"/>
+                <w:szCs w:val="24"/>
+              </w:rPr>
+            </w:pPr>
+            <w:r>
+              <w:rPr>
+                <w:sz w:val="24"/>
+                <w:szCs w:val="24"/>
+              </w:rPr>
+              <w:t xml:space="preserve">279 </w:t>
+            </w:r>
+            <w:r>
+              <w:t>± 1.3E2</w:t>
+            </w:r>
+          </w:p>
+        </w:tc>
+        <w:tc>
+          <w:tcPr>
+            <w:tcW w:w="0" w:type="auto"/>
+          </w:tcPr>
+          <w:p>
+            <w:pPr>
+              <w:pStyle w:val="NoSpacing"/>
+              <w:rPr>
+                <w:sz w:val="24"/>
+                <w:szCs w:val="24"/>
+              </w:rPr>
+            </w:pPr>
+            <w:r>
+              <w:rPr>
+                <w:sz w:val="24"/>
+                <w:szCs w:val="24"/>
+              </w:rPr>
+              <w:t>218384</w:t>
+            </w:r>
+            <w:r>
+              <w:rPr>
+                <w:sz w:val="24"/>
+                <w:szCs w:val="24"/>
+              </w:rPr>
+              <w:t xml:space="preserve"> </w:t>
+            </w:r>
+            <w:r>
+              <w:t>± 2.0E5</w:t>
+            </w:r>
+          </w:p>
+        </w:tc>
+      </w:tr>
+      <w:tr>
+        <w:tc>
+          <w:tcPr>
+            <w:tcW w:w="0" w:type="auto"/>
+          </w:tcPr>
+          <w:p>
+            <w:pPr>
+              <w:pStyle w:val="NoSpacing"/>
+              <w:rPr>
+                <w:sz w:val="24"/>
+                <w:szCs w:val="24"/>
+              </w:rPr>
+            </w:pPr>
+            <w:r>
+              <w:rPr>
+                <w:sz w:val="24"/>
+                <w:szCs w:val="24"/>
+              </w:rPr>
+              <w:t>00c6</w:t>
+            </w:r>
+          </w:p>
+        </w:tc>
+        <w:tc>
+          <w:tcPr>
+            <w:tcW w:w="0" w:type="auto"/>
+          </w:tcPr>
+          <w:p>
+            <w:pPr>
+              <w:pStyle w:val="NoSpacing"/>
+              <w:rPr>
+                <w:sz w:val="24"/>
+                <w:szCs w:val="24"/>
+              </w:rPr>
+            </w:pPr>
+            <w:r>
+              <w:rPr>
+                <w:sz w:val="24"/>
+                <w:szCs w:val="24"/>
+              </w:rPr>
+              <w:t>MH</w:t>
+            </w:r>
+          </w:p>
+        </w:tc>
+        <w:tc>
+          <w:tcPr>
+            <w:tcW w:w="0" w:type="auto"/>
+          </w:tcPr>
+          <w:p>
+            <w:pPr>
+              <w:pStyle w:val="NoSpacing"/>
+              <w:rPr>
+                <w:sz w:val="24"/>
+                <w:szCs w:val="24"/>
+              </w:rPr>
+            </w:pPr>
+            <w:r>
+              <w:rPr>
+                <w:sz w:val="24"/>
+                <w:szCs w:val="24"/>
+              </w:rPr>
+              <w:t>~1000000</w:t>
+            </w:r>
+          </w:p>
+        </w:tc>
+        <w:tc>
+          <w:tcPr>
+            <w:tcW w:w="0" w:type="auto"/>
+          </w:tcPr>
+          <w:p>
+            <w:pPr>
+              <w:pStyle w:val="NoSpacing"/>
+              <w:rPr>
+                <w:sz w:val="24"/>
+                <w:szCs w:val="24"/>
+              </w:rPr>
+            </w:pPr>
+            <w:r>
+              <w:rPr>
+                <w:sz w:val="24"/>
+                <w:szCs w:val="24"/>
+              </w:rPr>
+              <w:t>~800 seconds</w:t>
+            </w:r>
+          </w:p>
+        </w:tc>
+        <w:tc>
+          <w:tcPr>
+            <w:tcW w:w="0" w:type="auto"/>
+          </w:tcPr>
+          <w:p>
+            <w:pPr>
+              <w:pStyle w:val="NoSpacing"/>
+              <w:rPr>
+                <w:sz w:val="24"/>
+                <w:szCs w:val="24"/>
+              </w:rPr>
+            </w:pPr>
+            <w:r>
+              <w:rPr>
+                <w:sz w:val="24"/>
+                <w:szCs w:val="24"/>
+              </w:rPr>
+              <w:t>243</w:t>
+            </w:r>
+            <w:r>
+              <w:rPr>
+                <w:sz w:val="24"/>
+                <w:szCs w:val="24"/>
+              </w:rPr>
+              <w:t xml:space="preserve"> </w:t>
+            </w:r>
+            <w:r>
+              <w:t>± 1.6E2</w:t>
+            </w:r>
+          </w:p>
+        </w:tc>
+        <w:tc>
+          <w:tcPr>
+            <w:tcW w:w="0" w:type="auto"/>
+          </w:tcPr>
+          <w:p>
+            <w:pPr>
+              <w:pStyle w:val="NoSpacing"/>
+              <w:rPr>
+                <w:sz w:val="24"/>
+                <w:szCs w:val="24"/>
+              </w:rPr>
+            </w:pPr>
+            <w:r>
+              <w:rPr>
+                <w:sz w:val="24"/>
+                <w:szCs w:val="24"/>
+              </w:rPr>
+              <w:t>161890</w:t>
+            </w:r>
+            <w:r>
+              <w:rPr>
+                <w:sz w:val="24"/>
+                <w:szCs w:val="24"/>
+              </w:rPr>
+              <w:t xml:space="preserve"> </w:t>
+            </w:r>
+            <w:r>
+              <w:t>± 2.6E5</w:t>
+            </w:r>
+          </w:p>
+        </w:tc>
+      </w:tr>
+      <w:tr>
+        <w:tc>
+          <w:tcPr>
+            <w:tcW w:w="0" w:type="auto"/>
+          </w:tcPr>
+          <w:p>
+            <w:pPr>
+              <w:pStyle w:val="NoSpacing"/>
+              <w:rPr>
+                <w:sz w:val="24"/>
+                <w:szCs w:val="24"/>
+              </w:rPr>
+            </w:pPr>
+            <w:r>
+              <w:rPr>
+                <w:sz w:val="24"/>
+                <w:szCs w:val="24"/>
+              </w:rPr>
+              <w:t>00c8</w:t>
+            </w:r>
+          </w:p>
+        </w:tc>
+        <w:tc>
+          <w:tcPr>
+            <w:tcW w:w="0" w:type="auto"/>
+          </w:tcPr>
+          <w:p>
+            <w:pPr>
+              <w:pStyle w:val="NoSpacing"/>
+              <w:rPr>
+                <w:sz w:val="24"/>
+                <w:szCs w:val="24"/>
+              </w:rPr>
+            </w:pPr>
+            <w:r>
+              <w:rPr>
+                <w:sz w:val="24"/>
+                <w:szCs w:val="24"/>
+              </w:rPr>
+              <w:t>Uniform</w:t>
+            </w:r>
+            <w:r>
+              <w:rPr>
+                <w:sz w:val="24"/>
+                <w:szCs w:val="24"/>
+              </w:rPr>
+              <w:br/>
+              <w:t>Distribution</w:t>
+            </w:r>
+            <w:r>
+              <w:rPr>
+                <w:sz w:val="24"/>
+                <w:szCs w:val="24"/>
+              </w:rPr>
+              <w:br/>
+              <w:t>Sampling</w:t>
+            </w:r>
+            <w:r>
+              <w:rPr>
+                <w:sz w:val="24"/>
+                <w:szCs w:val="24"/>
+              </w:rPr>
+              <w:br/>
+              <w:t>(non-mcmc)</w:t>
+            </w:r>
+          </w:p>
+        </w:tc>
+        <w:tc>
+          <w:tcPr>
+            <w:tcW w:w="0" w:type="auto"/>
+          </w:tcPr>
+          <w:p>
+            <w:pPr>
+              <w:pStyle w:val="NoSpacing"/>
+              <w:rPr>
+                <w:sz w:val="24"/>
+                <w:szCs w:val="24"/>
+              </w:rPr>
+            </w:pPr>
+            <w:r>
+              <w:rPr>
+                <w:sz w:val="24"/>
+                <w:szCs w:val="24"/>
+              </w:rPr>
+              <w:t>~</w:t>
+            </w:r>
+            <w:r>
+              <w:rPr>
+                <w:sz w:val="24"/>
+                <w:szCs w:val="24"/>
+              </w:rPr>
+              <w:t>1000000</w:t>
+            </w:r>
+          </w:p>
+        </w:tc>
+        <w:tc>
+          <w:tcPr>
+            <w:tcW w:w="0" w:type="auto"/>
+          </w:tcPr>
+          <w:p>
+            <w:pPr>
+              <w:pStyle w:val="NoSpacing"/>
+              <w:rPr>
+                <w:sz w:val="24"/>
+                <w:szCs w:val="24"/>
+              </w:rPr>
+            </w:pPr>
+            <w:r>
+              <w:rPr>
+                <w:sz w:val="24"/>
+                <w:szCs w:val="24"/>
+              </w:rPr>
+              <w:t>~990 seconds</w:t>
+            </w:r>
+          </w:p>
+        </w:tc>
+        <w:tc>
+          <w:tcPr>
+            <w:tcW w:w="0" w:type="auto"/>
+          </w:tcPr>
+          <w:p>
+            <w:pPr>
+              <w:pStyle w:val="NoSpacing"/>
+              <w:rPr>
+                <w:sz w:val="24"/>
+                <w:szCs w:val="24"/>
+              </w:rPr>
+            </w:pPr>
+            <w:r>
+              <w:rPr>
+                <w:sz w:val="24"/>
+                <w:szCs w:val="24"/>
+              </w:rPr>
+              <w:t>225</w:t>
+            </w:r>
+            <w:r>
+              <w:rPr>
+                <w:sz w:val="24"/>
+                <w:szCs w:val="24"/>
+              </w:rPr>
+              <w:t xml:space="preserve"> </w:t>
+            </w:r>
+            <w:r>
+              <w:t>± 1.</w:t>
+            </w:r>
+            <w:r>
+              <w:t>5</w:t>
+            </w:r>
+            <w:r>
+              <w:t>E2</w:t>
+            </w:r>
+          </w:p>
+        </w:tc>
+        <w:tc>
+          <w:tcPr>
+            <w:tcW w:w="0" w:type="auto"/>
+          </w:tcPr>
+          <w:p>
+            <w:pPr>
+              <w:pStyle w:val="NoSpacing"/>
+              <w:rPr>
+                <w:sz w:val="24"/>
+                <w:szCs w:val="24"/>
+              </w:rPr>
+            </w:pPr>
+            <w:r>
+              <w:rPr>
+                <w:sz w:val="24"/>
+                <w:szCs w:val="24"/>
+              </w:rPr>
+              <w:t>125773</w:t>
+            </w:r>
+            <w:r>
+              <w:rPr>
+                <w:sz w:val="24"/>
+                <w:szCs w:val="24"/>
+              </w:rPr>
+              <w:t xml:space="preserve"> </w:t>
+            </w:r>
+            <w:r>
+              <w:t>± 2.6E5</w:t>
+            </w:r>
+          </w:p>
+        </w:tc>
+      </w:tr>
+    </w:tbl>
+    <w:p>
+      <w:pPr>
+        <w:pStyle w:val="NoSpacing"/>
+        <w:rPr>
+          <w:sz w:val="24"/>
+          <w:szCs w:val="24"/>
+        </w:rPr>
+      </w:pPr>
+    </w:p>
+    <w:p>
+      <w:pPr>
+        <w:rPr>
+          <w:sz w:val="24"/>
+          <w:szCs w:val="24"/>
+        </w:rPr>
+      </w:pPr>
+      <w:r>
+        <w:rPr>
+          <w:sz w:val="24"/>
+          <w:szCs w:val="24"/>
+        </w:rPr>
+        <w:br w:type="page"/>
+      </w:r>
+    </w:p>
+    <w:p>
+      <w:pPr>
+        <w:pStyle w:val="NoSpacing"/>
+        <w:rPr>
+          <w:sz w:val="24"/>
+          <w:szCs w:val="24"/>
+        </w:rPr>
+      </w:pPr>
+      <w:r>
+        <w:rPr>
+          <w:sz w:val="24"/>
+          <w:szCs w:val="24"/>
+        </w:rPr>
+        <w:lastRenderedPageBreak/>
+        <w:t>C1 sampling:</w:t>
       </w:r>
     </w:p>
     <w:p>
@@ -2383,10 +2497,10 @@
           <w:noProof/>
         </w:rPr>
         <w:drawing>
-          <wp:inline distT="0" distB="0" distL="0" distR="0" wp14:anchorId="10B8E523" wp14:editId="290EAEB1">
+          <wp:inline distT="0" distB="0" distL="0" distR="0" wp14:anchorId="3101683F" wp14:editId="6C402D49">
             <wp:extent cx="2562808" cy="1828800"/>
             <wp:effectExtent l="0" t="0" r="9525" b="0"/>
-            <wp:docPr id="5" name="Picture 5"/>
+            <wp:docPr id="12" name="Picture 12"/>
             <wp:cNvGraphicFramePr>
               <a:graphicFrameLocks xmlns:a="http://schemas.openxmlformats.org/drawingml/2006/main" noChangeAspect="1"/>
             </wp:cNvGraphicFramePr>
@@ -2432,7 +2546,7 @@
           <w:sz w:val="24"/>
           <w:szCs w:val="24"/>
         </w:rPr>
-        <w:t>c3 sampling:</w:t>
+        <w:t>c2 sampling:</w:t>
       </w:r>
     </w:p>
     <w:p>
@@ -2448,10 +2562,10 @@
           <w:noProof/>
         </w:rPr>
         <w:drawing>
-          <wp:inline distT="0" distB="0" distL="0" distR="0" wp14:anchorId="79598F60" wp14:editId="558DFACD">
-            <wp:extent cx="2575508" cy="1828800"/>
-            <wp:effectExtent l="0" t="0" r="0" b="0"/>
-            <wp:docPr id="3" name="Picture 3"/>
+          <wp:inline distT="0" distB="0" distL="0" distR="0" wp14:anchorId="10B8E523" wp14:editId="290EAEB1">
+            <wp:extent cx="2562808" cy="1828800"/>
+            <wp:effectExtent l="0" t="0" r="9525" b="0"/>
+            <wp:docPr id="5" name="Picture 5"/>
             <wp:cNvGraphicFramePr>
               <a:graphicFrameLocks xmlns:a="http://schemas.openxmlformats.org/drawingml/2006/main" noChangeAspect="1"/>
             </wp:cNvGraphicFramePr>
@@ -2471,7 +2585,7 @@
                   <pic:spPr>
                     <a:xfrm>
                       <a:off x="0" y="0"/>
-                      <a:ext cx="2575508" cy="1828800"/>
+                      <a:ext cx="2562808" cy="1828800"/>
                     </a:xfrm>
                     <a:prstGeom prst="rect">
                       <a:avLst/>
@@ -2497,7 +2611,7 @@
           <w:sz w:val="24"/>
           <w:szCs w:val="24"/>
         </w:rPr>
-        <w:t>C4 sampling:</w:t>
+        <w:t>c3 sampling:</w:t>
       </w:r>
     </w:p>
     <w:p>
@@ -2513,10 +2627,10 @@
           <w:noProof/>
         </w:rPr>
         <w:drawing>
-          <wp:inline distT="0" distB="0" distL="0" distR="0" wp14:anchorId="721DAD6C" wp14:editId="69DB4303">
-            <wp:extent cx="2594043" cy="1828800"/>
+          <wp:inline distT="0" distB="0" distL="0" distR="0" wp14:anchorId="79598F60" wp14:editId="558DFACD">
+            <wp:extent cx="2575508" cy="1828800"/>
             <wp:effectExtent l="0" t="0" r="0" b="0"/>
-            <wp:docPr id="13" name="Picture 13"/>
+            <wp:docPr id="3" name="Picture 3"/>
             <wp:cNvGraphicFramePr>
               <a:graphicFrameLocks xmlns:a="http://schemas.openxmlformats.org/drawingml/2006/main" noChangeAspect="1"/>
             </wp:cNvGraphicFramePr>
@@ -2536,7 +2650,7 @@
                   <pic:spPr>
                     <a:xfrm>
                       <a:off x="0" y="0"/>
-                      <a:ext cx="2594043" cy="1828800"/>
+                      <a:ext cx="2575508" cy="1828800"/>
                     </a:xfrm>
                     <a:prstGeom prst="rect">
                       <a:avLst/>
@@ -2562,8 +2676,7 @@
           <w:sz w:val="24"/>
           <w:szCs w:val="24"/>
         </w:rPr>
-        <w:lastRenderedPageBreak/>
-        <w:t>C5 sampling</w:t>
+        <w:t>C4 sampling:</w:t>
       </w:r>
     </w:p>
     <w:p>
@@ -2579,10 +2692,10 @@
           <w:noProof/>
         </w:rPr>
         <w:drawing>
-          <wp:inline distT="0" distB="0" distL="0" distR="0" wp14:anchorId="5272B287" wp14:editId="69429154">
-            <wp:extent cx="2575508" cy="1828800"/>
+          <wp:inline distT="0" distB="0" distL="0" distR="0" wp14:anchorId="721DAD6C" wp14:editId="69DB4303">
+            <wp:extent cx="2594043" cy="1828800"/>
             <wp:effectExtent l="0" t="0" r="0" b="0"/>
-            <wp:docPr id="14" name="Picture 14"/>
+            <wp:docPr id="13" name="Picture 13"/>
             <wp:cNvGraphicFramePr>
               <a:graphicFrameLocks xmlns:a="http://schemas.openxmlformats.org/drawingml/2006/main" noChangeAspect="1"/>
             </wp:cNvGraphicFramePr>
@@ -2602,6 +2715,72 @@
                   <pic:spPr>
                     <a:xfrm>
                       <a:off x="0" y="0"/>
+                      <a:ext cx="2594043" cy="1828800"/>
+                    </a:xfrm>
+                    <a:prstGeom prst="rect">
+                      <a:avLst/>
+                    </a:prstGeom>
+                  </pic:spPr>
+                </pic:pic>
+              </a:graphicData>
+            </a:graphic>
+          </wp:inline>
+        </w:drawing>
+      </w:r>
+    </w:p>
+    <w:p>
+      <w:pPr>
+        <w:pStyle w:val="NoSpacing"/>
+        <w:rPr>
+          <w:sz w:val="24"/>
+          <w:szCs w:val="24"/>
+        </w:rPr>
+      </w:pPr>
+      <w:r>
+        <w:rPr>
+          <w:sz w:val="24"/>
+          <w:szCs w:val="24"/>
+        </w:rPr>
+        <w:lastRenderedPageBreak/>
+        <w:t>C5 sampling</w:t>
+      </w:r>
+    </w:p>
+    <w:p>
+      <w:pPr>
+        <w:pStyle w:val="NoSpacing"/>
+        <w:rPr>
+          <w:sz w:val="24"/>
+          <w:szCs w:val="24"/>
+        </w:rPr>
+      </w:pPr>
+      <w:r>
+        <w:rPr>
+          <w:noProof/>
+        </w:rPr>
+        <w:drawing>
+          <wp:inline distT="0" distB="0" distL="0" distR="0" wp14:anchorId="5272B287" wp14:editId="69429154">
+            <wp:extent cx="2575508" cy="1828800"/>
+            <wp:effectExtent l="0" t="0" r="0" b="0"/>
+            <wp:docPr id="14" name="Picture 14"/>
+            <wp:cNvGraphicFramePr>
+              <a:graphicFrameLocks xmlns:a="http://schemas.openxmlformats.org/drawingml/2006/main" noChangeAspect="1"/>
+            </wp:cNvGraphicFramePr>
+            <a:graphic xmlns:a="http://schemas.openxmlformats.org/drawingml/2006/main">
+              <a:graphicData uri="http://schemas.openxmlformats.org/drawingml/2006/picture">
+                <pic:pic xmlns:pic="http://schemas.openxmlformats.org/drawingml/2006/picture">
+                  <pic:nvPicPr>
+                    <pic:cNvPr id="1" name=""/>
+                    <pic:cNvPicPr/>
+                  </pic:nvPicPr>
+                  <pic:blipFill>
+                    <a:blip r:embed="rId16"/>
+                    <a:stretch>
+                      <a:fillRect/>
+                    </a:stretch>
+                  </pic:blipFill>
+                  <pic:spPr>
+                    <a:xfrm>
+                      <a:off x="0" y="0"/>
                       <a:ext cx="2575508" cy="1828800"/>
                     </a:xfrm>
                     <a:prstGeom prst="rect">
@@ -2660,7 +2839,7 @@
                     <pic:cNvPicPr/>
                   </pic:nvPicPr>
                   <pic:blipFill>
-                    <a:blip r:embed="rId16"/>
+                    <a:blip r:embed="rId17"/>
                     <a:stretch>
                       <a:fillRect/>
                     </a:stretch>
@@ -2700,7 +2879,7 @@
                     <pic:cNvPicPr/>
                   </pic:nvPicPr>
                   <pic:blipFill>
-                    <a:blip r:embed="rId17"/>
+                    <a:blip r:embed="rId18"/>
                     <a:stretch>
                       <a:fillRect/>
                     </a:stretch>
@@ -2721,6 +2900,162 @@
         </w:drawing>
       </w:r>
     </w:p>
+    <w:p>
+      <w:pPr>
+        <w:pStyle w:val="NoSpacing"/>
+        <w:rPr>
+          <w:sz w:val="24"/>
+          <w:szCs w:val="24"/>
+        </w:rPr>
+      </w:pPr>
+      <w:r>
+        <w:rPr>
+          <w:sz w:val="24"/>
+          <w:szCs w:val="24"/>
+        </w:rPr>
+        <w:t>C8 uniform distribution random sampling:</w:t>
+      </w:r>
+    </w:p>
+    <w:p>
+      <w:pPr>
+        <w:pStyle w:val="NoSpacing"/>
+        <w:rPr>
+          <w:sz w:val="24"/>
+          <w:szCs w:val="24"/>
+        </w:rPr>
+      </w:pPr>
+      <w:r>
+        <w:rPr>
+          <w:noProof/>
+        </w:rPr>
+        <w:drawing>
+          <wp:inline distT="0" distB="0" distL="0" distR="0" wp14:anchorId="34EA75D7" wp14:editId="22FE2D7C">
+            <wp:extent cx="2604339" cy="1849272"/>
+            <wp:effectExtent l="0" t="0" r="5715" b="0"/>
+            <wp:docPr id="19" name="Picture 19"/>
+            <wp:cNvGraphicFramePr>
+              <a:graphicFrameLocks xmlns:a="http://schemas.openxmlformats.org/drawingml/2006/main" noChangeAspect="1"/>
+            </wp:cNvGraphicFramePr>
+            <a:graphic xmlns:a="http://schemas.openxmlformats.org/drawingml/2006/main">
+              <a:graphicData uri="http://schemas.openxmlformats.org/drawingml/2006/picture">
+                <pic:pic xmlns:pic="http://schemas.openxmlformats.org/drawingml/2006/picture">
+                  <pic:nvPicPr>
+                    <pic:cNvPr id="1" name=""/>
+                    <pic:cNvPicPr/>
+                  </pic:nvPicPr>
+                  <pic:blipFill>
+                    <a:blip r:embed="rId19"/>
+                    <a:stretch>
+                      <a:fillRect/>
+                    </a:stretch>
+                  </pic:blipFill>
+                  <pic:spPr>
+                    <a:xfrm>
+                      <a:off x="0" y="0"/>
+                      <a:ext cx="2626927" cy="1865311"/>
+                    </a:xfrm>
+                    <a:prstGeom prst="rect">
+                      <a:avLst/>
+                    </a:prstGeom>
+                  </pic:spPr>
+                </pic:pic>
+              </a:graphicData>
+            </a:graphic>
+          </wp:inline>
+        </w:drawing>
+      </w:r>
+      <w:r>
+        <w:rPr>
+          <w:noProof/>
+        </w:rPr>
+        <w:drawing>
+          <wp:inline distT="0" distB="0" distL="0" distR="0" wp14:anchorId="5181151E" wp14:editId="4D9D4C59">
+            <wp:extent cx="2709715" cy="1781033"/>
+            <wp:effectExtent l="0" t="0" r="0" b="0"/>
+            <wp:docPr id="20" name="Picture 20"/>
+            <wp:cNvGraphicFramePr>
+              <a:graphicFrameLocks xmlns:a="http://schemas.openxmlformats.org/drawingml/2006/main" noChangeAspect="1"/>
+            </wp:cNvGraphicFramePr>
+            <a:graphic xmlns:a="http://schemas.openxmlformats.org/drawingml/2006/main">
+              <a:graphicData uri="http://schemas.openxmlformats.org/drawingml/2006/picture">
+                <pic:pic xmlns:pic="http://schemas.openxmlformats.org/drawingml/2006/picture">
+                  <pic:nvPicPr>
+                    <pic:cNvPr id="1" name=""/>
+                    <pic:cNvPicPr/>
+                  </pic:nvPicPr>
+                  <pic:blipFill>
+                    <a:blip r:embed="rId20"/>
+                    <a:stretch>
+                      <a:fillRect/>
+                    </a:stretch>
+                  </pic:blipFill>
+                  <pic:spPr>
+                    <a:xfrm>
+                      <a:off x="0" y="0"/>
+                      <a:ext cx="2748073" cy="1806245"/>
+                    </a:xfrm>
+                    <a:prstGeom prst="rect">
+                      <a:avLst/>
+                    </a:prstGeom>
+                  </pic:spPr>
+                </pic:pic>
+              </a:graphicData>
+            </a:graphic>
+          </wp:inline>
+        </w:drawing>
+      </w:r>
+    </w:p>
+    <w:p>
+      <w:pPr>
+        <w:pStyle w:val="NoSpacing"/>
+        <w:numPr>
+          <w:ilvl w:val="0"/>
+          <w:numId w:val="1"/>
+        </w:numPr>
+      </w:pPr>
+      <w:r>
+        <w:rPr>
+          <w:sz w:val="24"/>
+          <w:szCs w:val="24"/>
+        </w:rPr>
+        <w:t xml:space="preserve">Quite impressively, C8 gives results like C6. </w:t>
+      </w:r>
+      <w:r>
+        <w:t xml:space="preserve"> However, this was not arrived at ‘trivially’.  With C8, leaving the default settings for the variable </w:t>
+      </w:r>
+      <w:r>
+        <w:t>UserInput.parameter_estimation_settings['multistart_relativeInitialDistributionSpread']</w:t>
+      </w:r>
+      <w:r>
+        <w:t xml:space="preserve">  gives very horrible sampling. Unlike the mcmc, there is no guiding and biasing. In this specific case, we **knew** the HPD interval was not over the full upper and lower bounds of -1E6 to 1E6.  So by making the relativeInitialDistributionSpread smaller from 2.0 we were able to get uniform sampling of the </w:t>
+      </w:r>
+      <w:r>
+        <w:rPr>
+          <w:i/>
+          <w:iCs/>
+        </w:rPr>
+        <w:t>relevant</w:t>
+      </w:r>
+      <w:r>
+        <w:t xml:space="preserve"> region.  Using 0.10 was </w:t>
+      </w:r>
+      <w:r>
+        <w:rPr>
+          <w:i/>
+          <w:iCs/>
+        </w:rPr>
+        <w:t xml:space="preserve">too </w:t>
+      </w:r>
+      <w:r>
+        <w:t xml:space="preserve">small, using 0.50 turned out to be okay.  Note that in the general case, uniform distribution sampling and non-adaptive grid based sampling will do a very inefficient job of sampling if given a bounds that result in areas (‘volumes’) orders of magnitude larger than the HPD area (‘volume’). This scales nonlinearly, like d3 for 3 parameters. </w:t>
+      </w:r>
+      <w:r>
+        <w:t xml:space="preserve"> </w:t>
+      </w:r>
+      <w:r>
+        <w:t xml:space="preserve">  Still, one could take the HPD interval according to mcmc and then do uniform random sampling in a region that is simply several times that size.</w:t>
+      </w:r>
+    </w:p>
     <w:bookmarkEnd w:id="0"/>
     <w:p>
       <w:pPr>
@@ -2734,6 +3069,7 @@
           <w:sz w:val="40"/>
           <w:szCs w:val="40"/>
         </w:rPr>
+        <w:lastRenderedPageBreak/>
         <w:t>Importance of Filtering.</w:t>
       </w:r>
       <w:r>
@@ -3645,7 +3981,6 @@
         <w:rPr>
           <w:noProof/>
         </w:rPr>
-        <w:lastRenderedPageBreak/>
         <w:drawing>
           <wp:anchor distT="0" distB="0" distL="114300" distR="114300" simplePos="0" relativeHeight="251659264" behindDoc="0" locked="0" layoutInCell="1" allowOverlap="1" wp14:anchorId="3F2647CE" wp14:editId="460CBADF">
             <wp:simplePos x="914400" y="3467819"/>
@@ -3670,7 +4005,7 @@
                     <pic:cNvPicPr/>
                   </pic:nvPicPr>
                   <pic:blipFill>
-                    <a:blip r:embed="rId18">
+                    <a:blip r:embed="rId21">
                       <a:extLst>
                         <a:ext uri="{28A0092B-C50C-407E-A947-70E740481C1C}">
                           <a14:useLocalDpi xmlns:a14="http://schemas.microsoft.com/office/drawing/2010/main" val="0"/>
@@ -3723,7 +4058,7 @@
                     <pic:cNvPicPr/>
                   </pic:nvPicPr>
                   <pic:blipFill>
-                    <a:blip r:embed="rId19"/>
+                    <a:blip r:embed="rId22"/>
                     <a:stretch>
                       <a:fillRect/>
                     </a:stretch>
@@ -3796,7 +4131,7 @@
                     <pic:cNvPicPr/>
                   </pic:nvPicPr>
                   <pic:blipFill>
-                    <a:blip r:embed="rId20"/>
+                    <a:blip r:embed="rId23"/>
                     <a:stretch>
                       <a:fillRect/>
                     </a:stretch>
@@ -3842,7 +4177,7 @@
                     <pic:cNvPicPr/>
                   </pic:nvPicPr>
                   <pic:blipFill>
-                    <a:blip r:embed="rId21"/>
+                    <a:blip r:embed="rId24"/>
                     <a:stretch>
                       <a:fillRect/>
                     </a:stretch>
@@ -3889,6 +4224,127 @@
     </w:sectPr>
   </w:body>
 </w:document>
+</file>
+
+<file path=word/numbering.xml><?xml version="1.0" encoding="utf-8"?>
+<w:numbering xmlns:wpc="http://schemas.microsoft.com/office/word/2010/wordprocessingCanvas" xmlns:cx="http://schemas.microsoft.com/office/drawing/2014/chartex" xmlns:cx1="http://schemas.microsoft.com/office/drawing/2015/9/8/chartex" xmlns:cx2="http://schemas.microsoft.com/office/drawing/2015/10/21/chartex" xmlns:cx3="http://schemas.microsoft.com/office/drawing/2016/5/9/chartex" xmlns:cx4="http://schemas.microsoft.com/office/drawing/2016/5/10/chartex" xmlns:cx5="http://schemas.microsoft.com/office/drawing/2016/5/11/chartex" xmlns:cx6="http://schemas.microsoft.com/office/drawing/2016/5/12/chartex" xmlns:cx7="http://schemas.microsoft.com/office/drawing/2016/5/13/chartex" xmlns:cx8="http://schemas.microsoft.com/office/drawing/2016/5/14/chartex" xmlns:mc="http://schemas.openxmlformats.org/markup-compatibility/2006" xmlns:aink="http://schemas.microsoft.com/office/drawing/2016/ink" xmlns:am3d="http://schemas.microsoft.com/office/drawing/2017/model3d" xmlns:o="urn:schemas-microsoft-com:office:office" xmlns:r="http://schemas.openxmlformats.org/officeDocument/2006/relationships" xmlns:m="http://schemas.openxmlformats.org/officeDocument/2006/math" xmlns:v="urn:schemas-microsoft-com:vml" xmlns:wp14="http://schemas.microsoft.com/office/word/2010/wordprocessingDrawing" xmlns:wp="http://schemas.openxmlformats.org/drawingml/2006/wordprocessingDrawing" xmlns:w10="urn:schemas-microsoft-com:office:word" xmlns:w="http://schemas.openxmlformats.org/wordprocessingml/2006/main" xmlns:w14="http://schemas.microsoft.com/office/word/2010/wordml" xmlns:w15="http://schemas.microsoft.com/office/word/2012/wordml" xmlns:w16cex="http://schemas.microsoft.com/office/word/2018/wordml/cex" xmlns:w16cid="http://schemas.microsoft.com/office/word/2016/wordml/cid" xmlns:w16="http://schemas.microsoft.com/office/word/2018/wordml" xmlns:w16se="http://schemas.microsoft.com/office/word/2015/wordml/symex" xmlns:wpg="http://schemas.microsoft.com/office/word/2010/wordprocessingGroup" xmlns:wpi="http://schemas.microsoft.com/office/word/2010/wordprocessingInk" xmlns:wne="http://schemas.microsoft.com/office/word/2006/wordml" xmlns:wps="http://schemas.microsoft.com/office/word/2010/wordprocessingShape" mc:Ignorable="w14 w15 w16se w16cid w16 w16cex wp14">
+  <w:abstractNum w:abstractNumId="0" w15:restartNumberingAfterBreak="0">
+    <w:nsid w:val="28BF5837"/>
+    <w:multiLevelType w:val="hybridMultilevel"/>
+    <w:tmpl w:val="0CE0685E"/>
+    <w:lvl w:ilvl="0" w:tplc="13A882A8">
+      <w:start w:val="225"/>
+      <w:numFmt w:val="bullet"/>
+      <w:lvlText w:val=""/>
+      <w:lvlJc w:val="left"/>
+      <w:pPr>
+        <w:ind w:left="420" w:hanging="360"/>
+      </w:pPr>
+      <w:rPr>
+        <w:rFonts w:ascii="Wingdings" w:eastAsiaTheme="minorHAnsi" w:hAnsi="Wingdings" w:cstheme="minorBidi" w:hint="default"/>
+      </w:rPr>
+    </w:lvl>
+    <w:lvl w:ilvl="1" w:tplc="04090003" w:tentative="1">
+      <w:start w:val="1"/>
+      <w:numFmt w:val="bullet"/>
+      <w:lvlText w:val="o"/>
+      <w:lvlJc w:val="left"/>
+      <w:pPr>
+        <w:ind w:left="1140" w:hanging="360"/>
+      </w:pPr>
+      <w:rPr>
+        <w:rFonts w:ascii="Courier New" w:hAnsi="Courier New" w:cs="Courier New" w:hint="default"/>
+      </w:rPr>
+    </w:lvl>
+    <w:lvl w:ilvl="2" w:tplc="04090005" w:tentative="1">
+      <w:start w:val="1"/>
+      <w:numFmt w:val="bullet"/>
+      <w:lvlText w:val=""/>
+      <w:lvlJc w:val="left"/>
+      <w:pPr>
+        <w:ind w:left="1860" w:hanging="360"/>
+      </w:pPr>
+      <w:rPr>
+        <w:rFonts w:ascii="Wingdings" w:hAnsi="Wingdings" w:hint="default"/>
+      </w:rPr>
+    </w:lvl>
+    <w:lvl w:ilvl="3" w:tplc="04090001" w:tentative="1">
+      <w:start w:val="1"/>
+      <w:numFmt w:val="bullet"/>
+      <w:lvlText w:val=""/>
+      <w:lvlJc w:val="left"/>
+      <w:pPr>
+        <w:ind w:left="2580" w:hanging="360"/>
+      </w:pPr>
+      <w:rPr>
+        <w:rFonts w:ascii="Symbol" w:hAnsi="Symbol" w:hint="default"/>
+      </w:rPr>
+    </w:lvl>
+    <w:lvl w:ilvl="4" w:tplc="04090003" w:tentative="1">
+      <w:start w:val="1"/>
+      <w:numFmt w:val="bullet"/>
+      <w:lvlText w:val="o"/>
+      <w:lvlJc w:val="left"/>
+      <w:pPr>
+        <w:ind w:left="3300" w:hanging="360"/>
+      </w:pPr>
+      <w:rPr>
+        <w:rFonts w:ascii="Courier New" w:hAnsi="Courier New" w:cs="Courier New" w:hint="default"/>
+      </w:rPr>
+    </w:lvl>
+    <w:lvl w:ilvl="5" w:tplc="04090005" w:tentative="1">
+      <w:start w:val="1"/>
+      <w:numFmt w:val="bullet"/>
+      <w:lvlText w:val=""/>
+      <w:lvlJc w:val="left"/>
+      <w:pPr>
+        <w:ind w:left="4020" w:hanging="360"/>
+      </w:pPr>
+      <w:rPr>
+        <w:rFonts w:ascii="Wingdings" w:hAnsi="Wingdings" w:hint="default"/>
+      </w:rPr>
+    </w:lvl>
+    <w:lvl w:ilvl="6" w:tplc="04090001" w:tentative="1">
+      <w:start w:val="1"/>
+      <w:numFmt w:val="bullet"/>
+      <w:lvlText w:val=""/>
+      <w:lvlJc w:val="left"/>
+      <w:pPr>
+        <w:ind w:left="4740" w:hanging="360"/>
+      </w:pPr>
+      <w:rPr>
+        <w:rFonts w:ascii="Symbol" w:hAnsi="Symbol" w:hint="default"/>
+      </w:rPr>
+    </w:lvl>
+    <w:lvl w:ilvl="7" w:tplc="04090003" w:tentative="1">
+      <w:start w:val="1"/>
+      <w:numFmt w:val="bullet"/>
+      <w:lvlText w:val="o"/>
+      <w:lvlJc w:val="left"/>
+      <w:pPr>
+        <w:ind w:left="5460" w:hanging="360"/>
+      </w:pPr>
+      <w:rPr>
+        <w:rFonts w:ascii="Courier New" w:hAnsi="Courier New" w:cs="Courier New" w:hint="default"/>
+      </w:rPr>
+    </w:lvl>
+    <w:lvl w:ilvl="8" w:tplc="04090005" w:tentative="1">
+      <w:start w:val="1"/>
+      <w:numFmt w:val="bullet"/>
+      <w:lvlText w:val=""/>
+      <w:lvlJc w:val="left"/>
+      <w:pPr>
+        <w:ind w:left="6180" w:hanging="360"/>
+      </w:pPr>
+      <w:rPr>
+        <w:rFonts w:ascii="Wingdings" w:hAnsi="Wingdings" w:hint="default"/>
+      </w:rPr>
+    </w:lvl>
+  </w:abstractNum>
+  <w:num w:numId="1">
+    <w:abstractNumId w:val="0"/>
+  </w:num>
+</w:numbering>
 </file>
 
 <file path=word/styles.xml><?xml version="1.0" encoding="utf-8"?>

</xml_diff>

<commit_message>
Updated Example00 with convergence diagnostics
</commit_message>
<xml_diff>
--- a/Examples/Example00/0-Example00Explanation.docx
+++ b/Examples/Example00/0-Example00Explanation.docx
@@ -1,6 +1,6 @@
 
 <file path=word/document.xml><?xml version="1.0" encoding="utf-8"?>
-<w:document xmlns:wpc="http://schemas.microsoft.com/office/word/2010/wordprocessingCanvas" xmlns:cx="http://schemas.microsoft.com/office/drawing/2014/chartex" xmlns:cx1="http://schemas.microsoft.com/office/drawing/2015/9/8/chartex" xmlns:cx2="http://schemas.microsoft.com/office/drawing/2015/10/21/chartex" xmlns:cx3="http://schemas.microsoft.com/office/drawing/2016/5/9/chartex" xmlns:cx4="http://schemas.microsoft.com/office/drawing/2016/5/10/chartex" xmlns:cx5="http://schemas.microsoft.com/office/drawing/2016/5/11/chartex" xmlns:cx6="http://schemas.microsoft.com/office/drawing/2016/5/12/chartex" xmlns:cx7="http://schemas.microsoft.com/office/drawing/2016/5/13/chartex" xmlns:cx8="http://schemas.microsoft.com/office/drawing/2016/5/14/chartex" xmlns:mc="http://schemas.openxmlformats.org/markup-compatibility/2006" xmlns:aink="http://schemas.microsoft.com/office/drawing/2016/ink" xmlns:am3d="http://schemas.microsoft.com/office/drawing/2017/model3d" xmlns:o="urn:schemas-microsoft-com:office:office" xmlns:r="http://schemas.openxmlformats.org/officeDocument/2006/relationships" xmlns:m="http://schemas.openxmlformats.org/officeDocument/2006/math" xmlns:v="urn:schemas-microsoft-com:vml" xmlns:wp14="http://schemas.microsoft.com/office/word/2010/wordprocessingDrawing" xmlns:wp="http://schemas.openxmlformats.org/drawingml/2006/wordprocessingDrawing" xmlns:w10="urn:schemas-microsoft-com:office:word" xmlns:w="http://schemas.openxmlformats.org/wordprocessingml/2006/main" xmlns:w14="http://schemas.microsoft.com/office/word/2010/wordml" xmlns:w15="http://schemas.microsoft.com/office/word/2012/wordml" xmlns:w16cex="http://schemas.microsoft.com/office/word/2018/wordml/cex" xmlns:w16cid="http://schemas.microsoft.com/office/word/2016/wordml/cid" xmlns:w16="http://schemas.microsoft.com/office/word/2018/wordml" xmlns:w16se="http://schemas.microsoft.com/office/word/2015/wordml/symex" xmlns:wpg="http://schemas.microsoft.com/office/word/2010/wordprocessingGroup" xmlns:wpi="http://schemas.microsoft.com/office/word/2010/wordprocessingInk" xmlns:wne="http://schemas.microsoft.com/office/word/2006/wordml" xmlns:wps="http://schemas.microsoft.com/office/word/2010/wordprocessingShape" mc:Ignorable="w14 w15 w16se w16cid w16 w16cex wp14">
+<w:document xmlns:wpc="http://schemas.microsoft.com/office/word/2010/wordprocessingCanvas" xmlns:cx="http://schemas.microsoft.com/office/drawing/2014/chartex" xmlns:cx1="http://schemas.microsoft.com/office/drawing/2015/9/8/chartex" xmlns:cx2="http://schemas.microsoft.com/office/drawing/2015/10/21/chartex" xmlns:cx3="http://schemas.microsoft.com/office/drawing/2016/5/9/chartex" xmlns:cx4="http://schemas.microsoft.com/office/drawing/2016/5/10/chartex" xmlns:cx5="http://schemas.microsoft.com/office/drawing/2016/5/11/chartex" xmlns:cx6="http://schemas.microsoft.com/office/drawing/2016/5/12/chartex" xmlns:cx7="http://schemas.microsoft.com/office/drawing/2016/5/13/chartex" xmlns:cx8="http://schemas.microsoft.com/office/drawing/2016/5/14/chartex" xmlns:mc="http://schemas.openxmlformats.org/markup-compatibility/2006" xmlns:aink="http://schemas.microsoft.com/office/drawing/2016/ink" xmlns:am3d="http://schemas.microsoft.com/office/drawing/2017/model3d" xmlns:o="urn:schemas-microsoft-com:office:office" xmlns:r="http://schemas.openxmlformats.org/officeDocument/2006/relationships" xmlns:m="http://schemas.openxmlformats.org/officeDocument/2006/math" xmlns:v="urn:schemas-microsoft-com:vml" xmlns:wp14="http://schemas.microsoft.com/office/word/2010/wordprocessingDrawing" xmlns:wp="http://schemas.openxmlformats.org/drawingml/2006/wordprocessingDrawing" xmlns:w10="urn:schemas-microsoft-com:office:word" xmlns:w="http://schemas.openxmlformats.org/wordprocessingml/2006/main" xmlns:w14="http://schemas.microsoft.com/office/word/2010/wordml" xmlns:w15="http://schemas.microsoft.com/office/word/2012/wordml" xmlns:w16cex="http://schemas.microsoft.com/office/word/2018/wordml/cex" xmlns:w16cid="http://schemas.microsoft.com/office/word/2016/wordml/cid" xmlns:w16="http://schemas.microsoft.com/office/word/2018/wordml" xmlns:w16sdtdh="http://schemas.microsoft.com/office/word/2020/wordml/sdtdatahash" xmlns:w16se="http://schemas.microsoft.com/office/word/2015/wordml/symex" xmlns:wpg="http://schemas.microsoft.com/office/word/2010/wordprocessingGroup" xmlns:wpi="http://schemas.microsoft.com/office/word/2010/wordprocessingInk" xmlns:wne="http://schemas.microsoft.com/office/word/2006/wordml" xmlns:wps="http://schemas.microsoft.com/office/word/2010/wordprocessingShape" mc:Ignorable="w14 w15 w16se w16cid w16 w16cex w16sdtdh wp14">
   <w:body>
     <w:p>
       <w:pPr>
@@ -15,7 +15,21 @@
           <w:sz w:val="40"/>
           <w:szCs w:val="40"/>
         </w:rPr>
-        <w:t>Why should you use CheKiPEUQ to get parameters from observed data?</w:t>
+        <w:t xml:space="preserve">Why should you use </w:t>
+      </w:r>
+      <w:r>
+        <w:rPr>
+          <w:sz w:val="40"/>
+          <w:szCs w:val="40"/>
+        </w:rPr>
+        <w:t>PEUQSE</w:t>
+      </w:r>
+      <w:r>
+        <w:rPr>
+          <w:sz w:val="40"/>
+          <w:szCs w:val="40"/>
+        </w:rPr>
+        <w:t xml:space="preserve"> to get parameters from observed data?</w:t>
       </w:r>
       <w:r>
         <w:rPr>
@@ -165,7 +179,15 @@
         <w:pStyle w:val="NoSpacing"/>
       </w:pPr>
       <w:r>
-        <w:t>y=(x-a)^2 + b</w:t>
+        <w:t>y=(x-</w:t>
+      </w:r>
+      <w:proofErr w:type="gramStart"/>
+      <w:r>
+        <w:t>a)^</w:t>
+      </w:r>
+      <w:proofErr w:type="gramEnd"/>
+      <w:r>
+        <w:t>2 + b</w:t>
       </w:r>
     </w:p>
     <w:p>
@@ -186,15 +208,31 @@
         <w:pStyle w:val="NoSpacing"/>
       </w:pPr>
       <w:r>
-        <w:t>a is expected to be 200 +/- 100   (this is the 1 sigma confidence interval)</w:t>
-      </w:r>
-    </w:p>
-    <w:p>
-      <w:pPr>
-        <w:pStyle w:val="NoSpacing"/>
-      </w:pPr>
-      <w:r>
-        <w:t>b is expected to be 500 +/- 200   (this is the 1 sigma confidence interval)</w:t>
+        <w:t>a is expected to be 200 +/- 100</w:t>
+      </w:r>
+      <w:proofErr w:type="gramStart"/>
+      <w:r>
+        <w:t xml:space="preserve">   (</w:t>
+      </w:r>
+      <w:proofErr w:type="gramEnd"/>
+      <w:r>
+        <w:t>this is the 1 sigma confidence interval)</w:t>
+      </w:r>
+    </w:p>
+    <w:p>
+      <w:pPr>
+        <w:pStyle w:val="NoSpacing"/>
+      </w:pPr>
+      <w:r>
+        <w:t>b is expected to be 500 +/- 200</w:t>
+      </w:r>
+      <w:proofErr w:type="gramStart"/>
+      <w:r>
+        <w:t xml:space="preserve">   (</w:t>
+      </w:r>
+      <w:proofErr w:type="gramEnd"/>
+      <w:r>
+        <w:t>this is the 1 sigma confidence interval)</w:t>
       </w:r>
     </w:p>
     <w:p>
@@ -237,7 +275,15 @@
         <w:pStyle w:val="NoSpacing"/>
       </w:pPr>
       <w:r>
-        <w:t xml:space="preserve">However, if we do a Bayesian Parameter Estimation (BPE), what CheKiPEUQ is designed for, then we get the following answers: </w:t>
+        <w:t xml:space="preserve">However, if we do a Bayesian Parameter Estimation (BPE), what </w:t>
+      </w:r>
+      <w:proofErr w:type="spellStart"/>
+      <w:r>
+        <w:t>CheKiPEUQ</w:t>
+      </w:r>
+      <w:proofErr w:type="spellEnd"/>
+      <w:r>
+        <w:t xml:space="preserve"> is designed for, then we get the following answers: </w:t>
       </w:r>
       <w:r>
         <w:rPr>
@@ -259,6 +305,7 @@
       <w:r>
         <w:t xml:space="preserve">otice that now </w:t>
       </w:r>
+      <w:proofErr w:type="gramStart"/>
       <w:r>
         <w:rPr>
           <w:b/>
@@ -269,7 +316,19 @@
         <w:t>both</w:t>
       </w:r>
       <w:r>
-        <w:t xml:space="preserve"> of the parameters have physically realistic values.  We even have error bars that took into account the uncertainty!</w:t>
+        <w:t xml:space="preserve"> of the parameters</w:t>
+      </w:r>
+      <w:proofErr w:type="gramEnd"/>
+      <w:r>
+        <w:t xml:space="preserve"> have physically realistic values.  We even have error bars that </w:t>
+      </w:r>
+      <w:proofErr w:type="gramStart"/>
+      <w:r>
+        <w:t>took into account</w:t>
+      </w:r>
+      <w:proofErr w:type="gramEnd"/>
+      <w:r>
+        <w:t xml:space="preserve"> the uncertainty!</w:t>
       </w:r>
       <w:r>
         <w:t xml:space="preserve"> The covariance matrix for the parameters is also provided, so that the correlated uncertainties of estimated parameters is not lost.</w:t>
@@ -455,7 +514,21 @@
         <w:t xml:space="preserve"> in the error bars, yet the BPE result has a far more physically realistic pair of parameters!</w:t>
       </w:r>
       <w:r>
-        <w:t xml:space="preserve">  This is the main purpose using CheKiPEUQ BPE: it will tend to give more realistic parameter estimates, and can even give a type of uncertainty (called credible intervals) on the final estimates.</w:t>
+        <w:t xml:space="preserve">  This is the main purpose using </w:t>
+      </w:r>
+      <w:r>
+        <w:t>PEUQSE</w:t>
+      </w:r>
+      <w:r>
+        <w:t xml:space="preserve"> BPE: it will tend to give more realistic parameter </w:t>
+      </w:r>
+      <w:proofErr w:type="gramStart"/>
+      <w:r>
+        <w:t>estimates, and</w:t>
+      </w:r>
+      <w:proofErr w:type="gramEnd"/>
+      <w:r>
+        <w:t xml:space="preserve"> can even give a type of uncertainty (called credible intervals) on the final estimates.</w:t>
       </w:r>
     </w:p>
     <w:p>
@@ -481,40 +554,106 @@
         <w:pStyle w:val="NoSpacing"/>
       </w:pPr>
       <w:r>
-        <w:t>import CheKiPEUQ as CKPQ</w:t>
-      </w:r>
-    </w:p>
-    <w:p>
-      <w:pPr>
-        <w:pStyle w:val="NoSpacing"/>
-      </w:pPr>
-      <w:r>
-        <w:t>import CheKiPEUQ.UserInput as UserInput</w:t>
-      </w:r>
-    </w:p>
-    <w:p>
-      <w:pPr>
-        <w:pStyle w:val="NoSpacing"/>
-      </w:pPr>
-      <w:r>
-        <w:t>UserInput.model['InputParameterPriorValues'] = [200, 500] #prior expected values for a and b</w:t>
-      </w:r>
-    </w:p>
-    <w:p>
-      <w:pPr>
-        <w:pStyle w:val="NoSpacing"/>
-      </w:pPr>
-      <w:r>
-        <w:t>UserInput.model['InputParametersPriorValuesUncertainties'] = [100, 200] #1 sigma, in this example not correlated, but a covariance matrix can be used instead.</w:t>
-      </w:r>
-    </w:p>
-    <w:p>
-      <w:pPr>
-        <w:pStyle w:val="NoSpacing"/>
-      </w:pPr>
+        <w:t xml:space="preserve">import </w:t>
+      </w:r>
+      <w:r>
+        <w:t>PEUQSE</w:t>
+      </w:r>
+    </w:p>
+    <w:p>
+      <w:pPr>
+        <w:pStyle w:val="NoSpacing"/>
+      </w:pPr>
+      <w:r>
+        <w:t xml:space="preserve">import </w:t>
+      </w:r>
+      <w:proofErr w:type="spellStart"/>
+      <w:r>
+        <w:t>PEUQSE</w:t>
+      </w:r>
+      <w:r>
+        <w:t>.UserInput</w:t>
+      </w:r>
+      <w:proofErr w:type="spellEnd"/>
+      <w:r>
+        <w:t xml:space="preserve"> as </w:t>
+      </w:r>
+      <w:proofErr w:type="spellStart"/>
+      <w:r>
+        <w:t>UserInput</w:t>
+      </w:r>
+      <w:proofErr w:type="spellEnd"/>
+    </w:p>
+    <w:p>
+      <w:pPr>
+        <w:pStyle w:val="NoSpacing"/>
+      </w:pPr>
+      <w:proofErr w:type="spellStart"/>
+      <w:r>
+        <w:t>UserInput.model</w:t>
+      </w:r>
+      <w:proofErr w:type="spellEnd"/>
+      <w:r>
+        <w:t>['</w:t>
+      </w:r>
+      <w:proofErr w:type="spellStart"/>
+      <w:r>
+        <w:t>InputParameterPriorValues</w:t>
+      </w:r>
+      <w:proofErr w:type="spellEnd"/>
+      <w:r>
+        <w:t>'] = [200, 500] #prior expected values for a and b</w:t>
+      </w:r>
+    </w:p>
+    <w:p>
+      <w:pPr>
+        <w:pStyle w:val="NoSpacing"/>
+      </w:pPr>
+      <w:proofErr w:type="spellStart"/>
+      <w:r>
+        <w:t>UserInput.model</w:t>
+      </w:r>
+      <w:proofErr w:type="spellEnd"/>
+      <w:r>
+        <w:t>['</w:t>
+      </w:r>
+      <w:proofErr w:type="spellStart"/>
+      <w:r>
+        <w:t>InputParametersPriorValuesUncertainties</w:t>
+      </w:r>
+      <w:proofErr w:type="spellEnd"/>
+      <w:r>
+        <w:t>'] = [100, 200] #1 sigma, in this example not correlated, but a covariance matrix can be used instead.</w:t>
+      </w:r>
+    </w:p>
+    <w:p>
+      <w:pPr>
+        <w:pStyle w:val="NoSpacing"/>
+      </w:pPr>
+      <w:proofErr w:type="spellStart"/>
       <w:r>
         <w:lastRenderedPageBreak/>
-        <w:t>UserInput.model['simulateByInputParametersOnlyFunction'] = simulation_model_00.simulation_function_wrapper</w:t>
+        <w:t>UserInput.model</w:t>
+      </w:r>
+      <w:proofErr w:type="spellEnd"/>
+      <w:r>
+        <w:t>['</w:t>
+      </w:r>
+      <w:proofErr w:type="spellStart"/>
+      <w:r>
+        <w:t>simulateByInputParametersOnlyFunction</w:t>
+      </w:r>
+      <w:proofErr w:type="spellEnd"/>
+      <w:r>
+        <w:t>'] = simulation_model_</w:t>
+      </w:r>
+      <w:proofErr w:type="gramStart"/>
+      <w:r>
+        <w:t>00.simulation</w:t>
+      </w:r>
+      <w:proofErr w:type="gramEnd"/>
+      <w:r>
+        <w:t>_function_wrapper</w:t>
       </w:r>
       <w:r>
         <w:t xml:space="preserve"> #This just points to the User created model equation.</w:t>
@@ -524,20 +663,56 @@
       <w:pPr>
         <w:pStyle w:val="NoSpacing"/>
       </w:pPr>
-      <w:r>
-        <w:t>PE_object = CKPQ.parameter_estimation(UserInput)</w:t>
-      </w:r>
-    </w:p>
-    <w:p>
-      <w:pPr>
-        <w:pStyle w:val="NoSpacing"/>
-      </w:pPr>
-      <w:r>
-        <w:t>PE_object.do</w:t>
+      <w:proofErr w:type="spellStart"/>
+      <w:r>
+        <w:t>PE_object</w:t>
+      </w:r>
+      <w:proofErr w:type="spellEnd"/>
+      <w:r>
+        <w:t xml:space="preserve"> = </w:t>
+      </w:r>
+      <w:proofErr w:type="spellStart"/>
+      <w:r>
+        <w:t>PEUQSE</w:t>
+      </w:r>
+      <w:r>
+        <w:t>.parameter_</w:t>
+      </w:r>
+      <w:proofErr w:type="gramStart"/>
+      <w:r>
+        <w:t>estimation</w:t>
+      </w:r>
+      <w:proofErr w:type="spellEnd"/>
+      <w:r>
+        <w:t>(</w:t>
+      </w:r>
+      <w:proofErr w:type="spellStart"/>
+      <w:proofErr w:type="gramEnd"/>
+      <w:r>
+        <w:t>UserInput</w:t>
+      </w:r>
+      <w:proofErr w:type="spellEnd"/>
+      <w:r>
+        <w:t>)</w:t>
+      </w:r>
+    </w:p>
+    <w:p>
+      <w:pPr>
+        <w:pStyle w:val="NoSpacing"/>
+      </w:pPr>
+      <w:proofErr w:type="spellStart"/>
+      <w:r>
+        <w:t>PE_</w:t>
+      </w:r>
+      <w:proofErr w:type="gramStart"/>
+      <w:r>
+        <w:t>object.do</w:t>
       </w:r>
       <w:r>
         <w:t>EnsembleSliceSampling</w:t>
       </w:r>
+      <w:proofErr w:type="spellEnd"/>
+      <w:proofErr w:type="gramEnd"/>
       <w:r>
         <w:t>()</w:t>
       </w:r>
@@ -546,8 +721,18 @@
       <w:pPr>
         <w:pStyle w:val="NoSpacing"/>
       </w:pPr>
-      <w:r>
-        <w:t>PE_object.createAllPlots()</w:t>
+      <w:proofErr w:type="spellStart"/>
+      <w:r>
+        <w:t>PE_</w:t>
+      </w:r>
+      <w:proofErr w:type="gramStart"/>
+      <w:r>
+        <w:t>object.createAllPlots</w:t>
+      </w:r>
+      <w:proofErr w:type="spellEnd"/>
+      <w:proofErr w:type="gramEnd"/>
+      <w:r>
+        <w:t>()</w:t>
       </w:r>
     </w:p>
     <w:p>
@@ -914,13 +1099,38 @@
           <w:sz w:val="40"/>
           <w:szCs w:val="40"/>
         </w:rPr>
-        <w:t>Info on The two types of mcmc</w:t>
-      </w:r>
+        <w:t xml:space="preserve">Info on </w:t>
+      </w:r>
+      <w:proofErr w:type="gramStart"/>
       <w:r>
         <w:rPr>
           <w:sz w:val="40"/>
           <w:szCs w:val="40"/>
         </w:rPr>
+        <w:t>The</w:t>
+      </w:r>
+      <w:proofErr w:type="gramEnd"/>
+      <w:r>
+        <w:rPr>
+          <w:sz w:val="40"/>
+          <w:szCs w:val="40"/>
+        </w:rPr>
+        <w:t xml:space="preserve"> two types of </w:t>
+      </w:r>
+      <w:proofErr w:type="spellStart"/>
+      <w:r>
+        <w:rPr>
+          <w:sz w:val="40"/>
+          <w:szCs w:val="40"/>
+        </w:rPr>
+        <w:t>mcmc</w:t>
+      </w:r>
+      <w:proofErr w:type="spellEnd"/>
+      <w:r>
+        <w:rPr>
+          <w:sz w:val="40"/>
+          <w:szCs w:val="40"/>
+        </w:rPr>
         <w:br/>
       </w:r>
       <w:r>
@@ -930,13 +1140,37 @@
         </w:rPr>
         <w:t xml:space="preserve">There are two types of </w:t>
       </w:r>
-      <w:r>
-        <w:rPr>
-          <w:sz w:val="24"/>
-          <w:szCs w:val="24"/>
-        </w:rPr>
-        <w:t xml:space="preserve">mcmc samplings possible in CheKiPEUQ.  The </w:t>
-      </w:r>
+      <w:proofErr w:type="spellStart"/>
+      <w:r>
+        <w:rPr>
+          <w:sz w:val="24"/>
+          <w:szCs w:val="24"/>
+        </w:rPr>
+        <w:t>mcmc</w:t>
+      </w:r>
+      <w:proofErr w:type="spellEnd"/>
+      <w:r>
+        <w:rPr>
+          <w:sz w:val="24"/>
+          <w:szCs w:val="24"/>
+        </w:rPr>
+        <w:t xml:space="preserve"> samplings possible in </w:t>
+      </w:r>
+      <w:r>
+        <w:rPr>
+          <w:sz w:val="24"/>
+          <w:szCs w:val="24"/>
+        </w:rPr>
+        <w:t>PEUQSE</w:t>
+      </w:r>
+      <w:r>
+        <w:rPr>
+          <w:sz w:val="24"/>
+          <w:szCs w:val="24"/>
+        </w:rPr>
+        <w:t xml:space="preserve">.  The </w:t>
+      </w:r>
+      <w:proofErr w:type="spellStart"/>
       <w:r>
         <w:rPr>
           <w:b/>
@@ -946,6 +1180,7 @@
         </w:rPr>
         <w:t>EnsembleSliceSampling</w:t>
       </w:r>
+      <w:proofErr w:type="spellEnd"/>
       <w:r>
         <w:rPr>
           <w:sz w:val="24"/>
@@ -953,6 +1188,7 @@
         </w:rPr>
         <w:t xml:space="preserve"> will be faster for many higher dimensional problems by needing fewer (but more sophisticated) samplings: there are normally almost no rejections.  The </w:t>
       </w:r>
+      <w:proofErr w:type="spellStart"/>
       <w:r>
         <w:rPr>
           <w:b/>
@@ -962,19 +1198,50 @@
         </w:rPr>
         <w:t>MetrpolisHastings</w:t>
       </w:r>
-      <w:r>
-        <w:rPr>
-          <w:sz w:val="24"/>
-          <w:szCs w:val="24"/>
-        </w:rPr>
-        <w:t xml:space="preserve"> routine is what CheKiPEUQ was originally built with, </w:t>
-      </w:r>
-      <w:r>
-        <w:rPr>
-          <w:sz w:val="24"/>
-          <w:szCs w:val="24"/>
-        </w:rPr>
-        <w:t>and makes more discontinuous jumps: it is recommended that ESS be tried before MH.</w:t>
+      <w:proofErr w:type="spellEnd"/>
+      <w:r>
+        <w:rPr>
+          <w:sz w:val="24"/>
+          <w:szCs w:val="24"/>
+        </w:rPr>
+        <w:t xml:space="preserve"> routine is what </w:t>
+      </w:r>
+      <w:r>
+        <w:rPr>
+          <w:sz w:val="24"/>
+          <w:szCs w:val="24"/>
+        </w:rPr>
+        <w:t>PEUQSE</w:t>
+      </w:r>
+      <w:r>
+        <w:rPr>
+          <w:sz w:val="24"/>
+          <w:szCs w:val="24"/>
+        </w:rPr>
+        <w:t xml:space="preserve"> was originally built </w:t>
+      </w:r>
+      <w:proofErr w:type="gramStart"/>
+      <w:r>
+        <w:rPr>
+          <w:sz w:val="24"/>
+          <w:szCs w:val="24"/>
+        </w:rPr>
+        <w:t xml:space="preserve">with, </w:t>
+      </w:r>
+      <w:r>
+        <w:rPr>
+          <w:sz w:val="24"/>
+          <w:szCs w:val="24"/>
+        </w:rPr>
+        <w:t>and</w:t>
+      </w:r>
+      <w:proofErr w:type="gramEnd"/>
+      <w:r>
+        <w:rPr>
+          <w:sz w:val="24"/>
+          <w:szCs w:val="24"/>
+        </w:rPr>
+        <w:t xml:space="preserve"> makes more discontinuous jumps: it is recommended that ESS be tried before MH.</w:t>
       </w:r>
     </w:p>
     <w:p>
@@ -1129,7 +1396,39 @@
           <w:sz w:val="24"/>
           <w:szCs w:val="24"/>
         </w:rPr>
-        <w:t>. We will use the mu_AP rathe than the MAP, since what we’re looking for is convergence rather than finding the MAP.</w:t>
+        <w:t xml:space="preserve">. We will use the </w:t>
+      </w:r>
+      <w:proofErr w:type="spellStart"/>
+      <w:r>
+        <w:rPr>
+          <w:sz w:val="24"/>
+          <w:szCs w:val="24"/>
+        </w:rPr>
+        <w:t>mu_AP</w:t>
+      </w:r>
+      <w:proofErr w:type="spellEnd"/>
+      <w:r>
+        <w:rPr>
+          <w:sz w:val="24"/>
+          <w:szCs w:val="24"/>
+        </w:rPr>
+        <w:t xml:space="preserve"> </w:t>
+      </w:r>
+      <w:proofErr w:type="spellStart"/>
+      <w:r>
+        <w:rPr>
+          <w:sz w:val="24"/>
+          <w:szCs w:val="24"/>
+        </w:rPr>
+        <w:t>rathe</w:t>
+      </w:r>
+      <w:proofErr w:type="spellEnd"/>
+      <w:r>
+        <w:rPr>
+          <w:sz w:val="24"/>
+          <w:szCs w:val="24"/>
+        </w:rPr>
+        <w:t xml:space="preserve"> than the MAP, since what we’re looking for is convergence rather than finding the MAP.</w:t>
       </w:r>
       <w:r>
         <w:rPr>
@@ -2320,7 +2619,23 @@
                 <w:szCs w:val="24"/>
               </w:rPr>
               <w:br/>
-              <w:t>(non-mcmc)</w:t>
+              <w:t>(non-</w:t>
+            </w:r>
+            <w:proofErr w:type="spellStart"/>
+            <w:r>
+              <w:rPr>
+                <w:sz w:val="24"/>
+                <w:szCs w:val="24"/>
+              </w:rPr>
+              <w:t>mcmc</w:t>
+            </w:r>
+            <w:proofErr w:type="spellEnd"/>
+            <w:r>
+              <w:rPr>
+                <w:sz w:val="24"/>
+                <w:szCs w:val="24"/>
+              </w:rPr>
+              <w:t>)</w:t>
             </w:r>
           </w:p>
         </w:tc>
@@ -2400,13 +2715,7 @@
               <w:t xml:space="preserve"> </w:t>
             </w:r>
             <w:r>
-              <w:t>± 1.</w:t>
-            </w:r>
-            <w:r>
-              <w:t>5</w:t>
-            </w:r>
-            <w:r>
-              <w:t>E2</w:t>
+              <w:t>± 1.5E2</w:t>
             </w:r>
           </w:p>
         </w:tc>
@@ -3021,13 +3330,39 @@
         <w:t xml:space="preserve">Quite impressively, C8 gives results like C6. </w:t>
       </w:r>
       <w:r>
-        <w:t xml:space="preserve"> However, this was not arrived at ‘trivially’.  With C8, leaving the default settings for the variable </w:t>
-      </w:r>
-      <w:r>
-        <w:t>UserInput.parameter_estimation_settings['multistart_relativeInitialDistributionSpread']</w:t>
-      </w:r>
-      <w:r>
-        <w:t xml:space="preserve">  gives very horrible sampling. Unlike the mcmc, there is no guiding and biasing. In this specific case, we **knew** the HPD interval was not over the full upper and lower bounds of -1E6 to 1E6.  So by making the relativeInitialDistributionSpread smaller from 2.0 we were able to get uniform sampling of the </w:t>
+        <w:t xml:space="preserve"> However, this was not arrived at ‘trivially’.  With C8, leaving the default settings for the variable UserInput.parameter_estimation_settings['multistart_relativeInitialDistributionSpread</w:t>
+      </w:r>
+      <w:proofErr w:type="gramStart"/>
+      <w:r>
+        <w:t>']  gives</w:t>
+      </w:r>
+      <w:proofErr w:type="gramEnd"/>
+      <w:r>
+        <w:t xml:space="preserve"> very horrible sampling. Unlike the </w:t>
+      </w:r>
+      <w:proofErr w:type="spellStart"/>
+      <w:r>
+        <w:t>mcmc</w:t>
+      </w:r>
+      <w:proofErr w:type="spellEnd"/>
+      <w:r>
+        <w:t xml:space="preserve">, there is no guiding and biasing. In this specific case, we **knew** the HPD interval was not over the full upper and lower bounds of -1E6 to 1E6.  </w:t>
+      </w:r>
+      <w:proofErr w:type="gramStart"/>
+      <w:r>
+        <w:t>So</w:t>
+      </w:r>
+      <w:proofErr w:type="gramEnd"/>
+      <w:r>
+        <w:t xml:space="preserve"> by making the </w:t>
+      </w:r>
+      <w:proofErr w:type="spellStart"/>
+      <w:r>
+        <w:t>relativeInitialDistributionSpread</w:t>
+      </w:r>
+      <w:proofErr w:type="spellEnd"/>
+      <w:r>
+        <w:t xml:space="preserve"> smaller from 2.0 we were able to get uniform sampling of the </w:t>
       </w:r>
       <w:r>
         <w:rPr>
@@ -3047,13 +3382,26 @@
         <w:t xml:space="preserve">too </w:t>
       </w:r>
       <w:r>
-        <w:t xml:space="preserve">small, using 0.50 turned out to be okay.  Note that in the general case, uniform distribution sampling and non-adaptive grid based sampling will do a very inefficient job of sampling if given a bounds that result in areas (‘volumes’) orders of magnitude larger than the HPD area (‘volume’). This scales nonlinearly, like d3 for 3 parameters. </w:t>
-      </w:r>
-      <w:r>
-        <w:t xml:space="preserve"> </w:t>
-      </w:r>
-      <w:r>
-        <w:t xml:space="preserve">  Still, one could take the HPD interval according to mcmc and then do uniform random sampling in a region that is simply several times that size.</w:t>
+        <w:t xml:space="preserve">small, using 0.50 turned out to be okay.  Note that in the general case, uniform distribution sampling and non-adaptive </w:t>
+      </w:r>
+      <w:proofErr w:type="gramStart"/>
+      <w:r>
+        <w:t>grid based</w:t>
+      </w:r>
+      <w:proofErr w:type="gramEnd"/>
+      <w:r>
+        <w:t xml:space="preserve"> sampling will do a very inefficient job of sampling if given a bounds that result in areas (‘volumes’) orders of magnitude larger than the HPD area (‘volume’). This scales nonlinearly, like d3 for 3 parameters. </w:t>
+      </w:r>
+      <w:r>
+        <w:t xml:space="preserve">   Still, one could take the HPD interval according to </w:t>
+      </w:r>
+      <w:proofErr w:type="spellStart"/>
+      <w:r>
+        <w:t>mcmc</w:t>
+      </w:r>
+      <w:proofErr w:type="spellEnd"/>
+      <w:r>
+        <w:t xml:space="preserve"> and then do uniform random sampling in a region that is simply several times that size.</w:t>
       </w:r>
     </w:p>
     <w:bookmarkEnd w:id="0"/>
@@ -3091,7 +3439,23 @@
           <w:sz w:val="24"/>
           <w:szCs w:val="24"/>
         </w:rPr>
-        <w:t xml:space="preserve"> MH and ESS, we used filtering of the tails of the distributions to avoid a bad effect on the output.  Below, let’s take a look at how c2 and c5 would look </w:t>
+        <w:t xml:space="preserve"> MH and ESS, we used filtering of the tails of the distributions to avoid a bad effect on the output.  Below, let’s </w:t>
+      </w:r>
+      <w:proofErr w:type="gramStart"/>
+      <w:r>
+        <w:rPr>
+          <w:sz w:val="24"/>
+          <w:szCs w:val="24"/>
+        </w:rPr>
+        <w:t>take a look</w:t>
+      </w:r>
+      <w:proofErr w:type="gramEnd"/>
+      <w:r>
+        <w:rPr>
+          <w:sz w:val="24"/>
+          <w:szCs w:val="24"/>
+        </w:rPr>
+        <w:t xml:space="preserve"> at how c2 and c5 would look </w:t>
       </w:r>
       <w:r>
         <w:rPr>
@@ -3161,7 +3525,23 @@
           <w:sz w:val="24"/>
           <w:szCs w:val="24"/>
         </w:rPr>
-        <w:t xml:space="preserve">from mu_AP </w:t>
+        <w:t xml:space="preserve">from </w:t>
+      </w:r>
+      <w:proofErr w:type="spellStart"/>
+      <w:r>
+        <w:rPr>
+          <w:sz w:val="24"/>
+          <w:szCs w:val="24"/>
+        </w:rPr>
+        <w:t>mu_AP</w:t>
+      </w:r>
+      <w:proofErr w:type="spellEnd"/>
+      <w:r>
+        <w:rPr>
+          <w:sz w:val="24"/>
+          <w:szCs w:val="24"/>
+        </w:rPr>
+        <w:t xml:space="preserve"> </w:t>
       </w:r>
       <w:r>
         <w:rPr>
@@ -3205,7 +3585,21 @@
           <w:sz w:val="24"/>
           <w:szCs w:val="24"/>
         </w:rPr>
-        <w:t xml:space="preserve"> the better solution and is on by default in CheKiPEUQ.</w:t>
+        <w:t xml:space="preserve"> the better solution and is on by default in </w:t>
+      </w:r>
+      <w:r>
+        <w:rPr>
+          <w:sz w:val="24"/>
+          <w:szCs w:val="24"/>
+        </w:rPr>
+        <w:t>PEUQSE</w:t>
+      </w:r>
+      <w:r>
+        <w:rPr>
+          <w:sz w:val="24"/>
+          <w:szCs w:val="24"/>
+        </w:rPr>
+        <w:t>.</w:t>
       </w:r>
     </w:p>
     <w:tbl>
@@ -3547,7 +3941,15 @@
                 <w:sz w:val="24"/>
                 <w:szCs w:val="24"/>
               </w:rPr>
-              <w:t>-586</w:t>
+              <w:t>-</w:t>
+            </w:r>
+            <w:proofErr w:type="gramStart"/>
+            <w:r>
+              <w:rPr>
+                <w:sz w:val="24"/>
+                <w:szCs w:val="24"/>
+              </w:rPr>
+              <w:t>586</w:t>
             </w:r>
             <w:r>
               <w:rPr>
@@ -3557,7 +3959,11 @@
               <w:t xml:space="preserve">  </w:t>
             </w:r>
             <w:r>
-              <w:t>± 1.</w:t>
+              <w:t>±</w:t>
+            </w:r>
+            <w:proofErr w:type="gramEnd"/>
+            <w:r>
+              <w:t xml:space="preserve"> 1.</w:t>
             </w:r>
             <w:r>
               <w:t>2</w:t>
@@ -4209,6 +4615,1521 @@
     </w:p>
     <w:p>
       <w:pPr>
+        <w:rPr>
+          <w:sz w:val="24"/>
+          <w:szCs w:val="24"/>
+        </w:rPr>
+      </w:pPr>
+      <w:r>
+        <w:rPr>
+          <w:sz w:val="24"/>
+          <w:szCs w:val="24"/>
+        </w:rPr>
+        <w:br w:type="page"/>
+      </w:r>
+    </w:p>
+    <w:p>
+      <w:pPr>
+        <w:pStyle w:val="NoSpacing"/>
+        <w:rPr>
+          <w:b/>
+          <w:bCs/>
+          <w:sz w:val="40"/>
+          <w:szCs w:val="40"/>
+        </w:rPr>
+      </w:pPr>
+      <w:r>
+        <w:rPr>
+          <w:b/>
+          <w:bCs/>
+          <w:sz w:val="40"/>
+          <w:szCs w:val="40"/>
+        </w:rPr>
+        <w:lastRenderedPageBreak/>
+        <w:t>Convergence Diagnostics</w:t>
+      </w:r>
+    </w:p>
+    <w:p>
+      <w:pPr>
+        <w:pStyle w:val="NoSpacing"/>
+        <w:rPr>
+          <w:sz w:val="24"/>
+          <w:szCs w:val="24"/>
+        </w:rPr>
+      </w:pPr>
+      <w:r>
+        <w:rPr>
+          <w:sz w:val="24"/>
+          <w:szCs w:val="24"/>
+        </w:rPr>
+        <w:t xml:space="preserve">Convergence diagnostics help a user know if the MCMC sampler has drawn enough samples to get an accurate description of the high probability regions. </w:t>
+      </w:r>
+      <w:r>
+        <w:rPr>
+          <w:sz w:val="24"/>
+          <w:szCs w:val="24"/>
+        </w:rPr>
+        <w:t xml:space="preserve">The convergence diagnostics implemented by PEUQSE are Integrated Autocorrelation time (ACT) and </w:t>
+      </w:r>
+      <w:proofErr w:type="spellStart"/>
+      <w:r>
+        <w:rPr>
+          <w:sz w:val="24"/>
+          <w:szCs w:val="24"/>
+        </w:rPr>
+        <w:t>Geweke</w:t>
+      </w:r>
+      <w:proofErr w:type="spellEnd"/>
+      <w:r>
+        <w:rPr>
+          <w:sz w:val="24"/>
+          <w:szCs w:val="24"/>
+        </w:rPr>
+        <w:t xml:space="preserve"> diagnostics. The ACT infers convergence when the ACT value steadies to a single value. A heuristics line is added to give better judgement of when the chains might converge.</w:t>
+      </w:r>
+      <w:r>
+        <w:rPr>
+          <w:sz w:val="24"/>
+          <w:szCs w:val="24"/>
+        </w:rPr>
+        <w:t xml:space="preserve"> More information can be found at </w:t>
+      </w:r>
+      <w:hyperlink r:id="rId25" w:history="1">
+        <w:r>
+          <w:rPr>
+            <w:rStyle w:val="Hyperlink"/>
+            <w:sz w:val="24"/>
+            <w:szCs w:val="24"/>
+          </w:rPr>
+          <w:t>https://emcee.readthedocs.io/en/stable/tutorials/autocorr/</w:t>
+        </w:r>
+      </w:hyperlink>
+      <w:r>
+        <w:rPr>
+          <w:sz w:val="24"/>
+          <w:szCs w:val="24"/>
+        </w:rPr>
+        <w:t xml:space="preserve"> . </w:t>
+      </w:r>
+      <w:proofErr w:type="spellStart"/>
+      <w:r>
+        <w:rPr>
+          <w:sz w:val="24"/>
+          <w:szCs w:val="24"/>
+        </w:rPr>
+        <w:t>Geweke</w:t>
+      </w:r>
+      <w:proofErr w:type="spellEnd"/>
+      <w:r>
+        <w:rPr>
+          <w:sz w:val="24"/>
+          <w:szCs w:val="24"/>
+        </w:rPr>
+        <w:t xml:space="preserve"> diagnostics evaluate convergence on ergodicity, or </w:t>
+      </w:r>
+      <w:r>
+        <w:rPr>
+          <w:sz w:val="24"/>
+          <w:szCs w:val="24"/>
+        </w:rPr>
+        <w:t>the random movement of walkers</w:t>
+      </w:r>
+      <w:r>
+        <w:rPr>
+          <w:sz w:val="24"/>
+          <w:szCs w:val="24"/>
+        </w:rPr>
+        <w:t>.</w:t>
+      </w:r>
+      <w:r>
+        <w:rPr>
+          <w:sz w:val="24"/>
+          <w:szCs w:val="24"/>
+        </w:rPr>
+        <w:t xml:space="preserve"> When a walker starts exploring a smaller region, then it can resemble convergence.</w:t>
+      </w:r>
+      <w:r>
+        <w:rPr>
+          <w:sz w:val="24"/>
+          <w:szCs w:val="24"/>
+        </w:rPr>
+        <w:t xml:space="preserve"> </w:t>
+      </w:r>
+      <w:r>
+        <w:rPr>
+          <w:sz w:val="24"/>
+          <w:szCs w:val="24"/>
+        </w:rPr>
+        <w:t>Within PEUQSE, t</w:t>
+      </w:r>
+      <w:r>
+        <w:rPr>
+          <w:sz w:val="24"/>
+          <w:szCs w:val="24"/>
+        </w:rPr>
+        <w:t xml:space="preserve">he </w:t>
+      </w:r>
+      <w:proofErr w:type="spellStart"/>
+      <w:r>
+        <w:rPr>
+          <w:sz w:val="24"/>
+          <w:szCs w:val="24"/>
+        </w:rPr>
+        <w:t>Geweke</w:t>
+      </w:r>
+      <w:proofErr w:type="spellEnd"/>
+      <w:r>
+        <w:rPr>
+          <w:sz w:val="24"/>
+          <w:szCs w:val="24"/>
+        </w:rPr>
+        <w:t xml:space="preserve"> plots infer chain convergence when the </w:t>
+      </w:r>
+      <w:proofErr w:type="spellStart"/>
+      <w:r>
+        <w:rPr>
+          <w:sz w:val="24"/>
+          <w:szCs w:val="24"/>
+        </w:rPr>
+        <w:t>Geweke</w:t>
+      </w:r>
+      <w:proofErr w:type="spellEnd"/>
+      <w:r>
+        <w:rPr>
+          <w:sz w:val="24"/>
+          <w:szCs w:val="24"/>
+        </w:rPr>
+        <w:t xml:space="preserve"> points fall under 1. These are z-scores that must be within 1 std when comparing the last 50% of the points to the first 10%. A </w:t>
+      </w:r>
+      <w:proofErr w:type="spellStart"/>
+      <w:r>
+        <w:rPr>
+          <w:sz w:val="24"/>
+          <w:szCs w:val="24"/>
+        </w:rPr>
+        <w:t>Geweke</w:t>
+      </w:r>
+      <w:proofErr w:type="spellEnd"/>
+      <w:r>
+        <w:rPr>
+          <w:sz w:val="24"/>
+          <w:szCs w:val="24"/>
+        </w:rPr>
+        <w:t xml:space="preserve"> </w:t>
+      </w:r>
+      <w:proofErr w:type="spellStart"/>
+      <w:r>
+        <w:rPr>
+          <w:sz w:val="24"/>
+          <w:szCs w:val="24"/>
+        </w:rPr>
+        <w:t>percents</w:t>
+      </w:r>
+      <w:proofErr w:type="spellEnd"/>
+      <w:r>
+        <w:rPr>
+          <w:sz w:val="24"/>
+          <w:szCs w:val="24"/>
+        </w:rPr>
+        <w:t xml:space="preserve"> plot shows how big the window size needs to be before the </w:t>
+      </w:r>
+      <w:proofErr w:type="spellStart"/>
+      <w:r>
+        <w:rPr>
+          <w:sz w:val="24"/>
+          <w:szCs w:val="24"/>
+        </w:rPr>
+        <w:t>Geweke</w:t>
+      </w:r>
+      <w:proofErr w:type="spellEnd"/>
+      <w:r>
+        <w:rPr>
+          <w:sz w:val="24"/>
+          <w:szCs w:val="24"/>
+        </w:rPr>
+        <w:t xml:space="preserve"> plot shows convergence. These values should fall and stay at 0%.</w:t>
+      </w:r>
+      <w:r>
+        <w:rPr>
+          <w:sz w:val="24"/>
+          <w:szCs w:val="24"/>
+        </w:rPr>
+        <w:t xml:space="preserve"> </w:t>
+      </w:r>
+    </w:p>
+    <w:p>
+      <w:pPr>
+        <w:pStyle w:val="NoSpacing"/>
+        <w:rPr>
+          <w:sz w:val="24"/>
+          <w:szCs w:val="24"/>
+        </w:rPr>
+      </w:pPr>
+    </w:p>
+    <w:p>
+      <w:pPr>
+        <w:pStyle w:val="NoSpacing"/>
+        <w:rPr>
+          <w:sz w:val="24"/>
+          <w:szCs w:val="24"/>
+        </w:rPr>
+      </w:pPr>
+      <w:r>
+        <w:rPr>
+          <w:sz w:val="24"/>
+          <w:szCs w:val="24"/>
+        </w:rPr>
+        <w:t xml:space="preserve">Convergence diagnostics are </w:t>
+      </w:r>
+      <w:proofErr w:type="gramStart"/>
+      <w:r>
+        <w:rPr>
+          <w:sz w:val="24"/>
+          <w:szCs w:val="24"/>
+        </w:rPr>
+        <w:t>ran</w:t>
+      </w:r>
+      <w:proofErr w:type="gramEnd"/>
+      <w:r>
+        <w:rPr>
+          <w:sz w:val="24"/>
+          <w:szCs w:val="24"/>
+        </w:rPr>
+        <w:t xml:space="preserve"> on examples </w:t>
+      </w:r>
+      <w:r>
+        <w:rPr>
+          <w:sz w:val="24"/>
+          <w:szCs w:val="24"/>
+        </w:rPr>
+        <w:t>C1, C2, C6, and C8</w:t>
+      </w:r>
+      <w:r>
+        <w:rPr>
+          <w:sz w:val="24"/>
+          <w:szCs w:val="24"/>
+        </w:rPr>
+        <w:t xml:space="preserve">. </w:t>
+      </w:r>
+    </w:p>
+    <w:p>
+      <w:pPr>
+        <w:pStyle w:val="NoSpacing"/>
+        <w:rPr>
+          <w:sz w:val="24"/>
+          <w:szCs w:val="24"/>
+        </w:rPr>
+      </w:pPr>
+    </w:p>
+    <w:p>
+      <w:pPr>
+        <w:rPr>
+          <w:sz w:val="28"/>
+          <w:szCs w:val="28"/>
+        </w:rPr>
+      </w:pPr>
+      <w:r>
+        <w:rPr>
+          <w:sz w:val="28"/>
+          <w:szCs w:val="28"/>
+        </w:rPr>
+        <w:t>Example C1 – ESS with 1500 samples</w:t>
+      </w:r>
+    </w:p>
+    <w:p>
+      <w:pPr>
+        <w:pStyle w:val="ListParagraph"/>
+        <w:numPr>
+          <w:ilvl w:val="0"/>
+          <w:numId w:val="2"/>
+        </w:numPr>
+        <w:rPr>
+          <w:sz w:val="24"/>
+          <w:szCs w:val="24"/>
+        </w:rPr>
+      </w:pPr>
+      <w:r>
+        <w:rPr>
+          <w:sz w:val="24"/>
+          <w:szCs w:val="24"/>
+        </w:rPr>
+        <w:t xml:space="preserve">Convergence cannot be inferred as the ACT values do not converge. The chains were too short for the </w:t>
+      </w:r>
+      <w:proofErr w:type="spellStart"/>
+      <w:r>
+        <w:rPr>
+          <w:sz w:val="24"/>
+          <w:szCs w:val="24"/>
+        </w:rPr>
+        <w:t>Geweke</w:t>
+      </w:r>
+      <w:proofErr w:type="spellEnd"/>
+      <w:r>
+        <w:rPr>
+          <w:sz w:val="24"/>
+          <w:szCs w:val="24"/>
+        </w:rPr>
+        <w:t xml:space="preserve"> plots to be generated. </w:t>
+      </w:r>
+    </w:p>
+    <w:p>
+      <w:pPr>
+        <w:pStyle w:val="NoSpacing"/>
+        <w:jc w:val="center"/>
+        <w:rPr>
+          <w:sz w:val="24"/>
+          <w:szCs w:val="24"/>
+        </w:rPr>
+      </w:pPr>
+      <w:r>
+        <w:rPr>
+          <w:noProof/>
+          <w:sz w:val="28"/>
+          <w:szCs w:val="28"/>
+        </w:rPr>
+        <w:drawing>
+          <wp:inline distT="0" distB="0" distL="0" distR="0" wp14:anchorId="3E074488" wp14:editId="37DCE069">
+            <wp:extent cx="2743200" cy="2059634"/>
+            <wp:effectExtent l="0" t="0" r="0" b="0"/>
+            <wp:docPr id="21" name="Picture 21"/>
+            <wp:cNvGraphicFramePr>
+              <a:graphicFrameLocks xmlns:a="http://schemas.openxmlformats.org/drawingml/2006/main" noChangeAspect="1"/>
+            </wp:cNvGraphicFramePr>
+            <a:graphic xmlns:a="http://schemas.openxmlformats.org/drawingml/2006/main">
+              <a:graphicData uri="http://schemas.openxmlformats.org/drawingml/2006/picture">
+                <pic:pic xmlns:pic="http://schemas.openxmlformats.org/drawingml/2006/picture">
+                  <pic:nvPicPr>
+                    <pic:cNvPr id="0" name="Picture 4"/>
+                    <pic:cNvPicPr>
+                      <a:picLocks noChangeAspect="1" noChangeArrowheads="1"/>
+                    </pic:cNvPicPr>
+                  </pic:nvPicPr>
+                  <pic:blipFill>
+                    <a:blip r:embed="rId26">
+                      <a:extLst>
+                        <a:ext uri="{28A0092B-C50C-407E-A947-70E740481C1C}">
+                          <a14:useLocalDpi xmlns:a14="http://schemas.microsoft.com/office/drawing/2010/main" val="0"/>
+                        </a:ext>
+                      </a:extLst>
+                    </a:blip>
+                    <a:srcRect/>
+                    <a:stretch>
+                      <a:fillRect/>
+                    </a:stretch>
+                  </pic:blipFill>
+                  <pic:spPr bwMode="auto">
+                    <a:xfrm>
+                      <a:off x="0" y="0"/>
+                      <a:ext cx="2743200" cy="2059634"/>
+                    </a:xfrm>
+                    <a:prstGeom prst="rect">
+                      <a:avLst/>
+                    </a:prstGeom>
+                    <a:noFill/>
+                    <a:ln>
+                      <a:noFill/>
+                    </a:ln>
+                  </pic:spPr>
+                </pic:pic>
+              </a:graphicData>
+            </a:graphic>
+          </wp:inline>
+        </w:drawing>
+      </w:r>
+      <w:r>
+        <w:rPr>
+          <w:noProof/>
+          <w:sz w:val="28"/>
+          <w:szCs w:val="28"/>
+        </w:rPr>
+        <w:drawing>
+          <wp:inline distT="0" distB="0" distL="0" distR="0" wp14:anchorId="2F99EF2B" wp14:editId="3F7901FD">
+            <wp:extent cx="2743200" cy="2059634"/>
+            <wp:effectExtent l="0" t="0" r="0" b="0"/>
+            <wp:docPr id="22" name="Picture 22"/>
+            <wp:cNvGraphicFramePr>
+              <a:graphicFrameLocks xmlns:a="http://schemas.openxmlformats.org/drawingml/2006/main" noChangeAspect="1"/>
+            </wp:cNvGraphicFramePr>
+            <a:graphic xmlns:a="http://schemas.openxmlformats.org/drawingml/2006/main">
+              <a:graphicData uri="http://schemas.openxmlformats.org/drawingml/2006/picture">
+                <pic:pic xmlns:pic="http://schemas.openxmlformats.org/drawingml/2006/picture">
+                  <pic:nvPicPr>
+                    <pic:cNvPr id="0" name="Picture 5"/>
+                    <pic:cNvPicPr>
+                      <a:picLocks noChangeAspect="1" noChangeArrowheads="1"/>
+                    </pic:cNvPicPr>
+                  </pic:nvPicPr>
+                  <pic:blipFill>
+                    <a:blip r:embed="rId27">
+                      <a:extLst>
+                        <a:ext uri="{28A0092B-C50C-407E-A947-70E740481C1C}">
+                          <a14:useLocalDpi xmlns:a14="http://schemas.microsoft.com/office/drawing/2010/main" val="0"/>
+                        </a:ext>
+                      </a:extLst>
+                    </a:blip>
+                    <a:srcRect/>
+                    <a:stretch>
+                      <a:fillRect/>
+                    </a:stretch>
+                  </pic:blipFill>
+                  <pic:spPr bwMode="auto">
+                    <a:xfrm>
+                      <a:off x="0" y="0"/>
+                      <a:ext cx="2743200" cy="2059634"/>
+                    </a:xfrm>
+                    <a:prstGeom prst="rect">
+                      <a:avLst/>
+                    </a:prstGeom>
+                    <a:noFill/>
+                    <a:ln>
+                      <a:noFill/>
+                    </a:ln>
+                  </pic:spPr>
+                </pic:pic>
+              </a:graphicData>
+            </a:graphic>
+          </wp:inline>
+        </w:drawing>
+      </w:r>
+    </w:p>
+    <w:p>
+      <w:pPr>
+        <w:pStyle w:val="NoSpacing"/>
+        <w:rPr>
+          <w:sz w:val="24"/>
+          <w:szCs w:val="24"/>
+        </w:rPr>
+      </w:pPr>
+    </w:p>
+    <w:p>
+      <w:pPr>
+        <w:rPr>
+          <w:sz w:val="28"/>
+          <w:szCs w:val="28"/>
+        </w:rPr>
+      </w:pPr>
+      <w:r>
+        <w:rPr>
+          <w:sz w:val="28"/>
+          <w:szCs w:val="28"/>
+        </w:rPr>
+        <w:br w:type="page"/>
+      </w:r>
+    </w:p>
+    <w:p>
+      <w:pPr>
+        <w:rPr>
+          <w:sz w:val="28"/>
+          <w:szCs w:val="28"/>
+        </w:rPr>
+      </w:pPr>
+      <w:r>
+        <w:rPr>
+          <w:sz w:val="28"/>
+          <w:szCs w:val="28"/>
+        </w:rPr>
+        <w:lastRenderedPageBreak/>
+        <w:t>Example C2 – ESS with 10,000 samples.</w:t>
+      </w:r>
+    </w:p>
+    <w:p>
+      <w:pPr>
+        <w:pStyle w:val="ListParagraph"/>
+        <w:numPr>
+          <w:ilvl w:val="0"/>
+          <w:numId w:val="2"/>
+        </w:numPr>
+        <w:rPr>
+          <w:sz w:val="24"/>
+          <w:szCs w:val="24"/>
+        </w:rPr>
+      </w:pPr>
+      <w:r>
+        <w:rPr>
+          <w:sz w:val="24"/>
+          <w:szCs w:val="24"/>
+        </w:rPr>
+        <w:t xml:space="preserve">It is hard to determine whether convergence has happened. Both diagnostics show convergence might happen soon, but more samples are needed. </w:t>
+      </w:r>
+    </w:p>
+    <w:p>
+      <w:pPr>
+        <w:pStyle w:val="NoSpacing"/>
+        <w:jc w:val="center"/>
+        <w:rPr>
+          <w:sz w:val="24"/>
+          <w:szCs w:val="24"/>
+        </w:rPr>
+      </w:pPr>
+      <w:r>
+        <w:rPr>
+          <w:noProof/>
+          <w:sz w:val="28"/>
+          <w:szCs w:val="28"/>
+        </w:rPr>
+        <w:drawing>
+          <wp:inline distT="0" distB="0" distL="0" distR="0" wp14:anchorId="56FE1FEF" wp14:editId="6E1BFE4B">
+            <wp:extent cx="2743200" cy="2059634"/>
+            <wp:effectExtent l="0" t="0" r="0" b="0"/>
+            <wp:docPr id="23" name="Picture 23"/>
+            <wp:cNvGraphicFramePr>
+              <a:graphicFrameLocks xmlns:a="http://schemas.openxmlformats.org/drawingml/2006/main" noChangeAspect="1"/>
+            </wp:cNvGraphicFramePr>
+            <a:graphic xmlns:a="http://schemas.openxmlformats.org/drawingml/2006/main">
+              <a:graphicData uri="http://schemas.openxmlformats.org/drawingml/2006/picture">
+                <pic:pic xmlns:pic="http://schemas.openxmlformats.org/drawingml/2006/picture">
+                  <pic:nvPicPr>
+                    <pic:cNvPr id="0" name="Picture 7"/>
+                    <pic:cNvPicPr>
+                      <a:picLocks noChangeAspect="1" noChangeArrowheads="1"/>
+                    </pic:cNvPicPr>
+                  </pic:nvPicPr>
+                  <pic:blipFill>
+                    <a:blip r:embed="rId28">
+                      <a:extLst>
+                        <a:ext uri="{28A0092B-C50C-407E-A947-70E740481C1C}">
+                          <a14:useLocalDpi xmlns:a14="http://schemas.microsoft.com/office/drawing/2010/main" val="0"/>
+                        </a:ext>
+                      </a:extLst>
+                    </a:blip>
+                    <a:srcRect/>
+                    <a:stretch>
+                      <a:fillRect/>
+                    </a:stretch>
+                  </pic:blipFill>
+                  <pic:spPr bwMode="auto">
+                    <a:xfrm>
+                      <a:off x="0" y="0"/>
+                      <a:ext cx="2743200" cy="2059634"/>
+                    </a:xfrm>
+                    <a:prstGeom prst="rect">
+                      <a:avLst/>
+                    </a:prstGeom>
+                    <a:noFill/>
+                    <a:ln>
+                      <a:noFill/>
+                    </a:ln>
+                  </pic:spPr>
+                </pic:pic>
+              </a:graphicData>
+            </a:graphic>
+          </wp:inline>
+        </w:drawing>
+      </w:r>
+      <w:r>
+        <w:rPr>
+          <w:noProof/>
+          <w:sz w:val="28"/>
+          <w:szCs w:val="28"/>
+        </w:rPr>
+        <w:drawing>
+          <wp:inline distT="0" distB="0" distL="0" distR="0" wp14:anchorId="42F787B8" wp14:editId="2D1E7D14">
+            <wp:extent cx="2743200" cy="2059634"/>
+            <wp:effectExtent l="0" t="0" r="0" b="0"/>
+            <wp:docPr id="24" name="Picture 24"/>
+            <wp:cNvGraphicFramePr>
+              <a:graphicFrameLocks xmlns:a="http://schemas.openxmlformats.org/drawingml/2006/main" noChangeAspect="1"/>
+            </wp:cNvGraphicFramePr>
+            <a:graphic xmlns:a="http://schemas.openxmlformats.org/drawingml/2006/main">
+              <a:graphicData uri="http://schemas.openxmlformats.org/drawingml/2006/picture">
+                <pic:pic xmlns:pic="http://schemas.openxmlformats.org/drawingml/2006/picture">
+                  <pic:nvPicPr>
+                    <pic:cNvPr id="0" name="Picture 8"/>
+                    <pic:cNvPicPr>
+                      <a:picLocks noChangeAspect="1" noChangeArrowheads="1"/>
+                    </pic:cNvPicPr>
+                  </pic:nvPicPr>
+                  <pic:blipFill>
+                    <a:blip r:embed="rId29">
+                      <a:extLst>
+                        <a:ext uri="{28A0092B-C50C-407E-A947-70E740481C1C}">
+                          <a14:useLocalDpi xmlns:a14="http://schemas.microsoft.com/office/drawing/2010/main" val="0"/>
+                        </a:ext>
+                      </a:extLst>
+                    </a:blip>
+                    <a:srcRect/>
+                    <a:stretch>
+                      <a:fillRect/>
+                    </a:stretch>
+                  </pic:blipFill>
+                  <pic:spPr bwMode="auto">
+                    <a:xfrm>
+                      <a:off x="0" y="0"/>
+                      <a:ext cx="2743200" cy="2059634"/>
+                    </a:xfrm>
+                    <a:prstGeom prst="rect">
+                      <a:avLst/>
+                    </a:prstGeom>
+                    <a:noFill/>
+                    <a:ln>
+                      <a:noFill/>
+                    </a:ln>
+                  </pic:spPr>
+                </pic:pic>
+              </a:graphicData>
+            </a:graphic>
+          </wp:inline>
+        </w:drawing>
+      </w:r>
+      <w:r>
+        <w:rPr>
+          <w:noProof/>
+          <w:sz w:val="28"/>
+          <w:szCs w:val="28"/>
+        </w:rPr>
+        <w:drawing>
+          <wp:inline distT="0" distB="0" distL="0" distR="0" wp14:anchorId="05B13CF0" wp14:editId="7B7B8067">
+            <wp:extent cx="2743200" cy="2059634"/>
+            <wp:effectExtent l="0" t="0" r="0" b="0"/>
+            <wp:docPr id="25" name="Picture 25"/>
+            <wp:cNvGraphicFramePr>
+              <a:graphicFrameLocks xmlns:a="http://schemas.openxmlformats.org/drawingml/2006/main" noChangeAspect="1"/>
+            </wp:cNvGraphicFramePr>
+            <a:graphic xmlns:a="http://schemas.openxmlformats.org/drawingml/2006/main">
+              <a:graphicData uri="http://schemas.openxmlformats.org/drawingml/2006/picture">
+                <pic:pic xmlns:pic="http://schemas.openxmlformats.org/drawingml/2006/picture">
+                  <pic:nvPicPr>
+                    <pic:cNvPr id="0" name="Picture 9"/>
+                    <pic:cNvPicPr>
+                      <a:picLocks noChangeAspect="1" noChangeArrowheads="1"/>
+                    </pic:cNvPicPr>
+                  </pic:nvPicPr>
+                  <pic:blipFill>
+                    <a:blip r:embed="rId30">
+                      <a:extLst>
+                        <a:ext uri="{28A0092B-C50C-407E-A947-70E740481C1C}">
+                          <a14:useLocalDpi xmlns:a14="http://schemas.microsoft.com/office/drawing/2010/main" val="0"/>
+                        </a:ext>
+                      </a:extLst>
+                    </a:blip>
+                    <a:srcRect/>
+                    <a:stretch>
+                      <a:fillRect/>
+                    </a:stretch>
+                  </pic:blipFill>
+                  <pic:spPr bwMode="auto">
+                    <a:xfrm>
+                      <a:off x="0" y="0"/>
+                      <a:ext cx="2743200" cy="2059634"/>
+                    </a:xfrm>
+                    <a:prstGeom prst="rect">
+                      <a:avLst/>
+                    </a:prstGeom>
+                    <a:noFill/>
+                    <a:ln>
+                      <a:noFill/>
+                    </a:ln>
+                  </pic:spPr>
+                </pic:pic>
+              </a:graphicData>
+            </a:graphic>
+          </wp:inline>
+        </w:drawing>
+      </w:r>
+      <w:r>
+        <w:rPr>
+          <w:noProof/>
+          <w:sz w:val="28"/>
+          <w:szCs w:val="28"/>
+        </w:rPr>
+        <w:drawing>
+          <wp:inline distT="0" distB="0" distL="0" distR="0" wp14:anchorId="4BF9D89E" wp14:editId="4AF80023">
+            <wp:extent cx="2743200" cy="2059634"/>
+            <wp:effectExtent l="0" t="0" r="0" b="0"/>
+            <wp:docPr id="26" name="Picture 26"/>
+            <wp:cNvGraphicFramePr>
+              <a:graphicFrameLocks xmlns:a="http://schemas.openxmlformats.org/drawingml/2006/main" noChangeAspect="1"/>
+            </wp:cNvGraphicFramePr>
+            <a:graphic xmlns:a="http://schemas.openxmlformats.org/drawingml/2006/main">
+              <a:graphicData uri="http://schemas.openxmlformats.org/drawingml/2006/picture">
+                <pic:pic xmlns:pic="http://schemas.openxmlformats.org/drawingml/2006/picture">
+                  <pic:nvPicPr>
+                    <pic:cNvPr id="0" name="Picture 10"/>
+                    <pic:cNvPicPr>
+                      <a:picLocks noChangeAspect="1" noChangeArrowheads="1"/>
+                    </pic:cNvPicPr>
+                  </pic:nvPicPr>
+                  <pic:blipFill>
+                    <a:blip r:embed="rId31">
+                      <a:extLst>
+                        <a:ext uri="{28A0092B-C50C-407E-A947-70E740481C1C}">
+                          <a14:useLocalDpi xmlns:a14="http://schemas.microsoft.com/office/drawing/2010/main" val="0"/>
+                        </a:ext>
+                      </a:extLst>
+                    </a:blip>
+                    <a:srcRect/>
+                    <a:stretch>
+                      <a:fillRect/>
+                    </a:stretch>
+                  </pic:blipFill>
+                  <pic:spPr bwMode="auto">
+                    <a:xfrm>
+                      <a:off x="0" y="0"/>
+                      <a:ext cx="2743200" cy="2059634"/>
+                    </a:xfrm>
+                    <a:prstGeom prst="rect">
+                      <a:avLst/>
+                    </a:prstGeom>
+                    <a:noFill/>
+                    <a:ln>
+                      <a:noFill/>
+                    </a:ln>
+                  </pic:spPr>
+                </pic:pic>
+              </a:graphicData>
+            </a:graphic>
+          </wp:inline>
+        </w:drawing>
+      </w:r>
+      <w:r>
+        <w:rPr>
+          <w:noProof/>
+          <w:sz w:val="28"/>
+          <w:szCs w:val="28"/>
+        </w:rPr>
+        <w:drawing>
+          <wp:inline distT="0" distB="0" distL="0" distR="0" wp14:anchorId="272A1748" wp14:editId="14CBF376">
+            <wp:extent cx="3657600" cy="2746179"/>
+            <wp:effectExtent l="0" t="0" r="0" b="0"/>
+            <wp:docPr id="27" name="Picture 27"/>
+            <wp:cNvGraphicFramePr>
+              <a:graphicFrameLocks xmlns:a="http://schemas.openxmlformats.org/drawingml/2006/main" noChangeAspect="1"/>
+            </wp:cNvGraphicFramePr>
+            <a:graphic xmlns:a="http://schemas.openxmlformats.org/drawingml/2006/main">
+              <a:graphicData uri="http://schemas.openxmlformats.org/drawingml/2006/picture">
+                <pic:pic xmlns:pic="http://schemas.openxmlformats.org/drawingml/2006/picture">
+                  <pic:nvPicPr>
+                    <pic:cNvPr id="0" name="Picture 6"/>
+                    <pic:cNvPicPr>
+                      <a:picLocks noChangeAspect="1" noChangeArrowheads="1"/>
+                    </pic:cNvPicPr>
+                  </pic:nvPicPr>
+                  <pic:blipFill>
+                    <a:blip r:embed="rId32">
+                      <a:extLst>
+                        <a:ext uri="{28A0092B-C50C-407E-A947-70E740481C1C}">
+                          <a14:useLocalDpi xmlns:a14="http://schemas.microsoft.com/office/drawing/2010/main" val="0"/>
+                        </a:ext>
+                      </a:extLst>
+                    </a:blip>
+                    <a:srcRect/>
+                    <a:stretch>
+                      <a:fillRect/>
+                    </a:stretch>
+                  </pic:blipFill>
+                  <pic:spPr bwMode="auto">
+                    <a:xfrm>
+                      <a:off x="0" y="0"/>
+                      <a:ext cx="3657600" cy="2746179"/>
+                    </a:xfrm>
+                    <a:prstGeom prst="rect">
+                      <a:avLst/>
+                    </a:prstGeom>
+                    <a:noFill/>
+                    <a:ln>
+                      <a:noFill/>
+                    </a:ln>
+                  </pic:spPr>
+                </pic:pic>
+              </a:graphicData>
+            </a:graphic>
+          </wp:inline>
+        </w:drawing>
+      </w:r>
+    </w:p>
+    <w:p>
+      <w:pPr>
+        <w:rPr>
+          <w:sz w:val="24"/>
+          <w:szCs w:val="24"/>
+        </w:rPr>
+      </w:pPr>
+      <w:r>
+        <w:rPr>
+          <w:sz w:val="24"/>
+          <w:szCs w:val="24"/>
+        </w:rPr>
+        <w:br w:type="page"/>
+      </w:r>
+    </w:p>
+    <w:p>
+      <w:pPr>
+        <w:rPr>
+          <w:sz w:val="28"/>
+          <w:szCs w:val="28"/>
+        </w:rPr>
+      </w:pPr>
+      <w:r>
+        <w:rPr>
+          <w:sz w:val="28"/>
+          <w:szCs w:val="28"/>
+        </w:rPr>
+        <w:lastRenderedPageBreak/>
+        <w:t>Example C6 – MH with 1,000,000 samples</w:t>
+      </w:r>
+    </w:p>
+    <w:p>
+      <w:pPr>
+        <w:pStyle w:val="ListParagraph"/>
+        <w:numPr>
+          <w:ilvl w:val="0"/>
+          <w:numId w:val="2"/>
+        </w:numPr>
+        <w:rPr>
+          <w:sz w:val="24"/>
+          <w:szCs w:val="24"/>
+        </w:rPr>
+      </w:pPr>
+      <w:r>
+        <w:rPr>
+          <w:sz w:val="24"/>
+          <w:szCs w:val="24"/>
+        </w:rPr>
+        <w:t xml:space="preserve">This example seems as it is about to hit convergence or has just hit convergence. </w:t>
+      </w:r>
+      <w:r>
+        <w:rPr>
+          <w:sz w:val="24"/>
+          <w:szCs w:val="24"/>
+        </w:rPr>
+        <w:t xml:space="preserve">Sometimes these plots can be tricky to infer convergence, and this is a case. More samples should probably be </w:t>
+      </w:r>
+      <w:proofErr w:type="gramStart"/>
+      <w:r>
+        <w:rPr>
+          <w:sz w:val="24"/>
+          <w:szCs w:val="24"/>
+        </w:rPr>
+        <w:t>ran</w:t>
+      </w:r>
+      <w:proofErr w:type="gramEnd"/>
+      <w:r>
+        <w:rPr>
+          <w:sz w:val="24"/>
+          <w:szCs w:val="24"/>
+        </w:rPr>
+        <w:t xml:space="preserve">. </w:t>
+      </w:r>
+    </w:p>
+    <w:p>
+      <w:pPr>
+        <w:pStyle w:val="NoSpacing"/>
+        <w:jc w:val="center"/>
+        <w:rPr>
+          <w:sz w:val="24"/>
+          <w:szCs w:val="24"/>
+        </w:rPr>
+      </w:pPr>
+      <w:r>
+        <w:rPr>
+          <w:noProof/>
+          <w:sz w:val="28"/>
+          <w:szCs w:val="28"/>
+        </w:rPr>
+        <w:drawing>
+          <wp:inline distT="0" distB="0" distL="0" distR="0" wp14:anchorId="277607AE" wp14:editId="76116BC2">
+            <wp:extent cx="2743200" cy="2059634"/>
+            <wp:effectExtent l="0" t="0" r="0" b="0"/>
+            <wp:docPr id="28" name="Picture 28"/>
+            <wp:cNvGraphicFramePr>
+              <a:graphicFrameLocks xmlns:a="http://schemas.openxmlformats.org/drawingml/2006/main" noChangeAspect="1"/>
+            </wp:cNvGraphicFramePr>
+            <a:graphic xmlns:a="http://schemas.openxmlformats.org/drawingml/2006/main">
+              <a:graphicData uri="http://schemas.openxmlformats.org/drawingml/2006/picture">
+                <pic:pic xmlns:pic="http://schemas.openxmlformats.org/drawingml/2006/picture">
+                  <pic:nvPicPr>
+                    <pic:cNvPr id="0" name="Picture 12"/>
+                    <pic:cNvPicPr>
+                      <a:picLocks noChangeAspect="1" noChangeArrowheads="1"/>
+                    </pic:cNvPicPr>
+                  </pic:nvPicPr>
+                  <pic:blipFill>
+                    <a:blip r:embed="rId33">
+                      <a:extLst>
+                        <a:ext uri="{28A0092B-C50C-407E-A947-70E740481C1C}">
+                          <a14:useLocalDpi xmlns:a14="http://schemas.microsoft.com/office/drawing/2010/main" val="0"/>
+                        </a:ext>
+                      </a:extLst>
+                    </a:blip>
+                    <a:srcRect/>
+                    <a:stretch>
+                      <a:fillRect/>
+                    </a:stretch>
+                  </pic:blipFill>
+                  <pic:spPr bwMode="auto">
+                    <a:xfrm>
+                      <a:off x="0" y="0"/>
+                      <a:ext cx="2743200" cy="2059634"/>
+                    </a:xfrm>
+                    <a:prstGeom prst="rect">
+                      <a:avLst/>
+                    </a:prstGeom>
+                    <a:noFill/>
+                    <a:ln>
+                      <a:noFill/>
+                    </a:ln>
+                  </pic:spPr>
+                </pic:pic>
+              </a:graphicData>
+            </a:graphic>
+          </wp:inline>
+        </w:drawing>
+      </w:r>
+      <w:r>
+        <w:rPr>
+          <w:noProof/>
+          <w:sz w:val="28"/>
+          <w:szCs w:val="28"/>
+        </w:rPr>
+        <w:drawing>
+          <wp:inline distT="0" distB="0" distL="0" distR="0" wp14:anchorId="155FF19B" wp14:editId="1CC4922A">
+            <wp:extent cx="2743200" cy="2059634"/>
+            <wp:effectExtent l="0" t="0" r="0" b="0"/>
+            <wp:docPr id="29" name="Picture 29"/>
+            <wp:cNvGraphicFramePr>
+              <a:graphicFrameLocks xmlns:a="http://schemas.openxmlformats.org/drawingml/2006/main" noChangeAspect="1"/>
+            </wp:cNvGraphicFramePr>
+            <a:graphic xmlns:a="http://schemas.openxmlformats.org/drawingml/2006/main">
+              <a:graphicData uri="http://schemas.openxmlformats.org/drawingml/2006/picture">
+                <pic:pic xmlns:pic="http://schemas.openxmlformats.org/drawingml/2006/picture">
+                  <pic:nvPicPr>
+                    <pic:cNvPr id="0" name="Picture 13"/>
+                    <pic:cNvPicPr>
+                      <a:picLocks noChangeAspect="1" noChangeArrowheads="1"/>
+                    </pic:cNvPicPr>
+                  </pic:nvPicPr>
+                  <pic:blipFill>
+                    <a:blip r:embed="rId34">
+                      <a:extLst>
+                        <a:ext uri="{28A0092B-C50C-407E-A947-70E740481C1C}">
+                          <a14:useLocalDpi xmlns:a14="http://schemas.microsoft.com/office/drawing/2010/main" val="0"/>
+                        </a:ext>
+                      </a:extLst>
+                    </a:blip>
+                    <a:srcRect/>
+                    <a:stretch>
+                      <a:fillRect/>
+                    </a:stretch>
+                  </pic:blipFill>
+                  <pic:spPr bwMode="auto">
+                    <a:xfrm>
+                      <a:off x="0" y="0"/>
+                      <a:ext cx="2743200" cy="2059634"/>
+                    </a:xfrm>
+                    <a:prstGeom prst="rect">
+                      <a:avLst/>
+                    </a:prstGeom>
+                    <a:noFill/>
+                    <a:ln>
+                      <a:noFill/>
+                    </a:ln>
+                  </pic:spPr>
+                </pic:pic>
+              </a:graphicData>
+            </a:graphic>
+          </wp:inline>
+        </w:drawing>
+      </w:r>
+      <w:r>
+        <w:rPr>
+          <w:noProof/>
+          <w:sz w:val="28"/>
+          <w:szCs w:val="28"/>
+        </w:rPr>
+        <w:drawing>
+          <wp:inline distT="0" distB="0" distL="0" distR="0" wp14:anchorId="3C281A58" wp14:editId="69876793">
+            <wp:extent cx="2743200" cy="2059634"/>
+            <wp:effectExtent l="0" t="0" r="0" b="0"/>
+            <wp:docPr id="30" name="Picture 30"/>
+            <wp:cNvGraphicFramePr>
+              <a:graphicFrameLocks xmlns:a="http://schemas.openxmlformats.org/drawingml/2006/main" noChangeAspect="1"/>
+            </wp:cNvGraphicFramePr>
+            <a:graphic xmlns:a="http://schemas.openxmlformats.org/drawingml/2006/main">
+              <a:graphicData uri="http://schemas.openxmlformats.org/drawingml/2006/picture">
+                <pic:pic xmlns:pic="http://schemas.openxmlformats.org/drawingml/2006/picture">
+                  <pic:nvPicPr>
+                    <pic:cNvPr id="0" name="Picture 14"/>
+                    <pic:cNvPicPr>
+                      <a:picLocks noChangeAspect="1" noChangeArrowheads="1"/>
+                    </pic:cNvPicPr>
+                  </pic:nvPicPr>
+                  <pic:blipFill>
+                    <a:blip r:embed="rId35">
+                      <a:extLst>
+                        <a:ext uri="{28A0092B-C50C-407E-A947-70E740481C1C}">
+                          <a14:useLocalDpi xmlns:a14="http://schemas.microsoft.com/office/drawing/2010/main" val="0"/>
+                        </a:ext>
+                      </a:extLst>
+                    </a:blip>
+                    <a:srcRect/>
+                    <a:stretch>
+                      <a:fillRect/>
+                    </a:stretch>
+                  </pic:blipFill>
+                  <pic:spPr bwMode="auto">
+                    <a:xfrm>
+                      <a:off x="0" y="0"/>
+                      <a:ext cx="2743200" cy="2059634"/>
+                    </a:xfrm>
+                    <a:prstGeom prst="rect">
+                      <a:avLst/>
+                    </a:prstGeom>
+                    <a:noFill/>
+                    <a:ln>
+                      <a:noFill/>
+                    </a:ln>
+                  </pic:spPr>
+                </pic:pic>
+              </a:graphicData>
+            </a:graphic>
+          </wp:inline>
+        </w:drawing>
+      </w:r>
+      <w:r>
+        <w:rPr>
+          <w:noProof/>
+          <w:sz w:val="28"/>
+          <w:szCs w:val="28"/>
+        </w:rPr>
+        <w:drawing>
+          <wp:inline distT="0" distB="0" distL="0" distR="0" wp14:anchorId="0A9D68CB" wp14:editId="53C9E6EC">
+            <wp:extent cx="2743200" cy="2059634"/>
+            <wp:effectExtent l="0" t="0" r="0" b="0"/>
+            <wp:docPr id="31" name="Picture 31"/>
+            <wp:cNvGraphicFramePr>
+              <a:graphicFrameLocks xmlns:a="http://schemas.openxmlformats.org/drawingml/2006/main" noChangeAspect="1"/>
+            </wp:cNvGraphicFramePr>
+            <a:graphic xmlns:a="http://schemas.openxmlformats.org/drawingml/2006/main">
+              <a:graphicData uri="http://schemas.openxmlformats.org/drawingml/2006/picture">
+                <pic:pic xmlns:pic="http://schemas.openxmlformats.org/drawingml/2006/picture">
+                  <pic:nvPicPr>
+                    <pic:cNvPr id="0" name="Picture 15"/>
+                    <pic:cNvPicPr>
+                      <a:picLocks noChangeAspect="1" noChangeArrowheads="1"/>
+                    </pic:cNvPicPr>
+                  </pic:nvPicPr>
+                  <pic:blipFill>
+                    <a:blip r:embed="rId36">
+                      <a:extLst>
+                        <a:ext uri="{28A0092B-C50C-407E-A947-70E740481C1C}">
+                          <a14:useLocalDpi xmlns:a14="http://schemas.microsoft.com/office/drawing/2010/main" val="0"/>
+                        </a:ext>
+                      </a:extLst>
+                    </a:blip>
+                    <a:srcRect/>
+                    <a:stretch>
+                      <a:fillRect/>
+                    </a:stretch>
+                  </pic:blipFill>
+                  <pic:spPr bwMode="auto">
+                    <a:xfrm>
+                      <a:off x="0" y="0"/>
+                      <a:ext cx="2743200" cy="2059634"/>
+                    </a:xfrm>
+                    <a:prstGeom prst="rect">
+                      <a:avLst/>
+                    </a:prstGeom>
+                    <a:noFill/>
+                    <a:ln>
+                      <a:noFill/>
+                    </a:ln>
+                  </pic:spPr>
+                </pic:pic>
+              </a:graphicData>
+            </a:graphic>
+          </wp:inline>
+        </w:drawing>
+      </w:r>
+      <w:r>
+        <w:rPr>
+          <w:noProof/>
+          <w:sz w:val="28"/>
+          <w:szCs w:val="28"/>
+        </w:rPr>
+        <w:drawing>
+          <wp:inline distT="0" distB="0" distL="0" distR="0" wp14:anchorId="03ACC7E6" wp14:editId="167D8611">
+            <wp:extent cx="3657600" cy="2746179"/>
+            <wp:effectExtent l="0" t="0" r="0" b="0"/>
+            <wp:docPr id="32" name="Picture 32"/>
+            <wp:cNvGraphicFramePr>
+              <a:graphicFrameLocks xmlns:a="http://schemas.openxmlformats.org/drawingml/2006/main" noChangeAspect="1"/>
+            </wp:cNvGraphicFramePr>
+            <a:graphic xmlns:a="http://schemas.openxmlformats.org/drawingml/2006/main">
+              <a:graphicData uri="http://schemas.openxmlformats.org/drawingml/2006/picture">
+                <pic:pic xmlns:pic="http://schemas.openxmlformats.org/drawingml/2006/picture">
+                  <pic:nvPicPr>
+                    <pic:cNvPr id="0" name="Picture 11"/>
+                    <pic:cNvPicPr>
+                      <a:picLocks noChangeAspect="1" noChangeArrowheads="1"/>
+                    </pic:cNvPicPr>
+                  </pic:nvPicPr>
+                  <pic:blipFill>
+                    <a:blip r:embed="rId37">
+                      <a:extLst>
+                        <a:ext uri="{28A0092B-C50C-407E-A947-70E740481C1C}">
+                          <a14:useLocalDpi xmlns:a14="http://schemas.microsoft.com/office/drawing/2010/main" val="0"/>
+                        </a:ext>
+                      </a:extLst>
+                    </a:blip>
+                    <a:srcRect/>
+                    <a:stretch>
+                      <a:fillRect/>
+                    </a:stretch>
+                  </pic:blipFill>
+                  <pic:spPr bwMode="auto">
+                    <a:xfrm>
+                      <a:off x="0" y="0"/>
+                      <a:ext cx="3657600" cy="2746179"/>
+                    </a:xfrm>
+                    <a:prstGeom prst="rect">
+                      <a:avLst/>
+                    </a:prstGeom>
+                    <a:noFill/>
+                    <a:ln>
+                      <a:noFill/>
+                    </a:ln>
+                  </pic:spPr>
+                </pic:pic>
+              </a:graphicData>
+            </a:graphic>
+          </wp:inline>
+        </w:drawing>
+      </w:r>
+    </w:p>
+    <w:p>
+      <w:pPr>
+        <w:rPr>
+          <w:sz w:val="24"/>
+          <w:szCs w:val="24"/>
+        </w:rPr>
+      </w:pPr>
+      <w:r>
+        <w:rPr>
+          <w:sz w:val="24"/>
+          <w:szCs w:val="24"/>
+        </w:rPr>
+        <w:br w:type="page"/>
+      </w:r>
+    </w:p>
+    <w:p>
+      <w:pPr>
+        <w:rPr>
+          <w:sz w:val="28"/>
+          <w:szCs w:val="28"/>
+        </w:rPr>
+      </w:pPr>
+      <w:r>
+        <w:rPr>
+          <w:sz w:val="28"/>
+          <w:szCs w:val="28"/>
+        </w:rPr>
+        <w:lastRenderedPageBreak/>
+        <w:t>Example C8</w:t>
+      </w:r>
+    </w:p>
+    <w:p>
+      <w:pPr>
+        <w:pStyle w:val="ListParagraph"/>
+        <w:numPr>
+          <w:ilvl w:val="0"/>
+          <w:numId w:val="2"/>
+        </w:numPr>
+        <w:rPr>
+          <w:sz w:val="24"/>
+          <w:szCs w:val="24"/>
+        </w:rPr>
+      </w:pPr>
+      <w:r>
+        <w:rPr>
+          <w:sz w:val="24"/>
+          <w:szCs w:val="24"/>
+        </w:rPr>
+        <w:t xml:space="preserve">This example infers convergence since </w:t>
+      </w:r>
+      <w:proofErr w:type="spellStart"/>
+      <w:r>
+        <w:rPr>
+          <w:sz w:val="24"/>
+          <w:szCs w:val="24"/>
+        </w:rPr>
+        <w:t>AutoCorrelation</w:t>
+      </w:r>
+      <w:proofErr w:type="spellEnd"/>
+      <w:r>
+        <w:rPr>
+          <w:sz w:val="24"/>
+          <w:szCs w:val="24"/>
+        </w:rPr>
+        <w:t xml:space="preserve"> Time and </w:t>
+      </w:r>
+      <w:proofErr w:type="spellStart"/>
+      <w:r>
+        <w:rPr>
+          <w:sz w:val="24"/>
+          <w:szCs w:val="24"/>
+        </w:rPr>
+        <w:t>Geweke’s</w:t>
+      </w:r>
+      <w:proofErr w:type="spellEnd"/>
+      <w:r>
+        <w:rPr>
+          <w:sz w:val="24"/>
+          <w:szCs w:val="24"/>
+        </w:rPr>
+        <w:t xml:space="preserve"> plots both converge. </w:t>
+      </w:r>
+    </w:p>
+    <w:p>
+      <w:pPr>
+        <w:jc w:val="center"/>
+        <w:rPr>
+          <w:sz w:val="28"/>
+          <w:szCs w:val="28"/>
+        </w:rPr>
+      </w:pPr>
+      <w:r>
+        <w:rPr>
+          <w:noProof/>
+          <w:sz w:val="28"/>
+          <w:szCs w:val="28"/>
+        </w:rPr>
+        <w:drawing>
+          <wp:inline distT="0" distB="0" distL="0" distR="0" wp14:anchorId="59A4AB18" wp14:editId="1D44A45E">
+            <wp:extent cx="2743200" cy="2057400"/>
+            <wp:effectExtent l="0" t="0" r="0" b="0"/>
+            <wp:docPr id="33" name="Picture 33" descr="Chart, line chart&#10;&#10;Description automatically generated"/>
+            <wp:cNvGraphicFramePr>
+              <a:graphicFrameLocks xmlns:a="http://schemas.openxmlformats.org/drawingml/2006/main" noChangeAspect="1"/>
+            </wp:cNvGraphicFramePr>
+            <a:graphic xmlns:a="http://schemas.openxmlformats.org/drawingml/2006/main">
+              <a:graphicData uri="http://schemas.openxmlformats.org/drawingml/2006/picture">
+                <pic:pic xmlns:pic="http://schemas.openxmlformats.org/drawingml/2006/picture">
+                  <pic:nvPicPr>
+                    <pic:cNvPr id="1" name="Picture 1" descr="Chart, line chart&#10;&#10;Description automatically generated"/>
+                    <pic:cNvPicPr/>
+                  </pic:nvPicPr>
+                  <pic:blipFill>
+                    <a:blip r:embed="rId38">
+                      <a:extLst>
+                        <a:ext uri="{28A0092B-C50C-407E-A947-70E740481C1C}">
+                          <a14:useLocalDpi xmlns:a14="http://schemas.microsoft.com/office/drawing/2010/main" val="0"/>
+                        </a:ext>
+                      </a:extLst>
+                    </a:blip>
+                    <a:stretch>
+                      <a:fillRect/>
+                    </a:stretch>
+                  </pic:blipFill>
+                  <pic:spPr>
+                    <a:xfrm>
+                      <a:off x="0" y="0"/>
+                      <a:ext cx="2743200" cy="2057400"/>
+                    </a:xfrm>
+                    <a:prstGeom prst="rect">
+                      <a:avLst/>
+                    </a:prstGeom>
+                  </pic:spPr>
+                </pic:pic>
+              </a:graphicData>
+            </a:graphic>
+          </wp:inline>
+        </w:drawing>
+      </w:r>
+      <w:r>
+        <w:rPr>
+          <w:noProof/>
+          <w:sz w:val="28"/>
+          <w:szCs w:val="28"/>
+        </w:rPr>
+        <w:drawing>
+          <wp:inline distT="0" distB="0" distL="0" distR="0" wp14:anchorId="6D626C28" wp14:editId="73DC3BB4">
+            <wp:extent cx="2743200" cy="2057400"/>
+            <wp:effectExtent l="0" t="0" r="0" b="0"/>
+            <wp:docPr id="34" name="Picture 34" descr="Chart, line chart&#10;&#10;Description automatically generated"/>
+            <wp:cNvGraphicFramePr>
+              <a:graphicFrameLocks xmlns:a="http://schemas.openxmlformats.org/drawingml/2006/main" noChangeAspect="1"/>
+            </wp:cNvGraphicFramePr>
+            <a:graphic xmlns:a="http://schemas.openxmlformats.org/drawingml/2006/main">
+              <a:graphicData uri="http://schemas.openxmlformats.org/drawingml/2006/picture">
+                <pic:pic xmlns:pic="http://schemas.openxmlformats.org/drawingml/2006/picture">
+                  <pic:nvPicPr>
+                    <pic:cNvPr id="2" name="Picture 2" descr="Chart, line chart&#10;&#10;Description automatically generated"/>
+                    <pic:cNvPicPr/>
+                  </pic:nvPicPr>
+                  <pic:blipFill>
+                    <a:blip r:embed="rId39">
+                      <a:extLst>
+                        <a:ext uri="{28A0092B-C50C-407E-A947-70E740481C1C}">
+                          <a14:useLocalDpi xmlns:a14="http://schemas.microsoft.com/office/drawing/2010/main" val="0"/>
+                        </a:ext>
+                      </a:extLst>
+                    </a:blip>
+                    <a:stretch>
+                      <a:fillRect/>
+                    </a:stretch>
+                  </pic:blipFill>
+                  <pic:spPr>
+                    <a:xfrm>
+                      <a:off x="0" y="0"/>
+                      <a:ext cx="2743200" cy="2057400"/>
+                    </a:xfrm>
+                    <a:prstGeom prst="rect">
+                      <a:avLst/>
+                    </a:prstGeom>
+                  </pic:spPr>
+                </pic:pic>
+              </a:graphicData>
+            </a:graphic>
+          </wp:inline>
+        </w:drawing>
+      </w:r>
+      <w:r>
+        <w:rPr>
+          <w:noProof/>
+          <w:sz w:val="28"/>
+          <w:szCs w:val="28"/>
+        </w:rPr>
+        <w:drawing>
+          <wp:inline distT="0" distB="0" distL="0" distR="0" wp14:anchorId="62EB6E49" wp14:editId="7CF2D722">
+            <wp:extent cx="2743200" cy="2057400"/>
+            <wp:effectExtent l="0" t="0" r="0" b="0"/>
+            <wp:docPr id="35" name="Picture 35" descr="Chart, scatter chart&#10;&#10;Description automatically generated"/>
+            <wp:cNvGraphicFramePr>
+              <a:graphicFrameLocks xmlns:a="http://schemas.openxmlformats.org/drawingml/2006/main" noChangeAspect="1"/>
+            </wp:cNvGraphicFramePr>
+            <a:graphic xmlns:a="http://schemas.openxmlformats.org/drawingml/2006/main">
+              <a:graphicData uri="http://schemas.openxmlformats.org/drawingml/2006/picture">
+                <pic:pic xmlns:pic="http://schemas.openxmlformats.org/drawingml/2006/picture">
+                  <pic:nvPicPr>
+                    <pic:cNvPr id="3" name="Picture 3" descr="Chart, scatter chart&#10;&#10;Description automatically generated"/>
+                    <pic:cNvPicPr/>
+                  </pic:nvPicPr>
+                  <pic:blipFill>
+                    <a:blip r:embed="rId40">
+                      <a:extLst>
+                        <a:ext uri="{28A0092B-C50C-407E-A947-70E740481C1C}">
+                          <a14:useLocalDpi xmlns:a14="http://schemas.microsoft.com/office/drawing/2010/main" val="0"/>
+                        </a:ext>
+                      </a:extLst>
+                    </a:blip>
+                    <a:stretch>
+                      <a:fillRect/>
+                    </a:stretch>
+                  </pic:blipFill>
+                  <pic:spPr>
+                    <a:xfrm>
+                      <a:off x="0" y="0"/>
+                      <a:ext cx="2743200" cy="2057400"/>
+                    </a:xfrm>
+                    <a:prstGeom prst="rect">
+                      <a:avLst/>
+                    </a:prstGeom>
+                  </pic:spPr>
+                </pic:pic>
+              </a:graphicData>
+            </a:graphic>
+          </wp:inline>
+        </w:drawing>
+      </w:r>
+      <w:r>
+        <w:rPr>
+          <w:noProof/>
+          <w:sz w:val="28"/>
+          <w:szCs w:val="28"/>
+        </w:rPr>
+        <w:drawing>
+          <wp:inline distT="0" distB="0" distL="0" distR="0" wp14:anchorId="0B3433C8" wp14:editId="6CB34004">
+            <wp:extent cx="2743200" cy="2057400"/>
+            <wp:effectExtent l="0" t="0" r="0" b="0"/>
+            <wp:docPr id="36" name="Picture 36" descr="Chart, scatter chart&#10;&#10;Description automatically generated"/>
+            <wp:cNvGraphicFramePr>
+              <a:graphicFrameLocks xmlns:a="http://schemas.openxmlformats.org/drawingml/2006/main" noChangeAspect="1"/>
+            </wp:cNvGraphicFramePr>
+            <a:graphic xmlns:a="http://schemas.openxmlformats.org/drawingml/2006/main">
+              <a:graphicData uri="http://schemas.openxmlformats.org/drawingml/2006/picture">
+                <pic:pic xmlns:pic="http://schemas.openxmlformats.org/drawingml/2006/picture">
+                  <pic:nvPicPr>
+                    <pic:cNvPr id="4" name="Picture 4" descr="Chart, scatter chart&#10;&#10;Description automatically generated"/>
+                    <pic:cNvPicPr/>
+                  </pic:nvPicPr>
+                  <pic:blipFill>
+                    <a:blip r:embed="rId41">
+                      <a:extLst>
+                        <a:ext uri="{28A0092B-C50C-407E-A947-70E740481C1C}">
+                          <a14:useLocalDpi xmlns:a14="http://schemas.microsoft.com/office/drawing/2010/main" val="0"/>
+                        </a:ext>
+                      </a:extLst>
+                    </a:blip>
+                    <a:stretch>
+                      <a:fillRect/>
+                    </a:stretch>
+                  </pic:blipFill>
+                  <pic:spPr>
+                    <a:xfrm>
+                      <a:off x="0" y="0"/>
+                      <a:ext cx="2743200" cy="2057400"/>
+                    </a:xfrm>
+                    <a:prstGeom prst="rect">
+                      <a:avLst/>
+                    </a:prstGeom>
+                  </pic:spPr>
+                </pic:pic>
+              </a:graphicData>
+            </a:graphic>
+          </wp:inline>
+        </w:drawing>
+      </w:r>
+      <w:r>
+        <w:rPr>
+          <w:noProof/>
+          <w:sz w:val="28"/>
+          <w:szCs w:val="28"/>
+        </w:rPr>
+        <w:drawing>
+          <wp:inline distT="0" distB="0" distL="0" distR="0" wp14:anchorId="33ABDAC8" wp14:editId="62F4F1E9">
+            <wp:extent cx="3657600" cy="2743200"/>
+            <wp:effectExtent l="0" t="0" r="0" b="0"/>
+            <wp:docPr id="37" name="Picture 37" descr="Chart, scatter chart&#10;&#10;Description automatically generated"/>
+            <wp:cNvGraphicFramePr>
+              <a:graphicFrameLocks xmlns:a="http://schemas.openxmlformats.org/drawingml/2006/main" noChangeAspect="1"/>
+            </wp:cNvGraphicFramePr>
+            <a:graphic xmlns:a="http://schemas.openxmlformats.org/drawingml/2006/main">
+              <a:graphicData uri="http://schemas.openxmlformats.org/drawingml/2006/picture">
+                <pic:pic xmlns:pic="http://schemas.openxmlformats.org/drawingml/2006/picture">
+                  <pic:nvPicPr>
+                    <pic:cNvPr id="5" name="Picture 5" descr="Chart, scatter chart&#10;&#10;Description automatically generated"/>
+                    <pic:cNvPicPr/>
+                  </pic:nvPicPr>
+                  <pic:blipFill>
+                    <a:blip r:embed="rId42">
+                      <a:extLst>
+                        <a:ext uri="{28A0092B-C50C-407E-A947-70E740481C1C}">
+                          <a14:useLocalDpi xmlns:a14="http://schemas.microsoft.com/office/drawing/2010/main" val="0"/>
+                        </a:ext>
+                      </a:extLst>
+                    </a:blip>
+                    <a:stretch>
+                      <a:fillRect/>
+                    </a:stretch>
+                  </pic:blipFill>
+                  <pic:spPr>
+                    <a:xfrm>
+                      <a:off x="0" y="0"/>
+                      <a:ext cx="3657600" cy="2743200"/>
+                    </a:xfrm>
+                    <a:prstGeom prst="rect">
+                      <a:avLst/>
+                    </a:prstGeom>
+                  </pic:spPr>
+                </pic:pic>
+              </a:graphicData>
+            </a:graphic>
+          </wp:inline>
+        </w:drawing>
+      </w:r>
+    </w:p>
+    <w:p>
+      <w:pPr>
         <w:pStyle w:val="NoSpacing"/>
         <w:rPr>
           <w:sz w:val="24"/>
@@ -4227,7 +6148,7 @@
 </file>
 
 <file path=word/numbering.xml><?xml version="1.0" encoding="utf-8"?>
-<w:numbering xmlns:wpc="http://schemas.microsoft.com/office/word/2010/wordprocessingCanvas" xmlns:cx="http://schemas.microsoft.com/office/drawing/2014/chartex" xmlns:cx1="http://schemas.microsoft.com/office/drawing/2015/9/8/chartex" xmlns:cx2="http://schemas.microsoft.com/office/drawing/2015/10/21/chartex" xmlns:cx3="http://schemas.microsoft.com/office/drawing/2016/5/9/chartex" xmlns:cx4="http://schemas.microsoft.com/office/drawing/2016/5/10/chartex" xmlns:cx5="http://schemas.microsoft.com/office/drawing/2016/5/11/chartex" xmlns:cx6="http://schemas.microsoft.com/office/drawing/2016/5/12/chartex" xmlns:cx7="http://schemas.microsoft.com/office/drawing/2016/5/13/chartex" xmlns:cx8="http://schemas.microsoft.com/office/drawing/2016/5/14/chartex" xmlns:mc="http://schemas.openxmlformats.org/markup-compatibility/2006" xmlns:aink="http://schemas.microsoft.com/office/drawing/2016/ink" xmlns:am3d="http://schemas.microsoft.com/office/drawing/2017/model3d" xmlns:o="urn:schemas-microsoft-com:office:office" xmlns:r="http://schemas.openxmlformats.org/officeDocument/2006/relationships" xmlns:m="http://schemas.openxmlformats.org/officeDocument/2006/math" xmlns:v="urn:schemas-microsoft-com:vml" xmlns:wp14="http://schemas.microsoft.com/office/word/2010/wordprocessingDrawing" xmlns:wp="http://schemas.openxmlformats.org/drawingml/2006/wordprocessingDrawing" xmlns:w10="urn:schemas-microsoft-com:office:word" xmlns:w="http://schemas.openxmlformats.org/wordprocessingml/2006/main" xmlns:w14="http://schemas.microsoft.com/office/word/2010/wordml" xmlns:w15="http://schemas.microsoft.com/office/word/2012/wordml" xmlns:w16cex="http://schemas.microsoft.com/office/word/2018/wordml/cex" xmlns:w16cid="http://schemas.microsoft.com/office/word/2016/wordml/cid" xmlns:w16="http://schemas.microsoft.com/office/word/2018/wordml" xmlns:w16se="http://schemas.microsoft.com/office/word/2015/wordml/symex" xmlns:wpg="http://schemas.microsoft.com/office/word/2010/wordprocessingGroup" xmlns:wpi="http://schemas.microsoft.com/office/word/2010/wordprocessingInk" xmlns:wne="http://schemas.microsoft.com/office/word/2006/wordml" xmlns:wps="http://schemas.microsoft.com/office/word/2010/wordprocessingShape" mc:Ignorable="w14 w15 w16se w16cid w16 w16cex wp14">
+<w:numbering xmlns:wpc="http://schemas.microsoft.com/office/word/2010/wordprocessingCanvas" xmlns:cx="http://schemas.microsoft.com/office/drawing/2014/chartex" xmlns:cx1="http://schemas.microsoft.com/office/drawing/2015/9/8/chartex" xmlns:cx2="http://schemas.microsoft.com/office/drawing/2015/10/21/chartex" xmlns:cx3="http://schemas.microsoft.com/office/drawing/2016/5/9/chartex" xmlns:cx4="http://schemas.microsoft.com/office/drawing/2016/5/10/chartex" xmlns:cx5="http://schemas.microsoft.com/office/drawing/2016/5/11/chartex" xmlns:cx6="http://schemas.microsoft.com/office/drawing/2016/5/12/chartex" xmlns:cx7="http://schemas.microsoft.com/office/drawing/2016/5/13/chartex" xmlns:cx8="http://schemas.microsoft.com/office/drawing/2016/5/14/chartex" xmlns:mc="http://schemas.openxmlformats.org/markup-compatibility/2006" xmlns:aink="http://schemas.microsoft.com/office/drawing/2016/ink" xmlns:am3d="http://schemas.microsoft.com/office/drawing/2017/model3d" xmlns:o="urn:schemas-microsoft-com:office:office" xmlns:r="http://schemas.openxmlformats.org/officeDocument/2006/relationships" xmlns:m="http://schemas.openxmlformats.org/officeDocument/2006/math" xmlns:v="urn:schemas-microsoft-com:vml" xmlns:wp14="http://schemas.microsoft.com/office/word/2010/wordprocessingDrawing" xmlns:wp="http://schemas.openxmlformats.org/drawingml/2006/wordprocessingDrawing" xmlns:w10="urn:schemas-microsoft-com:office:word" xmlns:w="http://schemas.openxmlformats.org/wordprocessingml/2006/main" xmlns:w14="http://schemas.microsoft.com/office/word/2010/wordml" xmlns:w15="http://schemas.microsoft.com/office/word/2012/wordml" xmlns:w16cex="http://schemas.microsoft.com/office/word/2018/wordml/cex" xmlns:w16cid="http://schemas.microsoft.com/office/word/2016/wordml/cid" xmlns:w16="http://schemas.microsoft.com/office/word/2018/wordml" xmlns:w16sdtdh="http://schemas.microsoft.com/office/word/2020/wordml/sdtdatahash" xmlns:w16se="http://schemas.microsoft.com/office/word/2015/wordml/symex" xmlns:wpg="http://schemas.microsoft.com/office/word/2010/wordprocessingGroup" xmlns:wpi="http://schemas.microsoft.com/office/word/2010/wordprocessingInk" xmlns:wne="http://schemas.microsoft.com/office/word/2006/wordml" xmlns:wps="http://schemas.microsoft.com/office/word/2010/wordprocessingShape" mc:Ignorable="w14 w15 w16se w16cid w16 w16cex w16sdtdh wp14">
   <w:abstractNum w:abstractNumId="0" w15:restartNumberingAfterBreak="0">
     <w:nsid w:val="28BF5837"/>
     <w:multiLevelType w:val="hybridMultilevel"/>
@@ -4341,14 +6262,129 @@
       </w:rPr>
     </w:lvl>
   </w:abstractNum>
+  <w:abstractNum w:abstractNumId="1" w15:restartNumberingAfterBreak="0">
+    <w:nsid w:val="7DFB5007"/>
+    <w:multiLevelType w:val="hybridMultilevel"/>
+    <w:tmpl w:val="36B0716A"/>
+    <w:lvl w:ilvl="0" w:tplc="3C9218A8">
+      <w:numFmt w:val="bullet"/>
+      <w:lvlText w:val="-"/>
+      <w:lvlJc w:val="left"/>
+      <w:pPr>
+        <w:ind w:left="720" w:hanging="360"/>
+      </w:pPr>
+      <w:rPr>
+        <w:rFonts w:ascii="Calibri" w:eastAsiaTheme="minorHAnsi" w:hAnsi="Calibri" w:cs="Calibri" w:hint="default"/>
+      </w:rPr>
+    </w:lvl>
+    <w:lvl w:ilvl="1" w:tplc="04090003" w:tentative="1">
+      <w:start w:val="1"/>
+      <w:numFmt w:val="bullet"/>
+      <w:lvlText w:val="o"/>
+      <w:lvlJc w:val="left"/>
+      <w:pPr>
+        <w:ind w:left="1440" w:hanging="360"/>
+      </w:pPr>
+      <w:rPr>
+        <w:rFonts w:ascii="Courier New" w:hAnsi="Courier New" w:cs="Courier New" w:hint="default"/>
+      </w:rPr>
+    </w:lvl>
+    <w:lvl w:ilvl="2" w:tplc="04090005" w:tentative="1">
+      <w:start w:val="1"/>
+      <w:numFmt w:val="bullet"/>
+      <w:lvlText w:val=""/>
+      <w:lvlJc w:val="left"/>
+      <w:pPr>
+        <w:ind w:left="2160" w:hanging="360"/>
+      </w:pPr>
+      <w:rPr>
+        <w:rFonts w:ascii="Wingdings" w:hAnsi="Wingdings" w:hint="default"/>
+      </w:rPr>
+    </w:lvl>
+    <w:lvl w:ilvl="3" w:tplc="04090001" w:tentative="1">
+      <w:start w:val="1"/>
+      <w:numFmt w:val="bullet"/>
+      <w:lvlText w:val=""/>
+      <w:lvlJc w:val="left"/>
+      <w:pPr>
+        <w:ind w:left="2880" w:hanging="360"/>
+      </w:pPr>
+      <w:rPr>
+        <w:rFonts w:ascii="Symbol" w:hAnsi="Symbol" w:hint="default"/>
+      </w:rPr>
+    </w:lvl>
+    <w:lvl w:ilvl="4" w:tplc="04090003" w:tentative="1">
+      <w:start w:val="1"/>
+      <w:numFmt w:val="bullet"/>
+      <w:lvlText w:val="o"/>
+      <w:lvlJc w:val="left"/>
+      <w:pPr>
+        <w:ind w:left="3600" w:hanging="360"/>
+      </w:pPr>
+      <w:rPr>
+        <w:rFonts w:ascii="Courier New" w:hAnsi="Courier New" w:cs="Courier New" w:hint="default"/>
+      </w:rPr>
+    </w:lvl>
+    <w:lvl w:ilvl="5" w:tplc="04090005" w:tentative="1">
+      <w:start w:val="1"/>
+      <w:numFmt w:val="bullet"/>
+      <w:lvlText w:val=""/>
+      <w:lvlJc w:val="left"/>
+      <w:pPr>
+        <w:ind w:left="4320" w:hanging="360"/>
+      </w:pPr>
+      <w:rPr>
+        <w:rFonts w:ascii="Wingdings" w:hAnsi="Wingdings" w:hint="default"/>
+      </w:rPr>
+    </w:lvl>
+    <w:lvl w:ilvl="6" w:tplc="04090001" w:tentative="1">
+      <w:start w:val="1"/>
+      <w:numFmt w:val="bullet"/>
+      <w:lvlText w:val=""/>
+      <w:lvlJc w:val="left"/>
+      <w:pPr>
+        <w:ind w:left="5040" w:hanging="360"/>
+      </w:pPr>
+      <w:rPr>
+        <w:rFonts w:ascii="Symbol" w:hAnsi="Symbol" w:hint="default"/>
+      </w:rPr>
+    </w:lvl>
+    <w:lvl w:ilvl="7" w:tplc="04090003" w:tentative="1">
+      <w:start w:val="1"/>
+      <w:numFmt w:val="bullet"/>
+      <w:lvlText w:val="o"/>
+      <w:lvlJc w:val="left"/>
+      <w:pPr>
+        <w:ind w:left="5760" w:hanging="360"/>
+      </w:pPr>
+      <w:rPr>
+        <w:rFonts w:ascii="Courier New" w:hAnsi="Courier New" w:cs="Courier New" w:hint="default"/>
+      </w:rPr>
+    </w:lvl>
+    <w:lvl w:ilvl="8" w:tplc="04090005" w:tentative="1">
+      <w:start w:val="1"/>
+      <w:numFmt w:val="bullet"/>
+      <w:lvlText w:val=""/>
+      <w:lvlJc w:val="left"/>
+      <w:pPr>
+        <w:ind w:left="6480" w:hanging="360"/>
+      </w:pPr>
+      <w:rPr>
+        <w:rFonts w:ascii="Wingdings" w:hAnsi="Wingdings" w:hint="default"/>
+      </w:rPr>
+    </w:lvl>
+  </w:abstractNum>
   <w:num w:numId="1">
     <w:abstractNumId w:val="0"/>
+  </w:num>
+  <w:num w:numId="2">
+    <w:abstractNumId w:val="1"/>
   </w:num>
 </w:numbering>
 </file>
 
 <file path=word/styles.xml><?xml version="1.0" encoding="utf-8"?>
-<w:styles xmlns:mc="http://schemas.openxmlformats.org/markup-compatibility/2006" xmlns:r="http://schemas.openxmlformats.org/officeDocument/2006/relationships" xmlns:w="http://schemas.openxmlformats.org/wordprocessingml/2006/main" xmlns:w14="http://schemas.microsoft.com/office/word/2010/wordml" xmlns:w15="http://schemas.microsoft.com/office/word/2012/wordml" xmlns:w16cex="http://schemas.microsoft.com/office/word/2018/wordml/cex" xmlns:w16cid="http://schemas.microsoft.com/office/word/2016/wordml/cid" xmlns:w16="http://schemas.microsoft.com/office/word/2018/wordml" xmlns:w16se="http://schemas.microsoft.com/office/word/2015/wordml/symex" mc:Ignorable="w14 w15 w16se w16cid w16 w16cex">
+<w:styles xmlns:mc="http://schemas.openxmlformats.org/markup-compatibility/2006" xmlns:r="http://schemas.openxmlformats.org/officeDocument/2006/relationships" xmlns:w="http://schemas.openxmlformats.org/wordprocessingml/2006/main" xmlns:w14="http://schemas.microsoft.com/office/word/2010/wordml" xmlns:w15="http://schemas.microsoft.com/office/word/2012/wordml" xmlns:w16cex="http://schemas.microsoft.com/office/word/2018/wordml/cex" xmlns:w16cid="http://schemas.microsoft.com/office/word/2016/wordml/cid" xmlns:w16="http://schemas.microsoft.com/office/word/2018/wordml" xmlns:w16sdtdh="http://schemas.microsoft.com/office/word/2020/wordml/sdtdatahash" xmlns:w16se="http://schemas.microsoft.com/office/word/2015/wordml/symex" mc:Ignorable="w14 w15 w16se w16cid w16 w16cex w16sdtdh">
   <w:docDefaults>
     <w:rPrDefault>
       <w:rPr>
@@ -4802,6 +6838,40 @@
       </w:tblBorders>
     </w:tblPr>
   </w:style>
+  <w:style w:type="character" w:styleId="Hyperlink">
+    <w:name w:val="Hyperlink"/>
+    <w:basedOn w:val="DefaultParagraphFont"/>
+    <w:uiPriority w:val="99"/>
+    <w:unhideWhenUsed/>
+    <w:rsid w:val="0067530F"/>
+    <w:rPr>
+      <w:color w:val="0563C1" w:themeColor="hyperlink"/>
+      <w:u w:val="single"/>
+    </w:rPr>
+  </w:style>
+  <w:style w:type="character" w:styleId="UnresolvedMention">
+    <w:name w:val="Unresolved Mention"/>
+    <w:basedOn w:val="DefaultParagraphFont"/>
+    <w:uiPriority w:val="99"/>
+    <w:semiHidden/>
+    <w:unhideWhenUsed/>
+    <w:rsid w:val="0067530F"/>
+    <w:rPr>
+      <w:color w:val="605E5C"/>
+      <w:shd w:val="clear" w:color="auto" w:fill="E1DFDD"/>
+    </w:rPr>
+  </w:style>
+  <w:style w:type="paragraph" w:styleId="ListParagraph">
+    <w:name w:val="List Paragraph"/>
+    <w:basedOn w:val="Normal"/>
+    <w:uiPriority w:val="34"/>
+    <w:qFormat/>
+    <w:rsid w:val="007D2A13"/>
+    <w:pPr>
+      <w:ind w:left="720"/>
+      <w:contextualSpacing/>
+    </w:pPr>
+  </w:style>
 </w:styles>
 </file>
 

</xml_diff>

<commit_message>
Added more clarity to convergence explanation
</commit_message>
<xml_diff>
--- a/Examples/Example00/0-Example00Explanation.docx
+++ b/Examples/Example00/0-Example00Explanation.docx
@@ -4662,14 +4662,177 @@
           <w:sz w:val="24"/>
           <w:szCs w:val="24"/>
         </w:rPr>
-        <w:t xml:space="preserve">Convergence diagnostics help a user know if the MCMC sampler has drawn enough samples to get an accurate description of the high probability regions. </w:t>
-      </w:r>
-      <w:r>
-        <w:rPr>
-          <w:sz w:val="24"/>
-          <w:szCs w:val="24"/>
-        </w:rPr>
-        <w:t xml:space="preserve">The convergence diagnostics implemented by PEUQSE are Integrated Autocorrelation time (ACT) and </w:t>
+        <w:t xml:space="preserve">During MCMC, samples are drawn from the posterior distribution in order to characterize the posterior, and the output gradually achieves a good representation of the true posterior. In principle, a good approximation of the true full posterior should be returned as the number of samples approaches infinity. Convergence diagnostics use statistical tests to indicate when the solution seems to be stable (meaning, that it is not likely to change with further sampling). </w:t>
+      </w:r>
+      <w:r>
+        <w:rPr>
+          <w:sz w:val="24"/>
+          <w:szCs w:val="24"/>
+        </w:rPr>
+        <w:t xml:space="preserve">These are diagnostics </w:t>
+      </w:r>
+      <w:r>
+        <w:rPr>
+          <w:i/>
+          <w:iCs/>
+          <w:sz w:val="24"/>
+          <w:szCs w:val="24"/>
+        </w:rPr>
+        <w:t>as to whether the samplings of the posterior have converged statistics</w:t>
+      </w:r>
+      <w:r>
+        <w:rPr>
+          <w:sz w:val="24"/>
+          <w:szCs w:val="24"/>
+        </w:rPr>
+        <w:t xml:space="preserve">. These are </w:t>
+      </w:r>
+      <w:r>
+        <w:rPr>
+          <w:i/>
+          <w:iCs/>
+          <w:sz w:val="24"/>
+          <w:szCs w:val="24"/>
+        </w:rPr>
+        <w:t>not</w:t>
+      </w:r>
+      <w:r>
+        <w:rPr>
+          <w:sz w:val="24"/>
+          <w:szCs w:val="24"/>
+        </w:rPr>
+        <w:t xml:space="preserve"> diagnostics about </w:t>
+      </w:r>
+      <w:r>
+        <w:rPr>
+          <w:i/>
+          <w:iCs/>
+          <w:sz w:val="24"/>
+          <w:szCs w:val="24"/>
+        </w:rPr>
+        <w:t>whether the “difference between the true posterior and the sampled posterior” has converged</w:t>
+      </w:r>
+      <w:r>
+        <w:rPr>
+          <w:sz w:val="24"/>
+          <w:szCs w:val="24"/>
+        </w:rPr>
+        <w:t>, for which it is impossible to know for problems like</w:t>
+      </w:r>
+      <w:r>
+        <w:rPr>
+          <w:sz w:val="24"/>
+          <w:szCs w:val="24"/>
+        </w:rPr>
+        <w:t xml:space="preserve"> what PEUQSE is designed for, s</w:t>
+      </w:r>
+      <w:r>
+        <w:rPr>
+          <w:sz w:val="24"/>
+          <w:szCs w:val="24"/>
+        </w:rPr>
+        <w:t>ince the sampled posterior has arbitrary shape</w:t>
+      </w:r>
+      <w:r>
+        <w:rPr>
+          <w:sz w:val="24"/>
+          <w:szCs w:val="24"/>
+        </w:rPr>
+        <w:t xml:space="preserve"> and arbitrary steepness and is impossible to sample ‘completely’</w:t>
+      </w:r>
+      <w:r>
+        <w:rPr>
+          <w:sz w:val="24"/>
+          <w:szCs w:val="24"/>
+        </w:rPr>
+        <w:t>.</w:t>
+      </w:r>
+      <w:r>
+        <w:rPr>
+          <w:sz w:val="24"/>
+          <w:szCs w:val="24"/>
+        </w:rPr>
+        <w:t xml:space="preserve"> Still, it is better to use convergence diagnostics rather than to not use them.</w:t>
+      </w:r>
+    </w:p>
+    <w:p>
+      <w:pPr>
+        <w:pStyle w:val="NoSpacing"/>
+        <w:rPr>
+          <w:sz w:val="24"/>
+          <w:szCs w:val="24"/>
+        </w:rPr>
+      </w:pPr>
+    </w:p>
+    <w:p>
+      <w:pPr>
+        <w:pStyle w:val="NoSpacing"/>
+        <w:rPr>
+          <w:sz w:val="24"/>
+          <w:szCs w:val="24"/>
+        </w:rPr>
+      </w:pPr>
+      <w:r>
+        <w:rPr>
+          <w:sz w:val="24"/>
+          <w:szCs w:val="24"/>
+        </w:rPr>
+        <w:t>It is important to note that MCMC samplers can get “stuck” in local solutions or individual modes, such that the sampling can be converged without reflecting the true posterior. For example, a bad sampling could get stuck in a peak that represents only 1% of the posterior and converge there. Additionally, even when a convergence diagnostic shows indications of convergence, that still does not guarantee even statistical convergence. Thus, convergence diagnostics only tell us if the sampling has not converged. Convergence diagnostics do not tell us whether the solution is representative of the truth. Still, convergence diagnostics are useful. The best practice is to (a) do what is possible within the user’s computational time, using the most appropriate sampler and/or several sampler’s, (b) when possible, run until the solution seems converged.</w:t>
+      </w:r>
+    </w:p>
+    <w:p>
+      <w:pPr>
+        <w:pStyle w:val="NoSpacing"/>
+        <w:rPr>
+          <w:sz w:val="24"/>
+          <w:szCs w:val="24"/>
+        </w:rPr>
+      </w:pPr>
+    </w:p>
+    <w:p>
+      <w:pPr>
+        <w:pStyle w:val="NoSpacing"/>
+        <w:rPr>
+          <w:sz w:val="24"/>
+          <w:szCs w:val="24"/>
+        </w:rPr>
+      </w:pPr>
+      <w:r>
+        <w:rPr>
+          <w:sz w:val="24"/>
+          <w:szCs w:val="24"/>
+        </w:rPr>
+        <w:t>PEUQSE</w:t>
+      </w:r>
+      <w:r>
+        <w:rPr>
+          <w:sz w:val="24"/>
+          <w:szCs w:val="24"/>
+        </w:rPr>
+        <w:t xml:space="preserve"> includes more than one convergence diagnostic. </w:t>
+      </w:r>
+      <w:proofErr w:type="gramStart"/>
+      <w:r>
+        <w:rPr>
+          <w:sz w:val="24"/>
+          <w:szCs w:val="24"/>
+        </w:rPr>
+        <w:t>In particular, i</w:t>
+      </w:r>
+      <w:r>
+        <w:rPr>
+          <w:sz w:val="24"/>
+          <w:szCs w:val="24"/>
+        </w:rPr>
+        <w:t>ntegrated</w:t>
+      </w:r>
+      <w:proofErr w:type="gramEnd"/>
+      <w:r>
+        <w:rPr>
+          <w:sz w:val="24"/>
+          <w:szCs w:val="24"/>
+        </w:rPr>
+        <w:t xml:space="preserve"> Autocorrelation time (ACT) and </w:t>
       </w:r>
       <w:proofErr w:type="spellStart"/>
       <w:r>
@@ -4685,7 +4848,54 @@
           <w:sz w:val="24"/>
           <w:szCs w:val="24"/>
         </w:rPr>
-        <w:t xml:space="preserve"> diagnostics. The ACT infers convergence when the ACT value steadies to a single value. A heuristics line is added to give better judgement of when the chains might converge.</w:t>
+        <w:t xml:space="preserve"> diagnostics.</w:t>
+      </w:r>
+    </w:p>
+    <w:p>
+      <w:pPr>
+        <w:pStyle w:val="NoSpacing"/>
+        <w:rPr>
+          <w:sz w:val="24"/>
+          <w:szCs w:val="24"/>
+        </w:rPr>
+      </w:pPr>
+    </w:p>
+    <w:p>
+      <w:pPr>
+        <w:pStyle w:val="NoSpacing"/>
+        <w:ind w:left="720"/>
+        <w:rPr>
+          <w:sz w:val="24"/>
+          <w:szCs w:val="24"/>
+        </w:rPr>
+      </w:pPr>
+      <w:r>
+        <w:rPr>
+          <w:sz w:val="24"/>
+          <w:szCs w:val="24"/>
+        </w:rPr>
+        <w:t xml:space="preserve">(1) </w:t>
+      </w:r>
+      <w:r>
+        <w:rPr>
+          <w:sz w:val="24"/>
+          <w:szCs w:val="24"/>
+        </w:rPr>
+        <w:t xml:space="preserve"> The ACT infers convergence when the ACT value steadies to a single value. </w:t>
+      </w:r>
+      <w:r>
+        <w:rPr>
+          <w:sz w:val="24"/>
+          <w:szCs w:val="24"/>
+        </w:rPr>
+        <w:t>For ACT plotting,</w:t>
+      </w:r>
+      <w:r>
+        <w:rPr>
+          <w:sz w:val="24"/>
+          <w:szCs w:val="24"/>
+        </w:rPr>
+        <w:t xml:space="preserve"> heuristics line is added to give better judgement of when the chains might converge.</w:t>
       </w:r>
       <w:r>
         <w:rPr>
@@ -4709,7 +4919,33 @@
           <w:sz w:val="24"/>
           <w:szCs w:val="24"/>
         </w:rPr>
-        <w:t xml:space="preserve"> . </w:t>
+        <w:t xml:space="preserve"> .</w:t>
+      </w:r>
+    </w:p>
+    <w:p>
+      <w:pPr>
+        <w:pStyle w:val="NoSpacing"/>
+        <w:rPr>
+          <w:sz w:val="24"/>
+          <w:szCs w:val="24"/>
+        </w:rPr>
+      </w:pPr>
+    </w:p>
+    <w:p>
+      <w:pPr>
+        <w:pStyle w:val="NoSpacing"/>
+        <w:ind w:left="720"/>
+        <w:rPr>
+          <w:sz w:val="24"/>
+          <w:szCs w:val="24"/>
+        </w:rPr>
+      </w:pPr>
+      <w:r>
+        <w:rPr>
+          <w:sz w:val="24"/>
+          <w:szCs w:val="24"/>
+        </w:rPr>
+        <w:t xml:space="preserve">(2)  </w:t>
       </w:r>
       <w:proofErr w:type="spellStart"/>
       <w:r>
@@ -4725,28 +4961,7 @@
           <w:sz w:val="24"/>
           <w:szCs w:val="24"/>
         </w:rPr>
-        <w:t xml:space="preserve"> diagnostics evaluate convergence on ergodicity, or </w:t>
-      </w:r>
-      <w:r>
-        <w:rPr>
-          <w:sz w:val="24"/>
-          <w:szCs w:val="24"/>
-        </w:rPr>
-        <w:t>the random movement of walkers</w:t>
-      </w:r>
-      <w:r>
-        <w:rPr>
-          <w:sz w:val="24"/>
-          <w:szCs w:val="24"/>
-        </w:rPr>
-        <w:t>.</w:t>
-      </w:r>
-      <w:r>
-        <w:rPr>
-          <w:sz w:val="24"/>
-          <w:szCs w:val="24"/>
-        </w:rPr>
-        <w:t xml:space="preserve"> When a walker starts exploring a smaller region, then it can resemble convergence.</w:t>
+        <w:t xml:space="preserve"> diagnostics evaluate convergence on ergodicity, or the random movement of walkers. When a walker starts exploring a smaller region, then it can resemble convergence.</w:t>
       </w:r>
       <w:r>
         <w:rPr>
@@ -4860,42 +5075,122 @@
     <w:p>
       <w:pPr>
         <w:pStyle w:val="NoSpacing"/>
-        <w:rPr>
-          <w:sz w:val="24"/>
-          <w:szCs w:val="24"/>
-        </w:rPr>
-      </w:pPr>
-    </w:p>
-    <w:p>
-      <w:pPr>
-        <w:pStyle w:val="NoSpacing"/>
-        <w:rPr>
-          <w:sz w:val="24"/>
-          <w:szCs w:val="24"/>
-        </w:rPr>
-      </w:pPr>
-      <w:r>
-        <w:rPr>
-          <w:sz w:val="24"/>
-          <w:szCs w:val="24"/>
-        </w:rPr>
-        <w:t xml:space="preserve">Convergence diagnostics are </w:t>
-      </w:r>
-      <w:proofErr w:type="gramStart"/>
-      <w:r>
-        <w:rPr>
-          <w:sz w:val="24"/>
-          <w:szCs w:val="24"/>
-        </w:rPr>
-        <w:t>ran</w:t>
-      </w:r>
-      <w:proofErr w:type="gramEnd"/>
-      <w:r>
-        <w:rPr>
-          <w:sz w:val="24"/>
-          <w:szCs w:val="24"/>
-        </w:rPr>
-        <w:t xml:space="preserve"> on examples </w:t>
+        <w:ind w:left="720"/>
+        <w:rPr>
+          <w:sz w:val="24"/>
+          <w:szCs w:val="24"/>
+        </w:rPr>
+      </w:pPr>
+    </w:p>
+    <w:p>
+      <w:pPr>
+        <w:pStyle w:val="NoSpacing"/>
+        <w:ind w:left="720"/>
+        <w:rPr>
+          <w:sz w:val="24"/>
+          <w:szCs w:val="24"/>
+        </w:rPr>
+      </w:pPr>
+      <w:r>
+        <w:rPr>
+          <w:sz w:val="24"/>
+          <w:szCs w:val="24"/>
+        </w:rPr>
+        <w:t xml:space="preserve">(3) Comparison of the MAP and the </w:t>
+      </w:r>
+      <w:proofErr w:type="spellStart"/>
+      <w:r>
+        <w:rPr>
+          <w:sz w:val="24"/>
+          <w:szCs w:val="24"/>
+        </w:rPr>
+        <w:t>mu_AP</w:t>
+      </w:r>
+      <w:proofErr w:type="spellEnd"/>
+      <w:r>
+        <w:rPr>
+          <w:sz w:val="24"/>
+          <w:szCs w:val="24"/>
+        </w:rPr>
+        <w:t xml:space="preserve"> is also an indication of convergence for cases where the posterior is sufficiently symmetric.</w:t>
+      </w:r>
+    </w:p>
+    <w:p>
+      <w:pPr>
+        <w:pStyle w:val="NoSpacing"/>
+        <w:ind w:left="720"/>
+        <w:rPr>
+          <w:sz w:val="24"/>
+          <w:szCs w:val="24"/>
+        </w:rPr>
+      </w:pPr>
+    </w:p>
+    <w:p>
+      <w:pPr>
+        <w:pStyle w:val="NoSpacing"/>
+        <w:ind w:left="720"/>
+        <w:rPr>
+          <w:sz w:val="24"/>
+          <w:szCs w:val="24"/>
+        </w:rPr>
+      </w:pPr>
+      <w:r>
+        <w:rPr>
+          <w:sz w:val="24"/>
+          <w:szCs w:val="24"/>
+        </w:rPr>
+        <w:lastRenderedPageBreak/>
+        <w:t>(4) if multiple samplers find similar solutions, that is also a good indication of convergence.</w:t>
+      </w:r>
+    </w:p>
+    <w:p>
+      <w:pPr>
+        <w:pStyle w:val="NoSpacing"/>
+        <w:rPr>
+          <w:sz w:val="24"/>
+          <w:szCs w:val="24"/>
+        </w:rPr>
+      </w:pPr>
+    </w:p>
+    <w:p>
+      <w:pPr>
+        <w:pStyle w:val="NoSpacing"/>
+        <w:rPr>
+          <w:sz w:val="24"/>
+          <w:szCs w:val="24"/>
+        </w:rPr>
+      </w:pPr>
+      <w:r>
+        <w:rPr>
+          <w:sz w:val="24"/>
+          <w:szCs w:val="24"/>
+        </w:rPr>
+        <w:t xml:space="preserve">Remember, convergence diagnostics cannot prove convergence. Best practice is to remain skeptical and validate samplings by multiple methods. Sometimes it is obvious convergence has occurred, like in example C8. Sometimes one convergence diagnostic will infer convergence, and another will show the sampling may be starting to converge. It is always better to run more samples, but it is ultimately up to the user’s discretion. </w:t>
+      </w:r>
+    </w:p>
+    <w:p>
+      <w:pPr>
+        <w:pStyle w:val="NoSpacing"/>
+        <w:rPr>
+          <w:sz w:val="24"/>
+          <w:szCs w:val="24"/>
+        </w:rPr>
+      </w:pPr>
+    </w:p>
+    <w:p>
+      <w:pPr>
+        <w:pStyle w:val="NoSpacing"/>
+        <w:rPr>
+          <w:sz w:val="24"/>
+          <w:szCs w:val="24"/>
+        </w:rPr>
+      </w:pPr>
+      <w:r>
+        <w:rPr>
+          <w:sz w:val="24"/>
+          <w:szCs w:val="24"/>
+        </w:rPr>
+        <w:t xml:space="preserve">Convergence diagnostics were run on examples </w:t>
       </w:r>
       <w:r>
         <w:rPr>
@@ -4909,7 +5204,7 @@
           <w:sz w:val="24"/>
           <w:szCs w:val="24"/>
         </w:rPr>
-        <w:t xml:space="preserve">. </w:t>
+        <w:t>, and are shown below.</w:t>
       </w:r>
     </w:p>
     <w:p>
@@ -4953,7 +5248,41 @@
           <w:sz w:val="24"/>
           <w:szCs w:val="24"/>
         </w:rPr>
-        <w:t xml:space="preserve">Convergence cannot be inferred as the ACT values do not converge. The chains were too short for the </w:t>
+        <w:t xml:space="preserve">Convergence cannot be inferred as the ACT values do not converge. </w:t>
+      </w:r>
+      <w:r>
+        <w:rPr>
+          <w:sz w:val="24"/>
+          <w:szCs w:val="24"/>
+        </w:rPr>
+        <w:t xml:space="preserve">The way to assess convergence is when </w:t>
+      </w:r>
+      <w:r>
+        <w:rPr>
+          <w:sz w:val="24"/>
+          <w:szCs w:val="24"/>
+        </w:rPr>
+        <w:t>plots flatten to a plateau, which does not occur here.</w:t>
+      </w:r>
+    </w:p>
+    <w:p>
+      <w:pPr>
+        <w:pStyle w:val="ListParagraph"/>
+        <w:numPr>
+          <w:ilvl w:val="0"/>
+          <w:numId w:val="2"/>
+        </w:numPr>
+        <w:rPr>
+          <w:sz w:val="24"/>
+          <w:szCs w:val="24"/>
+        </w:rPr>
+      </w:pPr>
+      <w:r>
+        <w:rPr>
+          <w:sz w:val="24"/>
+          <w:szCs w:val="24"/>
+        </w:rPr>
+        <w:t xml:space="preserve">The chains were too short for the </w:t>
       </w:r>
       <w:proofErr w:type="spellStart"/>
       <w:r>
@@ -4969,7 +5298,7 @@
           <w:sz w:val="24"/>
           <w:szCs w:val="24"/>
         </w:rPr>
-        <w:t xml:space="preserve"> plots to be generated. </w:t>
+        <w:t xml:space="preserve"> plots to be generated.</w:t>
       </w:r>
     </w:p>
     <w:p>
@@ -5149,7 +5478,14 @@
           <w:sz w:val="24"/>
           <w:szCs w:val="24"/>
         </w:rPr>
-        <w:t xml:space="preserve">It is hard to determine whether convergence has happened. Both diagnostics show convergence might happen soon, but more samples are needed. </w:t>
+        <w:t xml:space="preserve">For both parameters, the ACT diagnostics shows the sampling may be starting to converge, but more samples are needed. The way to assess convergence is when </w:t>
+      </w:r>
+      <w:r>
+        <w:rPr>
+          <w:sz w:val="24"/>
+          <w:szCs w:val="24"/>
+        </w:rPr>
+        <w:t>plots flatten.</w:t>
       </w:r>
     </w:p>
     <w:p>
@@ -5168,9 +5504,9 @@
           <w:szCs w:val="28"/>
         </w:rPr>
         <w:drawing>
-          <wp:inline distT="0" distB="0" distL="0" distR="0" wp14:anchorId="56FE1FEF" wp14:editId="6E1BFE4B">
-            <wp:extent cx="2743200" cy="2059634"/>
-            <wp:effectExtent l="0" t="0" r="0" b="0"/>
+          <wp:inline distT="0" distB="0" distL="0" distR="0" wp14:anchorId="51153CD8" wp14:editId="6AFD94A3">
+            <wp:extent cx="2432304" cy="1828800"/>
+            <wp:effectExtent l="0" t="0" r="6350" b="0"/>
             <wp:docPr id="23" name="Picture 23"/>
             <wp:cNvGraphicFramePr>
               <a:graphicFrameLocks xmlns:a="http://schemas.openxmlformats.org/drawingml/2006/main" noChangeAspect="1"/>
@@ -5185,7 +5521,7 @@
                     </pic:cNvPicPr>
                   </pic:nvPicPr>
                   <pic:blipFill>
-                    <a:blip r:embed="rId28">
+                    <a:blip r:embed="rId28" cstate="print">
                       <a:extLst>
                         <a:ext uri="{28A0092B-C50C-407E-A947-70E740481C1C}">
                           <a14:useLocalDpi xmlns:a14="http://schemas.microsoft.com/office/drawing/2010/main" val="0"/>
@@ -5200,7 +5536,7 @@
                   <pic:spPr bwMode="auto">
                     <a:xfrm>
                       <a:off x="0" y="0"/>
-                      <a:ext cx="2743200" cy="2059634"/>
+                      <a:ext cx="2432304" cy="1828800"/>
                     </a:xfrm>
                     <a:prstGeom prst="rect">
                       <a:avLst/>
@@ -5223,9 +5559,9 @@
           <w:szCs w:val="28"/>
         </w:rPr>
         <w:drawing>
-          <wp:inline distT="0" distB="0" distL="0" distR="0" wp14:anchorId="42F787B8" wp14:editId="2D1E7D14">
-            <wp:extent cx="2743200" cy="2059634"/>
-            <wp:effectExtent l="0" t="0" r="0" b="0"/>
+          <wp:inline distT="0" distB="0" distL="0" distR="0" wp14:anchorId="4F493448" wp14:editId="1D3C165F">
+            <wp:extent cx="2432304" cy="1828800"/>
+            <wp:effectExtent l="0" t="0" r="6350" b="0"/>
             <wp:docPr id="24" name="Picture 24"/>
             <wp:cNvGraphicFramePr>
               <a:graphicFrameLocks xmlns:a="http://schemas.openxmlformats.org/drawingml/2006/main" noChangeAspect="1"/>
@@ -5240,7 +5576,7 @@
                     </pic:cNvPicPr>
                   </pic:nvPicPr>
                   <pic:blipFill>
-                    <a:blip r:embed="rId29">
+                    <a:blip r:embed="rId29" cstate="print">
                       <a:extLst>
                         <a:ext uri="{28A0092B-C50C-407E-A947-70E740481C1C}">
                           <a14:useLocalDpi xmlns:a14="http://schemas.microsoft.com/office/drawing/2010/main" val="0"/>
@@ -5255,7 +5591,7 @@
                   <pic:spPr bwMode="auto">
                     <a:xfrm>
                       <a:off x="0" y="0"/>
-                      <a:ext cx="2743200" cy="2059634"/>
+                      <a:ext cx="2432304" cy="1828800"/>
                     </a:xfrm>
                     <a:prstGeom prst="rect">
                       <a:avLst/>
@@ -5271,6 +5607,52 @@
           </wp:inline>
         </w:drawing>
       </w:r>
+    </w:p>
+    <w:p>
+      <w:pPr>
+        <w:pStyle w:val="ListParagraph"/>
+        <w:numPr>
+          <w:ilvl w:val="0"/>
+          <w:numId w:val="2"/>
+        </w:numPr>
+        <w:rPr>
+          <w:sz w:val="24"/>
+          <w:szCs w:val="24"/>
+        </w:rPr>
+      </w:pPr>
+      <w:r>
+        <w:rPr>
+          <w:sz w:val="24"/>
+          <w:szCs w:val="24"/>
+        </w:rPr>
+        <w:t xml:space="preserve">In the </w:t>
+      </w:r>
+      <w:proofErr w:type="spellStart"/>
+      <w:r>
+        <w:rPr>
+          <w:sz w:val="24"/>
+          <w:szCs w:val="24"/>
+        </w:rPr>
+        <w:t>Geweke</w:t>
+      </w:r>
+      <w:proofErr w:type="spellEnd"/>
+      <w:r>
+        <w:rPr>
+          <w:sz w:val="24"/>
+          <w:szCs w:val="24"/>
+        </w:rPr>
+        <w:t xml:space="preserve"> diagnostic, parameter b seems to be converged, while parameter a does not seem to be converged. The way to assess convergence is when the right-hand plot for the parameter goes to zero.</w:t>
+      </w:r>
+    </w:p>
+    <w:p>
+      <w:pPr>
+        <w:pStyle w:val="NoSpacing"/>
+        <w:jc w:val="center"/>
+        <w:rPr>
+          <w:sz w:val="24"/>
+          <w:szCs w:val="24"/>
+        </w:rPr>
+      </w:pPr>
       <w:r>
         <w:rPr>
           <w:noProof/>
@@ -5278,9 +5660,9 @@
           <w:szCs w:val="28"/>
         </w:rPr>
         <w:drawing>
-          <wp:inline distT="0" distB="0" distL="0" distR="0" wp14:anchorId="05B13CF0" wp14:editId="7B7B8067">
-            <wp:extent cx="2743200" cy="2059634"/>
-            <wp:effectExtent l="0" t="0" r="0" b="0"/>
+          <wp:inline distT="0" distB="0" distL="0" distR="0" wp14:anchorId="05B13CF0" wp14:editId="48A0BC02">
+            <wp:extent cx="2432304" cy="1828800"/>
+            <wp:effectExtent l="0" t="0" r="6350" b="0"/>
             <wp:docPr id="25" name="Picture 25"/>
             <wp:cNvGraphicFramePr>
               <a:graphicFrameLocks xmlns:a="http://schemas.openxmlformats.org/drawingml/2006/main" noChangeAspect="1"/>
@@ -5295,7 +5677,7 @@
                     </pic:cNvPicPr>
                   </pic:nvPicPr>
                   <pic:blipFill>
-                    <a:blip r:embed="rId30">
+                    <a:blip r:embed="rId30" cstate="print">
                       <a:extLst>
                         <a:ext uri="{28A0092B-C50C-407E-A947-70E740481C1C}">
                           <a14:useLocalDpi xmlns:a14="http://schemas.microsoft.com/office/drawing/2010/main" val="0"/>
@@ -5310,7 +5692,7 @@
                   <pic:spPr bwMode="auto">
                     <a:xfrm>
                       <a:off x="0" y="0"/>
-                      <a:ext cx="2743200" cy="2059634"/>
+                      <a:ext cx="2432304" cy="1828800"/>
                     </a:xfrm>
                     <a:prstGeom prst="rect">
                       <a:avLst/>
@@ -5333,9 +5715,9 @@
           <w:szCs w:val="28"/>
         </w:rPr>
         <w:drawing>
-          <wp:inline distT="0" distB="0" distL="0" distR="0" wp14:anchorId="4BF9D89E" wp14:editId="4AF80023">
-            <wp:extent cx="2743200" cy="2059634"/>
-            <wp:effectExtent l="0" t="0" r="0" b="0"/>
+          <wp:inline distT="0" distB="0" distL="0" distR="0" wp14:anchorId="4BF9D89E" wp14:editId="5959867F">
+            <wp:extent cx="2432304" cy="1828800"/>
+            <wp:effectExtent l="0" t="0" r="6350" b="0"/>
             <wp:docPr id="26" name="Picture 26"/>
             <wp:cNvGraphicFramePr>
               <a:graphicFrameLocks xmlns:a="http://schemas.openxmlformats.org/drawingml/2006/main" noChangeAspect="1"/>
@@ -5350,7 +5732,7 @@
                     </pic:cNvPicPr>
                   </pic:nvPicPr>
                   <pic:blipFill>
-                    <a:blip r:embed="rId31">
+                    <a:blip r:embed="rId31" cstate="print">
                       <a:extLst>
                         <a:ext uri="{28A0092B-C50C-407E-A947-70E740481C1C}">
                           <a14:useLocalDpi xmlns:a14="http://schemas.microsoft.com/office/drawing/2010/main" val="0"/>
@@ -5365,7 +5747,7 @@
                   <pic:spPr bwMode="auto">
                     <a:xfrm>
                       <a:off x="0" y="0"/>
-                      <a:ext cx="2743200" cy="2059634"/>
+                      <a:ext cx="2432304" cy="1828800"/>
                     </a:xfrm>
                     <a:prstGeom prst="rect">
                       <a:avLst/>
@@ -5388,9 +5770,9 @@
           <w:szCs w:val="28"/>
         </w:rPr>
         <w:drawing>
-          <wp:inline distT="0" distB="0" distL="0" distR="0" wp14:anchorId="272A1748" wp14:editId="14CBF376">
-            <wp:extent cx="3657600" cy="2746179"/>
-            <wp:effectExtent l="0" t="0" r="0" b="0"/>
+          <wp:inline distT="0" distB="0" distL="0" distR="0" wp14:anchorId="272A1748" wp14:editId="5A8993F2">
+            <wp:extent cx="2432304" cy="1828800"/>
+            <wp:effectExtent l="0" t="0" r="6350" b="0"/>
             <wp:docPr id="27" name="Picture 27"/>
             <wp:cNvGraphicFramePr>
               <a:graphicFrameLocks xmlns:a="http://schemas.openxmlformats.org/drawingml/2006/main" noChangeAspect="1"/>
@@ -5405,7 +5787,7 @@
                     </pic:cNvPicPr>
                   </pic:nvPicPr>
                   <pic:blipFill>
-                    <a:blip r:embed="rId32">
+                    <a:blip r:embed="rId32" cstate="print">
                       <a:extLst>
                         <a:ext uri="{28A0092B-C50C-407E-A947-70E740481C1C}">
                           <a14:useLocalDpi xmlns:a14="http://schemas.microsoft.com/office/drawing/2010/main" val="0"/>
@@ -5420,7 +5802,7 @@
                   <pic:spPr bwMode="auto">
                     <a:xfrm>
                       <a:off x="0" y="0"/>
-                      <a:ext cx="3657600" cy="2746179"/>
+                      <a:ext cx="2432304" cy="1828800"/>
                     </a:xfrm>
                     <a:prstGeom prst="rect">
                       <a:avLst/>
@@ -5485,14 +5867,7 @@
           <w:sz w:val="24"/>
           <w:szCs w:val="24"/>
         </w:rPr>
-        <w:t xml:space="preserve">This example seems as it is about to hit convergence or has just hit convergence. </w:t>
-      </w:r>
-      <w:r>
-        <w:rPr>
-          <w:sz w:val="24"/>
-          <w:szCs w:val="24"/>
-        </w:rPr>
-        <w:t xml:space="preserve">Sometimes these plots can be tricky to infer convergence, and this is a case. More samples should probably be </w:t>
+        <w:t xml:space="preserve">In this example, the ACT diagnostics do not show convergence yet for either parameter (however, we know this example is </w:t>
       </w:r>
       <w:proofErr w:type="gramStart"/>
       <w:r>
@@ -5500,7 +5875,7 @@
           <w:sz w:val="24"/>
           <w:szCs w:val="24"/>
         </w:rPr>
-        <w:t>ran</w:t>
+        <w:t>actually converged</w:t>
       </w:r>
       <w:proofErr w:type="gramEnd"/>
       <w:r>
@@ -5508,7 +5883,7 @@
           <w:sz w:val="24"/>
           <w:szCs w:val="24"/>
         </w:rPr>
-        <w:t xml:space="preserve">. </w:t>
+        <w:t xml:space="preserve"> or partially converged).</w:t>
       </w:r>
     </w:p>
     <w:p>
@@ -5527,9 +5902,9 @@
           <w:szCs w:val="28"/>
         </w:rPr>
         <w:drawing>
-          <wp:inline distT="0" distB="0" distL="0" distR="0" wp14:anchorId="277607AE" wp14:editId="76116BC2">
-            <wp:extent cx="2743200" cy="2059634"/>
-            <wp:effectExtent l="0" t="0" r="0" b="0"/>
+          <wp:inline distT="0" distB="0" distL="0" distR="0" wp14:anchorId="60A2F612" wp14:editId="2532F662">
+            <wp:extent cx="2432304" cy="1828800"/>
+            <wp:effectExtent l="0" t="0" r="6350" b="0"/>
             <wp:docPr id="28" name="Picture 28"/>
             <wp:cNvGraphicFramePr>
               <a:graphicFrameLocks xmlns:a="http://schemas.openxmlformats.org/drawingml/2006/main" noChangeAspect="1"/>
@@ -5544,7 +5919,7 @@
                     </pic:cNvPicPr>
                   </pic:nvPicPr>
                   <pic:blipFill>
-                    <a:blip r:embed="rId33">
+                    <a:blip r:embed="rId33" cstate="print">
                       <a:extLst>
                         <a:ext uri="{28A0092B-C50C-407E-A947-70E740481C1C}">
                           <a14:useLocalDpi xmlns:a14="http://schemas.microsoft.com/office/drawing/2010/main" val="0"/>
@@ -5559,7 +5934,7 @@
                   <pic:spPr bwMode="auto">
                     <a:xfrm>
                       <a:off x="0" y="0"/>
-                      <a:ext cx="2743200" cy="2059634"/>
+                      <a:ext cx="2432304" cy="1828800"/>
                     </a:xfrm>
                     <a:prstGeom prst="rect">
                       <a:avLst/>
@@ -5582,9 +5957,9 @@
           <w:szCs w:val="28"/>
         </w:rPr>
         <w:drawing>
-          <wp:inline distT="0" distB="0" distL="0" distR="0" wp14:anchorId="155FF19B" wp14:editId="1CC4922A">
-            <wp:extent cx="2743200" cy="2059634"/>
-            <wp:effectExtent l="0" t="0" r="0" b="0"/>
+          <wp:inline distT="0" distB="0" distL="0" distR="0" wp14:anchorId="77DB1FC1" wp14:editId="2F22C619">
+            <wp:extent cx="2432304" cy="1828800"/>
+            <wp:effectExtent l="0" t="0" r="6350" b="0"/>
             <wp:docPr id="29" name="Picture 29"/>
             <wp:cNvGraphicFramePr>
               <a:graphicFrameLocks xmlns:a="http://schemas.openxmlformats.org/drawingml/2006/main" noChangeAspect="1"/>
@@ -5599,7 +5974,7 @@
                     </pic:cNvPicPr>
                   </pic:nvPicPr>
                   <pic:blipFill>
-                    <a:blip r:embed="rId34">
+                    <a:blip r:embed="rId34" cstate="print">
                       <a:extLst>
                         <a:ext uri="{28A0092B-C50C-407E-A947-70E740481C1C}">
                           <a14:useLocalDpi xmlns:a14="http://schemas.microsoft.com/office/drawing/2010/main" val="0"/>
@@ -5614,7 +5989,7 @@
                   <pic:spPr bwMode="auto">
                     <a:xfrm>
                       <a:off x="0" y="0"/>
-                      <a:ext cx="2743200" cy="2059634"/>
+                      <a:ext cx="2432304" cy="1828800"/>
                     </a:xfrm>
                     <a:prstGeom prst="rect">
                       <a:avLst/>
@@ -5630,6 +6005,92 @@
           </wp:inline>
         </w:drawing>
       </w:r>
+    </w:p>
+    <w:p>
+      <w:pPr>
+        <w:pStyle w:val="NoSpacing"/>
+        <w:jc w:val="center"/>
+        <w:rPr>
+          <w:sz w:val="24"/>
+          <w:szCs w:val="24"/>
+        </w:rPr>
+      </w:pPr>
+    </w:p>
+    <w:p>
+      <w:pPr>
+        <w:pStyle w:val="NoSpacing"/>
+        <w:rPr>
+          <w:sz w:val="24"/>
+          <w:szCs w:val="24"/>
+        </w:rPr>
+      </w:pPr>
+    </w:p>
+    <w:p>
+      <w:pPr>
+        <w:pStyle w:val="ListParagraph"/>
+        <w:numPr>
+          <w:ilvl w:val="0"/>
+          <w:numId w:val="2"/>
+        </w:numPr>
+        <w:rPr>
+          <w:sz w:val="24"/>
+          <w:szCs w:val="24"/>
+        </w:rPr>
+      </w:pPr>
+      <w:r>
+        <w:rPr>
+          <w:sz w:val="24"/>
+          <w:szCs w:val="24"/>
+        </w:rPr>
+        <w:t xml:space="preserve">In this example, with the </w:t>
+      </w:r>
+      <w:proofErr w:type="spellStart"/>
+      <w:r>
+        <w:rPr>
+          <w:sz w:val="24"/>
+          <w:szCs w:val="24"/>
+        </w:rPr>
+        <w:t>Geweke</w:t>
+      </w:r>
+      <w:proofErr w:type="spellEnd"/>
+      <w:r>
+        <w:rPr>
+          <w:sz w:val="24"/>
+          <w:szCs w:val="24"/>
+        </w:rPr>
+        <w:t xml:space="preserve"> diagnostics, t</w:t>
+      </w:r>
+      <w:r>
+        <w:rPr>
+          <w:sz w:val="24"/>
+          <w:szCs w:val="24"/>
+        </w:rPr>
+        <w:t xml:space="preserve">his example seems as it is </w:t>
+      </w:r>
+      <w:r>
+        <w:rPr>
+          <w:sz w:val="24"/>
+          <w:szCs w:val="24"/>
+        </w:rPr>
+        <w:t>starting to converge</w:t>
+      </w:r>
+      <w:r>
+        <w:rPr>
+          <w:sz w:val="24"/>
+          <w:szCs w:val="24"/>
+        </w:rPr>
+        <w:t xml:space="preserve"> or has just hit convergence.</w:t>
+      </w:r>
+    </w:p>
+    <w:p>
+      <w:pPr>
+        <w:pStyle w:val="NoSpacing"/>
+        <w:jc w:val="center"/>
+        <w:rPr>
+          <w:sz w:val="24"/>
+          <w:szCs w:val="24"/>
+        </w:rPr>
+      </w:pPr>
       <w:r>
         <w:rPr>
           <w:noProof/>
@@ -5637,9 +6098,9 @@
           <w:szCs w:val="28"/>
         </w:rPr>
         <w:drawing>
-          <wp:inline distT="0" distB="0" distL="0" distR="0" wp14:anchorId="3C281A58" wp14:editId="69876793">
-            <wp:extent cx="2743200" cy="2059634"/>
-            <wp:effectExtent l="0" t="0" r="0" b="0"/>
+          <wp:inline distT="0" distB="0" distL="0" distR="0" wp14:anchorId="3C281A58" wp14:editId="64168545">
+            <wp:extent cx="2432304" cy="1828800"/>
+            <wp:effectExtent l="0" t="0" r="6350" b="0"/>
             <wp:docPr id="30" name="Picture 30"/>
             <wp:cNvGraphicFramePr>
               <a:graphicFrameLocks xmlns:a="http://schemas.openxmlformats.org/drawingml/2006/main" noChangeAspect="1"/>
@@ -5654,7 +6115,7 @@
                     </pic:cNvPicPr>
                   </pic:nvPicPr>
                   <pic:blipFill>
-                    <a:blip r:embed="rId35">
+                    <a:blip r:embed="rId35" cstate="print">
                       <a:extLst>
                         <a:ext uri="{28A0092B-C50C-407E-A947-70E740481C1C}">
                           <a14:useLocalDpi xmlns:a14="http://schemas.microsoft.com/office/drawing/2010/main" val="0"/>
@@ -5669,7 +6130,7 @@
                   <pic:spPr bwMode="auto">
                     <a:xfrm>
                       <a:off x="0" y="0"/>
-                      <a:ext cx="2743200" cy="2059634"/>
+                      <a:ext cx="2432304" cy="1828800"/>
                     </a:xfrm>
                     <a:prstGeom prst="rect">
                       <a:avLst/>
@@ -5692,9 +6153,9 @@
           <w:szCs w:val="28"/>
         </w:rPr>
         <w:drawing>
-          <wp:inline distT="0" distB="0" distL="0" distR="0" wp14:anchorId="0A9D68CB" wp14:editId="53C9E6EC">
-            <wp:extent cx="2743200" cy="2059634"/>
-            <wp:effectExtent l="0" t="0" r="0" b="0"/>
+          <wp:inline distT="0" distB="0" distL="0" distR="0" wp14:anchorId="0A9D68CB" wp14:editId="4F03A040">
+            <wp:extent cx="2432304" cy="1828800"/>
+            <wp:effectExtent l="0" t="0" r="6350" b="0"/>
             <wp:docPr id="31" name="Picture 31"/>
             <wp:cNvGraphicFramePr>
               <a:graphicFrameLocks xmlns:a="http://schemas.openxmlformats.org/drawingml/2006/main" noChangeAspect="1"/>
@@ -5709,7 +6170,7 @@
                     </pic:cNvPicPr>
                   </pic:nvPicPr>
                   <pic:blipFill>
-                    <a:blip r:embed="rId36">
+                    <a:blip r:embed="rId36" cstate="print">
                       <a:extLst>
                         <a:ext uri="{28A0092B-C50C-407E-A947-70E740481C1C}">
                           <a14:useLocalDpi xmlns:a14="http://schemas.microsoft.com/office/drawing/2010/main" val="0"/>
@@ -5724,7 +6185,7 @@
                   <pic:spPr bwMode="auto">
                     <a:xfrm>
                       <a:off x="0" y="0"/>
-                      <a:ext cx="2743200" cy="2059634"/>
+                      <a:ext cx="2432304" cy="1828800"/>
                     </a:xfrm>
                     <a:prstGeom prst="rect">
                       <a:avLst/>
@@ -5747,9 +6208,9 @@
           <w:szCs w:val="28"/>
         </w:rPr>
         <w:drawing>
-          <wp:inline distT="0" distB="0" distL="0" distR="0" wp14:anchorId="03ACC7E6" wp14:editId="167D8611">
-            <wp:extent cx="3657600" cy="2746179"/>
-            <wp:effectExtent l="0" t="0" r="0" b="0"/>
+          <wp:inline distT="0" distB="0" distL="0" distR="0" wp14:anchorId="03ACC7E6" wp14:editId="59279E93">
+            <wp:extent cx="2432304" cy="1828800"/>
+            <wp:effectExtent l="0" t="0" r="6350" b="0"/>
             <wp:docPr id="32" name="Picture 32"/>
             <wp:cNvGraphicFramePr>
               <a:graphicFrameLocks xmlns:a="http://schemas.openxmlformats.org/drawingml/2006/main" noChangeAspect="1"/>
@@ -5764,7 +6225,7 @@
                     </pic:cNvPicPr>
                   </pic:nvPicPr>
                   <pic:blipFill>
-                    <a:blip r:embed="rId37">
+                    <a:blip r:embed="rId37" cstate="print">
                       <a:extLst>
                         <a:ext uri="{28A0092B-C50C-407E-A947-70E740481C1C}">
                           <a14:useLocalDpi xmlns:a14="http://schemas.microsoft.com/office/drawing/2010/main" val="0"/>
@@ -5779,7 +6240,7 @@
                   <pic:spPr bwMode="auto">
                     <a:xfrm>
                       <a:off x="0" y="0"/>
-                      <a:ext cx="3657600" cy="2746179"/>
+                      <a:ext cx="2432304" cy="1828800"/>
                     </a:xfrm>
                     <a:prstGeom prst="rect">
                       <a:avLst/>
@@ -5826,6 +6287,13 @@
         <w:lastRenderedPageBreak/>
         <w:t>Example C8</w:t>
       </w:r>
+      <w:r>
+        <w:rPr>
+          <w:sz w:val="28"/>
+          <w:szCs w:val="28"/>
+        </w:rPr>
+        <w:t xml:space="preserve"> – uniform sampling with 1,000,000 samples</w:t>
+      </w:r>
     </w:p>
     <w:p>
       <w:pPr>
@@ -5844,7 +6312,42 @@
           <w:sz w:val="24"/>
           <w:szCs w:val="24"/>
         </w:rPr>
-        <w:t xml:space="preserve">This example infers convergence since </w:t>
+        <w:t>Evidence of convergence is seen in both the</w:t>
+      </w:r>
+      <w:r>
+        <w:rPr>
+          <w:sz w:val="24"/>
+          <w:szCs w:val="24"/>
+        </w:rPr>
+        <w:t xml:space="preserve"> </w:t>
+      </w:r>
+      <w:r>
+        <w:rPr>
+          <w:sz w:val="24"/>
+          <w:szCs w:val="24"/>
+        </w:rPr>
+        <w:t>ACT</w:t>
+      </w:r>
+      <w:r>
+        <w:rPr>
+          <w:sz w:val="24"/>
+          <w:szCs w:val="24"/>
+        </w:rPr>
+        <w:t xml:space="preserve"> </w:t>
+      </w:r>
+      <w:r>
+        <w:rPr>
+          <w:sz w:val="24"/>
+          <w:szCs w:val="24"/>
+        </w:rPr>
+        <w:t xml:space="preserve">diagnostic </w:t>
+      </w:r>
+      <w:r>
+        <w:rPr>
+          <w:sz w:val="24"/>
+          <w:szCs w:val="24"/>
+        </w:rPr>
+        <w:t xml:space="preserve">and </w:t>
       </w:r>
       <w:proofErr w:type="spellStart"/>
       <w:r>
@@ -5852,7 +6355,7 @@
           <w:sz w:val="24"/>
           <w:szCs w:val="24"/>
         </w:rPr>
-        <w:t>AutoCorrelation</w:t>
+        <w:t>Geweke</w:t>
       </w:r>
       <w:proofErr w:type="spellEnd"/>
       <w:r>
@@ -5860,7 +6363,21 @@
           <w:sz w:val="24"/>
           <w:szCs w:val="24"/>
         </w:rPr>
-        <w:t xml:space="preserve"> Time and </w:t>
+        <w:t xml:space="preserve"> diagnostic</w:t>
+      </w:r>
+      <w:r>
+        <w:rPr>
+          <w:sz w:val="24"/>
+          <w:szCs w:val="24"/>
+        </w:rPr>
+        <w:t xml:space="preserve">. </w:t>
+      </w:r>
+      <w:r>
+        <w:rPr>
+          <w:sz w:val="24"/>
+          <w:szCs w:val="24"/>
+        </w:rPr>
+        <w:t xml:space="preserve">This example had upper and lower bounds in the region already found by </w:t>
       </w:r>
       <w:proofErr w:type="spellStart"/>
       <w:r>
@@ -5868,7 +6385,7 @@
           <w:sz w:val="24"/>
           <w:szCs w:val="24"/>
         </w:rPr>
-        <w:t>Geweke’s</w:t>
+        <w:t>mcmc</w:t>
       </w:r>
       <w:proofErr w:type="spellEnd"/>
       <w:r>
@@ -5876,15 +6393,31 @@
           <w:sz w:val="24"/>
           <w:szCs w:val="24"/>
         </w:rPr>
-        <w:t xml:space="preserve"> plots both converge. </w:t>
+        <w:t xml:space="preserve">, which </w:t>
+      </w:r>
+      <w:proofErr w:type="spellStart"/>
+      <w:r>
+        <w:rPr>
+          <w:sz w:val="24"/>
+          <w:szCs w:val="24"/>
+        </w:rPr>
+        <w:t>helpedt</w:t>
+      </w:r>
+      <w:proofErr w:type="spellEnd"/>
+      <w:r>
+        <w:rPr>
+          <w:sz w:val="24"/>
+          <w:szCs w:val="24"/>
+        </w:rPr>
+        <w:t xml:space="preserve"> converge quickly despite being a uniform random sampling run.</w:t>
       </w:r>
     </w:p>
     <w:p>
       <w:pPr>
         <w:jc w:val="center"/>
         <w:rPr>
-          <w:sz w:val="28"/>
-          <w:szCs w:val="28"/>
+          <w:sz w:val="24"/>
+          <w:szCs w:val="24"/>
         </w:rPr>
       </w:pPr>
       <w:r>
@@ -6127,15 +6660,6 @@
           </wp:inline>
         </w:drawing>
       </w:r>
-    </w:p>
-    <w:p>
-      <w:pPr>
-        <w:pStyle w:val="NoSpacing"/>
-        <w:rPr>
-          <w:sz w:val="24"/>
-          <w:szCs w:val="24"/>
-        </w:rPr>
-      </w:pPr>
     </w:p>
     <w:sectPr>
       <w:pgSz w:w="12240" w:h="15840"/>

</xml_diff>

<commit_message>
making the filter removed example more clear
</commit_message>
<xml_diff>
--- a/Examples/Example00/0-Example00Explanation.docx
+++ b/Examples/Example00/0-Example00Explanation.docx
@@ -179,15 +179,7 @@
         <w:pStyle w:val="NoSpacing"/>
       </w:pPr>
       <w:r>
-        <w:t>y=(x-</w:t>
-      </w:r>
-      <w:proofErr w:type="gramStart"/>
-      <w:r>
-        <w:t>a)^</w:t>
-      </w:r>
-      <w:proofErr w:type="gramEnd"/>
-      <w:r>
-        <w:t>2 + b</w:t>
+        <w:t>y=(x-a)^2 + b</w:t>
       </w:r>
     </w:p>
     <w:p>
@@ -208,31 +200,15 @@
         <w:pStyle w:val="NoSpacing"/>
       </w:pPr>
       <w:r>
-        <w:t>a is expected to be 200 +/- 100</w:t>
-      </w:r>
-      <w:proofErr w:type="gramStart"/>
-      <w:r>
-        <w:t xml:space="preserve">   (</w:t>
-      </w:r>
-      <w:proofErr w:type="gramEnd"/>
-      <w:r>
-        <w:t>this is the 1 sigma confidence interval)</w:t>
-      </w:r>
-    </w:p>
-    <w:p>
-      <w:pPr>
-        <w:pStyle w:val="NoSpacing"/>
-      </w:pPr>
-      <w:r>
-        <w:t>b is expected to be 500 +/- 200</w:t>
-      </w:r>
-      <w:proofErr w:type="gramStart"/>
-      <w:r>
-        <w:t xml:space="preserve">   (</w:t>
-      </w:r>
-      <w:proofErr w:type="gramEnd"/>
-      <w:r>
-        <w:t>this is the 1 sigma confidence interval)</w:t>
+        <w:t>a is expected to be 200 +/- 100   (this is the 1 sigma confidence interval)</w:t>
+      </w:r>
+    </w:p>
+    <w:p>
+      <w:pPr>
+        <w:pStyle w:val="NoSpacing"/>
+      </w:pPr>
+      <w:r>
+        <w:t>b is expected to be 500 +/- 200   (this is the 1 sigma confidence interval)</w:t>
       </w:r>
     </w:p>
     <w:p>
@@ -275,15 +251,7 @@
         <w:pStyle w:val="NoSpacing"/>
       </w:pPr>
       <w:r>
-        <w:t xml:space="preserve">However, if we do a Bayesian Parameter Estimation (BPE), what </w:t>
-      </w:r>
-      <w:proofErr w:type="spellStart"/>
-      <w:r>
-        <w:t>CheKiPEUQ</w:t>
-      </w:r>
-      <w:proofErr w:type="spellEnd"/>
-      <w:r>
-        <w:t xml:space="preserve"> is designed for, then we get the following answers: </w:t>
+        <w:t xml:space="preserve">However, if we do a Bayesian Parameter Estimation (BPE), what CheKiPEUQ is designed for, then we get the following answers: </w:t>
       </w:r>
       <w:r>
         <w:rPr>
@@ -305,7 +273,6 @@
       <w:r>
         <w:t xml:space="preserve">otice that now </w:t>
       </w:r>
-      <w:proofErr w:type="gramStart"/>
       <w:r>
         <w:rPr>
           <w:b/>
@@ -316,19 +283,7 @@
         <w:t>both</w:t>
       </w:r>
       <w:r>
-        <w:t xml:space="preserve"> of the parameters</w:t>
-      </w:r>
-      <w:proofErr w:type="gramEnd"/>
-      <w:r>
-        <w:t xml:space="preserve"> have physically realistic values.  We even have error bars that </w:t>
-      </w:r>
-      <w:proofErr w:type="gramStart"/>
-      <w:r>
-        <w:t>took into account</w:t>
-      </w:r>
-      <w:proofErr w:type="gramEnd"/>
-      <w:r>
-        <w:t xml:space="preserve"> the uncertainty!</w:t>
+        <w:t xml:space="preserve"> of the parameters have physically realistic values.  We even have error bars that took into account the uncertainty!</w:t>
       </w:r>
       <w:r>
         <w:t xml:space="preserve"> The covariance matrix for the parameters is also provided, so that the correlated uncertainties of estimated parameters is not lost.</w:t>
@@ -520,15 +475,7 @@
         <w:t>PEUQSE</w:t>
       </w:r>
       <w:r>
-        <w:t xml:space="preserve"> BPE: it will tend to give more realistic parameter </w:t>
-      </w:r>
-      <w:proofErr w:type="gramStart"/>
-      <w:r>
-        <w:t>estimates, and</w:t>
-      </w:r>
-      <w:proofErr w:type="gramEnd"/>
-      <w:r>
-        <w:t xml:space="preserve"> can even give a type of uncertainty (called credible intervals) on the final estimates.</w:t>
+        <w:t xml:space="preserve"> BPE: it will tend to give more realistic parameter estimates, and can even give a type of uncertainty (called credible intervals) on the final estimates.</w:t>
       </w:r>
     </w:p>
     <w:p>
@@ -567,93 +514,36 @@
       <w:r>
         <w:t xml:space="preserve">import </w:t>
       </w:r>
-      <w:proofErr w:type="spellStart"/>
       <w:r>
         <w:t>PEUQSE</w:t>
       </w:r>
       <w:r>
-        <w:t>.UserInput</w:t>
-      </w:r>
-      <w:proofErr w:type="spellEnd"/>
-      <w:r>
-        <w:t xml:space="preserve"> as </w:t>
-      </w:r>
-      <w:proofErr w:type="spellStart"/>
-      <w:r>
-        <w:t>UserInput</w:t>
-      </w:r>
-      <w:proofErr w:type="spellEnd"/>
-    </w:p>
-    <w:p>
-      <w:pPr>
-        <w:pStyle w:val="NoSpacing"/>
-      </w:pPr>
-      <w:proofErr w:type="spellStart"/>
-      <w:r>
-        <w:t>UserInput.model</w:t>
-      </w:r>
-      <w:proofErr w:type="spellEnd"/>
-      <w:r>
-        <w:t>['</w:t>
-      </w:r>
-      <w:proofErr w:type="spellStart"/>
-      <w:r>
-        <w:t>InputParameterPriorValues</w:t>
-      </w:r>
-      <w:proofErr w:type="spellEnd"/>
-      <w:r>
-        <w:t>'] = [200, 500] #prior expected values for a and b</w:t>
-      </w:r>
-    </w:p>
-    <w:p>
-      <w:pPr>
-        <w:pStyle w:val="NoSpacing"/>
-      </w:pPr>
-      <w:proofErr w:type="spellStart"/>
-      <w:r>
-        <w:t>UserInput.model</w:t>
-      </w:r>
-      <w:proofErr w:type="spellEnd"/>
-      <w:r>
-        <w:t>['</w:t>
-      </w:r>
-      <w:proofErr w:type="spellStart"/>
-      <w:r>
-        <w:t>InputParametersPriorValuesUncertainties</w:t>
-      </w:r>
-      <w:proofErr w:type="spellEnd"/>
-      <w:r>
-        <w:t>'] = [100, 200] #1 sigma, in this example not correlated, but a covariance matrix can be used instead.</w:t>
-      </w:r>
-    </w:p>
-    <w:p>
-      <w:pPr>
-        <w:pStyle w:val="NoSpacing"/>
-      </w:pPr>
-      <w:proofErr w:type="spellStart"/>
+        <w:t>.UserInput as UserInput</w:t>
+      </w:r>
+    </w:p>
+    <w:p>
+      <w:pPr>
+        <w:pStyle w:val="NoSpacing"/>
+      </w:pPr>
+      <w:r>
+        <w:t>UserInput.model['InputParameterPriorValues'] = [200, 500] #prior expected values for a and b</w:t>
+      </w:r>
+    </w:p>
+    <w:p>
+      <w:pPr>
+        <w:pStyle w:val="NoSpacing"/>
+      </w:pPr>
+      <w:r>
+        <w:t>UserInput.model['InputParametersPriorValuesUncertainties'] = [100, 200] #1 sigma, in this example not correlated, but a covariance matrix can be used instead.</w:t>
+      </w:r>
+    </w:p>
+    <w:p>
+      <w:pPr>
+        <w:pStyle w:val="NoSpacing"/>
+      </w:pPr>
       <w:r>
         <w:lastRenderedPageBreak/>
-        <w:t>UserInput.model</w:t>
-      </w:r>
-      <w:proofErr w:type="spellEnd"/>
-      <w:r>
-        <w:t>['</w:t>
-      </w:r>
-      <w:proofErr w:type="spellStart"/>
-      <w:r>
-        <w:t>simulateByInputParametersOnlyFunction</w:t>
-      </w:r>
-      <w:proofErr w:type="spellEnd"/>
-      <w:r>
-        <w:t>'] = simulation_model_</w:t>
-      </w:r>
-      <w:proofErr w:type="gramStart"/>
-      <w:r>
-        <w:t>00.simulation</w:t>
-      </w:r>
-      <w:proofErr w:type="gramEnd"/>
-      <w:r>
-        <w:t>_function_wrapper</w:t>
+        <w:t>UserInput.model['simulateByInputParametersOnlyFunction'] = simulation_model_00.simulation_function_wrapper</w:t>
       </w:r>
       <w:r>
         <w:t xml:space="preserve"> #This just points to the User created model equation.</w:t>
@@ -663,56 +553,26 @@
       <w:pPr>
         <w:pStyle w:val="NoSpacing"/>
       </w:pPr>
-      <w:proofErr w:type="spellStart"/>
-      <w:r>
-        <w:t>PE_object</w:t>
-      </w:r>
-      <w:proofErr w:type="spellEnd"/>
-      <w:r>
-        <w:t xml:space="preserve"> = </w:t>
-      </w:r>
-      <w:proofErr w:type="spellStart"/>
+      <w:r>
+        <w:t xml:space="preserve">PE_object = </w:t>
+      </w:r>
       <w:r>
         <w:t>PEUQSE</w:t>
       </w:r>
       <w:r>
-        <w:t>.parameter_</w:t>
-      </w:r>
-      <w:proofErr w:type="gramStart"/>
-      <w:r>
-        <w:t>estimation</w:t>
-      </w:r>
-      <w:proofErr w:type="spellEnd"/>
-      <w:r>
-        <w:t>(</w:t>
-      </w:r>
-      <w:proofErr w:type="spellStart"/>
-      <w:proofErr w:type="gramEnd"/>
-      <w:r>
-        <w:t>UserInput</w:t>
-      </w:r>
-      <w:proofErr w:type="spellEnd"/>
-      <w:r>
-        <w:t>)</w:t>
-      </w:r>
-    </w:p>
-    <w:p>
-      <w:pPr>
-        <w:pStyle w:val="NoSpacing"/>
-      </w:pPr>
-      <w:proofErr w:type="spellStart"/>
-      <w:r>
-        <w:t>PE_</w:t>
-      </w:r>
-      <w:proofErr w:type="gramStart"/>
-      <w:r>
-        <w:t>object.do</w:t>
+        <w:t>.parameter_estimation(UserInput)</w:t>
+      </w:r>
+    </w:p>
+    <w:p>
+      <w:pPr>
+        <w:pStyle w:val="NoSpacing"/>
+      </w:pPr>
+      <w:r>
+        <w:t>PE_object.do</w:t>
       </w:r>
       <w:r>
         <w:t>EnsembleSliceSampling</w:t>
       </w:r>
-      <w:proofErr w:type="spellEnd"/>
-      <w:proofErr w:type="gramEnd"/>
       <w:r>
         <w:t>()</w:t>
       </w:r>
@@ -721,18 +581,8 @@
       <w:pPr>
         <w:pStyle w:val="NoSpacing"/>
       </w:pPr>
-      <w:proofErr w:type="spellStart"/>
-      <w:r>
-        <w:t>PE_</w:t>
-      </w:r>
-      <w:proofErr w:type="gramStart"/>
-      <w:r>
-        <w:t>object.createAllPlots</w:t>
-      </w:r>
-      <w:proofErr w:type="spellEnd"/>
-      <w:proofErr w:type="gramEnd"/>
-      <w:r>
-        <w:t>()</w:t>
+      <w:r>
+        <w:t>PE_object.createAllPlots()</w:t>
       </w:r>
     </w:p>
     <w:p>
@@ -1099,38 +949,13 @@
           <w:sz w:val="40"/>
           <w:szCs w:val="40"/>
         </w:rPr>
-        <w:t xml:space="preserve">Info on </w:t>
-      </w:r>
-      <w:proofErr w:type="gramStart"/>
+        <w:t>Info on The two types of mcmc</w:t>
+      </w:r>
       <w:r>
         <w:rPr>
           <w:sz w:val="40"/>
           <w:szCs w:val="40"/>
         </w:rPr>
-        <w:t>The</w:t>
-      </w:r>
-      <w:proofErr w:type="gramEnd"/>
-      <w:r>
-        <w:rPr>
-          <w:sz w:val="40"/>
-          <w:szCs w:val="40"/>
-        </w:rPr>
-        <w:t xml:space="preserve"> two types of </w:t>
-      </w:r>
-      <w:proofErr w:type="spellStart"/>
-      <w:r>
-        <w:rPr>
-          <w:sz w:val="40"/>
-          <w:szCs w:val="40"/>
-        </w:rPr>
-        <w:t>mcmc</w:t>
-      </w:r>
-      <w:proofErr w:type="spellEnd"/>
-      <w:r>
-        <w:rPr>
-          <w:sz w:val="40"/>
-          <w:szCs w:val="40"/>
-        </w:rPr>
         <w:br/>
       </w:r>
       <w:r>
@@ -1140,21 +965,12 @@
         </w:rPr>
         <w:t xml:space="preserve">There are two types of </w:t>
       </w:r>
-      <w:proofErr w:type="spellStart"/>
-      <w:r>
-        <w:rPr>
-          <w:sz w:val="24"/>
-          <w:szCs w:val="24"/>
-        </w:rPr>
-        <w:t>mcmc</w:t>
-      </w:r>
-      <w:proofErr w:type="spellEnd"/>
-      <w:r>
-        <w:rPr>
-          <w:sz w:val="24"/>
-          <w:szCs w:val="24"/>
-        </w:rPr>
-        <w:t xml:space="preserve"> samplings possible in </w:t>
+      <w:r>
+        <w:rPr>
+          <w:sz w:val="24"/>
+          <w:szCs w:val="24"/>
+        </w:rPr>
+        <w:t xml:space="preserve">mcmc samplings possible in </w:t>
       </w:r>
       <w:r>
         <w:rPr>
@@ -1170,7 +986,6 @@
         </w:rPr>
         <w:t xml:space="preserve">.  The </w:t>
       </w:r>
-      <w:proofErr w:type="spellStart"/>
       <w:r>
         <w:rPr>
           <w:b/>
@@ -1180,7 +995,6 @@
         </w:rPr>
         <w:t>EnsembleSliceSampling</w:t>
       </w:r>
-      <w:proofErr w:type="spellEnd"/>
       <w:r>
         <w:rPr>
           <w:sz w:val="24"/>
@@ -1188,7 +1002,6 @@
         </w:rPr>
         <w:t xml:space="preserve"> will be faster for many higher dimensional problems by needing fewer (but more sophisticated) samplings: there are normally almost no rejections.  The </w:t>
       </w:r>
-      <w:proofErr w:type="spellStart"/>
       <w:r>
         <w:rPr>
           <w:b/>
@@ -1198,7 +1011,6 @@
         </w:rPr>
         <w:t>MetrpolisHastings</w:t>
       </w:r>
-      <w:proofErr w:type="spellEnd"/>
       <w:r>
         <w:rPr>
           <w:sz w:val="24"/>
@@ -1218,30 +1030,14 @@
           <w:sz w:val="24"/>
           <w:szCs w:val="24"/>
         </w:rPr>
-        <w:t xml:space="preserve"> was originally built </w:t>
-      </w:r>
-      <w:proofErr w:type="gramStart"/>
-      <w:r>
-        <w:rPr>
-          <w:sz w:val="24"/>
-          <w:szCs w:val="24"/>
-        </w:rPr>
-        <w:t xml:space="preserve">with, </w:t>
-      </w:r>
-      <w:r>
-        <w:rPr>
-          <w:sz w:val="24"/>
-          <w:szCs w:val="24"/>
-        </w:rPr>
-        <w:t>and</w:t>
-      </w:r>
-      <w:proofErr w:type="gramEnd"/>
-      <w:r>
-        <w:rPr>
-          <w:sz w:val="24"/>
-          <w:szCs w:val="24"/>
-        </w:rPr>
-        <w:t xml:space="preserve"> makes more discontinuous jumps: it is recommended that ESS be tried before MH.</w:t>
+        <w:t xml:space="preserve"> was originally built with, </w:t>
+      </w:r>
+      <w:r>
+        <w:rPr>
+          <w:sz w:val="24"/>
+          <w:szCs w:val="24"/>
+        </w:rPr>
+        <w:t>and makes more discontinuous jumps: it is recommended that ESS be tried before MH.</w:t>
       </w:r>
     </w:p>
     <w:p>
@@ -1396,39 +1192,7 @@
           <w:sz w:val="24"/>
           <w:szCs w:val="24"/>
         </w:rPr>
-        <w:t xml:space="preserve">. We will use the </w:t>
-      </w:r>
-      <w:proofErr w:type="spellStart"/>
-      <w:r>
-        <w:rPr>
-          <w:sz w:val="24"/>
-          <w:szCs w:val="24"/>
-        </w:rPr>
-        <w:t>mu_AP</w:t>
-      </w:r>
-      <w:proofErr w:type="spellEnd"/>
-      <w:r>
-        <w:rPr>
-          <w:sz w:val="24"/>
-          <w:szCs w:val="24"/>
-        </w:rPr>
-        <w:t xml:space="preserve"> </w:t>
-      </w:r>
-      <w:proofErr w:type="spellStart"/>
-      <w:r>
-        <w:rPr>
-          <w:sz w:val="24"/>
-          <w:szCs w:val="24"/>
-        </w:rPr>
-        <w:t>rathe</w:t>
-      </w:r>
-      <w:proofErr w:type="spellEnd"/>
-      <w:r>
-        <w:rPr>
-          <w:sz w:val="24"/>
-          <w:szCs w:val="24"/>
-        </w:rPr>
-        <w:t xml:space="preserve"> than the MAP, since what we’re looking for is convergence rather than finding the MAP.</w:t>
+        <w:t>. We will use the mu_AP rathe than the MAP, since what we’re looking for is convergence rather than finding the MAP.</w:t>
       </w:r>
       <w:r>
         <w:rPr>
@@ -2619,23 +2383,7 @@
                 <w:szCs w:val="24"/>
               </w:rPr>
               <w:br/>
-              <w:t>(non-</w:t>
-            </w:r>
-            <w:proofErr w:type="spellStart"/>
-            <w:r>
-              <w:rPr>
-                <w:sz w:val="24"/>
-                <w:szCs w:val="24"/>
-              </w:rPr>
-              <w:t>mcmc</w:t>
-            </w:r>
-            <w:proofErr w:type="spellEnd"/>
-            <w:r>
-              <w:rPr>
-                <w:sz w:val="24"/>
-                <w:szCs w:val="24"/>
-              </w:rPr>
-              <w:t>)</w:t>
+              <w:t>(non-mcmc)</w:t>
             </w:r>
           </w:p>
         </w:tc>
@@ -3330,39 +3078,7 @@
         <w:t xml:space="preserve">Quite impressively, C8 gives results like C6. </w:t>
       </w:r>
       <w:r>
-        <w:t xml:space="preserve"> However, this was not arrived at ‘trivially’.  With C8, leaving the default settings for the variable UserInput.parameter_estimation_settings['multistart_relativeInitialDistributionSpread</w:t>
-      </w:r>
-      <w:proofErr w:type="gramStart"/>
-      <w:r>
-        <w:t>']  gives</w:t>
-      </w:r>
-      <w:proofErr w:type="gramEnd"/>
-      <w:r>
-        <w:t xml:space="preserve"> very horrible sampling. Unlike the </w:t>
-      </w:r>
-      <w:proofErr w:type="spellStart"/>
-      <w:r>
-        <w:t>mcmc</w:t>
-      </w:r>
-      <w:proofErr w:type="spellEnd"/>
-      <w:r>
-        <w:t xml:space="preserve">, there is no guiding and biasing. In this specific case, we **knew** the HPD interval was not over the full upper and lower bounds of -1E6 to 1E6.  </w:t>
-      </w:r>
-      <w:proofErr w:type="gramStart"/>
-      <w:r>
-        <w:t>So</w:t>
-      </w:r>
-      <w:proofErr w:type="gramEnd"/>
-      <w:r>
-        <w:t xml:space="preserve"> by making the </w:t>
-      </w:r>
-      <w:proofErr w:type="spellStart"/>
-      <w:r>
-        <w:t>relativeInitialDistributionSpread</w:t>
-      </w:r>
-      <w:proofErr w:type="spellEnd"/>
-      <w:r>
-        <w:t xml:space="preserve"> smaller from 2.0 we were able to get uniform sampling of the </w:t>
+        <w:t xml:space="preserve"> However, this was not arrived at ‘trivially’.  With C8, leaving the default settings for the variable UserInput.parameter_estimation_settings['multistart_relativeInitialDistributionSpread']  gives very horrible sampling. Unlike the mcmc, there is no guiding and biasing. In this specific case, we **knew** the HPD interval was not over the full upper and lower bounds of -1E6 to 1E6.  So by making the relativeInitialDistributionSpread smaller from 2.0 we were able to get uniform sampling of the </w:t>
       </w:r>
       <w:r>
         <w:rPr>
@@ -3382,26 +3098,10 @@
         <w:t xml:space="preserve">too </w:t>
       </w:r>
       <w:r>
-        <w:t xml:space="preserve">small, using 0.50 turned out to be okay.  Note that in the general case, uniform distribution sampling and non-adaptive </w:t>
-      </w:r>
-      <w:proofErr w:type="gramStart"/>
-      <w:r>
-        <w:t>grid based</w:t>
-      </w:r>
-      <w:proofErr w:type="gramEnd"/>
-      <w:r>
-        <w:t xml:space="preserve"> sampling will do a very inefficient job of sampling if given a bounds that result in areas (‘volumes’) orders of magnitude larger than the HPD area (‘volume’). This scales nonlinearly, like d3 for 3 parameters. </w:t>
-      </w:r>
-      <w:r>
-        <w:t xml:space="preserve">   Still, one could take the HPD interval according to </w:t>
-      </w:r>
-      <w:proofErr w:type="spellStart"/>
-      <w:r>
-        <w:t>mcmc</w:t>
-      </w:r>
-      <w:proofErr w:type="spellEnd"/>
-      <w:r>
-        <w:t xml:space="preserve"> and then do uniform random sampling in a region that is simply several times that size.</w:t>
+        <w:t xml:space="preserve">small, using 0.50 turned out to be okay.  Note that in the general case, uniform distribution sampling and non-adaptive grid based sampling will do a very inefficient job of sampling if given a bounds that result in areas (‘volumes’) orders of magnitude larger than the HPD area (‘volume’). This scales nonlinearly, like d3 for 3 parameters. </w:t>
+      </w:r>
+      <w:r>
+        <w:t xml:space="preserve">   Still, one could take the HPD interval according to mcmc and then do uniform random sampling in a region that is simply several times that size.</w:t>
       </w:r>
     </w:p>
     <w:bookmarkEnd w:id="0"/>
@@ -3439,23 +3139,7 @@
           <w:sz w:val="24"/>
           <w:szCs w:val="24"/>
         </w:rPr>
-        <w:t xml:space="preserve"> MH and ESS, we used filtering of the tails of the distributions to avoid a bad effect on the output.  Below, let’s </w:t>
-      </w:r>
-      <w:proofErr w:type="gramStart"/>
-      <w:r>
-        <w:rPr>
-          <w:sz w:val="24"/>
-          <w:szCs w:val="24"/>
-        </w:rPr>
-        <w:t>take a look</w:t>
-      </w:r>
-      <w:proofErr w:type="gramEnd"/>
-      <w:r>
-        <w:rPr>
-          <w:sz w:val="24"/>
-          <w:szCs w:val="24"/>
-        </w:rPr>
-        <w:t xml:space="preserve"> at how c2 and c5 would look </w:t>
+        <w:t xml:space="preserve"> MH and ESS, we used filtering of the tails of the distributions to avoid a bad effect on the output.  Below, let’s take a look at how c2 and c5 would look </w:t>
       </w:r>
       <w:r>
         <w:rPr>
@@ -3469,7 +3153,21 @@
           <w:sz w:val="24"/>
           <w:szCs w:val="24"/>
         </w:rPr>
-        <w:t>without this filtering.</w:t>
+        <w:t>without this filtering</w:t>
+      </w:r>
+      <w:r>
+        <w:rPr>
+          <w:sz w:val="24"/>
+          <w:szCs w:val="24"/>
+        </w:rPr>
+        <w:t xml:space="preserve"> (there are runfiles for filter removed)</w:t>
+      </w:r>
+      <w:r>
+        <w:rPr>
+          <w:sz w:val="24"/>
+          <w:szCs w:val="24"/>
+        </w:rPr>
+        <w:t>.</w:t>
       </w:r>
       <w:r>
         <w:rPr>
@@ -3525,23 +3223,7 @@
           <w:sz w:val="24"/>
           <w:szCs w:val="24"/>
         </w:rPr>
-        <w:t xml:space="preserve">from </w:t>
-      </w:r>
-      <w:proofErr w:type="spellStart"/>
-      <w:r>
-        <w:rPr>
-          <w:sz w:val="24"/>
-          <w:szCs w:val="24"/>
-        </w:rPr>
-        <w:t>mu_AP</w:t>
-      </w:r>
-      <w:proofErr w:type="spellEnd"/>
-      <w:r>
-        <w:rPr>
-          <w:sz w:val="24"/>
-          <w:szCs w:val="24"/>
-        </w:rPr>
-        <w:t xml:space="preserve"> </w:t>
+        <w:t xml:space="preserve">from mu_AP </w:t>
       </w:r>
       <w:r>
         <w:rPr>
@@ -3609,7 +3291,7 @@
         <w:tblLook w:val="04A0" w:firstRow="1" w:lastRow="0" w:firstColumn="1" w:lastColumn="0" w:noHBand="0" w:noVBand="1"/>
       </w:tblPr>
       <w:tblGrid>
-        <w:gridCol w:w="1109"/>
+        <w:gridCol w:w="1613"/>
         <w:gridCol w:w="1726"/>
         <w:gridCol w:w="1146"/>
         <w:gridCol w:w="1421"/>
@@ -3852,6 +3534,21 @@
               </w:rPr>
               <w:t>00c2</w:t>
             </w:r>
+            <w:r>
+              <w:rPr>
+                <w:sz w:val="24"/>
+                <w:szCs w:val="24"/>
+              </w:rPr>
+              <w:t xml:space="preserve"> </w:t>
+            </w:r>
+            <w:r>
+              <w:rPr>
+                <w:sz w:val="24"/>
+                <w:szCs w:val="24"/>
+              </w:rPr>
+              <w:br/>
+              <w:t>filter removed</w:t>
+            </w:r>
           </w:p>
         </w:tc>
         <w:tc>
@@ -3941,15 +3638,7 @@
                 <w:sz w:val="24"/>
                 <w:szCs w:val="24"/>
               </w:rPr>
-              <w:t>-</w:t>
-            </w:r>
-            <w:proofErr w:type="gramStart"/>
-            <w:r>
-              <w:rPr>
-                <w:sz w:val="24"/>
-                <w:szCs w:val="24"/>
-              </w:rPr>
-              <w:t>586</w:t>
+              <w:t>-586</w:t>
             </w:r>
             <w:r>
               <w:rPr>
@@ -3959,11 +3648,7 @@
               <w:t xml:space="preserve">  </w:t>
             </w:r>
             <w:r>
-              <w:t>±</w:t>
-            </w:r>
-            <w:proofErr w:type="gramEnd"/>
-            <w:r>
-              <w:t xml:space="preserve"> 1.</w:t>
+              <w:t>± 1.</w:t>
             </w:r>
             <w:r>
               <w:t>2</w:t>
@@ -4205,6 +3890,20 @@
                 <w:szCs w:val="24"/>
               </w:rPr>
               <w:t>00c5</w:t>
+            </w:r>
+            <w:r>
+              <w:rPr>
+                <w:sz w:val="24"/>
+                <w:szCs w:val="24"/>
+              </w:rPr>
+              <w:br/>
+            </w:r>
+            <w:r>
+              <w:rPr>
+                <w:sz w:val="24"/>
+                <w:szCs w:val="24"/>
+              </w:rPr>
+              <w:t>filter removed</w:t>
             </w:r>
           </w:p>
         </w:tc>
@@ -4625,6 +4324,7 @@
           <w:sz w:val="24"/>
           <w:szCs w:val="24"/>
         </w:rPr>
+        <w:lastRenderedPageBreak/>
         <w:br w:type="page"/>
       </w:r>
     </w:p>
@@ -4809,46 +4509,14 @@
           <w:sz w:val="24"/>
           <w:szCs w:val="24"/>
         </w:rPr>
-        <w:t xml:space="preserve"> includes more than one convergence diagnostic. </w:t>
-      </w:r>
-      <w:proofErr w:type="gramStart"/>
-      <w:r>
-        <w:rPr>
-          <w:sz w:val="24"/>
-          <w:szCs w:val="24"/>
-        </w:rPr>
-        <w:t>In particular, i</w:t>
-      </w:r>
-      <w:r>
-        <w:rPr>
-          <w:sz w:val="24"/>
-          <w:szCs w:val="24"/>
-        </w:rPr>
-        <w:t>ntegrated</w:t>
-      </w:r>
-      <w:proofErr w:type="gramEnd"/>
-      <w:r>
-        <w:rPr>
-          <w:sz w:val="24"/>
-          <w:szCs w:val="24"/>
-        </w:rPr>
-        <w:t xml:space="preserve"> Autocorrelation time (ACT) and </w:t>
-      </w:r>
-      <w:proofErr w:type="spellStart"/>
-      <w:r>
-        <w:rPr>
-          <w:sz w:val="24"/>
-          <w:szCs w:val="24"/>
-        </w:rPr>
-        <w:t>Geweke</w:t>
-      </w:r>
-      <w:proofErr w:type="spellEnd"/>
-      <w:r>
-        <w:rPr>
-          <w:sz w:val="24"/>
-          <w:szCs w:val="24"/>
-        </w:rPr>
-        <w:t xml:space="preserve"> diagnostics.</w:t>
+        <w:t xml:space="preserve"> includes more than one convergence diagnostic. In particular, i</w:t>
+      </w:r>
+      <w:r>
+        <w:rPr>
+          <w:sz w:val="24"/>
+          <w:szCs w:val="24"/>
+        </w:rPr>
+        <w:t>ntegrated Autocorrelation time (ACT) and Geweke diagnostics.</w:t>
       </w:r>
     </w:p>
     <w:p>
@@ -4945,23 +4613,7 @@
           <w:sz w:val="24"/>
           <w:szCs w:val="24"/>
         </w:rPr>
-        <w:t xml:space="preserve">(2)  </w:t>
-      </w:r>
-      <w:proofErr w:type="spellStart"/>
-      <w:r>
-        <w:rPr>
-          <w:sz w:val="24"/>
-          <w:szCs w:val="24"/>
-        </w:rPr>
-        <w:t>Geweke</w:t>
-      </w:r>
-      <w:proofErr w:type="spellEnd"/>
-      <w:r>
-        <w:rPr>
-          <w:sz w:val="24"/>
-          <w:szCs w:val="24"/>
-        </w:rPr>
-        <w:t xml:space="preserve"> diagnostics evaluate convergence on ergodicity, or the random movement of walkers. When a walker starts exploring a smaller region, then it can resemble convergence.</w:t>
+        <w:t>(2)  Geweke diagnostics evaluate convergence on ergodicity, or the random movement of walkers. When a walker starts exploring a smaller region, then it can resemble convergence.</w:t>
       </w:r>
       <w:r>
         <w:rPr>
@@ -4982,49 +4634,8 @@
           <w:sz w:val="24"/>
           <w:szCs w:val="24"/>
         </w:rPr>
-        <w:t xml:space="preserve">he </w:t>
-      </w:r>
-      <w:proofErr w:type="spellStart"/>
-      <w:r>
-        <w:rPr>
-          <w:sz w:val="24"/>
-          <w:szCs w:val="24"/>
-        </w:rPr>
-        <w:t>Geweke</w:t>
-      </w:r>
-      <w:proofErr w:type="spellEnd"/>
-      <w:r>
-        <w:rPr>
-          <w:sz w:val="24"/>
-          <w:szCs w:val="24"/>
-        </w:rPr>
-        <w:t xml:space="preserve"> plots infer chain convergence when the </w:t>
-      </w:r>
-      <w:proofErr w:type="spellStart"/>
-      <w:r>
-        <w:rPr>
-          <w:sz w:val="24"/>
-          <w:szCs w:val="24"/>
-        </w:rPr>
-        <w:t>Geweke</w:t>
-      </w:r>
-      <w:proofErr w:type="spellEnd"/>
-      <w:r>
-        <w:rPr>
-          <w:sz w:val="24"/>
-          <w:szCs w:val="24"/>
-        </w:rPr>
-        <w:t xml:space="preserve"> points fall under 1. These are z-scores that must be within 1 std when comparing the last 50% of the points to the first 10%. A </w:t>
-      </w:r>
-      <w:proofErr w:type="spellStart"/>
-      <w:r>
-        <w:rPr>
-          <w:sz w:val="24"/>
-          <w:szCs w:val="24"/>
-        </w:rPr>
-        <w:t>Geweke</w:t>
-      </w:r>
-      <w:proofErr w:type="spellEnd"/>
+        <w:t>he Geweke plots infer chain convergence when the Geweke points fall under 1. These are z-scores that must be within 1 std when comparing the last 50% of the points to the first 10%. A Geweke percents plot shows how big the window size needs to be before the Geweke plot shows convergence. These values should fall and stay at 0%.</w:t>
+      </w:r>
       <w:r>
         <w:rPr>
           <w:sz w:val="24"/>
@@ -5032,45 +4643,6 @@
         </w:rPr>
         <w:t xml:space="preserve"> </w:t>
       </w:r>
-      <w:proofErr w:type="spellStart"/>
-      <w:r>
-        <w:rPr>
-          <w:sz w:val="24"/>
-          <w:szCs w:val="24"/>
-        </w:rPr>
-        <w:t>percents</w:t>
-      </w:r>
-      <w:proofErr w:type="spellEnd"/>
-      <w:r>
-        <w:rPr>
-          <w:sz w:val="24"/>
-          <w:szCs w:val="24"/>
-        </w:rPr>
-        <w:t xml:space="preserve"> plot shows how big the window size needs to be before the </w:t>
-      </w:r>
-      <w:proofErr w:type="spellStart"/>
-      <w:r>
-        <w:rPr>
-          <w:sz w:val="24"/>
-          <w:szCs w:val="24"/>
-        </w:rPr>
-        <w:t>Geweke</w:t>
-      </w:r>
-      <w:proofErr w:type="spellEnd"/>
-      <w:r>
-        <w:rPr>
-          <w:sz w:val="24"/>
-          <w:szCs w:val="24"/>
-        </w:rPr>
-        <w:t xml:space="preserve"> plot shows convergence. These values should fall and stay at 0%.</w:t>
-      </w:r>
-      <w:r>
-        <w:rPr>
-          <w:sz w:val="24"/>
-          <w:szCs w:val="24"/>
-        </w:rPr>
-        <w:t xml:space="preserve"> </w:t>
-      </w:r>
     </w:p>
     <w:p>
       <w:pPr>
@@ -5096,23 +4668,7 @@
           <w:sz w:val="24"/>
           <w:szCs w:val="24"/>
         </w:rPr>
-        <w:t xml:space="preserve">(3) Comparison of the MAP and the </w:t>
-      </w:r>
-      <w:proofErr w:type="spellStart"/>
-      <w:r>
-        <w:rPr>
-          <w:sz w:val="24"/>
-          <w:szCs w:val="24"/>
-        </w:rPr>
-        <w:t>mu_AP</w:t>
-      </w:r>
-      <w:proofErr w:type="spellEnd"/>
-      <w:r>
-        <w:rPr>
-          <w:sz w:val="24"/>
-          <w:szCs w:val="24"/>
-        </w:rPr>
-        <w:t xml:space="preserve"> is also an indication of convergence for cases where the posterior is sufficiently symmetric.</w:t>
+        <w:t>(3) Comparison of the MAP and the mu_AP is also an indication of convergence for cases where the posterior is sufficiently symmetric.</w:t>
       </w:r>
     </w:p>
     <w:p>
@@ -5282,23 +4838,7 @@
           <w:sz w:val="24"/>
           <w:szCs w:val="24"/>
         </w:rPr>
-        <w:t xml:space="preserve">The chains were too short for the </w:t>
-      </w:r>
-      <w:proofErr w:type="spellStart"/>
-      <w:r>
-        <w:rPr>
-          <w:sz w:val="24"/>
-          <w:szCs w:val="24"/>
-        </w:rPr>
-        <w:t>Geweke</w:t>
-      </w:r>
-      <w:proofErr w:type="spellEnd"/>
-      <w:r>
-        <w:rPr>
-          <w:sz w:val="24"/>
-          <w:szCs w:val="24"/>
-        </w:rPr>
-        <w:t xml:space="preserve"> plots to be generated.</w:t>
+        <w:t>The chains were too short for the Geweke plots to be generated.</w:t>
       </w:r>
     </w:p>
     <w:p>
@@ -5625,23 +5165,7 @@
           <w:sz w:val="24"/>
           <w:szCs w:val="24"/>
         </w:rPr>
-        <w:t xml:space="preserve">In the </w:t>
-      </w:r>
-      <w:proofErr w:type="spellStart"/>
-      <w:r>
-        <w:rPr>
-          <w:sz w:val="24"/>
-          <w:szCs w:val="24"/>
-        </w:rPr>
-        <w:t>Geweke</w:t>
-      </w:r>
-      <w:proofErr w:type="spellEnd"/>
-      <w:r>
-        <w:rPr>
-          <w:sz w:val="24"/>
-          <w:szCs w:val="24"/>
-        </w:rPr>
-        <w:t xml:space="preserve"> diagnostic, parameter b seems to be converged, while parameter a does not seem to be converged. The way to assess convergence is when the right-hand plot for the parameter goes to zero.</w:t>
+        <w:t>In the Geweke diagnostic, parameter b seems to be converged, while parameter a does not seem to be converged. The way to assess convergence is when the right-hand plot for the parameter goes to zero.</w:t>
       </w:r>
     </w:p>
     <w:p>
@@ -5867,23 +5391,7 @@
           <w:sz w:val="24"/>
           <w:szCs w:val="24"/>
         </w:rPr>
-        <w:t xml:space="preserve">In this example, the ACT diagnostics do not show convergence yet for either parameter (however, we know this example is </w:t>
-      </w:r>
-      <w:proofErr w:type="gramStart"/>
-      <w:r>
-        <w:rPr>
-          <w:sz w:val="24"/>
-          <w:szCs w:val="24"/>
-        </w:rPr>
-        <w:t>actually converged</w:t>
-      </w:r>
-      <w:proofErr w:type="gramEnd"/>
-      <w:r>
-        <w:rPr>
-          <w:sz w:val="24"/>
-          <w:szCs w:val="24"/>
-        </w:rPr>
-        <w:t xml:space="preserve"> or partially converged).</w:t>
+        <w:t>In this example, the ACT diagnostics do not show convergence yet for either parameter (however, we know this example is actually converged or partially converged).</w:t>
       </w:r>
     </w:p>
     <w:p>
@@ -6042,23 +5550,7 @@
           <w:sz w:val="24"/>
           <w:szCs w:val="24"/>
         </w:rPr>
-        <w:t xml:space="preserve">In this example, with the </w:t>
-      </w:r>
-      <w:proofErr w:type="spellStart"/>
-      <w:r>
-        <w:rPr>
-          <w:sz w:val="24"/>
-          <w:szCs w:val="24"/>
-        </w:rPr>
-        <w:t>Geweke</w:t>
-      </w:r>
-      <w:proofErr w:type="spellEnd"/>
-      <w:r>
-        <w:rPr>
-          <w:sz w:val="24"/>
-          <w:szCs w:val="24"/>
-        </w:rPr>
-        <w:t xml:space="preserve"> diagnostics, t</w:t>
+        <w:t>In this example, with the Geweke diagnostics, t</w:t>
       </w:r>
       <w:r>
         <w:rPr>
@@ -6347,17 +5839,8 @@
           <w:sz w:val="24"/>
           <w:szCs w:val="24"/>
         </w:rPr>
-        <w:t xml:space="preserve">and </w:t>
-      </w:r>
-      <w:proofErr w:type="spellStart"/>
-      <w:r>
-        <w:rPr>
-          <w:sz w:val="24"/>
-          <w:szCs w:val="24"/>
-        </w:rPr>
-        <w:t>Geweke</w:t>
-      </w:r>
-      <w:proofErr w:type="spellEnd"/>
+        <w:t>and Geweke</w:t>
+      </w:r>
       <w:r>
         <w:rPr>
           <w:sz w:val="24"/>
@@ -6377,39 +5860,7 @@
           <w:sz w:val="24"/>
           <w:szCs w:val="24"/>
         </w:rPr>
-        <w:t xml:space="preserve">This example had upper and lower bounds in the region already found by </w:t>
-      </w:r>
-      <w:proofErr w:type="spellStart"/>
-      <w:r>
-        <w:rPr>
-          <w:sz w:val="24"/>
-          <w:szCs w:val="24"/>
-        </w:rPr>
-        <w:t>mcmc</w:t>
-      </w:r>
-      <w:proofErr w:type="spellEnd"/>
-      <w:r>
-        <w:rPr>
-          <w:sz w:val="24"/>
-          <w:szCs w:val="24"/>
-        </w:rPr>
-        <w:t xml:space="preserve">, which </w:t>
-      </w:r>
-      <w:proofErr w:type="spellStart"/>
-      <w:r>
-        <w:rPr>
-          <w:sz w:val="24"/>
-          <w:szCs w:val="24"/>
-        </w:rPr>
-        <w:t>helpedt</w:t>
-      </w:r>
-      <w:proofErr w:type="spellEnd"/>
-      <w:r>
-        <w:rPr>
-          <w:sz w:val="24"/>
-          <w:szCs w:val="24"/>
-        </w:rPr>
-        <w:t xml:space="preserve"> converge quickly despite being a uniform random sampling run.</w:t>
+        <w:t>This example had upper and lower bounds in the region already found by mcmc, which helpedt converge quickly despite being a uniform random sampling run.</w:t>
       </w:r>
     </w:p>
     <w:p>

</xml_diff>

<commit_message>
Update example C2 in Example00Explanation.docx
</commit_message>
<xml_diff>
--- a/Examples/Example00/0-Example00Explanation.docx
+++ b/Examples/Example00/0-Example00Explanation.docx
@@ -1,6 +1,6 @@
 
 <file path=word/document.xml><?xml version="1.0" encoding="utf-8"?>
-<w:document xmlns:wpc="http://schemas.microsoft.com/office/word/2010/wordprocessingCanvas" xmlns:cx="http://schemas.microsoft.com/office/drawing/2014/chartex" xmlns:cx1="http://schemas.microsoft.com/office/drawing/2015/9/8/chartex" xmlns:cx2="http://schemas.microsoft.com/office/drawing/2015/10/21/chartex" xmlns:cx3="http://schemas.microsoft.com/office/drawing/2016/5/9/chartex" xmlns:cx4="http://schemas.microsoft.com/office/drawing/2016/5/10/chartex" xmlns:cx5="http://schemas.microsoft.com/office/drawing/2016/5/11/chartex" xmlns:cx6="http://schemas.microsoft.com/office/drawing/2016/5/12/chartex" xmlns:cx7="http://schemas.microsoft.com/office/drawing/2016/5/13/chartex" xmlns:cx8="http://schemas.microsoft.com/office/drawing/2016/5/14/chartex" xmlns:mc="http://schemas.openxmlformats.org/markup-compatibility/2006" xmlns:aink="http://schemas.microsoft.com/office/drawing/2016/ink" xmlns:am3d="http://schemas.microsoft.com/office/drawing/2017/model3d" xmlns:o="urn:schemas-microsoft-com:office:office" xmlns:r="http://schemas.openxmlformats.org/officeDocument/2006/relationships" xmlns:m="http://schemas.openxmlformats.org/officeDocument/2006/math" xmlns:v="urn:schemas-microsoft-com:vml" xmlns:wp14="http://schemas.microsoft.com/office/word/2010/wordprocessingDrawing" xmlns:wp="http://schemas.openxmlformats.org/drawingml/2006/wordprocessingDrawing" xmlns:w10="urn:schemas-microsoft-com:office:word" xmlns:w="http://schemas.openxmlformats.org/wordprocessingml/2006/main" xmlns:w14="http://schemas.microsoft.com/office/word/2010/wordml" xmlns:w15="http://schemas.microsoft.com/office/word/2012/wordml" xmlns:w16cex="http://schemas.microsoft.com/office/word/2018/wordml/cex" xmlns:w16cid="http://schemas.microsoft.com/office/word/2016/wordml/cid" xmlns:w16="http://schemas.microsoft.com/office/word/2018/wordml" xmlns:w16sdtdh="http://schemas.microsoft.com/office/word/2020/wordml/sdtdatahash" xmlns:w16se="http://schemas.microsoft.com/office/word/2015/wordml/symex" xmlns:wpg="http://schemas.microsoft.com/office/word/2010/wordprocessingGroup" xmlns:wpi="http://schemas.microsoft.com/office/word/2010/wordprocessingInk" xmlns:wne="http://schemas.microsoft.com/office/word/2006/wordml" xmlns:wps="http://schemas.microsoft.com/office/word/2010/wordprocessingShape" mc:Ignorable="w14 w15 w16se w16cid w16 w16cex w16sdtdh wp14">
+<w:document xmlns:wpc="http://schemas.microsoft.com/office/word/2010/wordprocessingCanvas" xmlns:cx="http://schemas.microsoft.com/office/drawing/2014/chartex" xmlns:cx1="http://schemas.microsoft.com/office/drawing/2015/9/8/chartex" xmlns:cx2="http://schemas.microsoft.com/office/drawing/2015/10/21/chartex" xmlns:cx3="http://schemas.microsoft.com/office/drawing/2016/5/9/chartex" xmlns:cx4="http://schemas.microsoft.com/office/drawing/2016/5/10/chartex" xmlns:cx5="http://schemas.microsoft.com/office/drawing/2016/5/11/chartex" xmlns:cx6="http://schemas.microsoft.com/office/drawing/2016/5/12/chartex" xmlns:cx7="http://schemas.microsoft.com/office/drawing/2016/5/13/chartex" xmlns:cx8="http://schemas.microsoft.com/office/drawing/2016/5/14/chartex" xmlns:mc="http://schemas.openxmlformats.org/markup-compatibility/2006" xmlns:aink="http://schemas.microsoft.com/office/drawing/2016/ink" xmlns:am3d="http://schemas.microsoft.com/office/drawing/2017/model3d" xmlns:o="urn:schemas-microsoft-com:office:office" xmlns:oel="http://schemas.microsoft.com/office/2019/extlst" xmlns:r="http://schemas.openxmlformats.org/officeDocument/2006/relationships" xmlns:m="http://schemas.openxmlformats.org/officeDocument/2006/math" xmlns:v="urn:schemas-microsoft-com:vml" xmlns:wp14="http://schemas.microsoft.com/office/word/2010/wordprocessingDrawing" xmlns:wp="http://schemas.openxmlformats.org/drawingml/2006/wordprocessingDrawing" xmlns:w10="urn:schemas-microsoft-com:office:word" xmlns:w="http://schemas.openxmlformats.org/wordprocessingml/2006/main" xmlns:w14="http://schemas.microsoft.com/office/word/2010/wordml" xmlns:w15="http://schemas.microsoft.com/office/word/2012/wordml" xmlns:w16cex="http://schemas.microsoft.com/office/word/2018/wordml/cex" xmlns:w16cid="http://schemas.microsoft.com/office/word/2016/wordml/cid" xmlns:w16="http://schemas.microsoft.com/office/word/2018/wordml" xmlns:w16du="http://schemas.microsoft.com/office/word/2023/wordml/word16du" xmlns:w16sdtdh="http://schemas.microsoft.com/office/word/2020/wordml/sdtdatahash" xmlns:w16se="http://schemas.microsoft.com/office/word/2015/wordml/symex" xmlns:wpg="http://schemas.microsoft.com/office/word/2010/wordprocessingGroup" xmlns:wpi="http://schemas.microsoft.com/office/word/2010/wordprocessingInk" xmlns:wne="http://schemas.microsoft.com/office/word/2006/wordml" xmlns:wps="http://schemas.microsoft.com/office/word/2010/wordprocessingShape" mc:Ignorable="w14 w15 w16se w16cid w16 w16cex w16sdtdh w16du wp14">
   <w:body>
     <w:p>
       <w:pPr>
@@ -179,7 +179,15 @@
         <w:pStyle w:val="NoSpacing"/>
       </w:pPr>
       <w:r>
-        <w:t>y=(x-a)^2 + b</w:t>
+        <w:t>y=(x-</w:t>
+      </w:r>
+      <w:proofErr w:type="gramStart"/>
+      <w:r>
+        <w:t>a)^</w:t>
+      </w:r>
+      <w:proofErr w:type="gramEnd"/>
+      <w:r>
+        <w:t>2 + b</w:t>
       </w:r>
     </w:p>
     <w:p>
@@ -200,15 +208,31 @@
         <w:pStyle w:val="NoSpacing"/>
       </w:pPr>
       <w:r>
-        <w:t>a is expected to be 200 +/- 100   (this is the 1 sigma confidence interval)</w:t>
-      </w:r>
-    </w:p>
-    <w:p>
-      <w:pPr>
-        <w:pStyle w:val="NoSpacing"/>
-      </w:pPr>
-      <w:r>
-        <w:t>b is expected to be 500 +/- 200   (this is the 1 sigma confidence interval)</w:t>
+        <w:t>a is expected to be 200 +/- 100</w:t>
+      </w:r>
+      <w:proofErr w:type="gramStart"/>
+      <w:r>
+        <w:t xml:space="preserve">   (</w:t>
+      </w:r>
+      <w:proofErr w:type="gramEnd"/>
+      <w:r>
+        <w:t>this is the 1 sigma confidence interval)</w:t>
+      </w:r>
+    </w:p>
+    <w:p>
+      <w:pPr>
+        <w:pStyle w:val="NoSpacing"/>
+      </w:pPr>
+      <w:r>
+        <w:t>b is expected to be 500 +/- 200</w:t>
+      </w:r>
+      <w:proofErr w:type="gramStart"/>
+      <w:r>
+        <w:t xml:space="preserve">   (</w:t>
+      </w:r>
+      <w:proofErr w:type="gramEnd"/>
+      <w:r>
+        <w:t>this is the 1 sigma confidence interval)</w:t>
       </w:r>
     </w:p>
     <w:p>
@@ -273,6 +297,7 @@
       <w:r>
         <w:t xml:space="preserve">otice that now </w:t>
       </w:r>
+      <w:proofErr w:type="gramStart"/>
       <w:r>
         <w:rPr>
           <w:b/>
@@ -283,7 +308,19 @@
         <w:t>both</w:t>
       </w:r>
       <w:r>
-        <w:t xml:space="preserve"> of the parameters have physically realistic values.  We even have error bars that took into account the uncertainty!</w:t>
+        <w:t xml:space="preserve"> of the parameters</w:t>
+      </w:r>
+      <w:proofErr w:type="gramEnd"/>
+      <w:r>
+        <w:t xml:space="preserve"> have physically realistic values.  We even have error bars that </w:t>
+      </w:r>
+      <w:proofErr w:type="gramStart"/>
+      <w:r>
+        <w:t>took into account</w:t>
+      </w:r>
+      <w:proofErr w:type="gramEnd"/>
+      <w:r>
+        <w:t xml:space="preserve"> the uncertainty!</w:t>
       </w:r>
       <w:r>
         <w:t xml:space="preserve"> The covariance matrix for the parameters is also provided, so that the correlated uncertainties of estimated parameters is not lost.</w:t>
@@ -475,7 +512,15 @@
         <w:t>PEUQSE</w:t>
       </w:r>
       <w:r>
-        <w:t xml:space="preserve"> BPE: it will tend to give more realistic parameter estimates, and can even give a type of uncertainty (called credible intervals) on the final estimates.</w:t>
+        <w:t xml:space="preserve"> BPE: it will tend to give more realistic parameter </w:t>
+      </w:r>
+      <w:proofErr w:type="gramStart"/>
+      <w:r>
+        <w:t>estimates, and</w:t>
+      </w:r>
+      <w:proofErr w:type="gramEnd"/>
+      <w:r>
+        <w:t xml:space="preserve"> can even give a type of uncertainty (called credible intervals) on the final estimates.</w:t>
       </w:r>
     </w:p>
     <w:p>
@@ -514,36 +559,93 @@
       <w:r>
         <w:t xml:space="preserve">import </w:t>
       </w:r>
+      <w:proofErr w:type="spellStart"/>
       <w:r>
         <w:t>PEUQSE</w:t>
       </w:r>
       <w:r>
-        <w:t>.UserInput as UserInput</w:t>
-      </w:r>
-    </w:p>
-    <w:p>
-      <w:pPr>
-        <w:pStyle w:val="NoSpacing"/>
-      </w:pPr>
-      <w:r>
-        <w:t>UserInput.model['InputParameterPriorValues'] = [200, 500] #prior expected values for a and b</w:t>
-      </w:r>
-    </w:p>
-    <w:p>
-      <w:pPr>
-        <w:pStyle w:val="NoSpacing"/>
-      </w:pPr>
-      <w:r>
-        <w:t>UserInput.model['InputParametersPriorValuesUncertainties'] = [100, 200] #1 sigma, in this example not correlated, but a covariance matrix can be used instead.</w:t>
-      </w:r>
-    </w:p>
-    <w:p>
-      <w:pPr>
-        <w:pStyle w:val="NoSpacing"/>
-      </w:pPr>
+        <w:t>.UserInput</w:t>
+      </w:r>
+      <w:proofErr w:type="spellEnd"/>
+      <w:r>
+        <w:t xml:space="preserve"> as </w:t>
+      </w:r>
+      <w:proofErr w:type="spellStart"/>
+      <w:r>
+        <w:t>UserInput</w:t>
+      </w:r>
+      <w:proofErr w:type="spellEnd"/>
+    </w:p>
+    <w:p>
+      <w:pPr>
+        <w:pStyle w:val="NoSpacing"/>
+      </w:pPr>
+      <w:proofErr w:type="spellStart"/>
+      <w:r>
+        <w:t>UserInput.model</w:t>
+      </w:r>
+      <w:proofErr w:type="spellEnd"/>
+      <w:r>
+        <w:t>['</w:t>
+      </w:r>
+      <w:proofErr w:type="spellStart"/>
+      <w:r>
+        <w:t>InputParameterPriorValues</w:t>
+      </w:r>
+      <w:proofErr w:type="spellEnd"/>
+      <w:r>
+        <w:t>'] = [200, 500] #prior expected values for a and b</w:t>
+      </w:r>
+    </w:p>
+    <w:p>
+      <w:pPr>
+        <w:pStyle w:val="NoSpacing"/>
+      </w:pPr>
+      <w:proofErr w:type="spellStart"/>
+      <w:r>
+        <w:t>UserInput.model</w:t>
+      </w:r>
+      <w:proofErr w:type="spellEnd"/>
+      <w:r>
+        <w:t>['</w:t>
+      </w:r>
+      <w:proofErr w:type="spellStart"/>
+      <w:r>
+        <w:t>InputParametersPriorValuesUncertainties</w:t>
+      </w:r>
+      <w:proofErr w:type="spellEnd"/>
+      <w:r>
+        <w:t>'] = [100, 200] #1 sigma, in this example not correlated, but a covariance matrix can be used instead.</w:t>
+      </w:r>
+    </w:p>
+    <w:p>
+      <w:pPr>
+        <w:pStyle w:val="NoSpacing"/>
+      </w:pPr>
+      <w:proofErr w:type="spellStart"/>
       <w:r>
         <w:lastRenderedPageBreak/>
-        <w:t>UserInput.model['simulateByInputParametersOnlyFunction'] = simulation_model_00.simulation_function_wrapper</w:t>
+        <w:t>UserInput.model</w:t>
+      </w:r>
+      <w:proofErr w:type="spellEnd"/>
+      <w:r>
+        <w:t>['</w:t>
+      </w:r>
+      <w:proofErr w:type="spellStart"/>
+      <w:r>
+        <w:t>simulateByInputParametersOnlyFunction</w:t>
+      </w:r>
+      <w:proofErr w:type="spellEnd"/>
+      <w:r>
+        <w:t>'] = simulation_model_</w:t>
+      </w:r>
+      <w:proofErr w:type="gramStart"/>
+      <w:r>
+        <w:t>00.simulation</w:t>
+      </w:r>
+      <w:proofErr w:type="gramEnd"/>
+      <w:r>
+        <w:t>_function_wrapper</w:t>
       </w:r>
       <w:r>
         <w:t xml:space="preserve"> #This just points to the User created model equation.</w:t>
@@ -553,26 +655,56 @@
       <w:pPr>
         <w:pStyle w:val="NoSpacing"/>
       </w:pPr>
-      <w:r>
-        <w:t xml:space="preserve">PE_object = </w:t>
-      </w:r>
+      <w:proofErr w:type="spellStart"/>
+      <w:r>
+        <w:t>PE_object</w:t>
+      </w:r>
+      <w:proofErr w:type="spellEnd"/>
+      <w:r>
+        <w:t xml:space="preserve"> = </w:t>
+      </w:r>
+      <w:proofErr w:type="spellStart"/>
       <w:r>
         <w:t>PEUQSE</w:t>
       </w:r>
       <w:r>
-        <w:t>.parameter_estimation(UserInput)</w:t>
-      </w:r>
-    </w:p>
-    <w:p>
-      <w:pPr>
-        <w:pStyle w:val="NoSpacing"/>
-      </w:pPr>
-      <w:r>
-        <w:t>PE_object.do</w:t>
+        <w:t>.parameter_</w:t>
+      </w:r>
+      <w:proofErr w:type="gramStart"/>
+      <w:r>
+        <w:t>estimation</w:t>
+      </w:r>
+      <w:proofErr w:type="spellEnd"/>
+      <w:r>
+        <w:t>(</w:t>
+      </w:r>
+      <w:proofErr w:type="spellStart"/>
+      <w:proofErr w:type="gramEnd"/>
+      <w:r>
+        <w:t>UserInput</w:t>
+      </w:r>
+      <w:proofErr w:type="spellEnd"/>
+      <w:r>
+        <w:t>)</w:t>
+      </w:r>
+    </w:p>
+    <w:p>
+      <w:pPr>
+        <w:pStyle w:val="NoSpacing"/>
+      </w:pPr>
+      <w:proofErr w:type="spellStart"/>
+      <w:r>
+        <w:t>PE_</w:t>
+      </w:r>
+      <w:proofErr w:type="gramStart"/>
+      <w:r>
+        <w:t>object.do</w:t>
       </w:r>
       <w:r>
         <w:t>EnsembleSliceSampling</w:t>
       </w:r>
+      <w:proofErr w:type="spellEnd"/>
+      <w:proofErr w:type="gramEnd"/>
       <w:r>
         <w:t>()</w:t>
       </w:r>
@@ -581,8 +713,18 @@
       <w:pPr>
         <w:pStyle w:val="NoSpacing"/>
       </w:pPr>
-      <w:r>
-        <w:t>PE_object.createAllPlots()</w:t>
+      <w:proofErr w:type="spellStart"/>
+      <w:r>
+        <w:t>PE_</w:t>
+      </w:r>
+      <w:proofErr w:type="gramStart"/>
+      <w:r>
+        <w:t>object.createAllPlots</w:t>
+      </w:r>
+      <w:proofErr w:type="spellEnd"/>
+      <w:proofErr w:type="gramEnd"/>
+      <w:r>
+        <w:t>()</w:t>
       </w:r>
     </w:p>
     <w:p>
@@ -949,13 +1091,38 @@
           <w:sz w:val="40"/>
           <w:szCs w:val="40"/>
         </w:rPr>
-        <w:t>Info on The two types of mcmc</w:t>
-      </w:r>
+        <w:t xml:space="preserve">Info on </w:t>
+      </w:r>
+      <w:proofErr w:type="gramStart"/>
       <w:r>
         <w:rPr>
           <w:sz w:val="40"/>
           <w:szCs w:val="40"/>
         </w:rPr>
+        <w:t>The</w:t>
+      </w:r>
+      <w:proofErr w:type="gramEnd"/>
+      <w:r>
+        <w:rPr>
+          <w:sz w:val="40"/>
+          <w:szCs w:val="40"/>
+        </w:rPr>
+        <w:t xml:space="preserve"> two types of </w:t>
+      </w:r>
+      <w:proofErr w:type="spellStart"/>
+      <w:r>
+        <w:rPr>
+          <w:sz w:val="40"/>
+          <w:szCs w:val="40"/>
+        </w:rPr>
+        <w:t>mcmc</w:t>
+      </w:r>
+      <w:proofErr w:type="spellEnd"/>
+      <w:r>
+        <w:rPr>
+          <w:sz w:val="40"/>
+          <w:szCs w:val="40"/>
+        </w:rPr>
         <w:br/>
       </w:r>
       <w:r>
@@ -965,12 +1132,21 @@
         </w:rPr>
         <w:t xml:space="preserve">There are two types of </w:t>
       </w:r>
-      <w:r>
-        <w:rPr>
-          <w:sz w:val="24"/>
-          <w:szCs w:val="24"/>
-        </w:rPr>
-        <w:t xml:space="preserve">mcmc samplings possible in </w:t>
+      <w:proofErr w:type="spellStart"/>
+      <w:r>
+        <w:rPr>
+          <w:sz w:val="24"/>
+          <w:szCs w:val="24"/>
+        </w:rPr>
+        <w:t>mcmc</w:t>
+      </w:r>
+      <w:proofErr w:type="spellEnd"/>
+      <w:r>
+        <w:rPr>
+          <w:sz w:val="24"/>
+          <w:szCs w:val="24"/>
+        </w:rPr>
+        <w:t xml:space="preserve"> samplings possible in </w:t>
       </w:r>
       <w:r>
         <w:rPr>
@@ -986,6 +1162,7 @@
         </w:rPr>
         <w:t xml:space="preserve">.  The </w:t>
       </w:r>
+      <w:proofErr w:type="spellStart"/>
       <w:r>
         <w:rPr>
           <w:b/>
@@ -995,6 +1172,7 @@
         </w:rPr>
         <w:t>EnsembleSliceSampling</w:t>
       </w:r>
+      <w:proofErr w:type="spellEnd"/>
       <w:r>
         <w:rPr>
           <w:sz w:val="24"/>
@@ -1002,6 +1180,7 @@
         </w:rPr>
         <w:t xml:space="preserve"> will be faster for many higher dimensional problems by needing fewer (but more sophisticated) samplings: there are normally almost no rejections.  The </w:t>
       </w:r>
+      <w:proofErr w:type="spellStart"/>
       <w:r>
         <w:rPr>
           <w:b/>
@@ -1011,6 +1190,7 @@
         </w:rPr>
         <w:t>MetrpolisHastings</w:t>
       </w:r>
+      <w:proofErr w:type="spellEnd"/>
       <w:r>
         <w:rPr>
           <w:sz w:val="24"/>
@@ -1030,14 +1210,30 @@
           <w:sz w:val="24"/>
           <w:szCs w:val="24"/>
         </w:rPr>
-        <w:t xml:space="preserve"> was originally built with, </w:t>
-      </w:r>
-      <w:r>
-        <w:rPr>
-          <w:sz w:val="24"/>
-          <w:szCs w:val="24"/>
-        </w:rPr>
-        <w:t>and makes more discontinuous jumps: it is recommended that ESS be tried before MH.</w:t>
+        <w:t xml:space="preserve"> was originally built </w:t>
+      </w:r>
+      <w:proofErr w:type="gramStart"/>
+      <w:r>
+        <w:rPr>
+          <w:sz w:val="24"/>
+          <w:szCs w:val="24"/>
+        </w:rPr>
+        <w:t xml:space="preserve">with, </w:t>
+      </w:r>
+      <w:r>
+        <w:rPr>
+          <w:sz w:val="24"/>
+          <w:szCs w:val="24"/>
+        </w:rPr>
+        <w:t>and</w:t>
+      </w:r>
+      <w:proofErr w:type="gramEnd"/>
+      <w:r>
+        <w:rPr>
+          <w:sz w:val="24"/>
+          <w:szCs w:val="24"/>
+        </w:rPr>
+        <w:t xml:space="preserve"> makes more discontinuous jumps: it is recommended that ESS be tried before MH.</w:t>
       </w:r>
     </w:p>
     <w:p>
@@ -1192,7 +1388,39 @@
           <w:sz w:val="24"/>
           <w:szCs w:val="24"/>
         </w:rPr>
-        <w:t>. We will use the mu_AP rathe than the MAP, since what we’re looking for is convergence rather than finding the MAP.</w:t>
+        <w:t xml:space="preserve">. We will use the </w:t>
+      </w:r>
+      <w:proofErr w:type="spellStart"/>
+      <w:r>
+        <w:rPr>
+          <w:sz w:val="24"/>
+          <w:szCs w:val="24"/>
+        </w:rPr>
+        <w:t>mu_AP</w:t>
+      </w:r>
+      <w:proofErr w:type="spellEnd"/>
+      <w:r>
+        <w:rPr>
+          <w:sz w:val="24"/>
+          <w:szCs w:val="24"/>
+        </w:rPr>
+        <w:t xml:space="preserve"> </w:t>
+      </w:r>
+      <w:proofErr w:type="spellStart"/>
+      <w:r>
+        <w:rPr>
+          <w:sz w:val="24"/>
+          <w:szCs w:val="24"/>
+        </w:rPr>
+        <w:t>rathe</w:t>
+      </w:r>
+      <w:proofErr w:type="spellEnd"/>
+      <w:r>
+        <w:rPr>
+          <w:sz w:val="24"/>
+          <w:szCs w:val="24"/>
+        </w:rPr>
+        <w:t xml:space="preserve"> than the MAP, since what we’re looking for is convergence rather than finding the MAP.</w:t>
       </w:r>
       <w:r>
         <w:rPr>
@@ -2383,7 +2611,23 @@
                 <w:szCs w:val="24"/>
               </w:rPr>
               <w:br/>
-              <w:t>(non-mcmc)</w:t>
+              <w:t>(non-</w:t>
+            </w:r>
+            <w:proofErr w:type="spellStart"/>
+            <w:r>
+              <w:rPr>
+                <w:sz w:val="24"/>
+                <w:szCs w:val="24"/>
+              </w:rPr>
+              <w:t>mcmc</w:t>
+            </w:r>
+            <w:proofErr w:type="spellEnd"/>
+            <w:r>
+              <w:rPr>
+                <w:sz w:val="24"/>
+                <w:szCs w:val="24"/>
+              </w:rPr>
+              <w:t>)</w:t>
             </w:r>
           </w:p>
         </w:tc>
@@ -3078,7 +3322,39 @@
         <w:t xml:space="preserve">Quite impressively, C8 gives results like C6. </w:t>
       </w:r>
       <w:r>
-        <w:t xml:space="preserve"> However, this was not arrived at ‘trivially’.  With C8, leaving the default settings for the variable UserInput.parameter_estimation_settings['multistart_relativeInitialDistributionSpread']  gives very horrible sampling. Unlike the mcmc, there is no guiding and biasing. In this specific case, we **knew** the HPD interval was not over the full upper and lower bounds of -1E6 to 1E6.  So by making the relativeInitialDistributionSpread smaller from 2.0 we were able to get uniform sampling of the </w:t>
+        <w:t xml:space="preserve"> However, this was not arrived at ‘trivially’.  With C8, leaving the default settings for the variable UserInput.parameter_estimation_settings['multistart_relativeInitialDistributionSpread</w:t>
+      </w:r>
+      <w:proofErr w:type="gramStart"/>
+      <w:r>
+        <w:t>']  gives</w:t>
+      </w:r>
+      <w:proofErr w:type="gramEnd"/>
+      <w:r>
+        <w:t xml:space="preserve"> very horrible sampling. Unlike the </w:t>
+      </w:r>
+      <w:proofErr w:type="spellStart"/>
+      <w:r>
+        <w:t>mcmc</w:t>
+      </w:r>
+      <w:proofErr w:type="spellEnd"/>
+      <w:r>
+        <w:t xml:space="preserve">, there is no guiding and biasing. In this specific case, we **knew** the HPD interval was not over the full upper and lower bounds of -1E6 to 1E6.  </w:t>
+      </w:r>
+      <w:proofErr w:type="gramStart"/>
+      <w:r>
+        <w:t>So</w:t>
+      </w:r>
+      <w:proofErr w:type="gramEnd"/>
+      <w:r>
+        <w:t xml:space="preserve"> by making the </w:t>
+      </w:r>
+      <w:proofErr w:type="spellStart"/>
+      <w:r>
+        <w:t>relativeInitialDistributionSpread</w:t>
+      </w:r>
+      <w:proofErr w:type="spellEnd"/>
+      <w:r>
+        <w:t xml:space="preserve"> smaller from 2.0 we were able to get uniform sampling of the </w:t>
       </w:r>
       <w:r>
         <w:rPr>
@@ -3098,10 +3374,26 @@
         <w:t xml:space="preserve">too </w:t>
       </w:r>
       <w:r>
-        <w:t xml:space="preserve">small, using 0.50 turned out to be okay.  Note that in the general case, uniform distribution sampling and non-adaptive grid based sampling will do a very inefficient job of sampling if given a bounds that result in areas (‘volumes’) orders of magnitude larger than the HPD area (‘volume’). This scales nonlinearly, like d3 for 3 parameters. </w:t>
-      </w:r>
-      <w:r>
-        <w:t xml:space="preserve">   Still, one could take the HPD interval according to mcmc and then do uniform random sampling in a region that is simply several times that size.</w:t>
+        <w:t xml:space="preserve">small, using 0.50 turned out to be okay.  Note that in the general case, uniform distribution sampling and non-adaptive </w:t>
+      </w:r>
+      <w:proofErr w:type="gramStart"/>
+      <w:r>
+        <w:t>grid based</w:t>
+      </w:r>
+      <w:proofErr w:type="gramEnd"/>
+      <w:r>
+        <w:t xml:space="preserve"> sampling will do a very inefficient job of sampling if given a bounds that result in areas (‘volumes’) orders of magnitude larger than the HPD area (‘volume’). This scales nonlinearly, like d3 for 3 parameters. </w:t>
+      </w:r>
+      <w:r>
+        <w:t xml:space="preserve">   Still, one could take the HPD interval according to </w:t>
+      </w:r>
+      <w:proofErr w:type="spellStart"/>
+      <w:r>
+        <w:t>mcmc</w:t>
+      </w:r>
+      <w:proofErr w:type="spellEnd"/>
+      <w:r>
+        <w:t xml:space="preserve"> and then do uniform random sampling in a region that is simply several times that size.</w:t>
       </w:r>
     </w:p>
     <w:bookmarkEnd w:id="0"/>
@@ -3139,7 +3431,23 @@
           <w:sz w:val="24"/>
           <w:szCs w:val="24"/>
         </w:rPr>
-        <w:t xml:space="preserve"> MH and ESS, we used filtering of the tails of the distributions to avoid a bad effect on the output.  Below, let’s take a look at how c2 and c5 would look </w:t>
+        <w:t xml:space="preserve"> MH and ESS, we used filtering of the tails of the distributions to avoid a bad effect on the output.  Below, let’s </w:t>
+      </w:r>
+      <w:proofErr w:type="gramStart"/>
+      <w:r>
+        <w:rPr>
+          <w:sz w:val="24"/>
+          <w:szCs w:val="24"/>
+        </w:rPr>
+        <w:t>take a look</w:t>
+      </w:r>
+      <w:proofErr w:type="gramEnd"/>
+      <w:r>
+        <w:rPr>
+          <w:sz w:val="24"/>
+          <w:szCs w:val="24"/>
+        </w:rPr>
+        <w:t xml:space="preserve"> at how c2 and c5 would look </w:t>
       </w:r>
       <w:r>
         <w:rPr>
@@ -3160,7 +3468,23 @@
           <w:sz w:val="24"/>
           <w:szCs w:val="24"/>
         </w:rPr>
-        <w:t xml:space="preserve"> (there are runfiles for filter removed)</w:t>
+        <w:t xml:space="preserve"> (there are </w:t>
+      </w:r>
+      <w:proofErr w:type="spellStart"/>
+      <w:r>
+        <w:rPr>
+          <w:sz w:val="24"/>
+          <w:szCs w:val="24"/>
+        </w:rPr>
+        <w:t>runfiles</w:t>
+      </w:r>
+      <w:proofErr w:type="spellEnd"/>
+      <w:r>
+        <w:rPr>
+          <w:sz w:val="24"/>
+          <w:szCs w:val="24"/>
+        </w:rPr>
+        <w:t xml:space="preserve"> for filter removed)</w:t>
       </w:r>
       <w:r>
         <w:rPr>
@@ -3223,7 +3547,23 @@
           <w:sz w:val="24"/>
           <w:szCs w:val="24"/>
         </w:rPr>
-        <w:t xml:space="preserve">from mu_AP </w:t>
+        <w:t xml:space="preserve">from </w:t>
+      </w:r>
+      <w:proofErr w:type="spellStart"/>
+      <w:r>
+        <w:rPr>
+          <w:sz w:val="24"/>
+          <w:szCs w:val="24"/>
+        </w:rPr>
+        <w:t>mu_AP</w:t>
+      </w:r>
+      <w:proofErr w:type="spellEnd"/>
+      <w:r>
+        <w:rPr>
+          <w:sz w:val="24"/>
+          <w:szCs w:val="24"/>
+        </w:rPr>
+        <w:t xml:space="preserve"> </w:t>
       </w:r>
       <w:r>
         <w:rPr>
@@ -3638,7 +3978,15 @@
                 <w:sz w:val="24"/>
                 <w:szCs w:val="24"/>
               </w:rPr>
-              <w:t>-586</w:t>
+              <w:t>-</w:t>
+            </w:r>
+            <w:proofErr w:type="gramStart"/>
+            <w:r>
+              <w:rPr>
+                <w:sz w:val="24"/>
+                <w:szCs w:val="24"/>
+              </w:rPr>
+              <w:t>586</w:t>
             </w:r>
             <w:r>
               <w:rPr>
@@ -3648,7 +3996,11 @@
               <w:t xml:space="preserve">  </w:t>
             </w:r>
             <w:r>
-              <w:t>± 1.</w:t>
+              <w:t>±</w:t>
+            </w:r>
+            <w:proofErr w:type="gramEnd"/>
+            <w:r>
+              <w:t xml:space="preserve"> 1.</w:t>
             </w:r>
             <w:r>
               <w:t>2</w:t>
@@ -3897,12 +4249,6 @@
                 <w:szCs w:val="24"/>
               </w:rPr>
               <w:br/>
-            </w:r>
-            <w:r>
-              <w:rPr>
-                <w:sz w:val="24"/>
-                <w:szCs w:val="24"/>
-              </w:rPr>
               <w:t>filter removed</w:t>
             </w:r>
           </w:p>
@@ -4362,7 +4708,23 @@
           <w:sz w:val="24"/>
           <w:szCs w:val="24"/>
         </w:rPr>
-        <w:t xml:space="preserve">During MCMC, samples are drawn from the posterior distribution in order to characterize the posterior, and the output gradually achieves a good representation of the true posterior. In principle, a good approximation of the true full posterior should be returned as the number of samples approaches infinity. Convergence diagnostics use statistical tests to indicate when the solution seems to be stable (meaning, that it is not likely to change with further sampling). </w:t>
+        <w:t xml:space="preserve">During MCMC, samples are drawn from the posterior distribution </w:t>
+      </w:r>
+      <w:proofErr w:type="gramStart"/>
+      <w:r>
+        <w:rPr>
+          <w:sz w:val="24"/>
+          <w:szCs w:val="24"/>
+        </w:rPr>
+        <w:t>in order to</w:t>
+      </w:r>
+      <w:proofErr w:type="gramEnd"/>
+      <w:r>
+        <w:rPr>
+          <w:sz w:val="24"/>
+          <w:szCs w:val="24"/>
+        </w:rPr>
+        <w:t xml:space="preserve"> characterize the posterior, and the output gradually achieves a good representation of the true posterior. In principle, a good approximation of the true full posterior should be returned as the number of samples approaches infinity. Convergence diagnostics use statistical tests to indicate when the solution seems to be stable (meaning, that it is not likely to change with further sampling). </w:t>
       </w:r>
       <w:r>
         <w:rPr>
@@ -4509,14 +4871,46 @@
           <w:sz w:val="24"/>
           <w:szCs w:val="24"/>
         </w:rPr>
-        <w:t xml:space="preserve"> includes more than one convergence diagnostic. In particular, i</w:t>
-      </w:r>
-      <w:r>
-        <w:rPr>
-          <w:sz w:val="24"/>
-          <w:szCs w:val="24"/>
-        </w:rPr>
-        <w:t>ntegrated Autocorrelation time (ACT) and Geweke diagnostics.</w:t>
+        <w:t xml:space="preserve"> includes more than one convergence diagnostic. </w:t>
+      </w:r>
+      <w:proofErr w:type="gramStart"/>
+      <w:r>
+        <w:rPr>
+          <w:sz w:val="24"/>
+          <w:szCs w:val="24"/>
+        </w:rPr>
+        <w:t>In particular, i</w:t>
+      </w:r>
+      <w:r>
+        <w:rPr>
+          <w:sz w:val="24"/>
+          <w:szCs w:val="24"/>
+        </w:rPr>
+        <w:t>ntegrated</w:t>
+      </w:r>
+      <w:proofErr w:type="gramEnd"/>
+      <w:r>
+        <w:rPr>
+          <w:sz w:val="24"/>
+          <w:szCs w:val="24"/>
+        </w:rPr>
+        <w:t xml:space="preserve"> Autocorrelation time (ACT) and </w:t>
+      </w:r>
+      <w:proofErr w:type="spellStart"/>
+      <w:r>
+        <w:rPr>
+          <w:sz w:val="24"/>
+          <w:szCs w:val="24"/>
+        </w:rPr>
+        <w:t>Geweke</w:t>
+      </w:r>
+      <w:proofErr w:type="spellEnd"/>
+      <w:r>
+        <w:rPr>
+          <w:sz w:val="24"/>
+          <w:szCs w:val="24"/>
+        </w:rPr>
+        <w:t xml:space="preserve"> diagnostics.</w:t>
       </w:r>
     </w:p>
     <w:p>
@@ -4613,7 +5007,23 @@
           <w:sz w:val="24"/>
           <w:szCs w:val="24"/>
         </w:rPr>
-        <w:t>(2)  Geweke diagnostics evaluate convergence on ergodicity, or the random movement of walkers. When a walker starts exploring a smaller region, then it can resemble convergence.</w:t>
+        <w:t xml:space="preserve">(2)  </w:t>
+      </w:r>
+      <w:proofErr w:type="spellStart"/>
+      <w:r>
+        <w:rPr>
+          <w:sz w:val="24"/>
+          <w:szCs w:val="24"/>
+        </w:rPr>
+        <w:t>Geweke</w:t>
+      </w:r>
+      <w:proofErr w:type="spellEnd"/>
+      <w:r>
+        <w:rPr>
+          <w:sz w:val="24"/>
+          <w:szCs w:val="24"/>
+        </w:rPr>
+        <w:t xml:space="preserve"> diagnostics evaluate convergence on ergodicity, or the random movement of walkers. When a walker starts exploring a smaller region, then it can resemble convergence.</w:t>
       </w:r>
       <w:r>
         <w:rPr>
@@ -4634,7 +5044,71 @@
           <w:sz w:val="24"/>
           <w:szCs w:val="24"/>
         </w:rPr>
-        <w:t>he Geweke plots infer chain convergence when the Geweke points fall under 1. These are z-scores that must be within 1 std when comparing the last 50% of the points to the first 10%. A Geweke percents plot shows how big the window size needs to be before the Geweke plot shows convergence. These values should fall and stay at 0%.</w:t>
+        <w:t xml:space="preserve">he </w:t>
+      </w:r>
+      <w:proofErr w:type="spellStart"/>
+      <w:r>
+        <w:rPr>
+          <w:sz w:val="24"/>
+          <w:szCs w:val="24"/>
+        </w:rPr>
+        <w:t>Geweke</w:t>
+      </w:r>
+      <w:proofErr w:type="spellEnd"/>
+      <w:r>
+        <w:rPr>
+          <w:sz w:val="24"/>
+          <w:szCs w:val="24"/>
+        </w:rPr>
+        <w:t xml:space="preserve"> plots infer chain convergence when the </w:t>
+      </w:r>
+      <w:proofErr w:type="spellStart"/>
+      <w:r>
+        <w:rPr>
+          <w:sz w:val="24"/>
+          <w:szCs w:val="24"/>
+        </w:rPr>
+        <w:t>Geweke</w:t>
+      </w:r>
+      <w:proofErr w:type="spellEnd"/>
+      <w:r>
+        <w:rPr>
+          <w:sz w:val="24"/>
+          <w:szCs w:val="24"/>
+        </w:rPr>
+        <w:t xml:space="preserve"> points fall under 1. These are z-scores that must be within 1 std when comparing the last 50% of the points to the first 10%. A </w:t>
+      </w:r>
+      <w:proofErr w:type="spellStart"/>
+      <w:r>
+        <w:rPr>
+          <w:sz w:val="24"/>
+          <w:szCs w:val="24"/>
+        </w:rPr>
+        <w:t>Geweke</w:t>
+      </w:r>
+      <w:proofErr w:type="spellEnd"/>
+      <w:r>
+        <w:rPr>
+          <w:sz w:val="24"/>
+          <w:szCs w:val="24"/>
+        </w:rPr>
+        <w:t xml:space="preserve"> percents plot shows how big the window size needs to be before the </w:t>
+      </w:r>
+      <w:proofErr w:type="spellStart"/>
+      <w:r>
+        <w:rPr>
+          <w:sz w:val="24"/>
+          <w:szCs w:val="24"/>
+        </w:rPr>
+        <w:t>Geweke</w:t>
+      </w:r>
+      <w:proofErr w:type="spellEnd"/>
+      <w:r>
+        <w:rPr>
+          <w:sz w:val="24"/>
+          <w:szCs w:val="24"/>
+        </w:rPr>
+        <w:t xml:space="preserve"> plot shows convergence. These values should fall and stay at 0%.</w:t>
       </w:r>
       <w:r>
         <w:rPr>
@@ -4668,7 +5142,23 @@
           <w:sz w:val="24"/>
           <w:szCs w:val="24"/>
         </w:rPr>
-        <w:t>(3) Comparison of the MAP and the mu_AP is also an indication of convergence for cases where the posterior is sufficiently symmetric.</w:t>
+        <w:t xml:space="preserve">(3) Comparison of the MAP and the </w:t>
+      </w:r>
+      <w:proofErr w:type="spellStart"/>
+      <w:r>
+        <w:rPr>
+          <w:sz w:val="24"/>
+          <w:szCs w:val="24"/>
+        </w:rPr>
+        <w:t>mu_AP</w:t>
+      </w:r>
+      <w:proofErr w:type="spellEnd"/>
+      <w:r>
+        <w:rPr>
+          <w:sz w:val="24"/>
+          <w:szCs w:val="24"/>
+        </w:rPr>
+        <w:t xml:space="preserve"> is also an indication of convergence for cases where the posterior is sufficiently symmetric.</w:t>
       </w:r>
     </w:p>
     <w:p>
@@ -4838,7 +5328,23 @@
           <w:sz w:val="24"/>
           <w:szCs w:val="24"/>
         </w:rPr>
-        <w:t>The chains were too short for the Geweke plots to be generated.</w:t>
+        <w:t xml:space="preserve">The chains were too short for the </w:t>
+      </w:r>
+      <w:proofErr w:type="spellStart"/>
+      <w:r>
+        <w:rPr>
+          <w:sz w:val="24"/>
+          <w:szCs w:val="24"/>
+        </w:rPr>
+        <w:t>Geweke</w:t>
+      </w:r>
+      <w:proofErr w:type="spellEnd"/>
+      <w:r>
+        <w:rPr>
+          <w:sz w:val="24"/>
+          <w:szCs w:val="24"/>
+        </w:rPr>
+        <w:t xml:space="preserve"> plots to be generated.</w:t>
       </w:r>
     </w:p>
     <w:p>
@@ -5044,7 +5550,7 @@
           <w:szCs w:val="28"/>
         </w:rPr>
         <w:drawing>
-          <wp:inline distT="0" distB="0" distL="0" distR="0" wp14:anchorId="51153CD8" wp14:editId="6AFD94A3">
+          <wp:inline distT="0" distB="0" distL="0" distR="0" wp14:anchorId="51153CD8" wp14:editId="78DEF4E1">
             <wp:extent cx="2432304" cy="1828800"/>
             <wp:effectExtent l="0" t="0" r="6350" b="0"/>
             <wp:docPr id="23" name="Picture 23"/>
@@ -5099,7 +5605,7 @@
           <w:szCs w:val="28"/>
         </w:rPr>
         <w:drawing>
-          <wp:inline distT="0" distB="0" distL="0" distR="0" wp14:anchorId="4F493448" wp14:editId="1D3C165F">
+          <wp:inline distT="0" distB="0" distL="0" distR="0" wp14:anchorId="4F493448" wp14:editId="5DED6F98">
             <wp:extent cx="2432304" cy="1828800"/>
             <wp:effectExtent l="0" t="0" r="6350" b="0"/>
             <wp:docPr id="24" name="Picture 24"/>
@@ -5165,29 +5671,57 @@
           <w:sz w:val="24"/>
           <w:szCs w:val="24"/>
         </w:rPr>
-        <w:t>In the Geweke diagnostic, parameter b seems to be converged, while parameter a does not seem to be converged. The way to assess convergence is when the right-hand plot for the parameter goes to zero.</w:t>
-      </w:r>
-    </w:p>
-    <w:p>
-      <w:pPr>
-        <w:pStyle w:val="NoSpacing"/>
+        <w:t xml:space="preserve">In the </w:t>
+      </w:r>
+      <w:proofErr w:type="spellStart"/>
+      <w:r>
+        <w:rPr>
+          <w:sz w:val="24"/>
+          <w:szCs w:val="24"/>
+        </w:rPr>
+        <w:t>Geweke</w:t>
+      </w:r>
+      <w:proofErr w:type="spellEnd"/>
+      <w:r>
+        <w:rPr>
+          <w:sz w:val="24"/>
+          <w:szCs w:val="24"/>
+        </w:rPr>
+        <w:t xml:space="preserve"> diagnostic, </w:t>
+      </w:r>
+      <w:r>
+        <w:rPr>
+          <w:sz w:val="24"/>
+          <w:szCs w:val="24"/>
+        </w:rPr>
+        <w:t>we see the beginnings of convergence for each parameter and “all parameters”</w:t>
+      </w:r>
+      <w:r>
+        <w:rPr>
+          <w:sz w:val="24"/>
+          <w:szCs w:val="24"/>
+        </w:rPr>
+        <w:t>. The way to assess convergence is when the right-hand plot for the parameter goes to zero.</w:t>
+      </w:r>
+    </w:p>
+    <w:p>
+      <w:pPr>
+        <w:pStyle w:val="NormalWeb"/>
+        <w:numPr>
+          <w:ilvl w:val="0"/>
+          <w:numId w:val="2"/>
+        </w:numPr>
         <w:jc w:val="center"/>
-        <w:rPr>
-          <w:sz w:val="24"/>
-          <w:szCs w:val="24"/>
-        </w:rPr>
       </w:pPr>
       <w:r>
         <w:rPr>
           <w:noProof/>
-          <w:sz w:val="28"/>
-          <w:szCs w:val="28"/>
         </w:rPr>
         <w:drawing>
-          <wp:inline distT="0" distB="0" distL="0" distR="0" wp14:anchorId="05B13CF0" wp14:editId="48A0BC02">
-            <wp:extent cx="2432304" cy="1828800"/>
-            <wp:effectExtent l="0" t="0" r="6350" b="0"/>
-            <wp:docPr id="25" name="Picture 25"/>
+          <wp:inline distT="0" distB="0" distL="0" distR="0" wp14:anchorId="2D823B90" wp14:editId="00D0D813">
+            <wp:extent cx="2438400" cy="1828800"/>
+            <wp:effectExtent l="0" t="0" r="0" b="0"/>
+            <wp:docPr id="471696185" name="Picture 1"/>
             <wp:cNvGraphicFramePr>
               <a:graphicFrameLocks xmlns:a="http://schemas.openxmlformats.org/drawingml/2006/main" noChangeAspect="1"/>
             </wp:cNvGraphicFramePr>
@@ -5195,7 +5729,7 @@
               <a:graphicData uri="http://schemas.openxmlformats.org/drawingml/2006/picture">
                 <pic:pic xmlns:pic="http://schemas.openxmlformats.org/drawingml/2006/picture">
                   <pic:nvPicPr>
-                    <pic:cNvPr id="0" name="Picture 9"/>
+                    <pic:cNvPr id="0" name="Picture 1"/>
                     <pic:cNvPicPr>
                       <a:picLocks noChangeAspect="1" noChangeArrowheads="1"/>
                     </pic:cNvPicPr>
@@ -5216,7 +5750,7 @@
                   <pic:spPr bwMode="auto">
                     <a:xfrm>
                       <a:off x="0" y="0"/>
-                      <a:ext cx="2432304" cy="1828800"/>
+                      <a:ext cx="2438400" cy="1828800"/>
                     </a:xfrm>
                     <a:prstGeom prst="rect">
                       <a:avLst/>
@@ -5233,16 +5767,11 @@
         </w:drawing>
       </w:r>
       <w:r>
-        <w:rPr>
-          <w:noProof/>
-          <w:sz w:val="28"/>
-          <w:szCs w:val="28"/>
-        </w:rPr>
         <w:drawing>
-          <wp:inline distT="0" distB="0" distL="0" distR="0" wp14:anchorId="4BF9D89E" wp14:editId="5959867F">
-            <wp:extent cx="2432304" cy="1828800"/>
-            <wp:effectExtent l="0" t="0" r="6350" b="0"/>
-            <wp:docPr id="26" name="Picture 26"/>
+          <wp:inline distT="0" distB="0" distL="0" distR="0" wp14:anchorId="28794A8C" wp14:editId="500C3EC4">
+            <wp:extent cx="2438400" cy="1828800"/>
+            <wp:effectExtent l="0" t="0" r="0" b="0"/>
+            <wp:docPr id="1229015131" name="Picture 3"/>
             <wp:cNvGraphicFramePr>
               <a:graphicFrameLocks xmlns:a="http://schemas.openxmlformats.org/drawingml/2006/main" noChangeAspect="1"/>
             </wp:cNvGraphicFramePr>
@@ -5250,7 +5779,7 @@
               <a:graphicData uri="http://schemas.openxmlformats.org/drawingml/2006/picture">
                 <pic:pic xmlns:pic="http://schemas.openxmlformats.org/drawingml/2006/picture">
                   <pic:nvPicPr>
-                    <pic:cNvPr id="0" name="Picture 10"/>
+                    <pic:cNvPr id="0" name="Picture 8"/>
                     <pic:cNvPicPr>
                       <a:picLocks noChangeAspect="1" noChangeArrowheads="1"/>
                     </pic:cNvPicPr>
@@ -5271,7 +5800,7 @@
                   <pic:spPr bwMode="auto">
                     <a:xfrm>
                       <a:off x="0" y="0"/>
-                      <a:ext cx="2432304" cy="1828800"/>
+                      <a:ext cx="2438400" cy="1828800"/>
                     </a:xfrm>
                     <a:prstGeom prst="rect">
                       <a:avLst/>
@@ -5287,17 +5816,24 @@
           </wp:inline>
         </w:drawing>
       </w:r>
+    </w:p>
+    <w:p>
+      <w:pPr>
+        <w:pStyle w:val="NormalWeb"/>
+        <w:numPr>
+          <w:ilvl w:val="3"/>
+          <w:numId w:val="2"/>
+        </w:numPr>
+      </w:pPr>
       <w:r>
         <w:rPr>
           <w:noProof/>
-          <w:sz w:val="28"/>
-          <w:szCs w:val="28"/>
         </w:rPr>
         <w:drawing>
-          <wp:inline distT="0" distB="0" distL="0" distR="0" wp14:anchorId="272A1748" wp14:editId="5A8993F2">
-            <wp:extent cx="2432304" cy="1828800"/>
-            <wp:effectExtent l="0" t="0" r="6350" b="0"/>
-            <wp:docPr id="27" name="Picture 27"/>
+          <wp:inline distT="0" distB="0" distL="0" distR="0" wp14:anchorId="781689E0" wp14:editId="74432C6D">
+            <wp:extent cx="2438400" cy="1828800"/>
+            <wp:effectExtent l="0" t="0" r="0" b="0"/>
+            <wp:docPr id="46327322" name="Picture 4"/>
             <wp:cNvGraphicFramePr>
               <a:graphicFrameLocks xmlns:a="http://schemas.openxmlformats.org/drawingml/2006/main" noChangeAspect="1"/>
             </wp:cNvGraphicFramePr>
@@ -5305,7 +5841,7 @@
               <a:graphicData uri="http://schemas.openxmlformats.org/drawingml/2006/picture">
                 <pic:pic xmlns:pic="http://schemas.openxmlformats.org/drawingml/2006/picture">
                   <pic:nvPicPr>
-                    <pic:cNvPr id="0" name="Picture 6"/>
+                    <pic:cNvPr id="0" name="Picture 10"/>
                     <pic:cNvPicPr>
                       <a:picLocks noChangeAspect="1" noChangeArrowheads="1"/>
                     </pic:cNvPicPr>
@@ -5326,7 +5862,7 @@
                   <pic:spPr bwMode="auto">
                     <a:xfrm>
                       <a:off x="0" y="0"/>
-                      <a:ext cx="2432304" cy="1828800"/>
+                      <a:ext cx="2438400" cy="1828800"/>
                     </a:xfrm>
                     <a:prstGeom prst="rect">
                       <a:avLst/>
@@ -5345,6 +5881,16 @@
     </w:p>
     <w:p>
       <w:pPr>
+        <w:pStyle w:val="NormalWeb"/>
+        <w:numPr>
+          <w:ilvl w:val="0"/>
+          <w:numId w:val="2"/>
+        </w:numPr>
+        <w:jc w:val="center"/>
+      </w:pPr>
+    </w:p>
+    <w:p>
+      <w:pPr>
         <w:rPr>
           <w:sz w:val="24"/>
           <w:szCs w:val="24"/>
@@ -5391,7 +5937,23 @@
           <w:sz w:val="24"/>
           <w:szCs w:val="24"/>
         </w:rPr>
-        <w:t>In this example, the ACT diagnostics do not show convergence yet for either parameter (however, we know this example is actually converged or partially converged).</w:t>
+        <w:t xml:space="preserve">In this example, the ACT diagnostics do not show convergence yet for either parameter (however, we know this example is </w:t>
+      </w:r>
+      <w:proofErr w:type="gramStart"/>
+      <w:r>
+        <w:rPr>
+          <w:sz w:val="24"/>
+          <w:szCs w:val="24"/>
+        </w:rPr>
+        <w:t>actually converged</w:t>
+      </w:r>
+      <w:proofErr w:type="gramEnd"/>
+      <w:r>
+        <w:rPr>
+          <w:sz w:val="24"/>
+          <w:szCs w:val="24"/>
+        </w:rPr>
+        <w:t xml:space="preserve"> or partially converged).</w:t>
       </w:r>
     </w:p>
     <w:p>
@@ -5410,7 +5972,7 @@
           <w:szCs w:val="28"/>
         </w:rPr>
         <w:drawing>
-          <wp:inline distT="0" distB="0" distL="0" distR="0" wp14:anchorId="60A2F612" wp14:editId="2532F662">
+          <wp:inline distT="0" distB="0" distL="0" distR="0" wp14:anchorId="60A2F612" wp14:editId="17CA05EA">
             <wp:extent cx="2432304" cy="1828800"/>
             <wp:effectExtent l="0" t="0" r="6350" b="0"/>
             <wp:docPr id="28" name="Picture 28"/>
@@ -5465,7 +6027,7 @@
           <w:szCs w:val="28"/>
         </w:rPr>
         <w:drawing>
-          <wp:inline distT="0" distB="0" distL="0" distR="0" wp14:anchorId="77DB1FC1" wp14:editId="2F22C619">
+          <wp:inline distT="0" distB="0" distL="0" distR="0" wp14:anchorId="77DB1FC1" wp14:editId="0D79E16F">
             <wp:extent cx="2432304" cy="1828800"/>
             <wp:effectExtent l="0" t="0" r="6350" b="0"/>
             <wp:docPr id="29" name="Picture 29"/>
@@ -5550,7 +6112,23 @@
           <w:sz w:val="24"/>
           <w:szCs w:val="24"/>
         </w:rPr>
-        <w:t>In this example, with the Geweke diagnostics, t</w:t>
+        <w:t xml:space="preserve">In this example, with the </w:t>
+      </w:r>
+      <w:proofErr w:type="spellStart"/>
+      <w:r>
+        <w:rPr>
+          <w:sz w:val="24"/>
+          <w:szCs w:val="24"/>
+        </w:rPr>
+        <w:t>Geweke</w:t>
+      </w:r>
+      <w:proofErr w:type="spellEnd"/>
+      <w:r>
+        <w:rPr>
+          <w:sz w:val="24"/>
+          <w:szCs w:val="24"/>
+        </w:rPr>
+        <w:t xml:space="preserve"> diagnostics, t</w:t>
       </w:r>
       <w:r>
         <w:rPr>
@@ -5590,7 +6168,7 @@
           <w:szCs w:val="28"/>
         </w:rPr>
         <w:drawing>
-          <wp:inline distT="0" distB="0" distL="0" distR="0" wp14:anchorId="3C281A58" wp14:editId="64168545">
+          <wp:inline distT="0" distB="0" distL="0" distR="0" wp14:anchorId="3C281A58" wp14:editId="1B4A53B4">
             <wp:extent cx="2432304" cy="1828800"/>
             <wp:effectExtent l="0" t="0" r="6350" b="0"/>
             <wp:docPr id="30" name="Picture 30"/>
@@ -5645,7 +6223,7 @@
           <w:szCs w:val="28"/>
         </w:rPr>
         <w:drawing>
-          <wp:inline distT="0" distB="0" distL="0" distR="0" wp14:anchorId="0A9D68CB" wp14:editId="4F03A040">
+          <wp:inline distT="0" distB="0" distL="0" distR="0" wp14:anchorId="0A9D68CB" wp14:editId="10E77A45">
             <wp:extent cx="2432304" cy="1828800"/>
             <wp:effectExtent l="0" t="0" r="6350" b="0"/>
             <wp:docPr id="31" name="Picture 31"/>
@@ -5700,7 +6278,7 @@
           <w:szCs w:val="28"/>
         </w:rPr>
         <w:drawing>
-          <wp:inline distT="0" distB="0" distL="0" distR="0" wp14:anchorId="03ACC7E6" wp14:editId="59279E93">
+          <wp:inline distT="0" distB="0" distL="0" distR="0" wp14:anchorId="03ACC7E6" wp14:editId="7DE337FA">
             <wp:extent cx="2432304" cy="1828800"/>
             <wp:effectExtent l="0" t="0" r="6350" b="0"/>
             <wp:docPr id="32" name="Picture 32"/>
@@ -5839,8 +6417,17 @@
           <w:sz w:val="24"/>
           <w:szCs w:val="24"/>
         </w:rPr>
-        <w:t>and Geweke</w:t>
-      </w:r>
+        <w:t xml:space="preserve">and </w:t>
+      </w:r>
+      <w:proofErr w:type="spellStart"/>
+      <w:r>
+        <w:rPr>
+          <w:sz w:val="24"/>
+          <w:szCs w:val="24"/>
+        </w:rPr>
+        <w:t>Geweke</w:t>
+      </w:r>
+      <w:proofErr w:type="spellEnd"/>
       <w:r>
         <w:rPr>
           <w:sz w:val="24"/>
@@ -5860,7 +6447,39 @@
           <w:sz w:val="24"/>
           <w:szCs w:val="24"/>
         </w:rPr>
-        <w:t>This example had upper and lower bounds in the region already found by mcmc, which helpedt converge quickly despite being a uniform random sampling run.</w:t>
+        <w:t xml:space="preserve">This example had upper and lower bounds in the region already found by </w:t>
+      </w:r>
+      <w:proofErr w:type="spellStart"/>
+      <w:r>
+        <w:rPr>
+          <w:sz w:val="24"/>
+          <w:szCs w:val="24"/>
+        </w:rPr>
+        <w:t>mcmc</w:t>
+      </w:r>
+      <w:proofErr w:type="spellEnd"/>
+      <w:r>
+        <w:rPr>
+          <w:sz w:val="24"/>
+          <w:szCs w:val="24"/>
+        </w:rPr>
+        <w:t xml:space="preserve">, which </w:t>
+      </w:r>
+      <w:proofErr w:type="spellStart"/>
+      <w:r>
+        <w:rPr>
+          <w:sz w:val="24"/>
+          <w:szCs w:val="24"/>
+        </w:rPr>
+        <w:t>helpedt</w:t>
+      </w:r>
+      <w:proofErr w:type="spellEnd"/>
+      <w:r>
+        <w:rPr>
+          <w:sz w:val="24"/>
+          <w:szCs w:val="24"/>
+        </w:rPr>
+        <w:t xml:space="preserve"> converge quickly despite being a uniform random sampling run.</w:t>
       </w:r>
     </w:p>
     <w:p>
@@ -6123,7 +6742,7 @@
 </file>
 
 <file path=word/numbering.xml><?xml version="1.0" encoding="utf-8"?>
-<w:numbering xmlns:wpc="http://schemas.microsoft.com/office/word/2010/wordprocessingCanvas" xmlns:cx="http://schemas.microsoft.com/office/drawing/2014/chartex" xmlns:cx1="http://schemas.microsoft.com/office/drawing/2015/9/8/chartex" xmlns:cx2="http://schemas.microsoft.com/office/drawing/2015/10/21/chartex" xmlns:cx3="http://schemas.microsoft.com/office/drawing/2016/5/9/chartex" xmlns:cx4="http://schemas.microsoft.com/office/drawing/2016/5/10/chartex" xmlns:cx5="http://schemas.microsoft.com/office/drawing/2016/5/11/chartex" xmlns:cx6="http://schemas.microsoft.com/office/drawing/2016/5/12/chartex" xmlns:cx7="http://schemas.microsoft.com/office/drawing/2016/5/13/chartex" xmlns:cx8="http://schemas.microsoft.com/office/drawing/2016/5/14/chartex" xmlns:mc="http://schemas.openxmlformats.org/markup-compatibility/2006" xmlns:aink="http://schemas.microsoft.com/office/drawing/2016/ink" xmlns:am3d="http://schemas.microsoft.com/office/drawing/2017/model3d" xmlns:o="urn:schemas-microsoft-com:office:office" xmlns:r="http://schemas.openxmlformats.org/officeDocument/2006/relationships" xmlns:m="http://schemas.openxmlformats.org/officeDocument/2006/math" xmlns:v="urn:schemas-microsoft-com:vml" xmlns:wp14="http://schemas.microsoft.com/office/word/2010/wordprocessingDrawing" xmlns:wp="http://schemas.openxmlformats.org/drawingml/2006/wordprocessingDrawing" xmlns:w10="urn:schemas-microsoft-com:office:word" xmlns:w="http://schemas.openxmlformats.org/wordprocessingml/2006/main" xmlns:w14="http://schemas.microsoft.com/office/word/2010/wordml" xmlns:w15="http://schemas.microsoft.com/office/word/2012/wordml" xmlns:w16cex="http://schemas.microsoft.com/office/word/2018/wordml/cex" xmlns:w16cid="http://schemas.microsoft.com/office/word/2016/wordml/cid" xmlns:w16="http://schemas.microsoft.com/office/word/2018/wordml" xmlns:w16sdtdh="http://schemas.microsoft.com/office/word/2020/wordml/sdtdatahash" xmlns:w16se="http://schemas.microsoft.com/office/word/2015/wordml/symex" xmlns:wpg="http://schemas.microsoft.com/office/word/2010/wordprocessingGroup" xmlns:wpi="http://schemas.microsoft.com/office/word/2010/wordprocessingInk" xmlns:wne="http://schemas.microsoft.com/office/word/2006/wordml" xmlns:wps="http://schemas.microsoft.com/office/word/2010/wordprocessingShape" mc:Ignorable="w14 w15 w16se w16cid w16 w16cex w16sdtdh wp14">
+<w:numbering xmlns:wpc="http://schemas.microsoft.com/office/word/2010/wordprocessingCanvas" xmlns:cx="http://schemas.microsoft.com/office/drawing/2014/chartex" xmlns:cx1="http://schemas.microsoft.com/office/drawing/2015/9/8/chartex" xmlns:cx2="http://schemas.microsoft.com/office/drawing/2015/10/21/chartex" xmlns:cx3="http://schemas.microsoft.com/office/drawing/2016/5/9/chartex" xmlns:cx4="http://schemas.microsoft.com/office/drawing/2016/5/10/chartex" xmlns:cx5="http://schemas.microsoft.com/office/drawing/2016/5/11/chartex" xmlns:cx6="http://schemas.microsoft.com/office/drawing/2016/5/12/chartex" xmlns:cx7="http://schemas.microsoft.com/office/drawing/2016/5/13/chartex" xmlns:cx8="http://schemas.microsoft.com/office/drawing/2016/5/14/chartex" xmlns:mc="http://schemas.openxmlformats.org/markup-compatibility/2006" xmlns:aink="http://schemas.microsoft.com/office/drawing/2016/ink" xmlns:am3d="http://schemas.microsoft.com/office/drawing/2017/model3d" xmlns:o="urn:schemas-microsoft-com:office:office" xmlns:oel="http://schemas.microsoft.com/office/2019/extlst" xmlns:r="http://schemas.openxmlformats.org/officeDocument/2006/relationships" xmlns:m="http://schemas.openxmlformats.org/officeDocument/2006/math" xmlns:v="urn:schemas-microsoft-com:vml" xmlns:wp14="http://schemas.microsoft.com/office/word/2010/wordprocessingDrawing" xmlns:wp="http://schemas.openxmlformats.org/drawingml/2006/wordprocessingDrawing" xmlns:w10="urn:schemas-microsoft-com:office:word" xmlns:w="http://schemas.openxmlformats.org/wordprocessingml/2006/main" xmlns:w14="http://schemas.microsoft.com/office/word/2010/wordml" xmlns:w15="http://schemas.microsoft.com/office/word/2012/wordml" xmlns:w16cex="http://schemas.microsoft.com/office/word/2018/wordml/cex" xmlns:w16cid="http://schemas.microsoft.com/office/word/2016/wordml/cid" xmlns:w16="http://schemas.microsoft.com/office/word/2018/wordml" xmlns:w16du="http://schemas.microsoft.com/office/word/2023/wordml/word16du" xmlns:w16sdtdh="http://schemas.microsoft.com/office/word/2020/wordml/sdtdatahash" xmlns:w16se="http://schemas.microsoft.com/office/word/2015/wordml/symex" xmlns:wpg="http://schemas.microsoft.com/office/word/2010/wordprocessingGroup" xmlns:wpi="http://schemas.microsoft.com/office/word/2010/wordprocessingInk" xmlns:wne="http://schemas.microsoft.com/office/word/2006/wordml" xmlns:wps="http://schemas.microsoft.com/office/word/2010/wordprocessingShape" mc:Ignorable="w14 w15 w16se w16cid w16 w16cex w16sdtdh w16du wp14">
   <w:abstractNum w:abstractNumId="0" w15:restartNumberingAfterBreak="0">
     <w:nsid w:val="28BF5837"/>
     <w:multiLevelType w:val="hybridMultilevel"/>
@@ -6252,7 +6871,7 @@
         <w:rFonts w:ascii="Calibri" w:eastAsiaTheme="minorHAnsi" w:hAnsi="Calibri" w:cs="Calibri" w:hint="default"/>
       </w:rPr>
     </w:lvl>
-    <w:lvl w:ilvl="1" w:tplc="04090003" w:tentative="1">
+    <w:lvl w:ilvl="1" w:tplc="04090003">
       <w:start w:val="1"/>
       <w:numFmt w:val="bullet"/>
       <w:lvlText w:val="o"/>
@@ -6264,7 +6883,7 @@
         <w:rFonts w:ascii="Courier New" w:hAnsi="Courier New" w:cs="Courier New" w:hint="default"/>
       </w:rPr>
     </w:lvl>
-    <w:lvl w:ilvl="2" w:tplc="04090005" w:tentative="1">
+    <w:lvl w:ilvl="2" w:tplc="04090005">
       <w:start w:val="1"/>
       <w:numFmt w:val="bullet"/>
       <w:lvlText w:val=""/>
@@ -6276,7 +6895,7 @@
         <w:rFonts w:ascii="Wingdings" w:hAnsi="Wingdings" w:hint="default"/>
       </w:rPr>
     </w:lvl>
-    <w:lvl w:ilvl="3" w:tplc="04090001" w:tentative="1">
+    <w:lvl w:ilvl="3" w:tplc="04090001">
       <w:start w:val="1"/>
       <w:numFmt w:val="bullet"/>
       <w:lvlText w:val=""/>
@@ -6288,7 +6907,7 @@
         <w:rFonts w:ascii="Symbol" w:hAnsi="Symbol" w:hint="default"/>
       </w:rPr>
     </w:lvl>
-    <w:lvl w:ilvl="4" w:tplc="04090003" w:tentative="1">
+    <w:lvl w:ilvl="4" w:tplc="04090003">
       <w:start w:val="1"/>
       <w:numFmt w:val="bullet"/>
       <w:lvlText w:val="o"/>
@@ -6349,17 +6968,17 @@
       </w:rPr>
     </w:lvl>
   </w:abstractNum>
-  <w:num w:numId="1">
+  <w:num w:numId="1" w16cid:durableId="1066339183">
     <w:abstractNumId w:val="0"/>
   </w:num>
-  <w:num w:numId="2">
+  <w:num w:numId="2" w16cid:durableId="1289239129">
     <w:abstractNumId w:val="1"/>
   </w:num>
 </w:numbering>
 </file>
 
 <file path=word/styles.xml><?xml version="1.0" encoding="utf-8"?>
-<w:styles xmlns:mc="http://schemas.openxmlformats.org/markup-compatibility/2006" xmlns:r="http://schemas.openxmlformats.org/officeDocument/2006/relationships" xmlns:w="http://schemas.openxmlformats.org/wordprocessingml/2006/main" xmlns:w14="http://schemas.microsoft.com/office/word/2010/wordml" xmlns:w15="http://schemas.microsoft.com/office/word/2012/wordml" xmlns:w16cex="http://schemas.microsoft.com/office/word/2018/wordml/cex" xmlns:w16cid="http://schemas.microsoft.com/office/word/2016/wordml/cid" xmlns:w16="http://schemas.microsoft.com/office/word/2018/wordml" xmlns:w16sdtdh="http://schemas.microsoft.com/office/word/2020/wordml/sdtdatahash" xmlns:w16se="http://schemas.microsoft.com/office/word/2015/wordml/symex" mc:Ignorable="w14 w15 w16se w16cid w16 w16cex w16sdtdh">
+<w:styles xmlns:mc="http://schemas.openxmlformats.org/markup-compatibility/2006" xmlns:r="http://schemas.openxmlformats.org/officeDocument/2006/relationships" xmlns:w="http://schemas.openxmlformats.org/wordprocessingml/2006/main" xmlns:w14="http://schemas.microsoft.com/office/word/2010/wordml" xmlns:w15="http://schemas.microsoft.com/office/word/2012/wordml" xmlns:w16cex="http://schemas.microsoft.com/office/word/2018/wordml/cex" xmlns:w16cid="http://schemas.microsoft.com/office/word/2016/wordml/cid" xmlns:w16="http://schemas.microsoft.com/office/word/2018/wordml" xmlns:w16du="http://schemas.microsoft.com/office/word/2023/wordml/word16du" xmlns:w16sdtdh="http://schemas.microsoft.com/office/word/2020/wordml/sdtdatahash" xmlns:w16se="http://schemas.microsoft.com/office/word/2015/wordml/symex" mc:Ignorable="w14 w15 w16se w16cid w16 w16cex w16sdtdh w16du">
   <w:docDefaults>
     <w:rPrDefault>
       <w:rPr>
@@ -6761,7 +7380,6 @@
   <w:style w:type="character" w:default="1" w:styleId="DefaultParagraphFont">
     <w:name w:val="Default Paragraph Font"/>
     <w:uiPriority w:val="1"/>
-    <w:semiHidden/>
     <w:unhideWhenUsed/>
   </w:style>
   <w:style w:type="table" w:default="1" w:styleId="TableNormal">
@@ -6846,6 +7464,21 @@
       <w:ind w:left="720"/>
       <w:contextualSpacing/>
     </w:pPr>
+  </w:style>
+  <w:style w:type="paragraph" w:styleId="NormalWeb">
+    <w:name w:val="Normal (Web)"/>
+    <w:basedOn w:val="Normal"/>
+    <w:uiPriority w:val="99"/>
+    <w:unhideWhenUsed/>
+    <w:rsid w:val="0078484A"/>
+    <w:pPr>
+      <w:spacing w:before="100" w:beforeAutospacing="1" w:after="100" w:afterAutospacing="1" w:line="240" w:lineRule="auto"/>
+    </w:pPr>
+    <w:rPr>
+      <w:rFonts w:ascii="Times New Roman" w:eastAsia="Times New Roman" w:hAnsi="Times New Roman" w:cs="Times New Roman"/>
+      <w:sz w:val="24"/>
+      <w:szCs w:val="24"/>
+    </w:rPr>
   </w:style>
 </w:styles>
 </file>

</xml_diff>

<commit_message>
Updated Example 00 C6
</commit_message>
<xml_diff>
--- a/Examples/Example00/0-Example00Explanation.docx
+++ b/Examples/Example00/0-Example00Explanation.docx
@@ -179,15 +179,7 @@
         <w:pStyle w:val="NoSpacing"/>
       </w:pPr>
       <w:r>
-        <w:t>y=(x-</w:t>
-      </w:r>
-      <w:proofErr w:type="gramStart"/>
-      <w:r>
-        <w:t>a)^</w:t>
-      </w:r>
-      <w:proofErr w:type="gramEnd"/>
-      <w:r>
-        <w:t>2 + b</w:t>
+        <w:t>y=(x-a)^2 + b</w:t>
       </w:r>
     </w:p>
     <w:p>
@@ -208,31 +200,15 @@
         <w:pStyle w:val="NoSpacing"/>
       </w:pPr>
       <w:r>
-        <w:t>a is expected to be 200 +/- 100</w:t>
-      </w:r>
-      <w:proofErr w:type="gramStart"/>
-      <w:r>
-        <w:t xml:space="preserve">   (</w:t>
-      </w:r>
-      <w:proofErr w:type="gramEnd"/>
-      <w:r>
-        <w:t>this is the 1 sigma confidence interval)</w:t>
-      </w:r>
-    </w:p>
-    <w:p>
-      <w:pPr>
-        <w:pStyle w:val="NoSpacing"/>
-      </w:pPr>
-      <w:r>
-        <w:t>b is expected to be 500 +/- 200</w:t>
-      </w:r>
-      <w:proofErr w:type="gramStart"/>
-      <w:r>
-        <w:t xml:space="preserve">   (</w:t>
-      </w:r>
-      <w:proofErr w:type="gramEnd"/>
-      <w:r>
-        <w:t>this is the 1 sigma confidence interval)</w:t>
+        <w:t>a is expected to be 200 +/- 100   (this is the 1 sigma confidence interval)</w:t>
+      </w:r>
+    </w:p>
+    <w:p>
+      <w:pPr>
+        <w:pStyle w:val="NoSpacing"/>
+      </w:pPr>
+      <w:r>
+        <w:t>b is expected to be 500 +/- 200   (this is the 1 sigma confidence interval)</w:t>
       </w:r>
     </w:p>
     <w:p>
@@ -297,7 +273,6 @@
       <w:r>
         <w:t xml:space="preserve">otice that now </w:t>
       </w:r>
-      <w:proofErr w:type="gramStart"/>
       <w:r>
         <w:rPr>
           <w:b/>
@@ -308,19 +283,7 @@
         <w:t>both</w:t>
       </w:r>
       <w:r>
-        <w:t xml:space="preserve"> of the parameters</w:t>
-      </w:r>
-      <w:proofErr w:type="gramEnd"/>
-      <w:r>
-        <w:t xml:space="preserve"> have physically realistic values.  We even have error bars that </w:t>
-      </w:r>
-      <w:proofErr w:type="gramStart"/>
-      <w:r>
-        <w:t>took into account</w:t>
-      </w:r>
-      <w:proofErr w:type="gramEnd"/>
-      <w:r>
-        <w:t xml:space="preserve"> the uncertainty!</w:t>
+        <w:t xml:space="preserve"> of the parameters have physically realistic values.  We even have error bars that took into account the uncertainty!</w:t>
       </w:r>
       <w:r>
         <w:t xml:space="preserve"> The covariance matrix for the parameters is also provided, so that the correlated uncertainties of estimated parameters is not lost.</w:t>
@@ -512,15 +475,7 @@
         <w:t>PEUQSE</w:t>
       </w:r>
       <w:r>
-        <w:t xml:space="preserve"> BPE: it will tend to give more realistic parameter </w:t>
-      </w:r>
-      <w:proofErr w:type="gramStart"/>
-      <w:r>
-        <w:t>estimates, and</w:t>
-      </w:r>
-      <w:proofErr w:type="gramEnd"/>
-      <w:r>
-        <w:t xml:space="preserve"> can even give a type of uncertainty (called credible intervals) on the final estimates.</w:t>
+        <w:t xml:space="preserve"> BPE: it will tend to give more realistic parameter estimates, and can even give a type of uncertainty (called credible intervals) on the final estimates.</w:t>
       </w:r>
     </w:p>
     <w:p>
@@ -559,93 +514,36 @@
       <w:r>
         <w:t xml:space="preserve">import </w:t>
       </w:r>
-      <w:proofErr w:type="spellStart"/>
       <w:r>
         <w:t>PEUQSE</w:t>
       </w:r>
       <w:r>
-        <w:t>.UserInput</w:t>
-      </w:r>
-      <w:proofErr w:type="spellEnd"/>
-      <w:r>
-        <w:t xml:space="preserve"> as </w:t>
-      </w:r>
-      <w:proofErr w:type="spellStart"/>
-      <w:r>
-        <w:t>UserInput</w:t>
-      </w:r>
-      <w:proofErr w:type="spellEnd"/>
-    </w:p>
-    <w:p>
-      <w:pPr>
-        <w:pStyle w:val="NoSpacing"/>
-      </w:pPr>
-      <w:proofErr w:type="spellStart"/>
-      <w:r>
-        <w:t>UserInput.model</w:t>
-      </w:r>
-      <w:proofErr w:type="spellEnd"/>
-      <w:r>
-        <w:t>['</w:t>
-      </w:r>
-      <w:proofErr w:type="spellStart"/>
-      <w:r>
-        <w:t>InputParameterPriorValues</w:t>
-      </w:r>
-      <w:proofErr w:type="spellEnd"/>
-      <w:r>
-        <w:t>'] = [200, 500] #prior expected values for a and b</w:t>
-      </w:r>
-    </w:p>
-    <w:p>
-      <w:pPr>
-        <w:pStyle w:val="NoSpacing"/>
-      </w:pPr>
-      <w:proofErr w:type="spellStart"/>
-      <w:r>
-        <w:t>UserInput.model</w:t>
-      </w:r>
-      <w:proofErr w:type="spellEnd"/>
-      <w:r>
-        <w:t>['</w:t>
-      </w:r>
-      <w:proofErr w:type="spellStart"/>
-      <w:r>
-        <w:t>InputParametersPriorValuesUncertainties</w:t>
-      </w:r>
-      <w:proofErr w:type="spellEnd"/>
-      <w:r>
-        <w:t>'] = [100, 200] #1 sigma, in this example not correlated, but a covariance matrix can be used instead.</w:t>
-      </w:r>
-    </w:p>
-    <w:p>
-      <w:pPr>
-        <w:pStyle w:val="NoSpacing"/>
-      </w:pPr>
-      <w:proofErr w:type="spellStart"/>
+        <w:t>.UserInput as UserInput</w:t>
+      </w:r>
+    </w:p>
+    <w:p>
+      <w:pPr>
+        <w:pStyle w:val="NoSpacing"/>
+      </w:pPr>
+      <w:r>
+        <w:t>UserInput.model['InputParameterPriorValues'] = [200, 500] #prior expected values for a and b</w:t>
+      </w:r>
+    </w:p>
+    <w:p>
+      <w:pPr>
+        <w:pStyle w:val="NoSpacing"/>
+      </w:pPr>
+      <w:r>
+        <w:t>UserInput.model['InputParametersPriorValuesUncertainties'] = [100, 200] #1 sigma, in this example not correlated, but a covariance matrix can be used instead.</w:t>
+      </w:r>
+    </w:p>
+    <w:p>
+      <w:pPr>
+        <w:pStyle w:val="NoSpacing"/>
+      </w:pPr>
       <w:r>
         <w:lastRenderedPageBreak/>
-        <w:t>UserInput.model</w:t>
-      </w:r>
-      <w:proofErr w:type="spellEnd"/>
-      <w:r>
-        <w:t>['</w:t>
-      </w:r>
-      <w:proofErr w:type="spellStart"/>
-      <w:r>
-        <w:t>simulateByInputParametersOnlyFunction</w:t>
-      </w:r>
-      <w:proofErr w:type="spellEnd"/>
-      <w:r>
-        <w:t>'] = simulation_model_</w:t>
-      </w:r>
-      <w:proofErr w:type="gramStart"/>
-      <w:r>
-        <w:t>00.simulation</w:t>
-      </w:r>
-      <w:proofErr w:type="gramEnd"/>
-      <w:r>
-        <w:t>_function_wrapper</w:t>
+        <w:t>UserInput.model['simulateByInputParametersOnlyFunction'] = simulation_model_00.simulation_function_wrapper</w:t>
       </w:r>
       <w:r>
         <w:t xml:space="preserve"> #This just points to the User created model equation.</w:t>
@@ -655,56 +553,26 @@
       <w:pPr>
         <w:pStyle w:val="NoSpacing"/>
       </w:pPr>
-      <w:proofErr w:type="spellStart"/>
-      <w:r>
-        <w:t>PE_object</w:t>
-      </w:r>
-      <w:proofErr w:type="spellEnd"/>
-      <w:r>
-        <w:t xml:space="preserve"> = </w:t>
-      </w:r>
-      <w:proofErr w:type="spellStart"/>
+      <w:r>
+        <w:t xml:space="preserve">PE_object = </w:t>
+      </w:r>
       <w:r>
         <w:t>PEUQSE</w:t>
       </w:r>
       <w:r>
-        <w:t>.parameter_</w:t>
-      </w:r>
-      <w:proofErr w:type="gramStart"/>
-      <w:r>
-        <w:t>estimation</w:t>
-      </w:r>
-      <w:proofErr w:type="spellEnd"/>
-      <w:r>
-        <w:t>(</w:t>
-      </w:r>
-      <w:proofErr w:type="spellStart"/>
-      <w:proofErr w:type="gramEnd"/>
-      <w:r>
-        <w:t>UserInput</w:t>
-      </w:r>
-      <w:proofErr w:type="spellEnd"/>
-      <w:r>
-        <w:t>)</w:t>
-      </w:r>
-    </w:p>
-    <w:p>
-      <w:pPr>
-        <w:pStyle w:val="NoSpacing"/>
-      </w:pPr>
-      <w:proofErr w:type="spellStart"/>
-      <w:r>
-        <w:t>PE_</w:t>
-      </w:r>
-      <w:proofErr w:type="gramStart"/>
-      <w:r>
-        <w:t>object.do</w:t>
+        <w:t>.parameter_estimation(UserInput)</w:t>
+      </w:r>
+    </w:p>
+    <w:p>
+      <w:pPr>
+        <w:pStyle w:val="NoSpacing"/>
+      </w:pPr>
+      <w:r>
+        <w:t>PE_object.do</w:t>
       </w:r>
       <w:r>
         <w:t>EnsembleSliceSampling</w:t>
       </w:r>
-      <w:proofErr w:type="spellEnd"/>
-      <w:proofErr w:type="gramEnd"/>
       <w:r>
         <w:t>()</w:t>
       </w:r>
@@ -713,18 +581,8 @@
       <w:pPr>
         <w:pStyle w:val="NoSpacing"/>
       </w:pPr>
-      <w:proofErr w:type="spellStart"/>
-      <w:r>
-        <w:t>PE_</w:t>
-      </w:r>
-      <w:proofErr w:type="gramStart"/>
-      <w:r>
-        <w:t>object.createAllPlots</w:t>
-      </w:r>
-      <w:proofErr w:type="spellEnd"/>
-      <w:proofErr w:type="gramEnd"/>
-      <w:r>
-        <w:t>()</w:t>
+      <w:r>
+        <w:t>PE_object.createAllPlots()</w:t>
       </w:r>
     </w:p>
     <w:p>
@@ -1091,38 +949,13 @@
           <w:sz w:val="40"/>
           <w:szCs w:val="40"/>
         </w:rPr>
-        <w:t xml:space="preserve">Info on </w:t>
-      </w:r>
-      <w:proofErr w:type="gramStart"/>
+        <w:t>Info on The two types of mcmc</w:t>
+      </w:r>
       <w:r>
         <w:rPr>
           <w:sz w:val="40"/>
           <w:szCs w:val="40"/>
         </w:rPr>
-        <w:t>The</w:t>
-      </w:r>
-      <w:proofErr w:type="gramEnd"/>
-      <w:r>
-        <w:rPr>
-          <w:sz w:val="40"/>
-          <w:szCs w:val="40"/>
-        </w:rPr>
-        <w:t xml:space="preserve"> two types of </w:t>
-      </w:r>
-      <w:proofErr w:type="spellStart"/>
-      <w:r>
-        <w:rPr>
-          <w:sz w:val="40"/>
-          <w:szCs w:val="40"/>
-        </w:rPr>
-        <w:t>mcmc</w:t>
-      </w:r>
-      <w:proofErr w:type="spellEnd"/>
-      <w:r>
-        <w:rPr>
-          <w:sz w:val="40"/>
-          <w:szCs w:val="40"/>
-        </w:rPr>
         <w:br/>
       </w:r>
       <w:r>
@@ -1132,21 +965,12 @@
         </w:rPr>
         <w:t xml:space="preserve">There are two types of </w:t>
       </w:r>
-      <w:proofErr w:type="spellStart"/>
-      <w:r>
-        <w:rPr>
-          <w:sz w:val="24"/>
-          <w:szCs w:val="24"/>
-        </w:rPr>
-        <w:t>mcmc</w:t>
-      </w:r>
-      <w:proofErr w:type="spellEnd"/>
-      <w:r>
-        <w:rPr>
-          <w:sz w:val="24"/>
-          <w:szCs w:val="24"/>
-        </w:rPr>
-        <w:t xml:space="preserve"> samplings possible in </w:t>
+      <w:r>
+        <w:rPr>
+          <w:sz w:val="24"/>
+          <w:szCs w:val="24"/>
+        </w:rPr>
+        <w:t xml:space="preserve">mcmc samplings possible in </w:t>
       </w:r>
       <w:r>
         <w:rPr>
@@ -1162,7 +986,6 @@
         </w:rPr>
         <w:t xml:space="preserve">.  The </w:t>
       </w:r>
-      <w:proofErr w:type="spellStart"/>
       <w:r>
         <w:rPr>
           <w:b/>
@@ -1172,7 +995,6 @@
         </w:rPr>
         <w:t>EnsembleSliceSampling</w:t>
       </w:r>
-      <w:proofErr w:type="spellEnd"/>
       <w:r>
         <w:rPr>
           <w:sz w:val="24"/>
@@ -1180,7 +1002,6 @@
         </w:rPr>
         <w:t xml:space="preserve"> will be faster for many higher dimensional problems by needing fewer (but more sophisticated) samplings: there are normally almost no rejections.  The </w:t>
       </w:r>
-      <w:proofErr w:type="spellStart"/>
       <w:r>
         <w:rPr>
           <w:b/>
@@ -1190,7 +1011,6 @@
         </w:rPr>
         <w:t>MetrpolisHastings</w:t>
       </w:r>
-      <w:proofErr w:type="spellEnd"/>
       <w:r>
         <w:rPr>
           <w:sz w:val="24"/>
@@ -1210,30 +1030,14 @@
           <w:sz w:val="24"/>
           <w:szCs w:val="24"/>
         </w:rPr>
-        <w:t xml:space="preserve"> was originally built </w:t>
-      </w:r>
-      <w:proofErr w:type="gramStart"/>
-      <w:r>
-        <w:rPr>
-          <w:sz w:val="24"/>
-          <w:szCs w:val="24"/>
-        </w:rPr>
-        <w:t xml:space="preserve">with, </w:t>
-      </w:r>
-      <w:r>
-        <w:rPr>
-          <w:sz w:val="24"/>
-          <w:szCs w:val="24"/>
-        </w:rPr>
-        <w:t>and</w:t>
-      </w:r>
-      <w:proofErr w:type="gramEnd"/>
-      <w:r>
-        <w:rPr>
-          <w:sz w:val="24"/>
-          <w:szCs w:val="24"/>
-        </w:rPr>
-        <w:t xml:space="preserve"> makes more discontinuous jumps: it is recommended that ESS be tried before MH.</w:t>
+        <w:t xml:space="preserve"> was originally built with, </w:t>
+      </w:r>
+      <w:r>
+        <w:rPr>
+          <w:sz w:val="24"/>
+          <w:szCs w:val="24"/>
+        </w:rPr>
+        <w:t>and makes more discontinuous jumps: it is recommended that ESS be tried before MH.</w:t>
       </w:r>
     </w:p>
     <w:p>
@@ -1388,39 +1192,7 @@
           <w:sz w:val="24"/>
           <w:szCs w:val="24"/>
         </w:rPr>
-        <w:t xml:space="preserve">. We will use the </w:t>
-      </w:r>
-      <w:proofErr w:type="spellStart"/>
-      <w:r>
-        <w:rPr>
-          <w:sz w:val="24"/>
-          <w:szCs w:val="24"/>
-        </w:rPr>
-        <w:t>mu_AP</w:t>
-      </w:r>
-      <w:proofErr w:type="spellEnd"/>
-      <w:r>
-        <w:rPr>
-          <w:sz w:val="24"/>
-          <w:szCs w:val="24"/>
-        </w:rPr>
-        <w:t xml:space="preserve"> </w:t>
-      </w:r>
-      <w:proofErr w:type="spellStart"/>
-      <w:r>
-        <w:rPr>
-          <w:sz w:val="24"/>
-          <w:szCs w:val="24"/>
-        </w:rPr>
-        <w:t>rathe</w:t>
-      </w:r>
-      <w:proofErr w:type="spellEnd"/>
-      <w:r>
-        <w:rPr>
-          <w:sz w:val="24"/>
-          <w:szCs w:val="24"/>
-        </w:rPr>
-        <w:t xml:space="preserve"> than the MAP, since what we’re looking for is convergence rather than finding the MAP.</w:t>
+        <w:t>. We will use the mu_AP rathe than the MAP, since what we’re looking for is convergence rather than finding the MAP.</w:t>
       </w:r>
       <w:r>
         <w:rPr>
@@ -2611,23 +2383,7 @@
                 <w:szCs w:val="24"/>
               </w:rPr>
               <w:br/>
-              <w:t>(non-</w:t>
-            </w:r>
-            <w:proofErr w:type="spellStart"/>
-            <w:r>
-              <w:rPr>
-                <w:sz w:val="24"/>
-                <w:szCs w:val="24"/>
-              </w:rPr>
-              <w:t>mcmc</w:t>
-            </w:r>
-            <w:proofErr w:type="spellEnd"/>
-            <w:r>
-              <w:rPr>
-                <w:sz w:val="24"/>
-                <w:szCs w:val="24"/>
-              </w:rPr>
-              <w:t>)</w:t>
+              <w:t>(non-mcmc)</w:t>
             </w:r>
           </w:p>
         </w:tc>
@@ -3322,39 +3078,7 @@
         <w:t xml:space="preserve">Quite impressively, C8 gives results like C6. </w:t>
       </w:r>
       <w:r>
-        <w:t xml:space="preserve"> However, this was not arrived at ‘trivially’.  With C8, leaving the default settings for the variable UserInput.parameter_estimation_settings['multistart_relativeInitialDistributionSpread</w:t>
-      </w:r>
-      <w:proofErr w:type="gramStart"/>
-      <w:r>
-        <w:t>']  gives</w:t>
-      </w:r>
-      <w:proofErr w:type="gramEnd"/>
-      <w:r>
-        <w:t xml:space="preserve"> very horrible sampling. Unlike the </w:t>
-      </w:r>
-      <w:proofErr w:type="spellStart"/>
-      <w:r>
-        <w:t>mcmc</w:t>
-      </w:r>
-      <w:proofErr w:type="spellEnd"/>
-      <w:r>
-        <w:t xml:space="preserve">, there is no guiding and biasing. In this specific case, we **knew** the HPD interval was not over the full upper and lower bounds of -1E6 to 1E6.  </w:t>
-      </w:r>
-      <w:proofErr w:type="gramStart"/>
-      <w:r>
-        <w:t>So</w:t>
-      </w:r>
-      <w:proofErr w:type="gramEnd"/>
-      <w:r>
-        <w:t xml:space="preserve"> by making the </w:t>
-      </w:r>
-      <w:proofErr w:type="spellStart"/>
-      <w:r>
-        <w:t>relativeInitialDistributionSpread</w:t>
-      </w:r>
-      <w:proofErr w:type="spellEnd"/>
-      <w:r>
-        <w:t xml:space="preserve"> smaller from 2.0 we were able to get uniform sampling of the </w:t>
+        <w:t xml:space="preserve"> However, this was not arrived at ‘trivially’.  With C8, leaving the default settings for the variable UserInput.parameter_estimation_settings['multistart_relativeInitialDistributionSpread']  gives very horrible sampling. Unlike the mcmc, there is no guiding and biasing. In this specific case, we **knew** the HPD interval was not over the full upper and lower bounds of -1E6 to 1E6.  So by making the relativeInitialDistributionSpread smaller from 2.0 we were able to get uniform sampling of the </w:t>
       </w:r>
       <w:r>
         <w:rPr>
@@ -3374,26 +3098,10 @@
         <w:t xml:space="preserve">too </w:t>
       </w:r>
       <w:r>
-        <w:t xml:space="preserve">small, using 0.50 turned out to be okay.  Note that in the general case, uniform distribution sampling and non-adaptive </w:t>
-      </w:r>
-      <w:proofErr w:type="gramStart"/>
-      <w:r>
-        <w:t>grid based</w:t>
-      </w:r>
-      <w:proofErr w:type="gramEnd"/>
-      <w:r>
-        <w:t xml:space="preserve"> sampling will do a very inefficient job of sampling if given a bounds that result in areas (‘volumes’) orders of magnitude larger than the HPD area (‘volume’). This scales nonlinearly, like d3 for 3 parameters. </w:t>
-      </w:r>
-      <w:r>
-        <w:t xml:space="preserve">   Still, one could take the HPD interval according to </w:t>
-      </w:r>
-      <w:proofErr w:type="spellStart"/>
-      <w:r>
-        <w:t>mcmc</w:t>
-      </w:r>
-      <w:proofErr w:type="spellEnd"/>
-      <w:r>
-        <w:t xml:space="preserve"> and then do uniform random sampling in a region that is simply several times that size.</w:t>
+        <w:t xml:space="preserve">small, using 0.50 turned out to be okay.  Note that in the general case, uniform distribution sampling and non-adaptive grid based sampling will do a very inefficient job of sampling if given a bounds that result in areas (‘volumes’) orders of magnitude larger than the HPD area (‘volume’). This scales nonlinearly, like d3 for 3 parameters. </w:t>
+      </w:r>
+      <w:r>
+        <w:t xml:space="preserve">   Still, one could take the HPD interval according to mcmc and then do uniform random sampling in a region that is simply several times that size.</w:t>
       </w:r>
     </w:p>
     <w:bookmarkEnd w:id="0"/>
@@ -3431,23 +3139,7 @@
           <w:sz w:val="24"/>
           <w:szCs w:val="24"/>
         </w:rPr>
-        <w:t xml:space="preserve"> MH and ESS, we used filtering of the tails of the distributions to avoid a bad effect on the output.  Below, let’s </w:t>
-      </w:r>
-      <w:proofErr w:type="gramStart"/>
-      <w:r>
-        <w:rPr>
-          <w:sz w:val="24"/>
-          <w:szCs w:val="24"/>
-        </w:rPr>
-        <w:t>take a look</w:t>
-      </w:r>
-      <w:proofErr w:type="gramEnd"/>
-      <w:r>
-        <w:rPr>
-          <w:sz w:val="24"/>
-          <w:szCs w:val="24"/>
-        </w:rPr>
-        <w:t xml:space="preserve"> at how c2 and c5 would look </w:t>
+        <w:t xml:space="preserve"> MH and ESS, we used filtering of the tails of the distributions to avoid a bad effect on the output.  Below, let’s take a look at how c2 and c5 would look </w:t>
       </w:r>
       <w:r>
         <w:rPr>
@@ -3468,23 +3160,7 @@
           <w:sz w:val="24"/>
           <w:szCs w:val="24"/>
         </w:rPr>
-        <w:t xml:space="preserve"> (there are </w:t>
-      </w:r>
-      <w:proofErr w:type="spellStart"/>
-      <w:r>
-        <w:rPr>
-          <w:sz w:val="24"/>
-          <w:szCs w:val="24"/>
-        </w:rPr>
-        <w:t>runfiles</w:t>
-      </w:r>
-      <w:proofErr w:type="spellEnd"/>
-      <w:r>
-        <w:rPr>
-          <w:sz w:val="24"/>
-          <w:szCs w:val="24"/>
-        </w:rPr>
-        <w:t xml:space="preserve"> for filter removed)</w:t>
+        <w:t xml:space="preserve"> (there are runfiles for filter removed)</w:t>
       </w:r>
       <w:r>
         <w:rPr>
@@ -3547,23 +3223,7 @@
           <w:sz w:val="24"/>
           <w:szCs w:val="24"/>
         </w:rPr>
-        <w:t xml:space="preserve">from </w:t>
-      </w:r>
-      <w:proofErr w:type="spellStart"/>
-      <w:r>
-        <w:rPr>
-          <w:sz w:val="24"/>
-          <w:szCs w:val="24"/>
-        </w:rPr>
-        <w:t>mu_AP</w:t>
-      </w:r>
-      <w:proofErr w:type="spellEnd"/>
-      <w:r>
-        <w:rPr>
-          <w:sz w:val="24"/>
-          <w:szCs w:val="24"/>
-        </w:rPr>
-        <w:t xml:space="preserve"> </w:t>
+        <w:t xml:space="preserve">from mu_AP </w:t>
       </w:r>
       <w:r>
         <w:rPr>
@@ -3978,15 +3638,7 @@
                 <w:sz w:val="24"/>
                 <w:szCs w:val="24"/>
               </w:rPr>
-              <w:t>-</w:t>
-            </w:r>
-            <w:proofErr w:type="gramStart"/>
-            <w:r>
-              <w:rPr>
-                <w:sz w:val="24"/>
-                <w:szCs w:val="24"/>
-              </w:rPr>
-              <w:t>586</w:t>
+              <w:t>-586</w:t>
             </w:r>
             <w:r>
               <w:rPr>
@@ -3996,11 +3648,7 @@
               <w:t xml:space="preserve">  </w:t>
             </w:r>
             <w:r>
-              <w:t>±</w:t>
-            </w:r>
-            <w:proofErr w:type="gramEnd"/>
-            <w:r>
-              <w:t xml:space="preserve"> 1.</w:t>
+              <w:t>± 1.</w:t>
             </w:r>
             <w:r>
               <w:t>2</w:t>
@@ -4708,23 +4356,7 @@
           <w:sz w:val="24"/>
           <w:szCs w:val="24"/>
         </w:rPr>
-        <w:t xml:space="preserve">During MCMC, samples are drawn from the posterior distribution </w:t>
-      </w:r>
-      <w:proofErr w:type="gramStart"/>
-      <w:r>
-        <w:rPr>
-          <w:sz w:val="24"/>
-          <w:szCs w:val="24"/>
-        </w:rPr>
-        <w:t>in order to</w:t>
-      </w:r>
-      <w:proofErr w:type="gramEnd"/>
-      <w:r>
-        <w:rPr>
-          <w:sz w:val="24"/>
-          <w:szCs w:val="24"/>
-        </w:rPr>
-        <w:t xml:space="preserve"> characterize the posterior, and the output gradually achieves a good representation of the true posterior. In principle, a good approximation of the true full posterior should be returned as the number of samples approaches infinity. Convergence diagnostics use statistical tests to indicate when the solution seems to be stable (meaning, that it is not likely to change with further sampling). </w:t>
+        <w:t xml:space="preserve">During MCMC, samples are drawn from the posterior distribution in order to characterize the posterior, and the output gradually achieves a good representation of the true posterior. In principle, a good approximation of the true full posterior should be returned as the number of samples approaches infinity. Convergence diagnostics use statistical tests to indicate when the solution seems to be stable (meaning, that it is not likely to change with further sampling). </w:t>
       </w:r>
       <w:r>
         <w:rPr>
@@ -4871,46 +4503,14 @@
           <w:sz w:val="24"/>
           <w:szCs w:val="24"/>
         </w:rPr>
-        <w:t xml:space="preserve"> includes more than one convergence diagnostic. </w:t>
-      </w:r>
-      <w:proofErr w:type="gramStart"/>
-      <w:r>
-        <w:rPr>
-          <w:sz w:val="24"/>
-          <w:szCs w:val="24"/>
-        </w:rPr>
-        <w:t>In particular, i</w:t>
-      </w:r>
-      <w:r>
-        <w:rPr>
-          <w:sz w:val="24"/>
-          <w:szCs w:val="24"/>
-        </w:rPr>
-        <w:t>ntegrated</w:t>
-      </w:r>
-      <w:proofErr w:type="gramEnd"/>
-      <w:r>
-        <w:rPr>
-          <w:sz w:val="24"/>
-          <w:szCs w:val="24"/>
-        </w:rPr>
-        <w:t xml:space="preserve"> Autocorrelation time (ACT) and </w:t>
-      </w:r>
-      <w:proofErr w:type="spellStart"/>
-      <w:r>
-        <w:rPr>
-          <w:sz w:val="24"/>
-          <w:szCs w:val="24"/>
-        </w:rPr>
-        <w:t>Geweke</w:t>
-      </w:r>
-      <w:proofErr w:type="spellEnd"/>
-      <w:r>
-        <w:rPr>
-          <w:sz w:val="24"/>
-          <w:szCs w:val="24"/>
-        </w:rPr>
-        <w:t xml:space="preserve"> diagnostics.</w:t>
+        <w:t xml:space="preserve"> includes more than one convergence diagnostic. In particular, i</w:t>
+      </w:r>
+      <w:r>
+        <w:rPr>
+          <w:sz w:val="24"/>
+          <w:szCs w:val="24"/>
+        </w:rPr>
+        <w:t>ntegrated Autocorrelation time (ACT) and Geweke diagnostics.</w:t>
       </w:r>
     </w:p>
     <w:p>
@@ -5007,23 +4607,7 @@
           <w:sz w:val="24"/>
           <w:szCs w:val="24"/>
         </w:rPr>
-        <w:t xml:space="preserve">(2)  </w:t>
-      </w:r>
-      <w:proofErr w:type="spellStart"/>
-      <w:r>
-        <w:rPr>
-          <w:sz w:val="24"/>
-          <w:szCs w:val="24"/>
-        </w:rPr>
-        <w:t>Geweke</w:t>
-      </w:r>
-      <w:proofErr w:type="spellEnd"/>
-      <w:r>
-        <w:rPr>
-          <w:sz w:val="24"/>
-          <w:szCs w:val="24"/>
-        </w:rPr>
-        <w:t xml:space="preserve"> diagnostics evaluate convergence on ergodicity, or the random movement of walkers. When a walker starts exploring a smaller region, then it can resemble convergence.</w:t>
+        <w:t>(2)  Geweke diagnostics evaluate convergence on ergodicity, or the random movement of walkers. When a walker starts exploring a smaller region, then it can resemble convergence.</w:t>
       </w:r>
       <w:r>
         <w:rPr>
@@ -5044,71 +4628,7 @@
           <w:sz w:val="24"/>
           <w:szCs w:val="24"/>
         </w:rPr>
-        <w:t xml:space="preserve">he </w:t>
-      </w:r>
-      <w:proofErr w:type="spellStart"/>
-      <w:r>
-        <w:rPr>
-          <w:sz w:val="24"/>
-          <w:szCs w:val="24"/>
-        </w:rPr>
-        <w:t>Geweke</w:t>
-      </w:r>
-      <w:proofErr w:type="spellEnd"/>
-      <w:r>
-        <w:rPr>
-          <w:sz w:val="24"/>
-          <w:szCs w:val="24"/>
-        </w:rPr>
-        <w:t xml:space="preserve"> plots infer chain convergence when the </w:t>
-      </w:r>
-      <w:proofErr w:type="spellStart"/>
-      <w:r>
-        <w:rPr>
-          <w:sz w:val="24"/>
-          <w:szCs w:val="24"/>
-        </w:rPr>
-        <w:t>Geweke</w:t>
-      </w:r>
-      <w:proofErr w:type="spellEnd"/>
-      <w:r>
-        <w:rPr>
-          <w:sz w:val="24"/>
-          <w:szCs w:val="24"/>
-        </w:rPr>
-        <w:t xml:space="preserve"> points fall under 1. These are z-scores that must be within 1 std when comparing the last 50% of the points to the first 10%. A </w:t>
-      </w:r>
-      <w:proofErr w:type="spellStart"/>
-      <w:r>
-        <w:rPr>
-          <w:sz w:val="24"/>
-          <w:szCs w:val="24"/>
-        </w:rPr>
-        <w:t>Geweke</w:t>
-      </w:r>
-      <w:proofErr w:type="spellEnd"/>
-      <w:r>
-        <w:rPr>
-          <w:sz w:val="24"/>
-          <w:szCs w:val="24"/>
-        </w:rPr>
-        <w:t xml:space="preserve"> percents plot shows how big the window size needs to be before the </w:t>
-      </w:r>
-      <w:proofErr w:type="spellStart"/>
-      <w:r>
-        <w:rPr>
-          <w:sz w:val="24"/>
-          <w:szCs w:val="24"/>
-        </w:rPr>
-        <w:t>Geweke</w:t>
-      </w:r>
-      <w:proofErr w:type="spellEnd"/>
-      <w:r>
-        <w:rPr>
-          <w:sz w:val="24"/>
-          <w:szCs w:val="24"/>
-        </w:rPr>
-        <w:t xml:space="preserve"> plot shows convergence. These values should fall and stay at 0%.</w:t>
+        <w:t>he Geweke plots infer chain convergence when the Geweke points fall under 1. These are z-scores that must be within 1 std when comparing the last 50% of the points to the first 10%. A Geweke percents plot shows how big the window size needs to be before the Geweke plot shows convergence. These values should fall and stay at 0%.</w:t>
       </w:r>
       <w:r>
         <w:rPr>
@@ -5142,23 +4662,7 @@
           <w:sz w:val="24"/>
           <w:szCs w:val="24"/>
         </w:rPr>
-        <w:t xml:space="preserve">(3) Comparison of the MAP and the </w:t>
-      </w:r>
-      <w:proofErr w:type="spellStart"/>
-      <w:r>
-        <w:rPr>
-          <w:sz w:val="24"/>
-          <w:szCs w:val="24"/>
-        </w:rPr>
-        <w:t>mu_AP</w:t>
-      </w:r>
-      <w:proofErr w:type="spellEnd"/>
-      <w:r>
-        <w:rPr>
-          <w:sz w:val="24"/>
-          <w:szCs w:val="24"/>
-        </w:rPr>
-        <w:t xml:space="preserve"> is also an indication of convergence for cases where the posterior is sufficiently symmetric.</w:t>
+        <w:t>(3) Comparison of the MAP and the mu_AP is also an indication of convergence for cases where the posterior is sufficiently symmetric.</w:t>
       </w:r>
     </w:p>
     <w:p>
@@ -5328,23 +4832,7 @@
           <w:sz w:val="24"/>
           <w:szCs w:val="24"/>
         </w:rPr>
-        <w:t xml:space="preserve">The chains were too short for the </w:t>
-      </w:r>
-      <w:proofErr w:type="spellStart"/>
-      <w:r>
-        <w:rPr>
-          <w:sz w:val="24"/>
-          <w:szCs w:val="24"/>
-        </w:rPr>
-        <w:t>Geweke</w:t>
-      </w:r>
-      <w:proofErr w:type="spellEnd"/>
-      <w:r>
-        <w:rPr>
-          <w:sz w:val="24"/>
-          <w:szCs w:val="24"/>
-        </w:rPr>
-        <w:t xml:space="preserve"> plots to be generated.</w:t>
+        <w:t>The chains were too short for the Geweke plots to be generated.</w:t>
       </w:r>
     </w:p>
     <w:p>
@@ -5550,7 +5038,7 @@
           <w:szCs w:val="28"/>
         </w:rPr>
         <w:drawing>
-          <wp:inline distT="0" distB="0" distL="0" distR="0" wp14:anchorId="51153CD8" wp14:editId="78DEF4E1">
+          <wp:inline distT="0" distB="0" distL="0" distR="0" wp14:anchorId="51153CD8" wp14:editId="53204C07">
             <wp:extent cx="2432304" cy="1828800"/>
             <wp:effectExtent l="0" t="0" r="6350" b="0"/>
             <wp:docPr id="23" name="Picture 23"/>
@@ -5605,7 +5093,7 @@
           <w:szCs w:val="28"/>
         </w:rPr>
         <w:drawing>
-          <wp:inline distT="0" distB="0" distL="0" distR="0" wp14:anchorId="4F493448" wp14:editId="5DED6F98">
+          <wp:inline distT="0" distB="0" distL="0" distR="0" wp14:anchorId="4F493448" wp14:editId="0D641257">
             <wp:extent cx="2432304" cy="1828800"/>
             <wp:effectExtent l="0" t="0" r="6350" b="0"/>
             <wp:docPr id="24" name="Picture 24"/>
@@ -5671,23 +5159,7 @@
           <w:sz w:val="24"/>
           <w:szCs w:val="24"/>
         </w:rPr>
-        <w:t xml:space="preserve">In the </w:t>
-      </w:r>
-      <w:proofErr w:type="spellStart"/>
-      <w:r>
-        <w:rPr>
-          <w:sz w:val="24"/>
-          <w:szCs w:val="24"/>
-        </w:rPr>
-        <w:t>Geweke</w:t>
-      </w:r>
-      <w:proofErr w:type="spellEnd"/>
-      <w:r>
-        <w:rPr>
-          <w:sz w:val="24"/>
-          <w:szCs w:val="24"/>
-        </w:rPr>
-        <w:t xml:space="preserve"> diagnostic, </w:t>
+        <w:t xml:space="preserve">In the Geweke diagnostic, </w:t>
       </w:r>
       <w:r>
         <w:rPr>
@@ -5718,7 +5190,7 @@
           <w:noProof/>
         </w:rPr>
         <w:drawing>
-          <wp:inline distT="0" distB="0" distL="0" distR="0" wp14:anchorId="2D823B90" wp14:editId="00D0D813">
+          <wp:inline distT="0" distB="0" distL="0" distR="0" wp14:anchorId="2D823B90" wp14:editId="745F76F9">
             <wp:extent cx="2438400" cy="1828800"/>
             <wp:effectExtent l="0" t="0" r="0" b="0"/>
             <wp:docPr id="471696185" name="Picture 1"/>
@@ -5767,8 +5239,11 @@
         </w:drawing>
       </w:r>
       <w:r>
+        <w:rPr>
+          <w:noProof/>
+        </w:rPr>
         <w:drawing>
-          <wp:inline distT="0" distB="0" distL="0" distR="0" wp14:anchorId="28794A8C" wp14:editId="500C3EC4">
+          <wp:inline distT="0" distB="0" distL="0" distR="0" wp14:anchorId="28794A8C" wp14:editId="4F686E62">
             <wp:extent cx="2438400" cy="1828800"/>
             <wp:effectExtent l="0" t="0" r="0" b="0"/>
             <wp:docPr id="1229015131" name="Picture 3"/>
@@ -5830,7 +5305,7 @@
           <w:noProof/>
         </w:rPr>
         <w:drawing>
-          <wp:inline distT="0" distB="0" distL="0" distR="0" wp14:anchorId="781689E0" wp14:editId="74432C6D">
+          <wp:inline distT="0" distB="0" distL="0" distR="0" wp14:anchorId="781689E0" wp14:editId="3D64644B">
             <wp:extent cx="2438400" cy="1828800"/>
             <wp:effectExtent l="0" t="0" r="0" b="0"/>
             <wp:docPr id="46327322" name="Picture 4"/>
@@ -5937,23 +5412,7 @@
           <w:sz w:val="24"/>
           <w:szCs w:val="24"/>
         </w:rPr>
-        <w:t xml:space="preserve">In this example, the ACT diagnostics do not show convergence yet for either parameter (however, we know this example is </w:t>
-      </w:r>
-      <w:proofErr w:type="gramStart"/>
-      <w:r>
-        <w:rPr>
-          <w:sz w:val="24"/>
-          <w:szCs w:val="24"/>
-        </w:rPr>
-        <w:t>actually converged</w:t>
-      </w:r>
-      <w:proofErr w:type="gramEnd"/>
-      <w:r>
-        <w:rPr>
-          <w:sz w:val="24"/>
-          <w:szCs w:val="24"/>
-        </w:rPr>
-        <w:t xml:space="preserve"> or partially converged).</w:t>
+        <w:t>In this example, the ACT diagnostics do not show convergence yet for either parameter (however, we know this example is actually partially converged).</w:t>
       </w:r>
     </w:p>
     <w:p>
@@ -5972,7 +5431,7 @@
           <w:szCs w:val="28"/>
         </w:rPr>
         <w:drawing>
-          <wp:inline distT="0" distB="0" distL="0" distR="0" wp14:anchorId="60A2F612" wp14:editId="17CA05EA">
+          <wp:inline distT="0" distB="0" distL="0" distR="0" wp14:anchorId="60A2F612" wp14:editId="79FEC1F9">
             <wp:extent cx="2432304" cy="1828800"/>
             <wp:effectExtent l="0" t="0" r="6350" b="0"/>
             <wp:docPr id="28" name="Picture 28"/>
@@ -6027,7 +5486,7 @@
           <w:szCs w:val="28"/>
         </w:rPr>
         <w:drawing>
-          <wp:inline distT="0" distB="0" distL="0" distR="0" wp14:anchorId="77DB1FC1" wp14:editId="0D79E16F">
+          <wp:inline distT="0" distB="0" distL="0" distR="0" wp14:anchorId="77DB1FC1" wp14:editId="600D518F">
             <wp:extent cx="2432304" cy="1828800"/>
             <wp:effectExtent l="0" t="0" r="6350" b="0"/>
             <wp:docPr id="29" name="Picture 29"/>
@@ -6112,66 +5571,47 @@
           <w:sz w:val="24"/>
           <w:szCs w:val="24"/>
         </w:rPr>
-        <w:t xml:space="preserve">In this example, with the </w:t>
-      </w:r>
-      <w:proofErr w:type="spellStart"/>
-      <w:r>
-        <w:rPr>
-          <w:sz w:val="24"/>
-          <w:szCs w:val="24"/>
-        </w:rPr>
-        <w:t>Geweke</w:t>
-      </w:r>
-      <w:proofErr w:type="spellEnd"/>
-      <w:r>
-        <w:rPr>
-          <w:sz w:val="24"/>
-          <w:szCs w:val="24"/>
-        </w:rPr>
-        <w:t xml:space="preserve"> diagnostics, t</w:t>
-      </w:r>
-      <w:r>
-        <w:rPr>
-          <w:sz w:val="24"/>
-          <w:szCs w:val="24"/>
-        </w:rPr>
-        <w:t xml:space="preserve">his example seems as it is </w:t>
-      </w:r>
-      <w:r>
-        <w:rPr>
-          <w:sz w:val="24"/>
-          <w:szCs w:val="24"/>
-        </w:rPr>
-        <w:t>starting to converge</w:t>
-      </w:r>
-      <w:r>
-        <w:rPr>
-          <w:sz w:val="24"/>
-          <w:szCs w:val="24"/>
-        </w:rPr>
-        <w:t xml:space="preserve"> or has just hit convergence.</w:t>
-      </w:r>
-    </w:p>
-    <w:p>
-      <w:pPr>
-        <w:pStyle w:val="NoSpacing"/>
-        <w:jc w:val="center"/>
-        <w:rPr>
-          <w:sz w:val="24"/>
-          <w:szCs w:val="24"/>
-        </w:rPr>
+        <w:t>In this example, with the Geweke diagnostics, t</w:t>
+      </w:r>
+      <w:r>
+        <w:rPr>
+          <w:sz w:val="24"/>
+          <w:szCs w:val="24"/>
+        </w:rPr>
+        <w:t xml:space="preserve">his example seems as </w:t>
+      </w:r>
+      <w:r>
+        <w:rPr>
+          <w:sz w:val="24"/>
+          <w:szCs w:val="24"/>
+        </w:rPr>
+        <w:t xml:space="preserve">if </w:t>
+      </w:r>
+      <w:r>
+        <w:rPr>
+          <w:sz w:val="24"/>
+          <w:szCs w:val="24"/>
+        </w:rPr>
+        <w:t>it is not close to convergence. Just on the way to convergence.</w:t>
+      </w:r>
+    </w:p>
+    <w:p>
+      <w:pPr>
+        <w:pStyle w:val="NormalWeb"/>
+        <w:numPr>
+          <w:ilvl w:val="0"/>
+          <w:numId w:val="2"/>
+        </w:numPr>
       </w:pPr>
       <w:r>
         <w:rPr>
           <w:noProof/>
-          <w:sz w:val="28"/>
-          <w:szCs w:val="28"/>
         </w:rPr>
         <w:drawing>
-          <wp:inline distT="0" distB="0" distL="0" distR="0" wp14:anchorId="3C281A58" wp14:editId="1B4A53B4">
-            <wp:extent cx="2432304" cy="1828800"/>
-            <wp:effectExtent l="0" t="0" r="6350" b="0"/>
-            <wp:docPr id="30" name="Picture 30"/>
+          <wp:inline distT="0" distB="0" distL="0" distR="0" wp14:anchorId="3CFC9157" wp14:editId="5CED6467">
+            <wp:extent cx="2438400" cy="1828800"/>
+            <wp:effectExtent l="0" t="0" r="0" b="0"/>
+            <wp:docPr id="1226774090" name="Picture 4"/>
             <wp:cNvGraphicFramePr>
               <a:graphicFrameLocks xmlns:a="http://schemas.openxmlformats.org/drawingml/2006/main" noChangeAspect="1"/>
             </wp:cNvGraphicFramePr>
@@ -6179,7 +5619,7 @@
               <a:graphicData uri="http://schemas.openxmlformats.org/drawingml/2006/picture">
                 <pic:pic xmlns:pic="http://schemas.openxmlformats.org/drawingml/2006/picture">
                   <pic:nvPicPr>
-                    <pic:cNvPr id="0" name="Picture 14"/>
+                    <pic:cNvPr id="0" name="Picture 10"/>
                     <pic:cNvPicPr>
                       <a:picLocks noChangeAspect="1" noChangeArrowheads="1"/>
                     </pic:cNvPicPr>
@@ -6200,7 +5640,7 @@
                   <pic:spPr bwMode="auto">
                     <a:xfrm>
                       <a:off x="0" y="0"/>
-                      <a:ext cx="2432304" cy="1828800"/>
+                      <a:ext cx="2438400" cy="1828800"/>
                     </a:xfrm>
                     <a:prstGeom prst="rect">
                       <a:avLst/>
@@ -6219,14 +5659,12 @@
       <w:r>
         <w:rPr>
           <w:noProof/>
-          <w:sz w:val="28"/>
-          <w:szCs w:val="28"/>
         </w:rPr>
         <w:drawing>
-          <wp:inline distT="0" distB="0" distL="0" distR="0" wp14:anchorId="0A9D68CB" wp14:editId="10E77A45">
-            <wp:extent cx="2432304" cy="1828800"/>
-            <wp:effectExtent l="0" t="0" r="6350" b="0"/>
-            <wp:docPr id="31" name="Picture 31"/>
+          <wp:inline distT="0" distB="0" distL="0" distR="0" wp14:anchorId="0ECE9ACF" wp14:editId="5E6B7ED4">
+            <wp:extent cx="2438400" cy="1828800"/>
+            <wp:effectExtent l="0" t="0" r="0" b="0"/>
+            <wp:docPr id="564253795" name="Picture 3"/>
             <wp:cNvGraphicFramePr>
               <a:graphicFrameLocks xmlns:a="http://schemas.openxmlformats.org/drawingml/2006/main" noChangeAspect="1"/>
             </wp:cNvGraphicFramePr>
@@ -6234,7 +5672,7 @@
               <a:graphicData uri="http://schemas.openxmlformats.org/drawingml/2006/picture">
                 <pic:pic xmlns:pic="http://schemas.openxmlformats.org/drawingml/2006/picture">
                   <pic:nvPicPr>
-                    <pic:cNvPr id="0" name="Picture 15"/>
+                    <pic:cNvPr id="0" name="Picture 8"/>
                     <pic:cNvPicPr>
                       <a:picLocks noChangeAspect="1" noChangeArrowheads="1"/>
                     </pic:cNvPicPr>
@@ -6255,7 +5693,7 @@
                   <pic:spPr bwMode="auto">
                     <a:xfrm>
                       <a:off x="0" y="0"/>
-                      <a:ext cx="2432304" cy="1828800"/>
+                      <a:ext cx="2438400" cy="1828800"/>
                     </a:xfrm>
                     <a:prstGeom prst="rect">
                       <a:avLst/>
@@ -6271,17 +5709,18 @@
           </wp:inline>
         </w:drawing>
       </w:r>
-      <w:r>
-        <w:rPr>
-          <w:noProof/>
-          <w:sz w:val="28"/>
-          <w:szCs w:val="28"/>
-        </w:rPr>
+    </w:p>
+    <w:p>
+      <w:pPr>
+        <w:pStyle w:val="NoSpacing"/>
+        <w:jc w:val="center"/>
+      </w:pPr>
+      <w:r>
         <w:drawing>
-          <wp:inline distT="0" distB="0" distL="0" distR="0" wp14:anchorId="03ACC7E6" wp14:editId="7DE337FA">
-            <wp:extent cx="2432304" cy="1828800"/>
-            <wp:effectExtent l="0" t="0" r="6350" b="0"/>
-            <wp:docPr id="32" name="Picture 32"/>
+          <wp:inline distT="0" distB="0" distL="0" distR="0" wp14:anchorId="4B19ABA6" wp14:editId="4FE7CFE6">
+            <wp:extent cx="2438400" cy="1828800"/>
+            <wp:effectExtent l="0" t="0" r="0" b="0"/>
+            <wp:docPr id="536134761" name="Picture 2"/>
             <wp:cNvGraphicFramePr>
               <a:graphicFrameLocks xmlns:a="http://schemas.openxmlformats.org/drawingml/2006/main" noChangeAspect="1"/>
             </wp:cNvGraphicFramePr>
@@ -6289,7 +5728,7 @@
               <a:graphicData uri="http://schemas.openxmlformats.org/drawingml/2006/picture">
                 <pic:pic xmlns:pic="http://schemas.openxmlformats.org/drawingml/2006/picture">
                   <pic:nvPicPr>
-                    <pic:cNvPr id="0" name="Picture 11"/>
+                    <pic:cNvPr id="0" name="Picture 6"/>
                     <pic:cNvPicPr>
                       <a:picLocks noChangeAspect="1" noChangeArrowheads="1"/>
                     </pic:cNvPicPr>
@@ -6310,7 +5749,7 @@
                   <pic:spPr bwMode="auto">
                     <a:xfrm>
                       <a:off x="0" y="0"/>
-                      <a:ext cx="2432304" cy="1828800"/>
+                      <a:ext cx="2438400" cy="1828800"/>
                     </a:xfrm>
                     <a:prstGeom prst="rect">
                       <a:avLst/>
@@ -6329,6 +5768,16 @@
     </w:p>
     <w:p>
       <w:pPr>
+        <w:pStyle w:val="NoSpacing"/>
+        <w:jc w:val="center"/>
+        <w:rPr>
+          <w:sz w:val="24"/>
+          <w:szCs w:val="24"/>
+        </w:rPr>
+      </w:pPr>
+    </w:p>
+    <w:p>
+      <w:pPr>
         <w:rPr>
           <w:sz w:val="24"/>
           <w:szCs w:val="24"/>
@@ -6417,17 +5866,8 @@
           <w:sz w:val="24"/>
           <w:szCs w:val="24"/>
         </w:rPr>
-        <w:t xml:space="preserve">and </w:t>
-      </w:r>
-      <w:proofErr w:type="spellStart"/>
-      <w:r>
-        <w:rPr>
-          <w:sz w:val="24"/>
-          <w:szCs w:val="24"/>
-        </w:rPr>
-        <w:t>Geweke</w:t>
-      </w:r>
-      <w:proofErr w:type="spellEnd"/>
+        <w:t>and Geweke</w:t>
+      </w:r>
       <w:r>
         <w:rPr>
           <w:sz w:val="24"/>
@@ -6447,39 +5887,7 @@
           <w:sz w:val="24"/>
           <w:szCs w:val="24"/>
         </w:rPr>
-        <w:t xml:space="preserve">This example had upper and lower bounds in the region already found by </w:t>
-      </w:r>
-      <w:proofErr w:type="spellStart"/>
-      <w:r>
-        <w:rPr>
-          <w:sz w:val="24"/>
-          <w:szCs w:val="24"/>
-        </w:rPr>
-        <w:t>mcmc</w:t>
-      </w:r>
-      <w:proofErr w:type="spellEnd"/>
-      <w:r>
-        <w:rPr>
-          <w:sz w:val="24"/>
-          <w:szCs w:val="24"/>
-        </w:rPr>
-        <w:t xml:space="preserve">, which </w:t>
-      </w:r>
-      <w:proofErr w:type="spellStart"/>
-      <w:r>
-        <w:rPr>
-          <w:sz w:val="24"/>
-          <w:szCs w:val="24"/>
-        </w:rPr>
-        <w:t>helpedt</w:t>
-      </w:r>
-      <w:proofErr w:type="spellEnd"/>
-      <w:r>
-        <w:rPr>
-          <w:sz w:val="24"/>
-          <w:szCs w:val="24"/>
-        </w:rPr>
-        <w:t xml:space="preserve"> converge quickly despite being a uniform random sampling run.</w:t>
+        <w:t>This example had upper and lower bounds in the region already found by mcmc, which helpedt converge quickly despite being a uniform random sampling run.</w:t>
       </w:r>
     </w:p>
     <w:p>

</xml_diff>

<commit_message>
Updated Example 00 C8
</commit_message>
<xml_diff>
--- a/Examples/Example00/0-Example00Explanation.docx
+++ b/Examples/Example00/0-Example00Explanation.docx
@@ -5038,7 +5038,7 @@
           <w:szCs w:val="28"/>
         </w:rPr>
         <w:drawing>
-          <wp:inline distT="0" distB="0" distL="0" distR="0" wp14:anchorId="51153CD8" wp14:editId="53204C07">
+          <wp:inline distT="0" distB="0" distL="0" distR="0" wp14:anchorId="51153CD8" wp14:editId="7BD23049">
             <wp:extent cx="2432304" cy="1828800"/>
             <wp:effectExtent l="0" t="0" r="6350" b="0"/>
             <wp:docPr id="23" name="Picture 23"/>
@@ -5093,7 +5093,7 @@
           <w:szCs w:val="28"/>
         </w:rPr>
         <w:drawing>
-          <wp:inline distT="0" distB="0" distL="0" distR="0" wp14:anchorId="4F493448" wp14:editId="0D641257">
+          <wp:inline distT="0" distB="0" distL="0" distR="0" wp14:anchorId="4F493448" wp14:editId="74E12194">
             <wp:extent cx="2432304" cy="1828800"/>
             <wp:effectExtent l="0" t="0" r="6350" b="0"/>
             <wp:docPr id="24" name="Picture 24"/>
@@ -5190,7 +5190,7 @@
           <w:noProof/>
         </w:rPr>
         <w:drawing>
-          <wp:inline distT="0" distB="0" distL="0" distR="0" wp14:anchorId="2D823B90" wp14:editId="745F76F9">
+          <wp:inline distT="0" distB="0" distL="0" distR="0" wp14:anchorId="2D823B90" wp14:editId="1B9316DF">
             <wp:extent cx="2438400" cy="1828800"/>
             <wp:effectExtent l="0" t="0" r="0" b="0"/>
             <wp:docPr id="471696185" name="Picture 1"/>
@@ -5243,7 +5243,7 @@
           <w:noProof/>
         </w:rPr>
         <w:drawing>
-          <wp:inline distT="0" distB="0" distL="0" distR="0" wp14:anchorId="28794A8C" wp14:editId="4F686E62">
+          <wp:inline distT="0" distB="0" distL="0" distR="0" wp14:anchorId="28794A8C" wp14:editId="782416FE">
             <wp:extent cx="2438400" cy="1828800"/>
             <wp:effectExtent l="0" t="0" r="0" b="0"/>
             <wp:docPr id="1229015131" name="Picture 3"/>
@@ -5305,7 +5305,7 @@
           <w:noProof/>
         </w:rPr>
         <w:drawing>
-          <wp:inline distT="0" distB="0" distL="0" distR="0" wp14:anchorId="781689E0" wp14:editId="3D64644B">
+          <wp:inline distT="0" distB="0" distL="0" distR="0" wp14:anchorId="781689E0" wp14:editId="3A660D96">
             <wp:extent cx="2438400" cy="1828800"/>
             <wp:effectExtent l="0" t="0" r="0" b="0"/>
             <wp:docPr id="46327322" name="Picture 4"/>
@@ -5431,7 +5431,7 @@
           <w:szCs w:val="28"/>
         </w:rPr>
         <w:drawing>
-          <wp:inline distT="0" distB="0" distL="0" distR="0" wp14:anchorId="60A2F612" wp14:editId="79FEC1F9">
+          <wp:inline distT="0" distB="0" distL="0" distR="0" wp14:anchorId="60A2F612" wp14:editId="1AE766F9">
             <wp:extent cx="2432304" cy="1828800"/>
             <wp:effectExtent l="0" t="0" r="6350" b="0"/>
             <wp:docPr id="28" name="Picture 28"/>
@@ -5486,7 +5486,7 @@
           <w:szCs w:val="28"/>
         </w:rPr>
         <w:drawing>
-          <wp:inline distT="0" distB="0" distL="0" distR="0" wp14:anchorId="77DB1FC1" wp14:editId="600D518F">
+          <wp:inline distT="0" distB="0" distL="0" distR="0" wp14:anchorId="77DB1FC1" wp14:editId="465A8D31">
             <wp:extent cx="2432304" cy="1828800"/>
             <wp:effectExtent l="0" t="0" r="6350" b="0"/>
             <wp:docPr id="29" name="Picture 29"/>
@@ -5608,7 +5608,7 @@
           <w:noProof/>
         </w:rPr>
         <w:drawing>
-          <wp:inline distT="0" distB="0" distL="0" distR="0" wp14:anchorId="3CFC9157" wp14:editId="5CED6467">
+          <wp:inline distT="0" distB="0" distL="0" distR="0" wp14:anchorId="3CFC9157" wp14:editId="131FCF25">
             <wp:extent cx="2438400" cy="1828800"/>
             <wp:effectExtent l="0" t="0" r="0" b="0"/>
             <wp:docPr id="1226774090" name="Picture 4"/>
@@ -5661,7 +5661,7 @@
           <w:noProof/>
         </w:rPr>
         <w:drawing>
-          <wp:inline distT="0" distB="0" distL="0" distR="0" wp14:anchorId="0ECE9ACF" wp14:editId="5E6B7ED4">
+          <wp:inline distT="0" distB="0" distL="0" distR="0" wp14:anchorId="0ECE9ACF" wp14:editId="5013653E">
             <wp:extent cx="2438400" cy="1828800"/>
             <wp:effectExtent l="0" t="0" r="0" b="0"/>
             <wp:docPr id="564253795" name="Picture 3"/>
@@ -5716,8 +5716,11 @@
         <w:jc w:val="center"/>
       </w:pPr>
       <w:r>
+        <w:rPr>
+          <w:noProof/>
+        </w:rPr>
         <w:drawing>
-          <wp:inline distT="0" distB="0" distL="0" distR="0" wp14:anchorId="4B19ABA6" wp14:editId="4FE7CFE6">
+          <wp:inline distT="0" distB="0" distL="0" distR="0" wp14:anchorId="4B19ABA6" wp14:editId="6264CCD8">
             <wp:extent cx="2438400" cy="1828800"/>
             <wp:effectExtent l="0" t="0" r="0" b="0"/>
             <wp:docPr id="536134761" name="Picture 2"/>
@@ -5831,7 +5834,21 @@
           <w:sz w:val="24"/>
           <w:szCs w:val="24"/>
         </w:rPr>
-        <w:t>Evidence of convergence is seen in both the</w:t>
+        <w:t>Evidence of</w:t>
+      </w:r>
+      <w:r>
+        <w:rPr>
+          <w:sz w:val="24"/>
+          <w:szCs w:val="24"/>
+        </w:rPr>
+        <w:t xml:space="preserve"> partial</w:t>
+      </w:r>
+      <w:r>
+        <w:rPr>
+          <w:sz w:val="24"/>
+          <w:szCs w:val="24"/>
+        </w:rPr>
+        <w:t xml:space="preserve"> convergence is seen in both the</w:t>
       </w:r>
       <w:r>
         <w:rPr>
@@ -5893,10 +5910,6 @@
     <w:p>
       <w:pPr>
         <w:jc w:val="center"/>
-        <w:rPr>
-          <w:sz w:val="24"/>
-          <w:szCs w:val="24"/>
-        </w:rPr>
       </w:pPr>
       <w:r>
         <w:rPr>
@@ -6001,10 +6014,10 @@
           <w:szCs w:val="28"/>
         </w:rPr>
         <w:drawing>
-          <wp:inline distT="0" distB="0" distL="0" distR="0" wp14:anchorId="62EB6E49" wp14:editId="7CF2D722">
-            <wp:extent cx="2743200" cy="2057400"/>
+          <wp:inline distT="0" distB="0" distL="0" distR="0" wp14:anchorId="2A6EA19D" wp14:editId="7B8CC4BF">
+            <wp:extent cx="2438400" cy="1828800"/>
             <wp:effectExtent l="0" t="0" r="0" b="0"/>
-            <wp:docPr id="35" name="Picture 35" descr="Chart, scatter chart&#10;&#10;Description automatically generated"/>
+            <wp:docPr id="764537531" name="Picture 2"/>
             <wp:cNvGraphicFramePr>
               <a:graphicFrameLocks xmlns:a="http://schemas.openxmlformats.org/drawingml/2006/main" noChangeAspect="1"/>
             </wp:cNvGraphicFramePr>
@@ -6012,29 +6025,36 @@
               <a:graphicData uri="http://schemas.openxmlformats.org/drawingml/2006/picture">
                 <pic:pic xmlns:pic="http://schemas.openxmlformats.org/drawingml/2006/picture">
                   <pic:nvPicPr>
-                    <pic:cNvPr id="3" name="Picture 3" descr="Chart, scatter chart&#10;&#10;Description automatically generated"/>
-                    <pic:cNvPicPr/>
+                    <pic:cNvPr id="0" name="Picture 6"/>
+                    <pic:cNvPicPr>
+                      <a:picLocks noChangeAspect="1" noChangeArrowheads="1"/>
+                    </pic:cNvPicPr>
                   </pic:nvPicPr>
                   <pic:blipFill>
-                    <a:blip r:embed="rId40">
+                    <a:blip r:embed="rId40" cstate="print">
                       <a:extLst>
                         <a:ext uri="{28A0092B-C50C-407E-A947-70E740481C1C}">
                           <a14:useLocalDpi xmlns:a14="http://schemas.microsoft.com/office/drawing/2010/main" val="0"/>
                         </a:ext>
                       </a:extLst>
                     </a:blip>
+                    <a:srcRect/>
                     <a:stretch>
                       <a:fillRect/>
                     </a:stretch>
                   </pic:blipFill>
-                  <pic:spPr>
+                  <pic:spPr bwMode="auto">
                     <a:xfrm>
                       <a:off x="0" y="0"/>
-                      <a:ext cx="2743200" cy="2057400"/>
+                      <a:ext cx="2438400" cy="1828800"/>
                     </a:xfrm>
                     <a:prstGeom prst="rect">
                       <a:avLst/>
                     </a:prstGeom>
+                    <a:noFill/>
+                    <a:ln>
+                      <a:noFill/>
+                    </a:ln>
                   </pic:spPr>
                 </pic:pic>
               </a:graphicData>
@@ -6043,16 +6063,11 @@
         </w:drawing>
       </w:r>
       <w:r>
-        <w:rPr>
-          <w:noProof/>
-          <w:sz w:val="28"/>
-          <w:szCs w:val="28"/>
-        </w:rPr>
         <w:drawing>
-          <wp:inline distT="0" distB="0" distL="0" distR="0" wp14:anchorId="0B3433C8" wp14:editId="6CB34004">
-            <wp:extent cx="2743200" cy="2057400"/>
+          <wp:inline distT="0" distB="0" distL="0" distR="0" wp14:anchorId="43142E8B" wp14:editId="661CD7B9">
+            <wp:extent cx="2438400" cy="1828800"/>
             <wp:effectExtent l="0" t="0" r="0" b="0"/>
-            <wp:docPr id="36" name="Picture 36" descr="Chart, scatter chart&#10;&#10;Description automatically generated"/>
+            <wp:docPr id="2095370100" name="Picture 4"/>
             <wp:cNvGraphicFramePr>
               <a:graphicFrameLocks xmlns:a="http://schemas.openxmlformats.org/drawingml/2006/main" noChangeAspect="1"/>
             </wp:cNvGraphicFramePr>
@@ -6060,29 +6075,36 @@
               <a:graphicData uri="http://schemas.openxmlformats.org/drawingml/2006/picture">
                 <pic:pic xmlns:pic="http://schemas.openxmlformats.org/drawingml/2006/picture">
                   <pic:nvPicPr>
-                    <pic:cNvPr id="4" name="Picture 4" descr="Chart, scatter chart&#10;&#10;Description automatically generated"/>
-                    <pic:cNvPicPr/>
+                    <pic:cNvPr id="0" name="Picture 13"/>
+                    <pic:cNvPicPr>
+                      <a:picLocks noChangeAspect="1" noChangeArrowheads="1"/>
+                    </pic:cNvPicPr>
                   </pic:nvPicPr>
                   <pic:blipFill>
-                    <a:blip r:embed="rId41">
+                    <a:blip r:embed="rId41" cstate="print">
                       <a:extLst>
                         <a:ext uri="{28A0092B-C50C-407E-A947-70E740481C1C}">
                           <a14:useLocalDpi xmlns:a14="http://schemas.microsoft.com/office/drawing/2010/main" val="0"/>
                         </a:ext>
                       </a:extLst>
                     </a:blip>
+                    <a:srcRect/>
                     <a:stretch>
                       <a:fillRect/>
                     </a:stretch>
                   </pic:blipFill>
-                  <pic:spPr>
+                  <pic:spPr bwMode="auto">
                     <a:xfrm>
                       <a:off x="0" y="0"/>
-                      <a:ext cx="2743200" cy="2057400"/>
+                      <a:ext cx="2438400" cy="1828800"/>
                     </a:xfrm>
                     <a:prstGeom prst="rect">
                       <a:avLst/>
                     </a:prstGeom>
+                    <a:noFill/>
+                    <a:ln>
+                      <a:noFill/>
+                    </a:ln>
                   </pic:spPr>
                 </pic:pic>
               </a:graphicData>
@@ -6090,17 +6112,25 @@
           </wp:inline>
         </w:drawing>
       </w:r>
-      <w:r>
-        <w:rPr>
-          <w:noProof/>
-          <w:sz w:val="28"/>
-          <w:szCs w:val="28"/>
+    </w:p>
+    <w:p>
+      <w:pPr>
+        <w:jc w:val="center"/>
+        <w:rPr>
+          <w:sz w:val="24"/>
+          <w:szCs w:val="24"/>
+        </w:rPr>
+      </w:pPr>
+      <w:r>
+        <w:rPr>
+          <w:sz w:val="24"/>
+          <w:szCs w:val="24"/>
         </w:rPr>
         <w:drawing>
-          <wp:inline distT="0" distB="0" distL="0" distR="0" wp14:anchorId="33ABDAC8" wp14:editId="62F4F1E9">
-            <wp:extent cx="3657600" cy="2743200"/>
+          <wp:inline distT="0" distB="0" distL="0" distR="0" wp14:anchorId="0AF83D7D" wp14:editId="259BD3E6">
+            <wp:extent cx="2438400" cy="1828800"/>
             <wp:effectExtent l="0" t="0" r="0" b="0"/>
-            <wp:docPr id="37" name="Picture 37" descr="Chart, scatter chart&#10;&#10;Description automatically generated"/>
+            <wp:docPr id="283167209" name="Picture 6"/>
             <wp:cNvGraphicFramePr>
               <a:graphicFrameLocks xmlns:a="http://schemas.openxmlformats.org/drawingml/2006/main" noChangeAspect="1"/>
             </wp:cNvGraphicFramePr>
@@ -6108,29 +6138,36 @@
               <a:graphicData uri="http://schemas.openxmlformats.org/drawingml/2006/picture">
                 <pic:pic xmlns:pic="http://schemas.openxmlformats.org/drawingml/2006/picture">
                   <pic:nvPicPr>
-                    <pic:cNvPr id="5" name="Picture 5" descr="Chart, scatter chart&#10;&#10;Description automatically generated"/>
-                    <pic:cNvPicPr/>
+                    <pic:cNvPr id="0" name="Picture 20"/>
+                    <pic:cNvPicPr>
+                      <a:picLocks noChangeAspect="1" noChangeArrowheads="1"/>
+                    </pic:cNvPicPr>
                   </pic:nvPicPr>
                   <pic:blipFill>
-                    <a:blip r:embed="rId42">
+                    <a:blip r:embed="rId42" cstate="print">
                       <a:extLst>
                         <a:ext uri="{28A0092B-C50C-407E-A947-70E740481C1C}">
                           <a14:useLocalDpi xmlns:a14="http://schemas.microsoft.com/office/drawing/2010/main" val="0"/>
                         </a:ext>
                       </a:extLst>
                     </a:blip>
+                    <a:srcRect/>
                     <a:stretch>
                       <a:fillRect/>
                     </a:stretch>
                   </pic:blipFill>
-                  <pic:spPr>
+                  <pic:spPr bwMode="auto">
                     <a:xfrm>
                       <a:off x="0" y="0"/>
-                      <a:ext cx="3657600" cy="2743200"/>
+                      <a:ext cx="2438400" cy="1828800"/>
                     </a:xfrm>
                     <a:prstGeom prst="rect">
                       <a:avLst/>
                     </a:prstGeom>
+                    <a:noFill/>
+                    <a:ln>
+                      <a:noFill/>
+                    </a:ln>
                   </pic:spPr>
                 </pic:pic>
               </a:graphicData>
@@ -6138,6 +6175,15 @@
           </wp:inline>
         </w:drawing>
       </w:r>
+    </w:p>
+    <w:p>
+      <w:pPr>
+        <w:jc w:val="center"/>
+        <w:rPr>
+          <w:sz w:val="24"/>
+          <w:szCs w:val="24"/>
+        </w:rPr>
+      </w:pPr>
     </w:p>
     <w:sectPr>
       <w:pgSz w:w="12240" w:h="15840"/>

</xml_diff>

<commit_message>
Added Example 00 C 7
</commit_message>
<xml_diff>
--- a/Examples/Example00/0-Example00Explanation.docx
+++ b/Examples/Example00/0-Example00Explanation.docx
@@ -179,7 +179,15 @@
         <w:pStyle w:val="NoSpacing"/>
       </w:pPr>
       <w:r>
-        <w:t>y=(x-a)^2 + b</w:t>
+        <w:t>y=(x-</w:t>
+      </w:r>
+      <w:proofErr w:type="gramStart"/>
+      <w:r>
+        <w:t>a)^</w:t>
+      </w:r>
+      <w:proofErr w:type="gramEnd"/>
+      <w:r>
+        <w:t>2 + b</w:t>
       </w:r>
     </w:p>
     <w:p>
@@ -200,15 +208,31 @@
         <w:pStyle w:val="NoSpacing"/>
       </w:pPr>
       <w:r>
-        <w:t>a is expected to be 200 +/- 100   (this is the 1 sigma confidence interval)</w:t>
-      </w:r>
-    </w:p>
-    <w:p>
-      <w:pPr>
-        <w:pStyle w:val="NoSpacing"/>
-      </w:pPr>
-      <w:r>
-        <w:t>b is expected to be 500 +/- 200   (this is the 1 sigma confidence interval)</w:t>
+        <w:t>a is expected to be 200 +/- 100</w:t>
+      </w:r>
+      <w:proofErr w:type="gramStart"/>
+      <w:r>
+        <w:t xml:space="preserve">   (</w:t>
+      </w:r>
+      <w:proofErr w:type="gramEnd"/>
+      <w:r>
+        <w:t>this is the 1 sigma confidence interval)</w:t>
+      </w:r>
+    </w:p>
+    <w:p>
+      <w:pPr>
+        <w:pStyle w:val="NoSpacing"/>
+      </w:pPr>
+      <w:r>
+        <w:t>b is expected to be 500 +/- 200</w:t>
+      </w:r>
+      <w:proofErr w:type="gramStart"/>
+      <w:r>
+        <w:t xml:space="preserve">   (</w:t>
+      </w:r>
+      <w:proofErr w:type="gramEnd"/>
+      <w:r>
+        <w:t>this is the 1 sigma confidence interval)</w:t>
       </w:r>
     </w:p>
     <w:p>
@@ -273,6 +297,7 @@
       <w:r>
         <w:t xml:space="preserve">otice that now </w:t>
       </w:r>
+      <w:proofErr w:type="gramStart"/>
       <w:r>
         <w:rPr>
           <w:b/>
@@ -283,7 +308,19 @@
         <w:t>both</w:t>
       </w:r>
       <w:r>
-        <w:t xml:space="preserve"> of the parameters have physically realistic values.  We even have error bars that took into account the uncertainty!</w:t>
+        <w:t xml:space="preserve"> of the parameters</w:t>
+      </w:r>
+      <w:proofErr w:type="gramEnd"/>
+      <w:r>
+        <w:t xml:space="preserve"> have physically realistic values.  We even have error bars that </w:t>
+      </w:r>
+      <w:proofErr w:type="gramStart"/>
+      <w:r>
+        <w:t>took into account</w:t>
+      </w:r>
+      <w:proofErr w:type="gramEnd"/>
+      <w:r>
+        <w:t xml:space="preserve"> the uncertainty!</w:t>
       </w:r>
       <w:r>
         <w:t xml:space="preserve"> The covariance matrix for the parameters is also provided, so that the correlated uncertainties of estimated parameters is not lost.</w:t>
@@ -475,7 +512,15 @@
         <w:t>PEUQSE</w:t>
       </w:r>
       <w:r>
-        <w:t xml:space="preserve"> BPE: it will tend to give more realistic parameter estimates, and can even give a type of uncertainty (called credible intervals) on the final estimates.</w:t>
+        <w:t xml:space="preserve"> BPE: it will tend to give more realistic parameter </w:t>
+      </w:r>
+      <w:proofErr w:type="gramStart"/>
+      <w:r>
+        <w:t>estimates, and</w:t>
+      </w:r>
+      <w:proofErr w:type="gramEnd"/>
+      <w:r>
+        <w:t xml:space="preserve"> can even give a type of uncertainty (called credible intervals) on the final estimates.</w:t>
       </w:r>
     </w:p>
     <w:p>
@@ -514,36 +559,93 @@
       <w:r>
         <w:t xml:space="preserve">import </w:t>
       </w:r>
+      <w:proofErr w:type="spellStart"/>
       <w:r>
         <w:t>PEUQSE</w:t>
       </w:r>
       <w:r>
-        <w:t>.UserInput as UserInput</w:t>
-      </w:r>
-    </w:p>
-    <w:p>
-      <w:pPr>
-        <w:pStyle w:val="NoSpacing"/>
-      </w:pPr>
-      <w:r>
-        <w:t>UserInput.model['InputParameterPriorValues'] = [200, 500] #prior expected values for a and b</w:t>
-      </w:r>
-    </w:p>
-    <w:p>
-      <w:pPr>
-        <w:pStyle w:val="NoSpacing"/>
-      </w:pPr>
-      <w:r>
-        <w:t>UserInput.model['InputParametersPriorValuesUncertainties'] = [100, 200] #1 sigma, in this example not correlated, but a covariance matrix can be used instead.</w:t>
-      </w:r>
-    </w:p>
-    <w:p>
-      <w:pPr>
-        <w:pStyle w:val="NoSpacing"/>
-      </w:pPr>
+        <w:t>.UserInput</w:t>
+      </w:r>
+      <w:proofErr w:type="spellEnd"/>
+      <w:r>
+        <w:t xml:space="preserve"> as </w:t>
+      </w:r>
+      <w:proofErr w:type="spellStart"/>
+      <w:r>
+        <w:t>UserInput</w:t>
+      </w:r>
+      <w:proofErr w:type="spellEnd"/>
+    </w:p>
+    <w:p>
+      <w:pPr>
+        <w:pStyle w:val="NoSpacing"/>
+      </w:pPr>
+      <w:proofErr w:type="spellStart"/>
+      <w:r>
+        <w:t>UserInput.model</w:t>
+      </w:r>
+      <w:proofErr w:type="spellEnd"/>
+      <w:r>
+        <w:t>['</w:t>
+      </w:r>
+      <w:proofErr w:type="spellStart"/>
+      <w:r>
+        <w:t>InputParameterPriorValues</w:t>
+      </w:r>
+      <w:proofErr w:type="spellEnd"/>
+      <w:r>
+        <w:t>'] = [200, 500] #prior expected values for a and b</w:t>
+      </w:r>
+    </w:p>
+    <w:p>
+      <w:pPr>
+        <w:pStyle w:val="NoSpacing"/>
+      </w:pPr>
+      <w:proofErr w:type="spellStart"/>
+      <w:r>
+        <w:t>UserInput.model</w:t>
+      </w:r>
+      <w:proofErr w:type="spellEnd"/>
+      <w:r>
+        <w:t>['</w:t>
+      </w:r>
+      <w:proofErr w:type="spellStart"/>
+      <w:r>
+        <w:t>InputParametersPriorValuesUncertainties</w:t>
+      </w:r>
+      <w:proofErr w:type="spellEnd"/>
+      <w:r>
+        <w:t>'] = [100, 200] #1 sigma, in this example not correlated, but a covariance matrix can be used instead.</w:t>
+      </w:r>
+    </w:p>
+    <w:p>
+      <w:pPr>
+        <w:pStyle w:val="NoSpacing"/>
+      </w:pPr>
+      <w:proofErr w:type="spellStart"/>
       <w:r>
         <w:lastRenderedPageBreak/>
-        <w:t>UserInput.model['simulateByInputParametersOnlyFunction'] = simulation_model_00.simulation_function_wrapper</w:t>
+        <w:t>UserInput.model</w:t>
+      </w:r>
+      <w:proofErr w:type="spellEnd"/>
+      <w:r>
+        <w:t>['</w:t>
+      </w:r>
+      <w:proofErr w:type="spellStart"/>
+      <w:r>
+        <w:t>simulateByInputParametersOnlyFunction</w:t>
+      </w:r>
+      <w:proofErr w:type="spellEnd"/>
+      <w:r>
+        <w:t>'] = simulation_model_</w:t>
+      </w:r>
+      <w:proofErr w:type="gramStart"/>
+      <w:r>
+        <w:t>00.simulation</w:t>
+      </w:r>
+      <w:proofErr w:type="gramEnd"/>
+      <w:r>
+        <w:t>_function_wrapper</w:t>
       </w:r>
       <w:r>
         <w:t xml:space="preserve"> #This just points to the User created model equation.</w:t>
@@ -553,26 +655,56 @@
       <w:pPr>
         <w:pStyle w:val="NoSpacing"/>
       </w:pPr>
-      <w:r>
-        <w:t xml:space="preserve">PE_object = </w:t>
-      </w:r>
+      <w:proofErr w:type="spellStart"/>
+      <w:r>
+        <w:t>PE_object</w:t>
+      </w:r>
+      <w:proofErr w:type="spellEnd"/>
+      <w:r>
+        <w:t xml:space="preserve"> = </w:t>
+      </w:r>
+      <w:proofErr w:type="spellStart"/>
       <w:r>
         <w:t>PEUQSE</w:t>
       </w:r>
       <w:r>
-        <w:t>.parameter_estimation(UserInput)</w:t>
-      </w:r>
-    </w:p>
-    <w:p>
-      <w:pPr>
-        <w:pStyle w:val="NoSpacing"/>
-      </w:pPr>
-      <w:r>
-        <w:t>PE_object.do</w:t>
+        <w:t>.parameter_</w:t>
+      </w:r>
+      <w:proofErr w:type="gramStart"/>
+      <w:r>
+        <w:t>estimation</w:t>
+      </w:r>
+      <w:proofErr w:type="spellEnd"/>
+      <w:r>
+        <w:t>(</w:t>
+      </w:r>
+      <w:proofErr w:type="spellStart"/>
+      <w:proofErr w:type="gramEnd"/>
+      <w:r>
+        <w:t>UserInput</w:t>
+      </w:r>
+      <w:proofErr w:type="spellEnd"/>
+      <w:r>
+        <w:t>)</w:t>
+      </w:r>
+    </w:p>
+    <w:p>
+      <w:pPr>
+        <w:pStyle w:val="NoSpacing"/>
+      </w:pPr>
+      <w:proofErr w:type="spellStart"/>
+      <w:r>
+        <w:t>PE_</w:t>
+      </w:r>
+      <w:proofErr w:type="gramStart"/>
+      <w:r>
+        <w:t>object.do</w:t>
       </w:r>
       <w:r>
         <w:t>EnsembleSliceSampling</w:t>
       </w:r>
+      <w:proofErr w:type="spellEnd"/>
+      <w:proofErr w:type="gramEnd"/>
       <w:r>
         <w:t>()</w:t>
       </w:r>
@@ -581,8 +713,18 @@
       <w:pPr>
         <w:pStyle w:val="NoSpacing"/>
       </w:pPr>
-      <w:r>
-        <w:t>PE_object.createAllPlots()</w:t>
+      <w:proofErr w:type="spellStart"/>
+      <w:r>
+        <w:t>PE_</w:t>
+      </w:r>
+      <w:proofErr w:type="gramStart"/>
+      <w:r>
+        <w:t>object.createAllPlots</w:t>
+      </w:r>
+      <w:proofErr w:type="spellEnd"/>
+      <w:proofErr w:type="gramEnd"/>
+      <w:r>
+        <w:t>()</w:t>
       </w:r>
     </w:p>
     <w:p>
@@ -949,13 +1091,38 @@
           <w:sz w:val="40"/>
           <w:szCs w:val="40"/>
         </w:rPr>
-        <w:t>Info on The two types of mcmc</w:t>
-      </w:r>
+        <w:t xml:space="preserve">Info on </w:t>
+      </w:r>
+      <w:proofErr w:type="gramStart"/>
       <w:r>
         <w:rPr>
           <w:sz w:val="40"/>
           <w:szCs w:val="40"/>
         </w:rPr>
+        <w:t>The</w:t>
+      </w:r>
+      <w:proofErr w:type="gramEnd"/>
+      <w:r>
+        <w:rPr>
+          <w:sz w:val="40"/>
+          <w:szCs w:val="40"/>
+        </w:rPr>
+        <w:t xml:space="preserve"> two types of </w:t>
+      </w:r>
+      <w:proofErr w:type="spellStart"/>
+      <w:r>
+        <w:rPr>
+          <w:sz w:val="40"/>
+          <w:szCs w:val="40"/>
+        </w:rPr>
+        <w:t>mcmc</w:t>
+      </w:r>
+      <w:proofErr w:type="spellEnd"/>
+      <w:r>
+        <w:rPr>
+          <w:sz w:val="40"/>
+          <w:szCs w:val="40"/>
+        </w:rPr>
         <w:br/>
       </w:r>
       <w:r>
@@ -965,12 +1132,21 @@
         </w:rPr>
         <w:t xml:space="preserve">There are two types of </w:t>
       </w:r>
-      <w:r>
-        <w:rPr>
-          <w:sz w:val="24"/>
-          <w:szCs w:val="24"/>
-        </w:rPr>
-        <w:t xml:space="preserve">mcmc samplings possible in </w:t>
+      <w:proofErr w:type="spellStart"/>
+      <w:r>
+        <w:rPr>
+          <w:sz w:val="24"/>
+          <w:szCs w:val="24"/>
+        </w:rPr>
+        <w:t>mcmc</w:t>
+      </w:r>
+      <w:proofErr w:type="spellEnd"/>
+      <w:r>
+        <w:rPr>
+          <w:sz w:val="24"/>
+          <w:szCs w:val="24"/>
+        </w:rPr>
+        <w:t xml:space="preserve"> samplings possible in </w:t>
       </w:r>
       <w:r>
         <w:rPr>
@@ -986,6 +1162,7 @@
         </w:rPr>
         <w:t xml:space="preserve">.  The </w:t>
       </w:r>
+      <w:proofErr w:type="spellStart"/>
       <w:r>
         <w:rPr>
           <w:b/>
@@ -995,6 +1172,7 @@
         </w:rPr>
         <w:t>EnsembleSliceSampling</w:t>
       </w:r>
+      <w:proofErr w:type="spellEnd"/>
       <w:r>
         <w:rPr>
           <w:sz w:val="24"/>
@@ -1002,6 +1180,7 @@
         </w:rPr>
         <w:t xml:space="preserve"> will be faster for many higher dimensional problems by needing fewer (but more sophisticated) samplings: there are normally almost no rejections.  The </w:t>
       </w:r>
+      <w:proofErr w:type="spellStart"/>
       <w:r>
         <w:rPr>
           <w:b/>
@@ -1011,6 +1190,7 @@
         </w:rPr>
         <w:t>MetrpolisHastings</w:t>
       </w:r>
+      <w:proofErr w:type="spellEnd"/>
       <w:r>
         <w:rPr>
           <w:sz w:val="24"/>
@@ -1030,14 +1210,30 @@
           <w:sz w:val="24"/>
           <w:szCs w:val="24"/>
         </w:rPr>
-        <w:t xml:space="preserve"> was originally built with, </w:t>
-      </w:r>
-      <w:r>
-        <w:rPr>
-          <w:sz w:val="24"/>
-          <w:szCs w:val="24"/>
-        </w:rPr>
-        <w:t>and makes more discontinuous jumps: it is recommended that ESS be tried before MH.</w:t>
+        <w:t xml:space="preserve"> was originally built </w:t>
+      </w:r>
+      <w:proofErr w:type="gramStart"/>
+      <w:r>
+        <w:rPr>
+          <w:sz w:val="24"/>
+          <w:szCs w:val="24"/>
+        </w:rPr>
+        <w:t xml:space="preserve">with, </w:t>
+      </w:r>
+      <w:r>
+        <w:rPr>
+          <w:sz w:val="24"/>
+          <w:szCs w:val="24"/>
+        </w:rPr>
+        <w:t>and</w:t>
+      </w:r>
+      <w:proofErr w:type="gramEnd"/>
+      <w:r>
+        <w:rPr>
+          <w:sz w:val="24"/>
+          <w:szCs w:val="24"/>
+        </w:rPr>
+        <w:t xml:space="preserve"> makes more discontinuous jumps: it is recommended that ESS be tried before MH.</w:t>
       </w:r>
     </w:p>
     <w:p>
@@ -1192,7 +1388,39 @@
           <w:sz w:val="24"/>
           <w:szCs w:val="24"/>
         </w:rPr>
-        <w:t>. We will use the mu_AP rathe than the MAP, since what we’re looking for is convergence rather than finding the MAP.</w:t>
+        <w:t xml:space="preserve">. We will use the </w:t>
+      </w:r>
+      <w:proofErr w:type="spellStart"/>
+      <w:r>
+        <w:rPr>
+          <w:sz w:val="24"/>
+          <w:szCs w:val="24"/>
+        </w:rPr>
+        <w:t>mu_AP</w:t>
+      </w:r>
+      <w:proofErr w:type="spellEnd"/>
+      <w:r>
+        <w:rPr>
+          <w:sz w:val="24"/>
+          <w:szCs w:val="24"/>
+        </w:rPr>
+        <w:t xml:space="preserve"> </w:t>
+      </w:r>
+      <w:proofErr w:type="spellStart"/>
+      <w:r>
+        <w:rPr>
+          <w:sz w:val="24"/>
+          <w:szCs w:val="24"/>
+        </w:rPr>
+        <w:t>rathe</w:t>
+      </w:r>
+      <w:proofErr w:type="spellEnd"/>
+      <w:r>
+        <w:rPr>
+          <w:sz w:val="24"/>
+          <w:szCs w:val="24"/>
+        </w:rPr>
+        <w:t xml:space="preserve"> than the MAP, since what we’re looking for is convergence rather than finding the MAP.</w:t>
       </w:r>
       <w:r>
         <w:rPr>
@@ -2383,7 +2611,23 @@
                 <w:szCs w:val="24"/>
               </w:rPr>
               <w:br/>
-              <w:t>(non-mcmc)</w:t>
+              <w:t>(non-</w:t>
+            </w:r>
+            <w:proofErr w:type="spellStart"/>
+            <w:r>
+              <w:rPr>
+                <w:sz w:val="24"/>
+                <w:szCs w:val="24"/>
+              </w:rPr>
+              <w:t>mcmc</w:t>
+            </w:r>
+            <w:proofErr w:type="spellEnd"/>
+            <w:r>
+              <w:rPr>
+                <w:sz w:val="24"/>
+                <w:szCs w:val="24"/>
+              </w:rPr>
+              <w:t>)</w:t>
             </w:r>
           </w:p>
         </w:tc>
@@ -3078,7 +3322,39 @@
         <w:t xml:space="preserve">Quite impressively, C8 gives results like C6. </w:t>
       </w:r>
       <w:r>
-        <w:t xml:space="preserve"> However, this was not arrived at ‘trivially’.  With C8, leaving the default settings for the variable UserInput.parameter_estimation_settings['multistart_relativeInitialDistributionSpread']  gives very horrible sampling. Unlike the mcmc, there is no guiding and biasing. In this specific case, we **knew** the HPD interval was not over the full upper and lower bounds of -1E6 to 1E6.  So by making the relativeInitialDistributionSpread smaller from 2.0 we were able to get uniform sampling of the </w:t>
+        <w:t xml:space="preserve"> However, this was not arrived at ‘trivially’.  With C8, leaving the default settings for the variable UserInput.parameter_estimation_settings['multistart_relativeInitialDistributionSpread</w:t>
+      </w:r>
+      <w:proofErr w:type="gramStart"/>
+      <w:r>
+        <w:t>']  gives</w:t>
+      </w:r>
+      <w:proofErr w:type="gramEnd"/>
+      <w:r>
+        <w:t xml:space="preserve"> very horrible sampling. Unlike the </w:t>
+      </w:r>
+      <w:proofErr w:type="spellStart"/>
+      <w:r>
+        <w:t>mcmc</w:t>
+      </w:r>
+      <w:proofErr w:type="spellEnd"/>
+      <w:r>
+        <w:t xml:space="preserve">, there is no guiding and biasing. In this specific case, we **knew** the HPD interval was not over the full upper and lower bounds of -1E6 to 1E6.  </w:t>
+      </w:r>
+      <w:proofErr w:type="gramStart"/>
+      <w:r>
+        <w:t>So</w:t>
+      </w:r>
+      <w:proofErr w:type="gramEnd"/>
+      <w:r>
+        <w:t xml:space="preserve"> by making the </w:t>
+      </w:r>
+      <w:proofErr w:type="spellStart"/>
+      <w:r>
+        <w:t>relativeInitialDistributionSpread</w:t>
+      </w:r>
+      <w:proofErr w:type="spellEnd"/>
+      <w:r>
+        <w:t xml:space="preserve"> smaller from 2.0 we were able to get uniform sampling of the </w:t>
       </w:r>
       <w:r>
         <w:rPr>
@@ -3098,10 +3374,26 @@
         <w:t xml:space="preserve">too </w:t>
       </w:r>
       <w:r>
-        <w:t xml:space="preserve">small, using 0.50 turned out to be okay.  Note that in the general case, uniform distribution sampling and non-adaptive grid based sampling will do a very inefficient job of sampling if given a bounds that result in areas (‘volumes’) orders of magnitude larger than the HPD area (‘volume’). This scales nonlinearly, like d3 for 3 parameters. </w:t>
-      </w:r>
-      <w:r>
-        <w:t xml:space="preserve">   Still, one could take the HPD interval according to mcmc and then do uniform random sampling in a region that is simply several times that size.</w:t>
+        <w:t xml:space="preserve">small, using 0.50 turned out to be okay.  Note that in the general case, uniform distribution sampling and non-adaptive </w:t>
+      </w:r>
+      <w:proofErr w:type="gramStart"/>
+      <w:r>
+        <w:t>grid based</w:t>
+      </w:r>
+      <w:proofErr w:type="gramEnd"/>
+      <w:r>
+        <w:t xml:space="preserve"> sampling will do a very inefficient job of sampling if given a bounds that result in areas (‘volumes’) orders of magnitude larger than the HPD area (‘volume’). This scales nonlinearly, like d3 for 3 parameters. </w:t>
+      </w:r>
+      <w:r>
+        <w:t xml:space="preserve">   Still, one could take the HPD interval according to </w:t>
+      </w:r>
+      <w:proofErr w:type="spellStart"/>
+      <w:r>
+        <w:t>mcmc</w:t>
+      </w:r>
+      <w:proofErr w:type="spellEnd"/>
+      <w:r>
+        <w:t xml:space="preserve"> and then do uniform random sampling in a region that is simply several times that size.</w:t>
       </w:r>
     </w:p>
     <w:bookmarkEnd w:id="0"/>
@@ -3139,7 +3431,23 @@
           <w:sz w:val="24"/>
           <w:szCs w:val="24"/>
         </w:rPr>
-        <w:t xml:space="preserve"> MH and ESS, we used filtering of the tails of the distributions to avoid a bad effect on the output.  Below, let’s take a look at how c2 and c5 would look </w:t>
+        <w:t xml:space="preserve"> MH and ESS, we used filtering of the tails of the distributions to avoid a bad effect on the output.  Below, let’s </w:t>
+      </w:r>
+      <w:proofErr w:type="gramStart"/>
+      <w:r>
+        <w:rPr>
+          <w:sz w:val="24"/>
+          <w:szCs w:val="24"/>
+        </w:rPr>
+        <w:t>take a look</w:t>
+      </w:r>
+      <w:proofErr w:type="gramEnd"/>
+      <w:r>
+        <w:rPr>
+          <w:sz w:val="24"/>
+          <w:szCs w:val="24"/>
+        </w:rPr>
+        <w:t xml:space="preserve"> at how c2 and c5 would look </w:t>
       </w:r>
       <w:r>
         <w:rPr>
@@ -3160,7 +3468,23 @@
           <w:sz w:val="24"/>
           <w:szCs w:val="24"/>
         </w:rPr>
-        <w:t xml:space="preserve"> (there are runfiles for filter removed)</w:t>
+        <w:t xml:space="preserve"> (there are </w:t>
+      </w:r>
+      <w:proofErr w:type="spellStart"/>
+      <w:r>
+        <w:rPr>
+          <w:sz w:val="24"/>
+          <w:szCs w:val="24"/>
+        </w:rPr>
+        <w:t>runfiles</w:t>
+      </w:r>
+      <w:proofErr w:type="spellEnd"/>
+      <w:r>
+        <w:rPr>
+          <w:sz w:val="24"/>
+          <w:szCs w:val="24"/>
+        </w:rPr>
+        <w:t xml:space="preserve"> for filter removed)</w:t>
       </w:r>
       <w:r>
         <w:rPr>
@@ -3223,7 +3547,23 @@
           <w:sz w:val="24"/>
           <w:szCs w:val="24"/>
         </w:rPr>
-        <w:t xml:space="preserve">from mu_AP </w:t>
+        <w:t xml:space="preserve">from </w:t>
+      </w:r>
+      <w:proofErr w:type="spellStart"/>
+      <w:r>
+        <w:rPr>
+          <w:sz w:val="24"/>
+          <w:szCs w:val="24"/>
+        </w:rPr>
+        <w:t>mu_AP</w:t>
+      </w:r>
+      <w:proofErr w:type="spellEnd"/>
+      <w:r>
+        <w:rPr>
+          <w:sz w:val="24"/>
+          <w:szCs w:val="24"/>
+        </w:rPr>
+        <w:t xml:space="preserve"> </w:t>
       </w:r>
       <w:r>
         <w:rPr>
@@ -3638,7 +3978,15 @@
                 <w:sz w:val="24"/>
                 <w:szCs w:val="24"/>
               </w:rPr>
-              <w:t>-586</w:t>
+              <w:t>-</w:t>
+            </w:r>
+            <w:proofErr w:type="gramStart"/>
+            <w:r>
+              <w:rPr>
+                <w:sz w:val="24"/>
+                <w:szCs w:val="24"/>
+              </w:rPr>
+              <w:t>586</w:t>
             </w:r>
             <w:r>
               <w:rPr>
@@ -3648,7 +3996,11 @@
               <w:t xml:space="preserve">  </w:t>
             </w:r>
             <w:r>
-              <w:t>± 1.</w:t>
+              <w:t>±</w:t>
+            </w:r>
+            <w:proofErr w:type="gramEnd"/>
+            <w:r>
+              <w:t xml:space="preserve"> 1.</w:t>
             </w:r>
             <w:r>
               <w:t>2</w:t>
@@ -4356,7 +4708,23 @@
           <w:sz w:val="24"/>
           <w:szCs w:val="24"/>
         </w:rPr>
-        <w:t xml:space="preserve">During MCMC, samples are drawn from the posterior distribution in order to characterize the posterior, and the output gradually achieves a good representation of the true posterior. In principle, a good approximation of the true full posterior should be returned as the number of samples approaches infinity. Convergence diagnostics use statistical tests to indicate when the solution seems to be stable (meaning, that it is not likely to change with further sampling). </w:t>
+        <w:t xml:space="preserve">During MCMC, samples are drawn from the posterior distribution </w:t>
+      </w:r>
+      <w:proofErr w:type="gramStart"/>
+      <w:r>
+        <w:rPr>
+          <w:sz w:val="24"/>
+          <w:szCs w:val="24"/>
+        </w:rPr>
+        <w:t>in order to</w:t>
+      </w:r>
+      <w:proofErr w:type="gramEnd"/>
+      <w:r>
+        <w:rPr>
+          <w:sz w:val="24"/>
+          <w:szCs w:val="24"/>
+        </w:rPr>
+        <w:t xml:space="preserve"> characterize the posterior, and the output gradually achieves a good representation of the true posterior. In principle, a good approximation of the true full posterior should be returned as the number of samples approaches infinity. Convergence diagnostics use statistical tests to indicate when the solution seems to be stable (meaning, that it is not likely to change with further sampling). </w:t>
       </w:r>
       <w:r>
         <w:rPr>
@@ -4503,14 +4871,46 @@
           <w:sz w:val="24"/>
           <w:szCs w:val="24"/>
         </w:rPr>
-        <w:t xml:space="preserve"> includes more than one convergence diagnostic. In particular, i</w:t>
-      </w:r>
-      <w:r>
-        <w:rPr>
-          <w:sz w:val="24"/>
-          <w:szCs w:val="24"/>
-        </w:rPr>
-        <w:t>ntegrated Autocorrelation time (ACT) and Geweke diagnostics.</w:t>
+        <w:t xml:space="preserve"> includes more than one convergence diagnostic. </w:t>
+      </w:r>
+      <w:proofErr w:type="gramStart"/>
+      <w:r>
+        <w:rPr>
+          <w:sz w:val="24"/>
+          <w:szCs w:val="24"/>
+        </w:rPr>
+        <w:t>In particular, i</w:t>
+      </w:r>
+      <w:r>
+        <w:rPr>
+          <w:sz w:val="24"/>
+          <w:szCs w:val="24"/>
+        </w:rPr>
+        <w:t>ntegrated</w:t>
+      </w:r>
+      <w:proofErr w:type="gramEnd"/>
+      <w:r>
+        <w:rPr>
+          <w:sz w:val="24"/>
+          <w:szCs w:val="24"/>
+        </w:rPr>
+        <w:t xml:space="preserve"> Autocorrelation time (ACT) and </w:t>
+      </w:r>
+      <w:proofErr w:type="spellStart"/>
+      <w:r>
+        <w:rPr>
+          <w:sz w:val="24"/>
+          <w:szCs w:val="24"/>
+        </w:rPr>
+        <w:t>Geweke</w:t>
+      </w:r>
+      <w:proofErr w:type="spellEnd"/>
+      <w:r>
+        <w:rPr>
+          <w:sz w:val="24"/>
+          <w:szCs w:val="24"/>
+        </w:rPr>
+        <w:t xml:space="preserve"> diagnostics.</w:t>
       </w:r>
     </w:p>
     <w:p>
@@ -4607,7 +5007,23 @@
           <w:sz w:val="24"/>
           <w:szCs w:val="24"/>
         </w:rPr>
-        <w:t>(2)  Geweke diagnostics evaluate convergence on ergodicity, or the random movement of walkers. When a walker starts exploring a smaller region, then it can resemble convergence.</w:t>
+        <w:t xml:space="preserve">(2)  </w:t>
+      </w:r>
+      <w:proofErr w:type="spellStart"/>
+      <w:r>
+        <w:rPr>
+          <w:sz w:val="24"/>
+          <w:szCs w:val="24"/>
+        </w:rPr>
+        <w:t>Geweke</w:t>
+      </w:r>
+      <w:proofErr w:type="spellEnd"/>
+      <w:r>
+        <w:rPr>
+          <w:sz w:val="24"/>
+          <w:szCs w:val="24"/>
+        </w:rPr>
+        <w:t xml:space="preserve"> diagnostics evaluate convergence on ergodicity, or the random movement of walkers. When a walker starts exploring a smaller region, then it can resemble convergence.</w:t>
       </w:r>
       <w:r>
         <w:rPr>
@@ -4628,7 +5044,71 @@
           <w:sz w:val="24"/>
           <w:szCs w:val="24"/>
         </w:rPr>
-        <w:t>he Geweke plots infer chain convergence when the Geweke points fall under 1. These are z-scores that must be within 1 std when comparing the last 50% of the points to the first 10%. A Geweke percents plot shows how big the window size needs to be before the Geweke plot shows convergence. These values should fall and stay at 0%.</w:t>
+        <w:t xml:space="preserve">he </w:t>
+      </w:r>
+      <w:proofErr w:type="spellStart"/>
+      <w:r>
+        <w:rPr>
+          <w:sz w:val="24"/>
+          <w:szCs w:val="24"/>
+        </w:rPr>
+        <w:t>Geweke</w:t>
+      </w:r>
+      <w:proofErr w:type="spellEnd"/>
+      <w:r>
+        <w:rPr>
+          <w:sz w:val="24"/>
+          <w:szCs w:val="24"/>
+        </w:rPr>
+        <w:t xml:space="preserve"> plots infer chain convergence when the </w:t>
+      </w:r>
+      <w:proofErr w:type="spellStart"/>
+      <w:r>
+        <w:rPr>
+          <w:sz w:val="24"/>
+          <w:szCs w:val="24"/>
+        </w:rPr>
+        <w:t>Geweke</w:t>
+      </w:r>
+      <w:proofErr w:type="spellEnd"/>
+      <w:r>
+        <w:rPr>
+          <w:sz w:val="24"/>
+          <w:szCs w:val="24"/>
+        </w:rPr>
+        <w:t xml:space="preserve"> points fall under 1. These are z-scores that must be within 1 std when comparing the last 50% of the points to the first 10%. A </w:t>
+      </w:r>
+      <w:proofErr w:type="spellStart"/>
+      <w:r>
+        <w:rPr>
+          <w:sz w:val="24"/>
+          <w:szCs w:val="24"/>
+        </w:rPr>
+        <w:t>Geweke</w:t>
+      </w:r>
+      <w:proofErr w:type="spellEnd"/>
+      <w:r>
+        <w:rPr>
+          <w:sz w:val="24"/>
+          <w:szCs w:val="24"/>
+        </w:rPr>
+        <w:t xml:space="preserve"> percents plot shows how big the window size needs to be before the </w:t>
+      </w:r>
+      <w:proofErr w:type="spellStart"/>
+      <w:r>
+        <w:rPr>
+          <w:sz w:val="24"/>
+          <w:szCs w:val="24"/>
+        </w:rPr>
+        <w:t>Geweke</w:t>
+      </w:r>
+      <w:proofErr w:type="spellEnd"/>
+      <w:r>
+        <w:rPr>
+          <w:sz w:val="24"/>
+          <w:szCs w:val="24"/>
+        </w:rPr>
+        <w:t xml:space="preserve"> plot shows convergence. These values should fall and stay at 0%.</w:t>
       </w:r>
       <w:r>
         <w:rPr>
@@ -4662,7 +5142,23 @@
           <w:sz w:val="24"/>
           <w:szCs w:val="24"/>
         </w:rPr>
-        <w:t>(3) Comparison of the MAP and the mu_AP is also an indication of convergence for cases where the posterior is sufficiently symmetric.</w:t>
+        <w:t xml:space="preserve">(3) Comparison of the MAP and the </w:t>
+      </w:r>
+      <w:proofErr w:type="spellStart"/>
+      <w:r>
+        <w:rPr>
+          <w:sz w:val="24"/>
+          <w:szCs w:val="24"/>
+        </w:rPr>
+        <w:t>mu_AP</w:t>
+      </w:r>
+      <w:proofErr w:type="spellEnd"/>
+      <w:r>
+        <w:rPr>
+          <w:sz w:val="24"/>
+          <w:szCs w:val="24"/>
+        </w:rPr>
+        <w:t xml:space="preserve"> is also an indication of convergence for cases where the posterior is sufficiently symmetric.</w:t>
       </w:r>
     </w:p>
     <w:p>
@@ -4832,7 +5328,23 @@
           <w:sz w:val="24"/>
           <w:szCs w:val="24"/>
         </w:rPr>
-        <w:t>The chains were too short for the Geweke plots to be generated.</w:t>
+        <w:t xml:space="preserve">The chains were too short for the </w:t>
+      </w:r>
+      <w:proofErr w:type="spellStart"/>
+      <w:r>
+        <w:rPr>
+          <w:sz w:val="24"/>
+          <w:szCs w:val="24"/>
+        </w:rPr>
+        <w:t>Geweke</w:t>
+      </w:r>
+      <w:proofErr w:type="spellEnd"/>
+      <w:r>
+        <w:rPr>
+          <w:sz w:val="24"/>
+          <w:szCs w:val="24"/>
+        </w:rPr>
+        <w:t xml:space="preserve"> plots to be generated.</w:t>
       </w:r>
     </w:p>
     <w:p>
@@ -5038,7 +5550,7 @@
           <w:szCs w:val="28"/>
         </w:rPr>
         <w:drawing>
-          <wp:inline distT="0" distB="0" distL="0" distR="0" wp14:anchorId="51153CD8" wp14:editId="7BD23049">
+          <wp:inline distT="0" distB="0" distL="0" distR="0" wp14:anchorId="51153CD8" wp14:editId="24E54ACC">
             <wp:extent cx="2432304" cy="1828800"/>
             <wp:effectExtent l="0" t="0" r="6350" b="0"/>
             <wp:docPr id="23" name="Picture 23"/>
@@ -5093,7 +5605,7 @@
           <w:szCs w:val="28"/>
         </w:rPr>
         <w:drawing>
-          <wp:inline distT="0" distB="0" distL="0" distR="0" wp14:anchorId="4F493448" wp14:editId="74E12194">
+          <wp:inline distT="0" distB="0" distL="0" distR="0" wp14:anchorId="4F493448" wp14:editId="5BA004CE">
             <wp:extent cx="2432304" cy="1828800"/>
             <wp:effectExtent l="0" t="0" r="6350" b="0"/>
             <wp:docPr id="24" name="Picture 24"/>
@@ -5159,7 +5671,23 @@
           <w:sz w:val="24"/>
           <w:szCs w:val="24"/>
         </w:rPr>
-        <w:t xml:space="preserve">In the Geweke diagnostic, </w:t>
+        <w:t xml:space="preserve">In the </w:t>
+      </w:r>
+      <w:proofErr w:type="spellStart"/>
+      <w:r>
+        <w:rPr>
+          <w:sz w:val="24"/>
+          <w:szCs w:val="24"/>
+        </w:rPr>
+        <w:t>Geweke</w:t>
+      </w:r>
+      <w:proofErr w:type="spellEnd"/>
+      <w:r>
+        <w:rPr>
+          <w:sz w:val="24"/>
+          <w:szCs w:val="24"/>
+        </w:rPr>
+        <w:t xml:space="preserve"> diagnostic, </w:t>
       </w:r>
       <w:r>
         <w:rPr>
@@ -5190,7 +5718,7 @@
           <w:noProof/>
         </w:rPr>
         <w:drawing>
-          <wp:inline distT="0" distB="0" distL="0" distR="0" wp14:anchorId="2D823B90" wp14:editId="1B9316DF">
+          <wp:inline distT="0" distB="0" distL="0" distR="0" wp14:anchorId="2D823B90" wp14:editId="61BE4669">
             <wp:extent cx="2438400" cy="1828800"/>
             <wp:effectExtent l="0" t="0" r="0" b="0"/>
             <wp:docPr id="471696185" name="Picture 1"/>
@@ -5243,7 +5771,7 @@
           <w:noProof/>
         </w:rPr>
         <w:drawing>
-          <wp:inline distT="0" distB="0" distL="0" distR="0" wp14:anchorId="28794A8C" wp14:editId="782416FE">
+          <wp:inline distT="0" distB="0" distL="0" distR="0" wp14:anchorId="28794A8C" wp14:editId="1081E1C0">
             <wp:extent cx="2438400" cy="1828800"/>
             <wp:effectExtent l="0" t="0" r="0" b="0"/>
             <wp:docPr id="1229015131" name="Picture 3"/>
@@ -5305,7 +5833,7 @@
           <w:noProof/>
         </w:rPr>
         <w:drawing>
-          <wp:inline distT="0" distB="0" distL="0" distR="0" wp14:anchorId="781689E0" wp14:editId="3A660D96">
+          <wp:inline distT="0" distB="0" distL="0" distR="0" wp14:anchorId="781689E0" wp14:editId="3FFAB86C">
             <wp:extent cx="2438400" cy="1828800"/>
             <wp:effectExtent l="0" t="0" r="0" b="0"/>
             <wp:docPr id="46327322" name="Picture 4"/>
@@ -5412,7 +5940,23 @@
           <w:sz w:val="24"/>
           <w:szCs w:val="24"/>
         </w:rPr>
-        <w:t>In this example, the ACT diagnostics do not show convergence yet for either parameter (however, we know this example is actually partially converged).</w:t>
+        <w:t xml:space="preserve">In this example, the ACT diagnostics do not show convergence yet for either parameter (however, we know this example is </w:t>
+      </w:r>
+      <w:proofErr w:type="gramStart"/>
+      <w:r>
+        <w:rPr>
+          <w:sz w:val="24"/>
+          <w:szCs w:val="24"/>
+        </w:rPr>
+        <w:t>actually partially</w:t>
+      </w:r>
+      <w:proofErr w:type="gramEnd"/>
+      <w:r>
+        <w:rPr>
+          <w:sz w:val="24"/>
+          <w:szCs w:val="24"/>
+        </w:rPr>
+        <w:t xml:space="preserve"> converged).</w:t>
       </w:r>
     </w:p>
     <w:p>
@@ -5431,7 +5975,7 @@
           <w:szCs w:val="28"/>
         </w:rPr>
         <w:drawing>
-          <wp:inline distT="0" distB="0" distL="0" distR="0" wp14:anchorId="60A2F612" wp14:editId="1AE766F9">
+          <wp:inline distT="0" distB="0" distL="0" distR="0" wp14:anchorId="60A2F612" wp14:editId="5616B3C0">
             <wp:extent cx="2432304" cy="1828800"/>
             <wp:effectExtent l="0" t="0" r="6350" b="0"/>
             <wp:docPr id="28" name="Picture 28"/>
@@ -5486,7 +6030,7 @@
           <w:szCs w:val="28"/>
         </w:rPr>
         <w:drawing>
-          <wp:inline distT="0" distB="0" distL="0" distR="0" wp14:anchorId="77DB1FC1" wp14:editId="465A8D31">
+          <wp:inline distT="0" distB="0" distL="0" distR="0" wp14:anchorId="77DB1FC1" wp14:editId="3C2E44EB">
             <wp:extent cx="2432304" cy="1828800"/>
             <wp:effectExtent l="0" t="0" r="6350" b="0"/>
             <wp:docPr id="29" name="Picture 29"/>
@@ -5571,7 +6115,23 @@
           <w:sz w:val="24"/>
           <w:szCs w:val="24"/>
         </w:rPr>
-        <w:t>In this example, with the Geweke diagnostics, t</w:t>
+        <w:t xml:space="preserve">In this example, with the </w:t>
+      </w:r>
+      <w:proofErr w:type="spellStart"/>
+      <w:r>
+        <w:rPr>
+          <w:sz w:val="24"/>
+          <w:szCs w:val="24"/>
+        </w:rPr>
+        <w:t>Geweke</w:t>
+      </w:r>
+      <w:proofErr w:type="spellEnd"/>
+      <w:r>
+        <w:rPr>
+          <w:sz w:val="24"/>
+          <w:szCs w:val="24"/>
+        </w:rPr>
+        <w:t xml:space="preserve"> diagnostics, t</w:t>
       </w:r>
       <w:r>
         <w:rPr>
@@ -5608,7 +6168,7 @@
           <w:noProof/>
         </w:rPr>
         <w:drawing>
-          <wp:inline distT="0" distB="0" distL="0" distR="0" wp14:anchorId="3CFC9157" wp14:editId="131FCF25">
+          <wp:inline distT="0" distB="0" distL="0" distR="0" wp14:anchorId="3CFC9157" wp14:editId="1EAF0A63">
             <wp:extent cx="2438400" cy="1828800"/>
             <wp:effectExtent l="0" t="0" r="0" b="0"/>
             <wp:docPr id="1226774090" name="Picture 4"/>
@@ -5661,7 +6221,7 @@
           <w:noProof/>
         </w:rPr>
         <w:drawing>
-          <wp:inline distT="0" distB="0" distL="0" distR="0" wp14:anchorId="0ECE9ACF" wp14:editId="5013653E">
+          <wp:inline distT="0" distB="0" distL="0" distR="0" wp14:anchorId="0ECE9ACF" wp14:editId="65DB072C">
             <wp:extent cx="2438400" cy="1828800"/>
             <wp:effectExtent l="0" t="0" r="0" b="0"/>
             <wp:docPr id="564253795" name="Picture 3"/>
@@ -5720,7 +6280,7 @@
           <w:noProof/>
         </w:rPr>
         <w:drawing>
-          <wp:inline distT="0" distB="0" distL="0" distR="0" wp14:anchorId="4B19ABA6" wp14:editId="6264CCD8">
+          <wp:inline distT="0" distB="0" distL="0" distR="0" wp14:anchorId="4B19ABA6" wp14:editId="50ABB211">
             <wp:extent cx="2438400" cy="1828800"/>
             <wp:effectExtent l="0" t="0" r="0" b="0"/>
             <wp:docPr id="536134761" name="Picture 2"/>
@@ -5807,14 +6367,28 @@
           <w:szCs w:val="28"/>
         </w:rPr>
         <w:lastRenderedPageBreak/>
-        <w:t>Example C8</w:t>
+        <w:t>Example C</w:t>
       </w:r>
       <w:r>
         <w:rPr>
           <w:sz w:val="28"/>
           <w:szCs w:val="28"/>
         </w:rPr>
-        <w:t xml:space="preserve"> – uniform sampling with 1,000,000 samples</w:t>
+        <w:t>7</w:t>
+      </w:r>
+      <w:r>
+        <w:rPr>
+          <w:sz w:val="28"/>
+          <w:szCs w:val="28"/>
+        </w:rPr>
+        <w:t xml:space="preserve"> – </w:t>
+      </w:r>
+      <w:r>
+        <w:rPr>
+          <w:sz w:val="28"/>
+          <w:szCs w:val="28"/>
+        </w:rPr>
+        <w:t>ESS with upper and lower bounds and 15000 samples</w:t>
       </w:r>
     </w:p>
     <w:p>
@@ -5834,94 +6408,58 @@
           <w:sz w:val="24"/>
           <w:szCs w:val="24"/>
         </w:rPr>
-        <w:t>Evidence of</w:t>
-      </w:r>
-      <w:r>
-        <w:rPr>
-          <w:sz w:val="24"/>
-          <w:szCs w:val="24"/>
-        </w:rPr>
-        <w:t xml:space="preserve"> partial</w:t>
-      </w:r>
-      <w:r>
-        <w:rPr>
-          <w:sz w:val="24"/>
-          <w:szCs w:val="24"/>
-        </w:rPr>
-        <w:t xml:space="preserve"> convergence is seen in both the</w:t>
-      </w:r>
-      <w:r>
-        <w:rPr>
-          <w:sz w:val="24"/>
-          <w:szCs w:val="24"/>
-        </w:rPr>
-        <w:t xml:space="preserve"> </w:t>
-      </w:r>
-      <w:r>
-        <w:rPr>
-          <w:sz w:val="24"/>
-          <w:szCs w:val="24"/>
-        </w:rPr>
-        <w:t>ACT</w:t>
-      </w:r>
-      <w:r>
-        <w:rPr>
-          <w:sz w:val="24"/>
-          <w:szCs w:val="24"/>
-        </w:rPr>
-        <w:t xml:space="preserve"> </w:t>
-      </w:r>
-      <w:r>
-        <w:rPr>
-          <w:sz w:val="24"/>
-          <w:szCs w:val="24"/>
-        </w:rPr>
-        <w:t xml:space="preserve">diagnostic </w:t>
-      </w:r>
-      <w:r>
-        <w:rPr>
-          <w:sz w:val="24"/>
-          <w:szCs w:val="24"/>
-        </w:rPr>
-        <w:t>and Geweke</w:t>
-      </w:r>
-      <w:r>
-        <w:rPr>
-          <w:sz w:val="24"/>
-          <w:szCs w:val="24"/>
-        </w:rPr>
-        <w:t xml:space="preserve"> diagnostic</w:t>
-      </w:r>
-      <w:r>
-        <w:rPr>
-          <w:sz w:val="24"/>
-          <w:szCs w:val="24"/>
-        </w:rPr>
-        <w:t xml:space="preserve">. </w:t>
-      </w:r>
-      <w:r>
-        <w:rPr>
-          <w:sz w:val="24"/>
-          <w:szCs w:val="24"/>
-        </w:rPr>
-        <w:t>This example had upper and lower bounds in the region already found by mcmc, which helpedt converge quickly despite being a uniform random sampling run.</w:t>
-      </w:r>
-    </w:p>
-    <w:p>
-      <w:pPr>
-        <w:jc w:val="center"/>
+        <w:t xml:space="preserve">This example was made for other </w:t>
+      </w:r>
+      <w:proofErr w:type="gramStart"/>
+      <w:r>
+        <w:rPr>
+          <w:sz w:val="24"/>
+          <w:szCs w:val="24"/>
+        </w:rPr>
+        <w:t>reasons, but</w:t>
+      </w:r>
+      <w:proofErr w:type="gramEnd"/>
+      <w:r>
+        <w:rPr>
+          <w:sz w:val="24"/>
+          <w:szCs w:val="24"/>
+        </w:rPr>
+        <w:t xml:space="preserve"> shows convergence in both ACT and </w:t>
+      </w:r>
+      <w:proofErr w:type="spellStart"/>
+      <w:r>
+        <w:rPr>
+          <w:sz w:val="24"/>
+          <w:szCs w:val="24"/>
+        </w:rPr>
+        <w:t>Geweke</w:t>
+      </w:r>
+      <w:proofErr w:type="spellEnd"/>
+      <w:r>
+        <w:rPr>
+          <w:sz w:val="24"/>
+          <w:szCs w:val="24"/>
+        </w:rPr>
+        <w:t xml:space="preserve"> diagnostics.</w:t>
+      </w:r>
+    </w:p>
+    <w:p>
+      <w:pPr>
+        <w:pStyle w:val="NormalWeb"/>
+        <w:numPr>
+          <w:ilvl w:val="0"/>
+          <w:numId w:val="2"/>
+        </w:numPr>
       </w:pPr>
       <w:r>
         <w:rPr>
           <w:noProof/>
-          <w:sz w:val="28"/>
-          <w:szCs w:val="28"/>
         </w:rPr>
         <w:drawing>
-          <wp:inline distT="0" distB="0" distL="0" distR="0" wp14:anchorId="59A4AB18" wp14:editId="1D44A45E">
-            <wp:extent cx="2743200" cy="2057400"/>
+          <wp:inline distT="0" distB="0" distL="0" distR="0" wp14:anchorId="216F120A" wp14:editId="61DD9CD3">
+            <wp:extent cx="2438400" cy="1828800"/>
             <wp:effectExtent l="0" t="0" r="0" b="0"/>
-            <wp:docPr id="33" name="Picture 33" descr="Chart, line chart&#10;&#10;Description automatically generated"/>
+            <wp:docPr id="447048106" name="Picture 1"/>
             <wp:cNvGraphicFramePr>
               <a:graphicFrameLocks xmlns:a="http://schemas.openxmlformats.org/drawingml/2006/main" noChangeAspect="1"/>
             </wp:cNvGraphicFramePr>
@@ -5929,29 +6467,36 @@
               <a:graphicData uri="http://schemas.openxmlformats.org/drawingml/2006/picture">
                 <pic:pic xmlns:pic="http://schemas.openxmlformats.org/drawingml/2006/picture">
                   <pic:nvPicPr>
-                    <pic:cNvPr id="1" name="Picture 1" descr="Chart, line chart&#10;&#10;Description automatically generated"/>
-                    <pic:cNvPicPr/>
+                    <pic:cNvPr id="0" name="Picture 1"/>
+                    <pic:cNvPicPr>
+                      <a:picLocks noChangeAspect="1" noChangeArrowheads="1"/>
+                    </pic:cNvPicPr>
                   </pic:nvPicPr>
                   <pic:blipFill>
-                    <a:blip r:embed="rId38">
+                    <a:blip r:embed="rId38" cstate="print">
                       <a:extLst>
                         <a:ext uri="{28A0092B-C50C-407E-A947-70E740481C1C}">
                           <a14:useLocalDpi xmlns:a14="http://schemas.microsoft.com/office/drawing/2010/main" val="0"/>
                         </a:ext>
                       </a:extLst>
                     </a:blip>
+                    <a:srcRect/>
                     <a:stretch>
                       <a:fillRect/>
                     </a:stretch>
                   </pic:blipFill>
-                  <pic:spPr>
+                  <pic:spPr bwMode="auto">
                     <a:xfrm>
                       <a:off x="0" y="0"/>
-                      <a:ext cx="2743200" cy="2057400"/>
+                      <a:ext cx="2438400" cy="1828800"/>
                     </a:xfrm>
                     <a:prstGeom prst="rect">
                       <a:avLst/>
                     </a:prstGeom>
+                    <a:noFill/>
+                    <a:ln>
+                      <a:noFill/>
+                    </a:ln>
                   </pic:spPr>
                 </pic:pic>
               </a:graphicData>
@@ -5960,16 +6505,14 @@
         </w:drawing>
       </w:r>
       <w:r>
-        <w:rPr>
-          <w:noProof/>
-          <w:sz w:val="28"/>
-          <w:szCs w:val="28"/>
-        </w:rPr>
+        <w:t xml:space="preserve"> </w:t>
+      </w:r>
+      <w:r>
         <w:drawing>
-          <wp:inline distT="0" distB="0" distL="0" distR="0" wp14:anchorId="6D626C28" wp14:editId="73DC3BB4">
-            <wp:extent cx="2743200" cy="2057400"/>
+          <wp:inline distT="0" distB="0" distL="0" distR="0" wp14:anchorId="0BDEBB72" wp14:editId="3734062C">
+            <wp:extent cx="2438400" cy="1828800"/>
             <wp:effectExtent l="0" t="0" r="0" b="0"/>
-            <wp:docPr id="34" name="Picture 34" descr="Chart, line chart&#10;&#10;Description automatically generated"/>
+            <wp:docPr id="307947584" name="Picture 3"/>
             <wp:cNvGraphicFramePr>
               <a:graphicFrameLocks xmlns:a="http://schemas.openxmlformats.org/drawingml/2006/main" noChangeAspect="1"/>
             </wp:cNvGraphicFramePr>
@@ -5977,29 +6520,36 @@
               <a:graphicData uri="http://schemas.openxmlformats.org/drawingml/2006/picture">
                 <pic:pic xmlns:pic="http://schemas.openxmlformats.org/drawingml/2006/picture">
                   <pic:nvPicPr>
-                    <pic:cNvPr id="2" name="Picture 2" descr="Chart, line chart&#10;&#10;Description automatically generated"/>
-                    <pic:cNvPicPr/>
+                    <pic:cNvPr id="0" name="Picture 8"/>
+                    <pic:cNvPicPr>
+                      <a:picLocks noChangeAspect="1" noChangeArrowheads="1"/>
+                    </pic:cNvPicPr>
                   </pic:nvPicPr>
                   <pic:blipFill>
-                    <a:blip r:embed="rId39">
+                    <a:blip r:embed="rId39" cstate="print">
                       <a:extLst>
                         <a:ext uri="{28A0092B-C50C-407E-A947-70E740481C1C}">
                           <a14:useLocalDpi xmlns:a14="http://schemas.microsoft.com/office/drawing/2010/main" val="0"/>
                         </a:ext>
                       </a:extLst>
                     </a:blip>
+                    <a:srcRect/>
                     <a:stretch>
                       <a:fillRect/>
                     </a:stretch>
                   </pic:blipFill>
-                  <pic:spPr>
+                  <pic:spPr bwMode="auto">
                     <a:xfrm>
                       <a:off x="0" y="0"/>
-                      <a:ext cx="2743200" cy="2057400"/>
+                      <a:ext cx="2438400" cy="1828800"/>
                     </a:xfrm>
                     <a:prstGeom prst="rect">
                       <a:avLst/>
                     </a:prstGeom>
+                    <a:noFill/>
+                    <a:ln>
+                      <a:noFill/>
+                    </a:ln>
                   </pic:spPr>
                 </pic:pic>
               </a:graphicData>
@@ -6007,17 +6557,24 @@
           </wp:inline>
         </w:drawing>
       </w:r>
+    </w:p>
+    <w:p>
+      <w:pPr>
+        <w:pStyle w:val="NormalWeb"/>
+        <w:numPr>
+          <w:ilvl w:val="0"/>
+          <w:numId w:val="2"/>
+        </w:numPr>
+      </w:pPr>
       <w:r>
         <w:rPr>
           <w:noProof/>
-          <w:sz w:val="28"/>
-          <w:szCs w:val="28"/>
         </w:rPr>
         <w:drawing>
-          <wp:inline distT="0" distB="0" distL="0" distR="0" wp14:anchorId="2A6EA19D" wp14:editId="7B8CC4BF">
+          <wp:inline distT="0" distB="0" distL="0" distR="0" wp14:anchorId="31379D23" wp14:editId="42C5BEC3">
             <wp:extent cx="2438400" cy="1828800"/>
             <wp:effectExtent l="0" t="0" r="0" b="0"/>
-            <wp:docPr id="764537531" name="Picture 2"/>
+            <wp:docPr id="2085687860" name="Picture 4"/>
             <wp:cNvGraphicFramePr>
               <a:graphicFrameLocks xmlns:a="http://schemas.openxmlformats.org/drawingml/2006/main" noChangeAspect="1"/>
             </wp:cNvGraphicFramePr>
@@ -6025,7 +6582,7 @@
               <a:graphicData uri="http://schemas.openxmlformats.org/drawingml/2006/picture">
                 <pic:pic xmlns:pic="http://schemas.openxmlformats.org/drawingml/2006/picture">
                   <pic:nvPicPr>
-                    <pic:cNvPr id="0" name="Picture 6"/>
+                    <pic:cNvPr id="0" name="Picture 10"/>
                     <pic:cNvPicPr>
                       <a:picLocks noChangeAspect="1" noChangeArrowheads="1"/>
                     </pic:cNvPicPr>
@@ -6063,11 +6620,14 @@
         </w:drawing>
       </w:r>
       <w:r>
+        <w:t xml:space="preserve"> </w:t>
+      </w:r>
+      <w:r>
         <w:drawing>
-          <wp:inline distT="0" distB="0" distL="0" distR="0" wp14:anchorId="43142E8B" wp14:editId="661CD7B9">
+          <wp:inline distT="0" distB="0" distL="0" distR="0" wp14:anchorId="5CEA28AA" wp14:editId="6462F108">
             <wp:extent cx="2438400" cy="1828800"/>
             <wp:effectExtent l="0" t="0" r="0" b="0"/>
-            <wp:docPr id="2095370100" name="Picture 4"/>
+            <wp:docPr id="1326209312" name="Picture 6"/>
             <wp:cNvGraphicFramePr>
               <a:graphicFrameLocks xmlns:a="http://schemas.openxmlformats.org/drawingml/2006/main" noChangeAspect="1"/>
             </wp:cNvGraphicFramePr>
@@ -6075,7 +6635,7 @@
               <a:graphicData uri="http://schemas.openxmlformats.org/drawingml/2006/picture">
                 <pic:pic xmlns:pic="http://schemas.openxmlformats.org/drawingml/2006/picture">
                   <pic:nvPicPr>
-                    <pic:cNvPr id="0" name="Picture 13"/>
+                    <pic:cNvPr id="0" name="Picture 17"/>
                     <pic:cNvPicPr>
                       <a:picLocks noChangeAspect="1" noChangeArrowheads="1"/>
                     </pic:cNvPicPr>
@@ -6115,19 +6675,504 @@
     </w:p>
     <w:p>
       <w:pPr>
+        <w:pStyle w:val="NormalWeb"/>
+        <w:numPr>
+          <w:ilvl w:val="0"/>
+          <w:numId w:val="2"/>
+        </w:numPr>
+      </w:pPr>
+    </w:p>
+    <w:p>
+      <w:pPr>
+        <w:pStyle w:val="NormalWeb"/>
+        <w:numPr>
+          <w:ilvl w:val="0"/>
+          <w:numId w:val="2"/>
+        </w:numPr>
+      </w:pPr>
+    </w:p>
+    <w:p>
+      <w:pPr>
+        <w:pStyle w:val="NormalWeb"/>
+        <w:numPr>
+          <w:ilvl w:val="0"/>
+          <w:numId w:val="2"/>
+        </w:numPr>
+      </w:pPr>
+    </w:p>
+    <w:p>
+      <w:pPr>
+        <w:pStyle w:val="NormalWeb"/>
+        <w:numPr>
+          <w:ilvl w:val="0"/>
+          <w:numId w:val="2"/>
+        </w:numPr>
+      </w:pPr>
+      <w:r>
+        <w:rPr>
+          <w:noProof/>
+        </w:rPr>
+        <w:drawing>
+          <wp:inline distT="0" distB="0" distL="0" distR="0" wp14:anchorId="3FAC4D32" wp14:editId="771B10DD">
+            <wp:extent cx="2438400" cy="1828800"/>
+            <wp:effectExtent l="0" t="0" r="0" b="0"/>
+            <wp:docPr id="881199440" name="Picture 7"/>
+            <wp:cNvGraphicFramePr>
+              <a:graphicFrameLocks xmlns:a="http://schemas.openxmlformats.org/drawingml/2006/main" noChangeAspect="1"/>
+            </wp:cNvGraphicFramePr>
+            <a:graphic xmlns:a="http://schemas.openxmlformats.org/drawingml/2006/main">
+              <a:graphicData uri="http://schemas.openxmlformats.org/drawingml/2006/picture">
+                <pic:pic xmlns:pic="http://schemas.openxmlformats.org/drawingml/2006/picture">
+                  <pic:nvPicPr>
+                    <pic:cNvPr id="0" name="Picture 19"/>
+                    <pic:cNvPicPr>
+                      <a:picLocks noChangeAspect="1" noChangeArrowheads="1"/>
+                    </pic:cNvPicPr>
+                  </pic:nvPicPr>
+                  <pic:blipFill>
+                    <a:blip r:embed="rId42" cstate="print">
+                      <a:extLst>
+                        <a:ext uri="{28A0092B-C50C-407E-A947-70E740481C1C}">
+                          <a14:useLocalDpi xmlns:a14="http://schemas.microsoft.com/office/drawing/2010/main" val="0"/>
+                        </a:ext>
+                      </a:extLst>
+                    </a:blip>
+                    <a:srcRect/>
+                    <a:stretch>
+                      <a:fillRect/>
+                    </a:stretch>
+                  </pic:blipFill>
+                  <pic:spPr bwMode="auto">
+                    <a:xfrm>
+                      <a:off x="0" y="0"/>
+                      <a:ext cx="2438400" cy="1828800"/>
+                    </a:xfrm>
+                    <a:prstGeom prst="rect">
+                      <a:avLst/>
+                    </a:prstGeom>
+                    <a:noFill/>
+                    <a:ln>
+                      <a:noFill/>
+                    </a:ln>
+                  </pic:spPr>
+                </pic:pic>
+              </a:graphicData>
+            </a:graphic>
+          </wp:inline>
+        </w:drawing>
+      </w:r>
+    </w:p>
+    <w:p>
+      <w:pPr>
         <w:jc w:val="center"/>
         <w:rPr>
           <w:sz w:val="24"/>
           <w:szCs w:val="24"/>
         </w:rPr>
       </w:pPr>
-      <w:r>
-        <w:rPr>
-          <w:sz w:val="24"/>
-          <w:szCs w:val="24"/>
+    </w:p>
+    <w:p>
+      <w:pPr>
+        <w:rPr>
+          <w:sz w:val="28"/>
+          <w:szCs w:val="28"/>
+        </w:rPr>
+      </w:pPr>
+    </w:p>
+    <w:p>
+      <w:pPr>
+        <w:rPr>
+          <w:sz w:val="28"/>
+          <w:szCs w:val="28"/>
+        </w:rPr>
+      </w:pPr>
+      <w:r>
+        <w:rPr>
+          <w:sz w:val="28"/>
+          <w:szCs w:val="28"/>
+        </w:rPr>
+        <w:br w:type="page"/>
+      </w:r>
+    </w:p>
+    <w:p>
+      <w:pPr>
+        <w:rPr>
+          <w:sz w:val="28"/>
+          <w:szCs w:val="28"/>
+        </w:rPr>
+      </w:pPr>
+      <w:r>
+        <w:rPr>
+          <w:sz w:val="28"/>
+          <w:szCs w:val="28"/>
+        </w:rPr>
+        <w:lastRenderedPageBreak/>
+        <w:t>Example C8</w:t>
+      </w:r>
+      <w:r>
+        <w:rPr>
+          <w:sz w:val="28"/>
+          <w:szCs w:val="28"/>
+        </w:rPr>
+        <w:t xml:space="preserve"> – uniform sampling with 1,000,000 samples</w:t>
+      </w:r>
+    </w:p>
+    <w:p>
+      <w:pPr>
+        <w:pStyle w:val="ListParagraph"/>
+        <w:numPr>
+          <w:ilvl w:val="0"/>
+          <w:numId w:val="2"/>
+        </w:numPr>
+        <w:rPr>
+          <w:sz w:val="24"/>
+          <w:szCs w:val="24"/>
+        </w:rPr>
+      </w:pPr>
+      <w:r>
+        <w:rPr>
+          <w:sz w:val="24"/>
+          <w:szCs w:val="24"/>
+        </w:rPr>
+        <w:t>Evidence of</w:t>
+      </w:r>
+      <w:r>
+        <w:rPr>
+          <w:sz w:val="24"/>
+          <w:szCs w:val="24"/>
+        </w:rPr>
+        <w:t xml:space="preserve"> partial</w:t>
+      </w:r>
+      <w:r>
+        <w:rPr>
+          <w:sz w:val="24"/>
+          <w:szCs w:val="24"/>
+        </w:rPr>
+        <w:t xml:space="preserve"> convergence is seen in both the</w:t>
+      </w:r>
+      <w:r>
+        <w:rPr>
+          <w:sz w:val="24"/>
+          <w:szCs w:val="24"/>
+        </w:rPr>
+        <w:t xml:space="preserve"> </w:t>
+      </w:r>
+      <w:r>
+        <w:rPr>
+          <w:sz w:val="24"/>
+          <w:szCs w:val="24"/>
+        </w:rPr>
+        <w:t>ACT</w:t>
+      </w:r>
+      <w:r>
+        <w:rPr>
+          <w:sz w:val="24"/>
+          <w:szCs w:val="24"/>
+        </w:rPr>
+        <w:t xml:space="preserve"> </w:t>
+      </w:r>
+      <w:r>
+        <w:rPr>
+          <w:sz w:val="24"/>
+          <w:szCs w:val="24"/>
+        </w:rPr>
+        <w:t xml:space="preserve">diagnostic </w:t>
+      </w:r>
+      <w:r>
+        <w:rPr>
+          <w:sz w:val="24"/>
+          <w:szCs w:val="24"/>
+        </w:rPr>
+        <w:t xml:space="preserve">and </w:t>
+      </w:r>
+      <w:proofErr w:type="spellStart"/>
+      <w:r>
+        <w:rPr>
+          <w:sz w:val="24"/>
+          <w:szCs w:val="24"/>
+        </w:rPr>
+        <w:t>Geweke</w:t>
+      </w:r>
+      <w:proofErr w:type="spellEnd"/>
+      <w:r>
+        <w:rPr>
+          <w:sz w:val="24"/>
+          <w:szCs w:val="24"/>
+        </w:rPr>
+        <w:t xml:space="preserve"> diagnostic</w:t>
+      </w:r>
+      <w:r>
+        <w:rPr>
+          <w:sz w:val="24"/>
+          <w:szCs w:val="24"/>
+        </w:rPr>
+        <w:t xml:space="preserve">. </w:t>
+      </w:r>
+      <w:r>
+        <w:rPr>
+          <w:sz w:val="24"/>
+          <w:szCs w:val="24"/>
+        </w:rPr>
+        <w:t xml:space="preserve">This example had upper and lower bounds in the region already found by </w:t>
+      </w:r>
+      <w:proofErr w:type="spellStart"/>
+      <w:r>
+        <w:rPr>
+          <w:sz w:val="24"/>
+          <w:szCs w:val="24"/>
+        </w:rPr>
+        <w:t>mcmc</w:t>
+      </w:r>
+      <w:proofErr w:type="spellEnd"/>
+      <w:r>
+        <w:rPr>
+          <w:sz w:val="24"/>
+          <w:szCs w:val="24"/>
+        </w:rPr>
+        <w:t xml:space="preserve">, which </w:t>
+      </w:r>
+      <w:proofErr w:type="spellStart"/>
+      <w:r>
+        <w:rPr>
+          <w:sz w:val="24"/>
+          <w:szCs w:val="24"/>
+        </w:rPr>
+        <w:t>helpedt</w:t>
+      </w:r>
+      <w:proofErr w:type="spellEnd"/>
+      <w:r>
+        <w:rPr>
+          <w:sz w:val="24"/>
+          <w:szCs w:val="24"/>
+        </w:rPr>
+        <w:t xml:space="preserve"> converge quickly despite being a uniform random sampling run.</w:t>
+      </w:r>
+    </w:p>
+    <w:p>
+      <w:pPr>
+        <w:jc w:val="center"/>
+      </w:pPr>
+      <w:r>
+        <w:rPr>
+          <w:noProof/>
+          <w:sz w:val="28"/>
+          <w:szCs w:val="28"/>
         </w:rPr>
         <w:drawing>
-          <wp:inline distT="0" distB="0" distL="0" distR="0" wp14:anchorId="0AF83D7D" wp14:editId="259BD3E6">
+          <wp:inline distT="0" distB="0" distL="0" distR="0" wp14:anchorId="59A4AB18" wp14:editId="1D44A45E">
+            <wp:extent cx="2743200" cy="2057400"/>
+            <wp:effectExtent l="0" t="0" r="0" b="0"/>
+            <wp:docPr id="33" name="Picture 33" descr="Chart, line chart&#10;&#10;Description automatically generated"/>
+            <wp:cNvGraphicFramePr>
+              <a:graphicFrameLocks xmlns:a="http://schemas.openxmlformats.org/drawingml/2006/main" noChangeAspect="1"/>
+            </wp:cNvGraphicFramePr>
+            <a:graphic xmlns:a="http://schemas.openxmlformats.org/drawingml/2006/main">
+              <a:graphicData uri="http://schemas.openxmlformats.org/drawingml/2006/picture">
+                <pic:pic xmlns:pic="http://schemas.openxmlformats.org/drawingml/2006/picture">
+                  <pic:nvPicPr>
+                    <pic:cNvPr id="1" name="Picture 1" descr="Chart, line chart&#10;&#10;Description automatically generated"/>
+                    <pic:cNvPicPr/>
+                  </pic:nvPicPr>
+                  <pic:blipFill>
+                    <a:blip r:embed="rId43">
+                      <a:extLst>
+                        <a:ext uri="{28A0092B-C50C-407E-A947-70E740481C1C}">
+                          <a14:useLocalDpi xmlns:a14="http://schemas.microsoft.com/office/drawing/2010/main" val="0"/>
+                        </a:ext>
+                      </a:extLst>
+                    </a:blip>
+                    <a:stretch>
+                      <a:fillRect/>
+                    </a:stretch>
+                  </pic:blipFill>
+                  <pic:spPr>
+                    <a:xfrm>
+                      <a:off x="0" y="0"/>
+                      <a:ext cx="2743200" cy="2057400"/>
+                    </a:xfrm>
+                    <a:prstGeom prst="rect">
+                      <a:avLst/>
+                    </a:prstGeom>
+                  </pic:spPr>
+                </pic:pic>
+              </a:graphicData>
+            </a:graphic>
+          </wp:inline>
+        </w:drawing>
+      </w:r>
+      <w:r>
+        <w:rPr>
+          <w:noProof/>
+          <w:sz w:val="28"/>
+          <w:szCs w:val="28"/>
+        </w:rPr>
+        <w:drawing>
+          <wp:inline distT="0" distB="0" distL="0" distR="0" wp14:anchorId="6D626C28" wp14:editId="73DC3BB4">
+            <wp:extent cx="2743200" cy="2057400"/>
+            <wp:effectExtent l="0" t="0" r="0" b="0"/>
+            <wp:docPr id="34" name="Picture 34" descr="Chart, line chart&#10;&#10;Description automatically generated"/>
+            <wp:cNvGraphicFramePr>
+              <a:graphicFrameLocks xmlns:a="http://schemas.openxmlformats.org/drawingml/2006/main" noChangeAspect="1"/>
+            </wp:cNvGraphicFramePr>
+            <a:graphic xmlns:a="http://schemas.openxmlformats.org/drawingml/2006/main">
+              <a:graphicData uri="http://schemas.openxmlformats.org/drawingml/2006/picture">
+                <pic:pic xmlns:pic="http://schemas.openxmlformats.org/drawingml/2006/picture">
+                  <pic:nvPicPr>
+                    <pic:cNvPr id="2" name="Picture 2" descr="Chart, line chart&#10;&#10;Description automatically generated"/>
+                    <pic:cNvPicPr/>
+                  </pic:nvPicPr>
+                  <pic:blipFill>
+                    <a:blip r:embed="rId44">
+                      <a:extLst>
+                        <a:ext uri="{28A0092B-C50C-407E-A947-70E740481C1C}">
+                          <a14:useLocalDpi xmlns:a14="http://schemas.microsoft.com/office/drawing/2010/main" val="0"/>
+                        </a:ext>
+                      </a:extLst>
+                    </a:blip>
+                    <a:stretch>
+                      <a:fillRect/>
+                    </a:stretch>
+                  </pic:blipFill>
+                  <pic:spPr>
+                    <a:xfrm>
+                      <a:off x="0" y="0"/>
+                      <a:ext cx="2743200" cy="2057400"/>
+                    </a:xfrm>
+                    <a:prstGeom prst="rect">
+                      <a:avLst/>
+                    </a:prstGeom>
+                  </pic:spPr>
+                </pic:pic>
+              </a:graphicData>
+            </a:graphic>
+          </wp:inline>
+        </w:drawing>
+      </w:r>
+      <w:r>
+        <w:rPr>
+          <w:noProof/>
+          <w:sz w:val="28"/>
+          <w:szCs w:val="28"/>
+        </w:rPr>
+        <w:drawing>
+          <wp:inline distT="0" distB="0" distL="0" distR="0" wp14:anchorId="2A6EA19D" wp14:editId="68663075">
+            <wp:extent cx="2438400" cy="1828800"/>
+            <wp:effectExtent l="0" t="0" r="0" b="0"/>
+            <wp:docPr id="764537531" name="Picture 2"/>
+            <wp:cNvGraphicFramePr>
+              <a:graphicFrameLocks xmlns:a="http://schemas.openxmlformats.org/drawingml/2006/main" noChangeAspect="1"/>
+            </wp:cNvGraphicFramePr>
+            <a:graphic xmlns:a="http://schemas.openxmlformats.org/drawingml/2006/main">
+              <a:graphicData uri="http://schemas.openxmlformats.org/drawingml/2006/picture">
+                <pic:pic xmlns:pic="http://schemas.openxmlformats.org/drawingml/2006/picture">
+                  <pic:nvPicPr>
+                    <pic:cNvPr id="0" name="Picture 6"/>
+                    <pic:cNvPicPr>
+                      <a:picLocks noChangeAspect="1" noChangeArrowheads="1"/>
+                    </pic:cNvPicPr>
+                  </pic:nvPicPr>
+                  <pic:blipFill>
+                    <a:blip r:embed="rId45" cstate="print">
+                      <a:extLst>
+                        <a:ext uri="{28A0092B-C50C-407E-A947-70E740481C1C}">
+                          <a14:useLocalDpi xmlns:a14="http://schemas.microsoft.com/office/drawing/2010/main" val="0"/>
+                        </a:ext>
+                      </a:extLst>
+                    </a:blip>
+                    <a:srcRect/>
+                    <a:stretch>
+                      <a:fillRect/>
+                    </a:stretch>
+                  </pic:blipFill>
+                  <pic:spPr bwMode="auto">
+                    <a:xfrm>
+                      <a:off x="0" y="0"/>
+                      <a:ext cx="2438400" cy="1828800"/>
+                    </a:xfrm>
+                    <a:prstGeom prst="rect">
+                      <a:avLst/>
+                    </a:prstGeom>
+                    <a:noFill/>
+                    <a:ln>
+                      <a:noFill/>
+                    </a:ln>
+                  </pic:spPr>
+                </pic:pic>
+              </a:graphicData>
+            </a:graphic>
+          </wp:inline>
+        </w:drawing>
+      </w:r>
+      <w:r>
+        <w:rPr>
+          <w:noProof/>
+        </w:rPr>
+        <w:drawing>
+          <wp:inline distT="0" distB="0" distL="0" distR="0" wp14:anchorId="43142E8B" wp14:editId="41AEC271">
+            <wp:extent cx="2438400" cy="1828800"/>
+            <wp:effectExtent l="0" t="0" r="0" b="0"/>
+            <wp:docPr id="2095370100" name="Picture 4"/>
+            <wp:cNvGraphicFramePr>
+              <a:graphicFrameLocks xmlns:a="http://schemas.openxmlformats.org/drawingml/2006/main" noChangeAspect="1"/>
+            </wp:cNvGraphicFramePr>
+            <a:graphic xmlns:a="http://schemas.openxmlformats.org/drawingml/2006/main">
+              <a:graphicData uri="http://schemas.openxmlformats.org/drawingml/2006/picture">
+                <pic:pic xmlns:pic="http://schemas.openxmlformats.org/drawingml/2006/picture">
+                  <pic:nvPicPr>
+                    <pic:cNvPr id="0" name="Picture 13"/>
+                    <pic:cNvPicPr>
+                      <a:picLocks noChangeAspect="1" noChangeArrowheads="1"/>
+                    </pic:cNvPicPr>
+                  </pic:nvPicPr>
+                  <pic:blipFill>
+                    <a:blip r:embed="rId46" cstate="print">
+                      <a:extLst>
+                        <a:ext uri="{28A0092B-C50C-407E-A947-70E740481C1C}">
+                          <a14:useLocalDpi xmlns:a14="http://schemas.microsoft.com/office/drawing/2010/main" val="0"/>
+                        </a:ext>
+                      </a:extLst>
+                    </a:blip>
+                    <a:srcRect/>
+                    <a:stretch>
+                      <a:fillRect/>
+                    </a:stretch>
+                  </pic:blipFill>
+                  <pic:spPr bwMode="auto">
+                    <a:xfrm>
+                      <a:off x="0" y="0"/>
+                      <a:ext cx="2438400" cy="1828800"/>
+                    </a:xfrm>
+                    <a:prstGeom prst="rect">
+                      <a:avLst/>
+                    </a:prstGeom>
+                    <a:noFill/>
+                    <a:ln>
+                      <a:noFill/>
+                    </a:ln>
+                  </pic:spPr>
+                </pic:pic>
+              </a:graphicData>
+            </a:graphic>
+          </wp:inline>
+        </w:drawing>
+      </w:r>
+    </w:p>
+    <w:p>
+      <w:pPr>
+        <w:jc w:val="center"/>
+        <w:rPr>
+          <w:sz w:val="24"/>
+          <w:szCs w:val="24"/>
+        </w:rPr>
+      </w:pPr>
+      <w:r>
+        <w:rPr>
+          <w:noProof/>
+          <w:sz w:val="24"/>
+          <w:szCs w:val="24"/>
+        </w:rPr>
+        <w:drawing>
+          <wp:inline distT="0" distB="0" distL="0" distR="0" wp14:anchorId="0AF83D7D" wp14:editId="4AA89D7E">
             <wp:extent cx="2438400" cy="1828800"/>
             <wp:effectExtent l="0" t="0" r="0" b="0"/>
             <wp:docPr id="283167209" name="Picture 6"/>
@@ -6144,7 +7189,7 @@
                     </pic:cNvPicPr>
                   </pic:nvPicPr>
                   <pic:blipFill>
-                    <a:blip r:embed="rId42" cstate="print">
+                    <a:blip r:embed="rId47" cstate="print">
                       <a:extLst>
                         <a:ext uri="{28A0092B-C50C-407E-A947-70E740481C1C}">
                           <a14:useLocalDpi xmlns:a14="http://schemas.microsoft.com/office/drawing/2010/main" val="0"/>

</xml_diff>